<commit_message>
Scenario presentation completed + rasd v2 update
</commit_message>
<xml_diff>
--- a/OtherStuff/RASD v2.docx
+++ b/OtherStuff/RASD v2.docx
@@ -241,8 +241,18 @@
                                     <w:sz w:val="32"/>
                                     <w:szCs w:val="32"/>
                                   </w:rPr>
-                                  <w:t>Software Engineering 2 project: MyTaxiService</w:t>
+                                  <w:t xml:space="preserve">Software Engineering 2 project: </w:t>
                                 </w:r>
+                                <w:proofErr w:type="spellStart"/>
+                                <w:r>
+                                  <w:rPr>
+                                    <w:b/>
+                                    <w:sz w:val="32"/>
+                                    <w:szCs w:val="32"/>
+                                  </w:rPr>
+                                  <w:t>MyTaxiService</w:t>
+                                </w:r>
+                                <w:proofErr w:type="spellEnd"/>
                               </w:p>
                               <w:p>
                                 <w:pPr>
@@ -305,7 +315,25 @@
                                     <w:szCs w:val="28"/>
                                     <w:lang w:val="it-IT"/>
                                   </w:rPr>
-                                  <w:t xml:space="preserve">Alessandro Pozzi (mat. </w:t>
+                                  <w:t>Alessandro Pozzi (</w:t>
+                                </w:r>
+                                <w:proofErr w:type="spellStart"/>
+                                <w:r>
+                                  <w:rPr>
+                                    <w:sz w:val="28"/>
+                                    <w:szCs w:val="28"/>
+                                    <w:lang w:val="it-IT"/>
+                                  </w:rPr>
+                                  <w:t>mat</w:t>
+                                </w:r>
+                                <w:proofErr w:type="spellEnd"/>
+                                <w:r>
+                                  <w:rPr>
+                                    <w:sz w:val="28"/>
+                                    <w:szCs w:val="28"/>
+                                    <w:lang w:val="it-IT"/>
+                                  </w:rPr>
+                                  <w:t xml:space="preserve">. </w:t>
                                 </w:r>
                                 <w:r>
                                   <w:rPr>
@@ -323,7 +351,25 @@
                                     <w:szCs w:val="28"/>
                                     <w:lang w:val="it-IT"/>
                                   </w:rPr>
-                                  <w:t xml:space="preserve">), Marco Romani (mat. </w:t>
+                                  <w:t>), Marco Romani (</w:t>
+                                </w:r>
+                                <w:proofErr w:type="spellStart"/>
+                                <w:r>
+                                  <w:rPr>
+                                    <w:sz w:val="28"/>
+                                    <w:szCs w:val="28"/>
+                                    <w:lang w:val="it-IT"/>
+                                  </w:rPr>
+                                  <w:t>mat</w:t>
+                                </w:r>
+                                <w:proofErr w:type="spellEnd"/>
+                                <w:r>
+                                  <w:rPr>
+                                    <w:sz w:val="28"/>
+                                    <w:szCs w:val="28"/>
+                                    <w:lang w:val="it-IT"/>
+                                  </w:rPr>
+                                  <w:t xml:space="preserve">. </w:t>
                                 </w:r>
                                 <w:r>
                                   <w:rPr>
@@ -471,8 +517,18 @@
                               <w:sz w:val="32"/>
                               <w:szCs w:val="32"/>
                             </w:rPr>
-                            <w:t>Software Engineering 2 project: MyTaxiService</w:t>
+                            <w:t xml:space="preserve">Software Engineering 2 project: </w:t>
                           </w:r>
+                          <w:proofErr w:type="spellStart"/>
+                          <w:r>
+                            <w:rPr>
+                              <w:b/>
+                              <w:sz w:val="32"/>
+                              <w:szCs w:val="32"/>
+                            </w:rPr>
+                            <w:t>MyTaxiService</w:t>
+                          </w:r>
+                          <w:proofErr w:type="spellEnd"/>
                         </w:p>
                         <w:p>
                           <w:pPr>
@@ -535,7 +591,25 @@
                               <w:szCs w:val="28"/>
                               <w:lang w:val="it-IT"/>
                             </w:rPr>
-                            <w:t xml:space="preserve">Alessandro Pozzi (mat. </w:t>
+                            <w:t>Alessandro Pozzi (</w:t>
+                          </w:r>
+                          <w:proofErr w:type="spellStart"/>
+                          <w:r>
+                            <w:rPr>
+                              <w:sz w:val="28"/>
+                              <w:szCs w:val="28"/>
+                              <w:lang w:val="it-IT"/>
+                            </w:rPr>
+                            <w:t>mat</w:t>
+                          </w:r>
+                          <w:proofErr w:type="spellEnd"/>
+                          <w:r>
+                            <w:rPr>
+                              <w:sz w:val="28"/>
+                              <w:szCs w:val="28"/>
+                              <w:lang w:val="it-IT"/>
+                            </w:rPr>
+                            <w:t xml:space="preserve">. </w:t>
                           </w:r>
                           <w:r>
                             <w:rPr>
@@ -553,7 +627,25 @@
                               <w:szCs w:val="28"/>
                               <w:lang w:val="it-IT"/>
                             </w:rPr>
-                            <w:t xml:space="preserve">), Marco Romani (mat. </w:t>
+                            <w:t>), Marco Romani (</w:t>
+                          </w:r>
+                          <w:proofErr w:type="spellStart"/>
+                          <w:r>
+                            <w:rPr>
+                              <w:sz w:val="28"/>
+                              <w:szCs w:val="28"/>
+                              <w:lang w:val="it-IT"/>
+                            </w:rPr>
+                            <w:t>mat</w:t>
+                          </w:r>
+                          <w:proofErr w:type="spellEnd"/>
+                          <w:r>
+                            <w:rPr>
+                              <w:sz w:val="28"/>
+                              <w:szCs w:val="28"/>
+                              <w:lang w:val="it-IT"/>
+                            </w:rPr>
+                            <w:t xml:space="preserve">. </w:t>
                           </w:r>
                           <w:r>
                             <w:rPr>
@@ -1136,8 +1228,6 @@
           </w:rPr>
           <w:t>1.4.2. Acronyms</w:t>
         </w:r>
-        <w:bookmarkStart w:id="0" w:name="_GoBack"/>
-        <w:bookmarkEnd w:id="0"/>
         <w:r>
           <w:rPr>
             <w:noProof/>
@@ -3697,7 +3787,7 @@
         </w:rPr>
         <w:fldChar w:fldCharType="end"/>
       </w:r>
-      <w:bookmarkStart w:id="1" w:name="_Toc434335121"/>
+      <w:bookmarkStart w:id="0" w:name="_Toc434335121"/>
     </w:p>
     <w:p>
       <w:pPr>
@@ -3719,7 +3809,7 @@
           <w:noProof/>
         </w:rPr>
       </w:pPr>
-      <w:bookmarkStart w:id="2" w:name="_Toc434760916"/>
+      <w:bookmarkStart w:id="1" w:name="_Toc434760916"/>
       <w:r>
         <w:rPr>
           <w:noProof/>
@@ -3727,48 +3817,48 @@
         <w:lastRenderedPageBreak/>
         <w:t>Introduction</w:t>
       </w:r>
+      <w:bookmarkEnd w:id="0"/>
       <w:bookmarkEnd w:id="1"/>
+    </w:p>
+    <w:p>
+      <w:pPr>
+        <w:pStyle w:val="Titolo2"/>
+      </w:pPr>
+      <w:bookmarkStart w:id="2" w:name="_Toc434335122"/>
+      <w:bookmarkStart w:id="3" w:name="_Toc434760917"/>
+      <w:r>
+        <w:t>Purpose</w:t>
+      </w:r>
       <w:bookmarkEnd w:id="2"/>
+      <w:bookmarkEnd w:id="3"/>
+    </w:p>
+    <w:p>
+      <w:pPr>
+        <w:pStyle w:val="Nessunaspaziatura"/>
+        <w:rPr>
+          <w:noProof/>
+        </w:rPr>
+      </w:pPr>
+      <w:bookmarkStart w:id="4" w:name="_Toc434335123"/>
+      <w:r>
+        <w:rPr>
+          <w:noProof/>
+        </w:rPr>
+        <w:t>This document represents the Requirements Analysis and Specification Document (RASD). Its main aim is to describe the system to be developed in terms of what the software will do and how it will be expected to perform. Functional and non-functional requirements will be comprehensively defined, as well as constraints, assumptions and the system limitations. It will also include a set of use cases and graphical mockups that describe the interactions the users will have with the application, so that the commissioner will have a clear idea of the aspect and functionality of the final product. This document may also be used by developers and programmers in order to extend this system or integrate it with existing ones.</w:t>
+      </w:r>
+      <w:bookmarkEnd w:id="4"/>
     </w:p>
     <w:p>
       <w:pPr>
         <w:pStyle w:val="Titolo2"/>
       </w:pPr>
-      <w:bookmarkStart w:id="3" w:name="_Toc434335122"/>
-      <w:bookmarkStart w:id="4" w:name="_Toc434760917"/>
-      <w:r>
-        <w:t>Purpose</w:t>
-      </w:r>
-      <w:bookmarkEnd w:id="3"/>
-      <w:bookmarkEnd w:id="4"/>
-    </w:p>
-    <w:p>
-      <w:pPr>
-        <w:pStyle w:val="Nessunaspaziatura"/>
-        <w:rPr>
-          <w:noProof/>
-        </w:rPr>
-      </w:pPr>
-      <w:bookmarkStart w:id="5" w:name="_Toc434335123"/>
-      <w:r>
-        <w:rPr>
-          <w:noProof/>
-        </w:rPr>
-        <w:t>This document represents the Requirements Analysis and Specification Document (RASD). Its main aim is to describe the system to be developed in terms of what the software will do and how it will be expected to perform. Functional and non-functional requirements will be comprehensively defined, as well as constraints, assumptions and the system limitations. It will also include a set of use cases and graphical mockups that describe the interactions the users will have with the application, so that the commissioner will have a clear idea of the aspect and functionality of the final product. This document may also be used by developers and programmers in order to extend this system or integrate it with existing ones.</w:t>
+      <w:bookmarkStart w:id="5" w:name="_Toc434335124"/>
+      <w:bookmarkStart w:id="6" w:name="_Toc434760918"/>
+      <w:r>
+        <w:t>Scope</w:t>
       </w:r>
       <w:bookmarkEnd w:id="5"/>
-    </w:p>
-    <w:p>
-      <w:pPr>
-        <w:pStyle w:val="Titolo2"/>
-      </w:pPr>
-      <w:bookmarkStart w:id="6" w:name="_Toc434335124"/>
-      <w:bookmarkStart w:id="7" w:name="_Toc434760918"/>
-      <w:r>
-        <w:t>Scope</w:t>
-      </w:r>
       <w:bookmarkEnd w:id="6"/>
-      <w:bookmarkEnd w:id="7"/>
     </w:p>
     <w:p>
       <w:pPr>
@@ -4180,223 +4270,223 @@
       <w:pPr>
         <w:pStyle w:val="Titolo2"/>
       </w:pPr>
-      <w:bookmarkStart w:id="8" w:name="_Toc434760919"/>
+      <w:bookmarkStart w:id="7" w:name="_Toc434760919"/>
       <w:r>
         <w:lastRenderedPageBreak/>
         <w:t>Goals</w:t>
       </w:r>
+      <w:bookmarkEnd w:id="7"/>
+    </w:p>
+    <w:p>
+      <w:pPr>
+        <w:pStyle w:val="Nessunaspaziatura"/>
+      </w:pPr>
+      <w:r>
+        <w:t>[</w:t>
+      </w:r>
+      <w:r>
+        <w:rPr>
+          <w:b/>
+        </w:rPr>
+        <w:t>G1</w:t>
+      </w:r>
+      <w:r>
+        <w:t>] Allow customers to access the system’s taxi service in any moment, whether they are at home or anywhere else in the city.</w:t>
+      </w:r>
+    </w:p>
+    <w:p>
+      <w:pPr>
+        <w:pStyle w:val="Nessunaspaziatura"/>
+      </w:pPr>
+      <w:r>
+        <w:t>[</w:t>
+      </w:r>
+      <w:r>
+        <w:rPr>
+          <w:b/>
+        </w:rPr>
+        <w:t>G2</w:t>
+      </w:r>
+      <w:r>
+        <w:t>] Allow customers to request a taxi ride from an arranged location.</w:t>
+      </w:r>
+    </w:p>
+    <w:p>
+      <w:pPr>
+        <w:pStyle w:val="Nessunaspaziatura"/>
+        <w:rPr>
+          <w:strike/>
+        </w:rPr>
+      </w:pPr>
+      <w:r>
+        <w:t>[</w:t>
+      </w:r>
+      <w:r>
+        <w:rPr>
+          <w:b/>
+        </w:rPr>
+        <w:t>G3</w:t>
+      </w:r>
+      <w:r>
+        <w:t>] Allow customers to reserve a taxi ride at a specific time with a given origin and destination.</w:t>
+      </w:r>
+    </w:p>
+    <w:p>
+      <w:pPr>
+        <w:pStyle w:val="Nessunaspaziatura"/>
+      </w:pPr>
+      <w:r>
+        <w:t>[</w:t>
+      </w:r>
+      <w:r>
+        <w:rPr>
+          <w:b/>
+        </w:rPr>
+        <w:t>G4</w:t>
+      </w:r>
+      <w:r>
+        <w:t>] Allow taxi drivers to answer a ride request and take care of customers.</w:t>
+      </w:r>
+    </w:p>
+    <w:p>
+      <w:pPr>
+        <w:pStyle w:val="Nessunaspaziatura"/>
+      </w:pPr>
+      <w:r>
+        <w:t>[</w:t>
+      </w:r>
+      <w:r>
+        <w:rPr>
+          <w:b/>
+        </w:rPr>
+        <w:t>G5</w:t>
+      </w:r>
+      <w:r>
+        <w:t>] A ride request should always be satisfied within a considerable short amount of time, 15 minutes on average.</w:t>
+      </w:r>
+    </w:p>
+    <w:p>
+      <w:pPr>
+        <w:pStyle w:val="Nessunaspaziatura"/>
+      </w:pPr>
+      <w:r>
+        <w:t>[</w:t>
+      </w:r>
+      <w:r>
+        <w:rPr>
+          <w:b/>
+        </w:rPr>
+        <w:t>G6</w:t>
+      </w:r>
+      <w:r>
+        <w:t>]</w:t>
+      </w:r>
+      <w:r>
+        <w:t xml:space="preserve"> </w:t>
+      </w:r>
+      <w:r>
+        <w:t>Allow c</w:t>
+      </w:r>
+      <w:r>
+        <w:t xml:space="preserve">ustomers </w:t>
+      </w:r>
+      <w:r>
+        <w:t>to</w:t>
+      </w:r>
+      <w:r>
+        <w:t xml:space="preserve"> be notified of any relevant update connected to their requests and reservations.</w:t>
+      </w:r>
+    </w:p>
+    <w:p>
+      <w:pPr>
+        <w:pStyle w:val="Nessunaspaziatura"/>
+      </w:pPr>
+      <w:r>
+        <w:t>[</w:t>
+      </w:r>
+      <w:r>
+        <w:rPr>
+          <w:b/>
+        </w:rPr>
+        <w:t>G7</w:t>
+      </w:r>
+      <w:r>
+        <w:t>] Customers and taxi drivers must be able to contact each other after the system has paired them.</w:t>
+      </w:r>
+    </w:p>
+    <w:p>
+      <w:pPr>
+        <w:pStyle w:val="Nessunaspaziatura"/>
+      </w:pPr>
+      <w:r>
+        <w:t>[</w:t>
+      </w:r>
+      <w:r>
+        <w:rPr>
+          <w:b/>
+        </w:rPr>
+        <w:t>G8</w:t>
+      </w:r>
+      <w:r>
+        <w:t xml:space="preserve">] Allow customers to cancel requests and reservations.  </w:t>
+      </w:r>
+    </w:p>
+    <w:p>
+      <w:pPr>
+        <w:pStyle w:val="Nessunaspaziatura"/>
+      </w:pPr>
+      <w:r>
+        <w:t>[</w:t>
+      </w:r>
+      <w:r>
+        <w:rPr>
+          <w:b/>
+        </w:rPr>
+        <w:t>G9</w:t>
+      </w:r>
+      <w:r>
+        <w:t>] Administrators must be able to assign</w:t>
+      </w:r>
+      <w:r>
+        <w:t xml:space="preserve"> </w:t>
+      </w:r>
+      <w:r>
+        <w:t>and manage</w:t>
+      </w:r>
+      <w:r>
+        <w:t xml:space="preserve"> an account to the taxi drivers hired by the company.</w:t>
+      </w:r>
+    </w:p>
+    <w:p>
+      <w:pPr>
+        <w:pStyle w:val="Titolo2"/>
+      </w:pPr>
+      <w:bookmarkStart w:id="8" w:name="_Toc434335125"/>
+      <w:bookmarkStart w:id="9" w:name="_Toc434760920"/>
+      <w:r>
+        <w:t xml:space="preserve">Definitions, </w:t>
+      </w:r>
+      <w:r>
+        <w:t>acronyms</w:t>
+      </w:r>
+      <w:r>
+        <w:t xml:space="preserve">, </w:t>
+      </w:r>
+      <w:r>
+        <w:t>abbreviations</w:t>
+      </w:r>
       <w:bookmarkEnd w:id="8"/>
-    </w:p>
-    <w:p>
-      <w:pPr>
-        <w:pStyle w:val="Nessunaspaziatura"/>
-      </w:pPr>
-      <w:r>
-        <w:t>[</w:t>
-      </w:r>
-      <w:r>
-        <w:rPr>
-          <w:b/>
-        </w:rPr>
-        <w:t>G1</w:t>
-      </w:r>
-      <w:r>
-        <w:t>] Allow customers to access the system’s taxi service in any moment, whether they are at home or anywhere else in the city.</w:t>
-      </w:r>
-    </w:p>
-    <w:p>
-      <w:pPr>
-        <w:pStyle w:val="Nessunaspaziatura"/>
-      </w:pPr>
-      <w:r>
-        <w:t>[</w:t>
-      </w:r>
-      <w:r>
-        <w:rPr>
-          <w:b/>
-        </w:rPr>
-        <w:t>G2</w:t>
-      </w:r>
-      <w:r>
-        <w:t>] Allow customers to request a taxi ride from an arranged location.</w:t>
-      </w:r>
-    </w:p>
-    <w:p>
-      <w:pPr>
-        <w:pStyle w:val="Nessunaspaziatura"/>
-        <w:rPr>
-          <w:strike/>
-        </w:rPr>
-      </w:pPr>
-      <w:r>
-        <w:t>[</w:t>
-      </w:r>
-      <w:r>
-        <w:rPr>
-          <w:b/>
-        </w:rPr>
-        <w:t>G3</w:t>
-      </w:r>
-      <w:r>
-        <w:t>] Allow customers to reserve a taxi ride at a specific time with a given origin and destination.</w:t>
-      </w:r>
-    </w:p>
-    <w:p>
-      <w:pPr>
-        <w:pStyle w:val="Nessunaspaziatura"/>
-      </w:pPr>
-      <w:r>
-        <w:t>[</w:t>
-      </w:r>
-      <w:r>
-        <w:rPr>
-          <w:b/>
-        </w:rPr>
-        <w:t>G4</w:t>
-      </w:r>
-      <w:r>
-        <w:t>] Allow taxi drivers to answer a ride request and take care of customers.</w:t>
-      </w:r>
-    </w:p>
-    <w:p>
-      <w:pPr>
-        <w:pStyle w:val="Nessunaspaziatura"/>
-      </w:pPr>
-      <w:r>
-        <w:t>[</w:t>
-      </w:r>
-      <w:r>
-        <w:rPr>
-          <w:b/>
-        </w:rPr>
-        <w:t>G5</w:t>
-      </w:r>
-      <w:r>
-        <w:t>] A ride request should always be satisfied within a considerable short amount of time, 15 minutes on average.</w:t>
-      </w:r>
-    </w:p>
-    <w:p>
-      <w:pPr>
-        <w:pStyle w:val="Nessunaspaziatura"/>
-      </w:pPr>
-      <w:r>
-        <w:t>[</w:t>
-      </w:r>
-      <w:r>
-        <w:rPr>
-          <w:b/>
-        </w:rPr>
-        <w:t>G6</w:t>
-      </w:r>
-      <w:r>
-        <w:t>]</w:t>
-      </w:r>
-      <w:r>
-        <w:t xml:space="preserve"> </w:t>
-      </w:r>
-      <w:r>
-        <w:t>Allow c</w:t>
-      </w:r>
-      <w:r>
-        <w:t xml:space="preserve">ustomers </w:t>
-      </w:r>
-      <w:r>
-        <w:t>to</w:t>
-      </w:r>
-      <w:r>
-        <w:t xml:space="preserve"> be notified of any relevant update connected to their requests and reservations.</w:t>
-      </w:r>
-    </w:p>
-    <w:p>
-      <w:pPr>
-        <w:pStyle w:val="Nessunaspaziatura"/>
-      </w:pPr>
-      <w:r>
-        <w:t>[</w:t>
-      </w:r>
-      <w:r>
-        <w:rPr>
-          <w:b/>
-        </w:rPr>
-        <w:t>G7</w:t>
-      </w:r>
-      <w:r>
-        <w:t>] Customers and taxi drivers must be able to contact each other after the system has paired them.</w:t>
-      </w:r>
-    </w:p>
-    <w:p>
-      <w:pPr>
-        <w:pStyle w:val="Nessunaspaziatura"/>
-      </w:pPr>
-      <w:r>
-        <w:t>[</w:t>
-      </w:r>
-      <w:r>
-        <w:rPr>
-          <w:b/>
-        </w:rPr>
-        <w:t>G8</w:t>
-      </w:r>
-      <w:r>
-        <w:t xml:space="preserve">] Allow customers to cancel requests and reservations.  </w:t>
-      </w:r>
-    </w:p>
-    <w:p>
-      <w:pPr>
-        <w:pStyle w:val="Nessunaspaziatura"/>
-      </w:pPr>
-      <w:r>
-        <w:t>[</w:t>
-      </w:r>
-      <w:r>
-        <w:rPr>
-          <w:b/>
-        </w:rPr>
-        <w:t>G9</w:t>
-      </w:r>
-      <w:r>
-        <w:t>] Administrators must be able to assign</w:t>
-      </w:r>
-      <w:r>
-        <w:t xml:space="preserve"> </w:t>
-      </w:r>
-      <w:r>
-        <w:t>and manage</w:t>
-      </w:r>
-      <w:r>
-        <w:t xml:space="preserve"> an account to the taxi drivers hired by the company.</w:t>
-      </w:r>
-    </w:p>
-    <w:p>
-      <w:pPr>
-        <w:pStyle w:val="Titolo2"/>
-      </w:pPr>
-      <w:bookmarkStart w:id="9" w:name="_Toc434335125"/>
-      <w:bookmarkStart w:id="10" w:name="_Toc434760920"/>
-      <w:r>
-        <w:t xml:space="preserve">Definitions, </w:t>
-      </w:r>
-      <w:r>
-        <w:t>acronyms</w:t>
-      </w:r>
-      <w:r>
-        <w:t xml:space="preserve">, </w:t>
-      </w:r>
-      <w:r>
-        <w:t>abbreviations</w:t>
-      </w:r>
       <w:bookmarkEnd w:id="9"/>
+    </w:p>
+    <w:p>
+      <w:pPr>
+        <w:pStyle w:val="Titolo3"/>
+      </w:pPr>
+      <w:bookmarkStart w:id="10" w:name="_Toc434760921"/>
+      <w:r>
+        <w:t>Definitions</w:t>
+      </w:r>
       <w:bookmarkEnd w:id="10"/>
-    </w:p>
-    <w:p>
-      <w:pPr>
-        <w:pStyle w:val="Titolo3"/>
-      </w:pPr>
-      <w:bookmarkStart w:id="11" w:name="_Toc434760921"/>
-      <w:r>
-        <w:t>Definitions</w:t>
-      </w:r>
-      <w:bookmarkEnd w:id="11"/>
     </w:p>
     <w:p>
       <w:pPr>
@@ -4701,12 +4791,14 @@
           <w:i/>
         </w:rPr>
       </w:pPr>
+      <w:proofErr w:type="spellStart"/>
       <w:r>
         <w:rPr>
           <w:i/>
         </w:rPr>
         <w:t>NotAssigned</w:t>
       </w:r>
+      <w:proofErr w:type="spellEnd"/>
       <w:r>
         <w:t xml:space="preserve"> – This is the default status of a taxi ride requested by customers. It simply means that the request (or reservation) has been accepted by the system but nothing else has been done yet.</w:t>
       </w:r>
@@ -4783,10 +4875,33 @@
       <w:pPr>
         <w:pStyle w:val="Titolo3"/>
       </w:pPr>
-      <w:bookmarkStart w:id="12" w:name="_Toc434760922"/>
+      <w:bookmarkStart w:id="11" w:name="_Toc434760922"/>
       <w:r>
         <w:t>Acronyms</w:t>
       </w:r>
+      <w:bookmarkEnd w:id="11"/>
+    </w:p>
+    <w:p>
+      <w:pPr>
+        <w:pStyle w:val="TextTitolo3"/>
+      </w:pPr>
+      <w:r>
+        <w:t xml:space="preserve">MTS - </w:t>
+      </w:r>
+      <w:proofErr w:type="spellStart"/>
+      <w:r>
+        <w:t>MyTaxiService</w:t>
+      </w:r>
+      <w:proofErr w:type="spellEnd"/>
+    </w:p>
+    <w:p>
+      <w:pPr>
+        <w:pStyle w:val="Titolo3"/>
+      </w:pPr>
+      <w:bookmarkStart w:id="12" w:name="_Toc434760923"/>
+      <w:r>
+        <w:t>Abbreviations</w:t>
+      </w:r>
       <w:bookmarkEnd w:id="12"/>
     </w:p>
     <w:p>
@@ -4794,65 +4909,103 @@
         <w:pStyle w:val="TextTitolo3"/>
       </w:pPr>
       <w:r>
-        <w:t>MTS - MyTaxiService</w:t>
-      </w:r>
-    </w:p>
-    <w:p>
-      <w:pPr>
-        <w:pStyle w:val="Titolo3"/>
-      </w:pPr>
-      <w:bookmarkStart w:id="13" w:name="_Toc434760923"/>
-      <w:r>
-        <w:t>Abbreviations</w:t>
+        <w:t>[</w:t>
+      </w:r>
+      <w:proofErr w:type="spellStart"/>
+      <w:r>
+        <w:t>Gn</w:t>
+      </w:r>
+      <w:proofErr w:type="spellEnd"/>
+      <w:r>
+        <w:t>]: n-goal.</w:t>
+      </w:r>
+    </w:p>
+    <w:p>
+      <w:pPr>
+        <w:pStyle w:val="TextTitolo3"/>
+      </w:pPr>
+      <w:r>
+        <w:t>[Rn]: n-functional requirement.</w:t>
+      </w:r>
+    </w:p>
+    <w:p>
+      <w:pPr>
+        <w:pStyle w:val="TextTitolo3"/>
+      </w:pPr>
+      <w:r>
+        <w:t>[</w:t>
+      </w:r>
+      <w:proofErr w:type="spellStart"/>
+      <w:r>
+        <w:t>Nn</w:t>
+      </w:r>
+      <w:proofErr w:type="spellEnd"/>
+      <w:r>
+        <w:t>]: n-</w:t>
+      </w:r>
+      <w:proofErr w:type="spellStart"/>
+      <w:r>
+        <w:t>non functional</w:t>
+      </w:r>
+      <w:proofErr w:type="spellEnd"/>
+      <w:r>
+        <w:t xml:space="preserve"> requirement.</w:t>
+      </w:r>
+    </w:p>
+    <w:p>
+      <w:pPr>
+        <w:pStyle w:val="Titolo2"/>
+      </w:pPr>
+      <w:bookmarkStart w:id="13" w:name="_Toc434760924"/>
+      <w:r>
+        <w:t>Identify Stakeholders</w:t>
       </w:r>
       <w:bookmarkEnd w:id="13"/>
     </w:p>
     <w:p>
       <w:pPr>
-        <w:pStyle w:val="TextTitolo3"/>
-      </w:pPr>
-      <w:r>
-        <w:t>[Gn]: n-goal.</w:t>
-      </w:r>
-    </w:p>
-    <w:p>
-      <w:pPr>
-        <w:pStyle w:val="TextTitolo3"/>
-      </w:pPr>
-      <w:r>
-        <w:t>[Rn]: n-functional requirement.</w:t>
-      </w:r>
-    </w:p>
-    <w:p>
-      <w:pPr>
-        <w:pStyle w:val="TextTitolo3"/>
-      </w:pPr>
-      <w:r>
-        <w:t>[Nn]: n-non functional requirement.</w:t>
-      </w:r>
-    </w:p>
-    <w:p>
-      <w:pPr>
-        <w:pStyle w:val="Titolo2"/>
-      </w:pPr>
-      <w:bookmarkStart w:id="14" w:name="_Toc434760924"/>
-      <w:r>
-        <w:t>Identify Stakeholders</w:t>
-      </w:r>
-      <w:bookmarkEnd w:id="14"/>
-    </w:p>
-    <w:p>
-      <w:pPr>
         <w:pStyle w:val="Nessunaspaziatura"/>
       </w:pPr>
       <w:r>
-        <w:t>Our main stakeholder is Prof. Raffaella Mirandola of Politecnico di Milano, DEIB. She gave us the delivery of the project.</w:t>
-      </w:r>
+        <w:t xml:space="preserve">Our main stakeholder is Prof. </w:t>
+      </w:r>
+      <w:proofErr w:type="spellStart"/>
+      <w:r>
+        <w:t>Raffaella</w:t>
+      </w:r>
+      <w:proofErr w:type="spellEnd"/>
       <w:r>
         <w:t xml:space="preserve"> </w:t>
       </w:r>
-      <w:r>
-        <w:t>Other hypothetical stakeholders interested in the service offered by myTaxiService are:</w:t>
+      <w:proofErr w:type="spellStart"/>
+      <w:r>
+        <w:t>Mirandola</w:t>
+      </w:r>
+      <w:proofErr w:type="spellEnd"/>
+      <w:r>
+        <w:t xml:space="preserve"> of </w:t>
+      </w:r>
+      <w:proofErr w:type="spellStart"/>
+      <w:r>
+        <w:t>Politecnico</w:t>
+      </w:r>
+      <w:proofErr w:type="spellEnd"/>
+      <w:r>
+        <w:t xml:space="preserve"> di Milano, DEIB. She gave us the delivery of the project.</w:t>
+      </w:r>
+      <w:r>
+        <w:t xml:space="preserve"> </w:t>
+      </w:r>
+      <w:r>
+        <w:t xml:space="preserve">Other hypothetical stakeholders interested in the service offered by </w:t>
+      </w:r>
+      <w:proofErr w:type="spellStart"/>
+      <w:r>
+        <w:t>myTaxiService</w:t>
+      </w:r>
+      <w:proofErr w:type="spellEnd"/>
+      <w:r>
+        <w:t xml:space="preserve"> are:</w:t>
       </w:r>
     </w:p>
     <w:p>
@@ -4951,7 +5104,7 @@
           <w:szCs w:val="24"/>
         </w:rPr>
       </w:pPr>
-      <w:bookmarkStart w:id="15" w:name="_Toc434335128"/>
+      <w:bookmarkStart w:id="14" w:name="_Toc434335128"/>
       <w:r>
         <w:rPr>
           <w:noProof/>
@@ -4966,7 +5119,7 @@
           <w:noProof/>
         </w:rPr>
       </w:pPr>
-      <w:bookmarkStart w:id="16" w:name="_Toc434760925"/>
+      <w:bookmarkStart w:id="15" w:name="_Toc434760925"/>
       <w:r>
         <w:rPr>
           <w:noProof/>
@@ -4974,18 +5127,60 @@
         <w:lastRenderedPageBreak/>
         <w:t>Overall Description</w:t>
       </w:r>
+      <w:bookmarkEnd w:id="14"/>
       <w:bookmarkEnd w:id="15"/>
-      <w:bookmarkEnd w:id="16"/>
     </w:p>
     <w:p>
       <w:pPr>
         <w:pStyle w:val="Titolo2"/>
       </w:pPr>
-      <w:bookmarkStart w:id="17" w:name="_Toc434335134"/>
-      <w:bookmarkStart w:id="18" w:name="_Toc434760926"/>
+      <w:bookmarkStart w:id="16" w:name="_Toc434335134"/>
+      <w:bookmarkStart w:id="17" w:name="_Toc434760926"/>
       <w:r>
         <w:t>Product perspective</w:t>
       </w:r>
+      <w:bookmarkEnd w:id="17"/>
+    </w:p>
+    <w:p>
+      <w:pPr>
+        <w:pStyle w:val="Nessunaspaziatura"/>
+      </w:pPr>
+      <w:r>
+        <w:t xml:space="preserve">The applications </w:t>
+      </w:r>
+      <w:r>
+        <w:t>to be developed</w:t>
+      </w:r>
+      <w:r>
+        <w:t xml:space="preserve"> is not completely independent and self-contained: it will rely mainly on the GPS system in order to retrieve the position of all its taxis. Moreover, we will </w:t>
+      </w:r>
+      <w:r>
+        <w:t>promote</w:t>
+      </w:r>
+      <w:r>
+        <w:t xml:space="preserve"> possible future integrations and extensions by releasing a set of APIs. We hope that </w:t>
+      </w:r>
+      <w:r>
+        <w:t>MTS</w:t>
+      </w:r>
+      <w:r>
+        <w:t xml:space="preserve"> may be </w:t>
+      </w:r>
+      <w:r>
+        <w:t>exploited</w:t>
+      </w:r>
+      <w:r>
+        <w:t xml:space="preserve"> by other companies and developers and integrated with similar services (like journey planners or hotel booking services) to make travelling easier. APIs will also provide an easier development of additional functions, like taxi sharing or a SMS-based reservation system.</w:t>
+      </w:r>
+    </w:p>
+    <w:p>
+      <w:pPr>
+        <w:pStyle w:val="Titolo2"/>
+      </w:pPr>
+      <w:bookmarkStart w:id="18" w:name="_Toc434760927"/>
+      <w:r>
+        <w:t>User characteristic</w:t>
+      </w:r>
       <w:bookmarkEnd w:id="18"/>
     </w:p>
     <w:p>
@@ -4993,66 +5188,32 @@
         <w:pStyle w:val="Nessunaspaziatura"/>
       </w:pPr>
       <w:r>
-        <w:t xml:space="preserve">The applications </w:t>
-      </w:r>
-      <w:r>
-        <w:t>to be developed</w:t>
-      </w:r>
-      <w:r>
-        <w:t xml:space="preserve"> is not completely independent and self-contained: it will rely mainly on the GPS system in order to retrieve the position of all its taxis. Moreover, we will </w:t>
-      </w:r>
-      <w:r>
-        <w:t>promote</w:t>
-      </w:r>
-      <w:r>
-        <w:t xml:space="preserve"> possible future integrations and extensions by releasing a set of APIs. We hope that </w:t>
-      </w:r>
-      <w:r>
-        <w:t>MTS</w:t>
-      </w:r>
-      <w:r>
-        <w:t xml:space="preserve"> may be </w:t>
-      </w:r>
-      <w:r>
-        <w:t>exploited</w:t>
-      </w:r>
-      <w:r>
-        <w:t xml:space="preserve"> by other companies and developers and integrated with similar services (like journey planners or hotel booking services) to make travelling easier. APIs will also provide an easier development of additional functions, like taxi sharing or a SMS-based reservation system.</w:t>
+        <w:rPr>
+          <w:noProof/>
+        </w:rPr>
+        <w:t>MyTaxiService will be used by two types of users: taxi</w:t>
+      </w:r>
+      <w:r>
+        <w:t xml:space="preserve"> drivers and customers. In </w:t>
+      </w:r>
+      <w:proofErr w:type="gramStart"/>
+      <w:r>
+        <w:t>both cases, no particular skills or</w:t>
+      </w:r>
+      <w:proofErr w:type="gramEnd"/>
+      <w:r>
+        <w:t xml:space="preserve"> information technology knowledge are required, since our application will be easy to use and accessible by any mobile phone or computer that have access to internet.</w:t>
       </w:r>
     </w:p>
     <w:p>
       <w:pPr>
         <w:pStyle w:val="Titolo2"/>
       </w:pPr>
-      <w:bookmarkStart w:id="19" w:name="_Toc434760927"/>
-      <w:r>
-        <w:t>User characteristic</w:t>
+      <w:bookmarkStart w:id="19" w:name="_Toc434760928"/>
+      <w:r>
+        <w:t>Constraints</w:t>
       </w:r>
       <w:bookmarkEnd w:id="19"/>
-    </w:p>
-    <w:p>
-      <w:pPr>
-        <w:pStyle w:val="Nessunaspaziatura"/>
-      </w:pPr>
-      <w:r>
-        <w:rPr>
-          <w:noProof/>
-        </w:rPr>
-        <w:t>MyTaxiService will be used by two types of users: taxi</w:t>
-      </w:r>
-      <w:r>
-        <w:t xml:space="preserve"> drivers and customers. In both cases, no particular skills or information technology knowledge are required, since our application will be easy to use and accessible by any mobile phone or computer that have access to internet.</w:t>
-      </w:r>
-    </w:p>
-    <w:p>
-      <w:pPr>
-        <w:pStyle w:val="Titolo2"/>
-      </w:pPr>
-      <w:bookmarkStart w:id="20" w:name="_Toc434760928"/>
-      <w:r>
-        <w:t>Constraints</w:t>
-      </w:r>
-      <w:bookmarkEnd w:id="20"/>
     </w:p>
     <w:p>
       <w:pPr>
@@ -5151,11 +5312,11 @@
       <w:pPr>
         <w:pStyle w:val="Titolo2"/>
       </w:pPr>
-      <w:bookmarkStart w:id="21" w:name="_Toc434760929"/>
+      <w:bookmarkStart w:id="20" w:name="_Toc434760929"/>
       <w:r>
         <w:t>Assumptions and dependancies</w:t>
       </w:r>
-      <w:bookmarkEnd w:id="21"/>
+      <w:bookmarkEnd w:id="20"/>
     </w:p>
     <w:p>
       <w:pPr>
@@ -5299,7 +5460,15 @@
         </w:numPr>
       </w:pPr>
       <w:r>
-        <w:t>Payment and specific duties related to the taxi service are not considered and managed by the application. MyTaxiService is meant to be only an interface between customers and taxi drivers.</w:t>
+        <w:t xml:space="preserve">Payment and specific duties related to the taxi service are not considered and managed by the application. </w:t>
+      </w:r>
+      <w:proofErr w:type="spellStart"/>
+      <w:r>
+        <w:t>MyTaxiService</w:t>
+      </w:r>
+      <w:proofErr w:type="spellEnd"/>
+      <w:r>
+        <w:t xml:space="preserve"> is meant to be only an interface between customers and taxi drivers.</w:t>
       </w:r>
     </w:p>
     <w:p>
@@ -5342,11 +5511,11 @@
       <w:pPr>
         <w:pStyle w:val="Titolo2"/>
       </w:pPr>
-      <w:bookmarkStart w:id="22" w:name="_Toc434760930"/>
+      <w:bookmarkStart w:id="21" w:name="_Toc434760930"/>
       <w:r>
         <w:t>Future possible implementations</w:t>
       </w:r>
-      <w:bookmarkEnd w:id="22"/>
+      <w:bookmarkEnd w:id="21"/>
     </w:p>
     <w:p>
       <w:pPr>
@@ -5444,7 +5613,7 @@
           <w:noProof/>
         </w:rPr>
       </w:pPr>
-      <w:bookmarkStart w:id="23" w:name="_Toc434760931"/>
+      <w:bookmarkStart w:id="22" w:name="_Toc434760931"/>
       <w:r>
         <w:rPr>
           <w:noProof/>
@@ -5452,42 +5621,42 @@
         <w:lastRenderedPageBreak/>
         <w:t>Specific Requirements</w:t>
       </w:r>
-      <w:bookmarkEnd w:id="17"/>
+      <w:bookmarkEnd w:id="16"/>
+      <w:bookmarkEnd w:id="22"/>
+    </w:p>
+    <w:p>
+      <w:pPr>
+        <w:pStyle w:val="Titolo2"/>
+      </w:pPr>
+      <w:bookmarkStart w:id="23" w:name="_Toc434760932"/>
+      <w:r>
+        <w:t>External interface requirements</w:t>
+      </w:r>
       <w:bookmarkEnd w:id="23"/>
     </w:p>
     <w:p>
       <w:pPr>
-        <w:pStyle w:val="Titolo2"/>
-      </w:pPr>
-      <w:bookmarkStart w:id="24" w:name="_Toc434760932"/>
-      <w:r>
-        <w:t>External interface requirements</w:t>
+        <w:pStyle w:val="Nessunaspaziatura"/>
+      </w:pPr>
+      <w:r>
+        <w:t xml:space="preserve">Below are shown some mockups that </w:t>
+      </w:r>
+      <w:r>
+        <w:t>displays</w:t>
+      </w:r>
+      <w:r>
+        <w:t xml:space="preserve"> the general aspect, structure and main functionalities of the mobile and web application. Note that these mockups are only indicative, and the final version of the application may differ.</w:t>
+      </w:r>
+    </w:p>
+    <w:p>
+      <w:pPr>
+        <w:pStyle w:val="Titolo3"/>
+      </w:pPr>
+      <w:bookmarkStart w:id="24" w:name="_Toc434760933"/>
+      <w:r>
+        <w:t>Mobile Application</w:t>
       </w:r>
       <w:bookmarkEnd w:id="24"/>
-    </w:p>
-    <w:p>
-      <w:pPr>
-        <w:pStyle w:val="Nessunaspaziatura"/>
-      </w:pPr>
-      <w:r>
-        <w:t xml:space="preserve">Below are shown some mockups that </w:t>
-      </w:r>
-      <w:r>
-        <w:t>displays</w:t>
-      </w:r>
-      <w:r>
-        <w:t xml:space="preserve"> the general aspect, structure and main functionalities of the mobile and web application. Note that these mockups are only indicative, and the final version of the application may differ.</w:t>
-      </w:r>
-    </w:p>
-    <w:p>
-      <w:pPr>
-        <w:pStyle w:val="Titolo3"/>
-      </w:pPr>
-      <w:bookmarkStart w:id="25" w:name="_Toc434760933"/>
-      <w:r>
-        <w:t>Mobile Application</w:t>
-      </w:r>
-      <w:bookmarkEnd w:id="25"/>
     </w:p>
     <w:p>
       <w:pPr>
@@ -5657,7 +5826,15 @@
         <w:t xml:space="preserve">Taxi Driver Home – </w:t>
       </w:r>
       <w:r>
-        <w:t>If a user logs in with taxi driver’s credential from the application home, the following screen will appear:</w:t>
+        <w:t xml:space="preserve">If a user logs in with taxi </w:t>
+      </w:r>
+      <w:proofErr w:type="gramStart"/>
+      <w:r>
+        <w:t>driver’s</w:t>
+      </w:r>
+      <w:proofErr w:type="gramEnd"/>
+      <w:r>
+        <w:t xml:space="preserve"> credential from the application home, the following screen will appear:</w:t>
       </w:r>
     </w:p>
     <w:p>
@@ -6350,12 +6527,12 @@
       <w:pPr>
         <w:pStyle w:val="Titolo3"/>
       </w:pPr>
-      <w:bookmarkStart w:id="26" w:name="_Toc434760934"/>
+      <w:bookmarkStart w:id="25" w:name="_Toc434760934"/>
       <w:r>
         <w:lastRenderedPageBreak/>
         <w:t>Web Application</w:t>
       </w:r>
-      <w:bookmarkEnd w:id="26"/>
+      <w:bookmarkEnd w:id="25"/>
     </w:p>
     <w:p>
       <w:pPr>
@@ -6475,10 +6652,10 @@
           <w:lang w:val="it-IT" w:eastAsia="it-IT"/>
         </w:rPr>
         <w:drawing>
-          <wp:inline distT="0" distB="0" distL="0" distR="0" wp14:anchorId="1BD13957" wp14:editId="449170BC">
-            <wp:extent cx="4521524" cy="4063041"/>
-            <wp:effectExtent l="0" t="0" r="0" b="0"/>
-            <wp:docPr id="12" name="Immagine 12" descr="C:\Users\Alessandro\Desktop\Ale\GitHubSynch\myTaxyService-SE2-PozziRomani\OtherStuff\Mockups\WebRegistration.png"/>
+          <wp:inline distT="0" distB="0" distL="0" distR="0">
+            <wp:extent cx="4511615" cy="4054139"/>
+            <wp:effectExtent l="0" t="0" r="3810" b="3810"/>
+            <wp:docPr id="51" name="Immagine 51" descr="E:\Google Drive\Politecnico (MAGISTRALE)\SOFTWARE ENGINNEERING 2\PROGETTO\Project images\Web\WebRegistration.png"/>
             <wp:cNvGraphicFramePr>
               <a:graphicFrameLocks xmlns:a="http://schemas.openxmlformats.org/drawingml/2006/main" noChangeAspect="1"/>
             </wp:cNvGraphicFramePr>
@@ -6486,7 +6663,7 @@
               <a:graphicData uri="http://schemas.openxmlformats.org/drawingml/2006/picture">
                 <pic:pic xmlns:pic="http://schemas.openxmlformats.org/drawingml/2006/picture">
                   <pic:nvPicPr>
-                    <pic:cNvPr id="0" name="Picture 2" descr="C:\Users\Alessandro\Desktop\Ale\GitHubSynch\myTaxyService-SE2-PozziRomani\OtherStuff\Mockups\WebRegistration.png"/>
+                    <pic:cNvPr id="0" name="Picture 4" descr="E:\Google Drive\Politecnico (MAGISTRALE)\SOFTWARE ENGINNEERING 2\PROGETTO\Project images\Web\WebRegistration.png"/>
                     <pic:cNvPicPr>
                       <a:picLocks noChangeAspect="1" noChangeArrowheads="1"/>
                     </pic:cNvPicPr>
@@ -6507,7 +6684,7 @@
                   <pic:spPr bwMode="auto">
                     <a:xfrm>
                       <a:off x="0" y="0"/>
-                      <a:ext cx="4599408" cy="4133027"/>
+                      <a:ext cx="4534944" cy="4075102"/>
                     </a:xfrm>
                     <a:prstGeom prst="rect">
                       <a:avLst/>
@@ -6523,6 +6700,8 @@
           </wp:inline>
         </w:drawing>
       </w:r>
+      <w:bookmarkStart w:id="26" w:name="_GoBack"/>
+      <w:bookmarkEnd w:id="26"/>
     </w:p>
     <w:p>
       <w:pPr>
@@ -6936,7 +7115,15 @@
         <w:pStyle w:val="Nessunaspaziatura"/>
       </w:pPr>
       <w:r>
-        <w:t>[R3] Only registered customers can access MyTaxiService’s services.</w:t>
+        <w:t xml:space="preserve">[R3] Only registered customers can access </w:t>
+      </w:r>
+      <w:proofErr w:type="spellStart"/>
+      <w:r>
+        <w:t>MyTaxiService’s</w:t>
+      </w:r>
+      <w:proofErr w:type="spellEnd"/>
+      <w:r>
+        <w:t xml:space="preserve"> services.</w:t>
       </w:r>
     </w:p>
     <w:p>
@@ -7522,8 +7709,13 @@
           <w:numId w:val="25"/>
         </w:numPr>
       </w:pPr>
-      <w:r>
-        <w:t>MyTaxiService’s system should be available 24/7.</w:t>
+      <w:proofErr w:type="spellStart"/>
+      <w:r>
+        <w:t>MyTaxiService’s</w:t>
+      </w:r>
+      <w:proofErr w:type="spellEnd"/>
+      <w:r>
+        <w:t xml:space="preserve"> system should be available 24/7.</w:t>
       </w:r>
     </w:p>
     <w:p>
@@ -7639,8 +7831,13 @@
       <w:r>
         <w:t xml:space="preserve"> </w:t>
       </w:r>
-      <w:r>
-        <w:t xml:space="preserve">MyTaxiService’s applications should always have </w:t>
+      <w:proofErr w:type="spellStart"/>
+      <w:r>
+        <w:t>MyTaxiService’s</w:t>
+      </w:r>
+      <w:proofErr w:type="spellEnd"/>
+      <w:r>
+        <w:t xml:space="preserve"> applications should always have </w:t>
       </w:r>
       <w:r>
         <w:t>imperceptible</w:t>
@@ -7684,7 +7881,31 @@
         <w:t xml:space="preserve">The model proposed by </w:t>
       </w:r>
       <w:r>
-        <w:t xml:space="preserve">M. Kackson &amp; P. Zave, “The World &amp; the Machine”, allow us to analyze the domain of MyTaxyService application and its relation with the world. This model contemplate the presence of two areas: </w:t>
+        <w:t xml:space="preserve">M. </w:t>
+      </w:r>
+      <w:proofErr w:type="spellStart"/>
+      <w:r>
+        <w:t>Kackson</w:t>
+      </w:r>
+      <w:proofErr w:type="spellEnd"/>
+      <w:r>
+        <w:t xml:space="preserve"> &amp; P. </w:t>
+      </w:r>
+      <w:proofErr w:type="spellStart"/>
+      <w:r>
+        <w:t>Zave</w:t>
+      </w:r>
+      <w:proofErr w:type="spellEnd"/>
+      <w:r>
+        <w:t xml:space="preserve">, “The World &amp; the Machine”, allow us to analyze the domain of </w:t>
+      </w:r>
+      <w:proofErr w:type="spellStart"/>
+      <w:r>
+        <w:t>MyTaxyService</w:t>
+      </w:r>
+      <w:proofErr w:type="spellEnd"/>
+      <w:r>
+        <w:t xml:space="preserve"> application and its relation with the world. This model contemplate the presence of two areas: </w:t>
       </w:r>
       <w:r>
         <w:rPr>
@@ -7719,7 +7940,15 @@
         <w:pStyle w:val="Nessunaspaziatura"/>
       </w:pPr>
       <w:r>
-        <w:t xml:space="preserve">The following diagram shows MyTaxiService’s </w:t>
+        <w:t xml:space="preserve">The following diagram shows </w:t>
+      </w:r>
+      <w:proofErr w:type="spellStart"/>
+      <w:r>
+        <w:t>MyTaxiService’s</w:t>
+      </w:r>
+      <w:proofErr w:type="spellEnd"/>
+      <w:r>
+        <w:t xml:space="preserve"> </w:t>
       </w:r>
       <w:r>
         <w:rPr>
@@ -8103,7 +8332,23 @@
         <w:t>get on</w:t>
       </w:r>
       <w:r>
-        <w:t xml:space="preserve"> a ship and cross the narrow sea, where she has an important appointment. Unfortunately, she can’t use her car because it is being repaired due to an engine failure. She consider to postpone the appointment, when suddenly she remember about an online taxi service a friend had told her about. She turn on her laptop and after a google search she finds MyTaxiService’s website. She clicks on “Register” and fill all the forms. A few minutes later she receive the confirm of the registration by email. Daenerys logs in the service and requests a taxi at her house. </w:t>
+        <w:t xml:space="preserve"> a ship and cross the narrow sea, where she has an important appointment. Unfortunately, she can’t use her car because it is being repaired due to an engine failure. She consider to postpone the appointment, when suddenly she remember about an online taxi service a friend had told her about. She turn on her laptop and after a google search she finds </w:t>
+      </w:r>
+      <w:proofErr w:type="spellStart"/>
+      <w:r>
+        <w:t>MyTaxiService’s</w:t>
+      </w:r>
+      <w:proofErr w:type="spellEnd"/>
+      <w:r>
+        <w:t xml:space="preserve"> website. She clicks on “Register” and fill all the forms. A few minutes later she receive </w:t>
+      </w:r>
+      <w:proofErr w:type="gramStart"/>
+      <w:r>
+        <w:t>the confirm</w:t>
+      </w:r>
+      <w:proofErr w:type="gramEnd"/>
+      <w:r>
+        <w:t xml:space="preserve"> of the registration by email. Daenerys logs in the service and requests a taxi at her house. </w:t>
       </w:r>
     </w:p>
     <w:p>
@@ -8130,7 +8375,15 @@
         <w:pStyle w:val="TextTitolo3"/>
       </w:pPr>
       <w:r>
-        <w:t>Mr. White needs to take a train in the early morning for a business related matter, but his car is currently not available and his wife is not enthusiastic at all about waking up when not even the sun is out yet. Knowing that, the previous day Mr. White cautiously decided to reserve himself a taxi. Since he is registered to MyTaxiService, he simply turned up his laptop and logged to the web application as he did many times before.</w:t>
+        <w:t xml:space="preserve">Mr. White needs to take a train in the early morning for a business related matter, but his car is currently not available and his wife is not enthusiastic at all about waking up when not even the sun is out yet. Knowing that, the previous day Mr. White cautiously decided to reserve himself a taxi. Since he is registered to </w:t>
+      </w:r>
+      <w:proofErr w:type="spellStart"/>
+      <w:r>
+        <w:t>MyTaxiService</w:t>
+      </w:r>
+      <w:proofErr w:type="spellEnd"/>
+      <w:r>
+        <w:t>, he simply turned up his laptop and logged to the web application as he did many times before.</w:t>
       </w:r>
     </w:p>
     <w:p>
@@ -8138,7 +8391,23 @@
         <w:pStyle w:val="TextTitolo3"/>
       </w:pPr>
       <w:r>
-        <w:t xml:space="preserve">His taxi is scheduled for the 4.30 A.M. and the meeting place is just at the end of the street that leads to his house. Mr. White wakes up, silently takes his breakfast, prepares himself and leaves the house 20 minutes in advance, just to be sure to make it in time. It’s very cold out there and there is almost no one around, probably because they are all sleeping in their warm beds. Actually, there is someone around, and Mr. White knows him: he is his neighbor, Mr. Pinkman. After a short talk, it turns out that Mr. Pinkman is going to the station too, and he offers a ride to his friend. Therefore, Mr. White takes out his mobile phone from his pocket and logs in to </w:t>
+        <w:t xml:space="preserve">His taxi is scheduled for the 4.30 A.M. and the meeting place is just at the end of the street that leads to his house. Mr. White wakes up, silently takes his breakfast, prepares himself and leaves the house 20 minutes in advance, just to be sure to make it in time. It’s very cold out there and there is almost no one around, probably because they are all sleeping in their warm beds. Actually, there is someone around, and Mr. White knows him: he is his neighbor, Mr. </w:t>
+      </w:r>
+      <w:proofErr w:type="spellStart"/>
+      <w:r>
+        <w:t>Pinkman</w:t>
+      </w:r>
+      <w:proofErr w:type="spellEnd"/>
+      <w:r>
+        <w:t xml:space="preserve">. After a short talk, it turns out that Mr. </w:t>
+      </w:r>
+      <w:proofErr w:type="spellStart"/>
+      <w:r>
+        <w:t>Pinkman</w:t>
+      </w:r>
+      <w:proofErr w:type="spellEnd"/>
+      <w:r>
+        <w:t xml:space="preserve"> is going to the station too, and he offers a ride to his friend. Therefore, Mr. White takes out his mobile phone from his pocket and logs in to </w:t>
       </w:r>
       <w:r>
         <w:t>MTS</w:t>
@@ -8163,7 +8432,15 @@
         <w:pStyle w:val="TextTitolo3"/>
       </w:pPr>
       <w:r>
-        <w:t xml:space="preserve">It’s Thursday afternoon, Lorenzo has just finished an intense day at the Politecnico (of course he is not studying neither Architecture or Engineering Management) and he is on his way to Lambrate station looking forward his comeback home and his </w:t>
+        <w:t xml:space="preserve">It’s Thursday afternoon, Lorenzo has just finished an intense day at the </w:t>
+      </w:r>
+      <w:proofErr w:type="spellStart"/>
+      <w:r>
+        <w:t>Politecnico</w:t>
+      </w:r>
+      <w:proofErr w:type="spellEnd"/>
+      <w:r>
+        <w:t xml:space="preserve"> (of course he is not studying neither Architecture or Engineering Management) and he is on his way to Lambrate station looking forward his comeback home and his </w:t>
       </w:r>
       <w:r>
         <w:t>Mathematical analysis</w:t>
@@ -8184,7 +8461,31 @@
       </w:pPr>
       <w:r>
         <w:lastRenderedPageBreak/>
-        <w:t>There is only a problem: Trenord has decided to completely collapse on itself… actually, it’s not big news. Lorenzo’s train is scheduled with 120 minutes late. That is not acceptable, his beloved homeworks are waiting him, but Lorenzo has an ace up his sleeve. He takes his mobile phone, taps on MyTaxiService application and clicks on the button “Request a ride”. Then he quickly compiles the form and sends his taxi request to the system.</w:t>
+        <w:t xml:space="preserve">There is only a problem: </w:t>
+      </w:r>
+      <w:proofErr w:type="spellStart"/>
+      <w:r>
+        <w:t>Trenord</w:t>
+      </w:r>
+      <w:proofErr w:type="spellEnd"/>
+      <w:r>
+        <w:t xml:space="preserve"> has decided to completely collapse on itself… actually, it’s not big news. Lorenzo’s train is scheduled with 120 minutes late. That is not acceptable, his beloved </w:t>
+      </w:r>
+      <w:proofErr w:type="spellStart"/>
+      <w:r>
+        <w:t>homeworks</w:t>
+      </w:r>
+      <w:proofErr w:type="spellEnd"/>
+      <w:r>
+        <w:t xml:space="preserve"> are waiting him, but Lorenzo has an ace up his sleeve. He takes his mobile phone, taps on </w:t>
+      </w:r>
+      <w:proofErr w:type="spellStart"/>
+      <w:r>
+        <w:t>MyTaxiService</w:t>
+      </w:r>
+      <w:proofErr w:type="spellEnd"/>
+      <w:r>
+        <w:t xml:space="preserve"> application and clicks on the button “Request a ride”. Then he quickly compiles the form and sends his taxi request to the system.</w:t>
       </w:r>
     </w:p>
     <w:p>
@@ -8206,7 +8507,15 @@
         <w:t xml:space="preserve">the taxi driver </w:t>
       </w:r>
       <w:r>
-        <w:t>Carlo has just finished to take care of a ride near Piola subway station and is currently available. He looks at his phone and sees and incoming request notification. He is going to tap on the “Accept request” button but right that moment a customer appears on his road, waiving his hands. Carlo makes him get on the taxi, looks back to his phone and taps on the “Refuse request” button. “Someone else will take care of that request” he thinks.</w:t>
+        <w:t xml:space="preserve">Carlo has just finished to take care of a ride near </w:t>
+      </w:r>
+      <w:proofErr w:type="spellStart"/>
+      <w:r>
+        <w:t>Piola</w:t>
+      </w:r>
+      <w:proofErr w:type="spellEnd"/>
+      <w:r>
+        <w:t xml:space="preserve"> subway station and is currently available. He looks at his phone and sees and incoming request notification. He is going to tap on the “Accept request” button but right that moment a customer appears on his road, waiving his hands. Carlo makes him get on the taxi, looks back to his phone and taps on the “Refuse request” button. “Someone else will take care of that request” he thinks.</w:t>
       </w:r>
     </w:p>
     <w:p>
@@ -8282,8 +8591,13 @@
       <w:pPr>
         <w:pStyle w:val="TextTitolo3"/>
       </w:pPr>
-      <w:r>
-        <w:t>It’s late evening and the taxi driver Ryan Gosling is waiting in his taxi: just 10 minutes are left before the end of his turn. He is already thinking about the warm bath that awaits him at home, when suddenly a request notification flashes on the screen of his mobile phone. He taps on the “Show request details” button to see the info related to the request. The origin point is not too far from there, but the destination is at the opposite side of the city. Therefore, Ryan decides to refuse the request. “I’m not paid enough for this”, he mumbles while making his way home.</w:t>
+      <w:proofErr w:type="gramStart"/>
+      <w:r>
+        <w:t>It’s</w:t>
+      </w:r>
+      <w:proofErr w:type="gramEnd"/>
+      <w:r>
+        <w:t xml:space="preserve"> late evening and the taxi driver Ryan Gosling is waiting in his taxi: just 10 minutes are left before the end of his turn. He is already thinking about the warm bath that awaits him at home, when suddenly a request notification flashes on the screen of his mobile phone. He taps on the “Show request details” button to see the info related to the request. The origin point is not too far from there, but the destination is at the opposite side of the city. Therefore, Ryan decides to refuse the request. “I’m not paid enough for this”, he mumbles while making his way home.</w:t>
       </w:r>
     </w:p>
     <w:p>
@@ -10305,7 +10619,15 @@
               <w:outlineLvl w:val="9"/>
             </w:pPr>
             <w:r>
-              <w:t>Customer selects a request or a reservation from  the list of his unaccomplished taxi rides.</w:t>
+              <w:t xml:space="preserve">Customer selects a request or a reservation </w:t>
+            </w:r>
+            <w:proofErr w:type="gramStart"/>
+            <w:r>
+              <w:t>from  the</w:t>
+            </w:r>
+            <w:proofErr w:type="gramEnd"/>
+            <w:r>
+              <w:t xml:space="preserve"> list of his unaccomplished taxi rides.</w:t>
             </w:r>
           </w:p>
           <w:p>
@@ -10387,7 +10709,15 @@
           </w:tcPr>
           <w:p>
             <w:r>
-              <w:t>The customer successfully delete a request or reservation previously made, there is no need to fullfill it anymore.</w:t>
+              <w:t xml:space="preserve">The customer successfully delete a request or reservation previously made, there is no need to </w:t>
+            </w:r>
+            <w:proofErr w:type="spellStart"/>
+            <w:r>
+              <w:t>fullfill</w:t>
+            </w:r>
+            <w:proofErr w:type="spellEnd"/>
+            <w:r>
+              <w:t xml:space="preserve"> it anymore.</w:t>
             </w:r>
           </w:p>
         </w:tc>
@@ -12303,11 +12633,19 @@
       <w:r>
         <w:t xml:space="preserve">These predicates have been used with some assertions and in the </w:t>
       </w:r>
+      <w:proofErr w:type="gramStart"/>
       <w:r>
         <w:rPr>
           <w:i/>
         </w:rPr>
-        <w:t>show()</w:t>
+        <w:t>show(</w:t>
+      </w:r>
+      <w:proofErr w:type="gramEnd"/>
+      <w:r>
+        <w:rPr>
+          <w:i/>
+        </w:rPr>
+        <w:t>)</w:t>
       </w:r>
       <w:r>
         <w:t xml:space="preserve"> predicate in order to generate some specific worlds.</w:t>
@@ -12901,8 +13239,13 @@
         </w:numPr>
         <w:jc w:val="left"/>
       </w:pPr>
-      <w:r>
-        <w:t>Astah Professional (</w:t>
+      <w:proofErr w:type="spellStart"/>
+      <w:r>
+        <w:t>Astah</w:t>
+      </w:r>
+      <w:proofErr w:type="spellEnd"/>
+      <w:r>
+        <w:t xml:space="preserve"> Professional (</w:t>
       </w:r>
       <w:r>
         <w:t>http://astah.net/</w:t>
@@ -12943,8 +13286,13 @@
           <w:numId w:val="42"/>
         </w:numPr>
       </w:pPr>
-      <w:r>
-        <w:t>Balsamiq Mockups (https://balsamiq.com/products/mockups): to create mockups.</w:t>
+      <w:proofErr w:type="spellStart"/>
+      <w:r>
+        <w:t>Balsamiq</w:t>
+      </w:r>
+      <w:proofErr w:type="spellEnd"/>
+      <w:r>
+        <w:t xml:space="preserve"> Mockups (https://balsamiq.com/products/mockups): to create mockups.</w:t>
       </w:r>
     </w:p>
     <w:p>
@@ -13057,7 +13405,7 @@
           <w:rPr>
             <w:noProof/>
           </w:rPr>
-          <w:t>2</w:t>
+          <w:t>15</w:t>
         </w:r>
         <w:r>
           <w:fldChar w:fldCharType="end"/>
@@ -18978,7 +19326,7 @@
 </file>
 
 <file path=customXml/itemProps1.xml><?xml version="1.0" encoding="utf-8"?>
-<ds:datastoreItem xmlns:ds="http://schemas.openxmlformats.org/officeDocument/2006/customXml" ds:itemID="{9DEBC7FA-0FB2-418B-81A6-6369F5DB1350}">
+<ds:datastoreItem xmlns:ds="http://schemas.openxmlformats.org/officeDocument/2006/customXml" ds:itemID="{F2466F4B-F78A-4ADA-8708-B2CB86F2104E}">
   <ds:schemaRefs>
     <ds:schemaRef ds:uri="http://schemas.openxmlformats.org/officeDocument/2006/bibliography"/>
   </ds:schemaRefs>

</xml_diff>

<commit_message>
update rasdv2 - delete a ride use case
</commit_message>
<xml_diff>
--- a/OtherStuff/RASD v2.docx
+++ b/OtherStuff/RASD v2.docx
@@ -1,6 +1,6 @@
 
 <file path=word/document.xml><?xml version="1.0" encoding="utf-8"?>
-<w:document xmlns:wpc="http://schemas.microsoft.com/office/word/2010/wordprocessingCanvas" xmlns:mc="http://schemas.openxmlformats.org/markup-compatibility/2006" xmlns:o="urn:schemas-microsoft-com:office:office" xmlns:r="http://schemas.openxmlformats.org/officeDocument/2006/relationships" xmlns:m="http://schemas.openxmlformats.org/officeDocument/2006/math" xmlns:v="urn:schemas-microsoft-com:vml" xmlns:wp14="http://schemas.microsoft.com/office/word/2010/wordprocessingDrawing" xmlns:wp="http://schemas.openxmlformats.org/drawingml/2006/wordprocessingDrawing" xmlns:w10="urn:schemas-microsoft-com:office:word" xmlns:w="http://schemas.openxmlformats.org/wordprocessingml/2006/main" xmlns:w14="http://schemas.microsoft.com/office/word/2010/wordml" xmlns:w15="http://schemas.microsoft.com/office/word/2012/wordml" xmlns:wpg="http://schemas.microsoft.com/office/word/2010/wordprocessingGroup" xmlns:wpi="http://schemas.microsoft.com/office/word/2010/wordprocessingInk" xmlns:wne="http://schemas.microsoft.com/office/word/2006/wordml" xmlns:wps="http://schemas.microsoft.com/office/word/2010/wordprocessingShape" mc:Ignorable="w14 w15 wp14">
+<w:document xmlns:wpc="http://schemas.microsoft.com/office/word/2010/wordprocessingCanvas" xmlns:mc="http://schemas.openxmlformats.org/markup-compatibility/2006" xmlns:o="urn:schemas-microsoft-com:office:office" xmlns:r="http://schemas.openxmlformats.org/officeDocument/2006/relationships" xmlns:m="http://schemas.openxmlformats.org/officeDocument/2006/math" xmlns:v="urn:schemas-microsoft-com:vml" xmlns:wp14="http://schemas.microsoft.com/office/word/2010/wordprocessingDrawing" xmlns:wp="http://schemas.openxmlformats.org/drawingml/2006/wordprocessingDrawing" xmlns:w10="urn:schemas-microsoft-com:office:word" xmlns:w="http://schemas.openxmlformats.org/wordprocessingml/2006/main" xmlns:w14="http://schemas.microsoft.com/office/word/2010/wordml" xmlns:wpg="http://schemas.microsoft.com/office/word/2010/wordprocessingGroup" xmlns:wpi="http://schemas.microsoft.com/office/word/2010/wordprocessingInk" xmlns:wne="http://schemas.microsoft.com/office/word/2006/wordml" xmlns:wps="http://schemas.microsoft.com/office/word/2010/wordprocessingShape" mc:Ignorable="w14 wp14">
   <w:body>
     <w:sdt>
       <w:sdtPr>
@@ -23,6 +23,7 @@
           <w:r>
             <w:rPr>
               <w:noProof/>
+              <w:lang w:val="it-IT" w:eastAsia="it-IT"/>
             </w:rPr>
             <w:drawing>
               <wp:anchor distT="0" distB="0" distL="114300" distR="114300" simplePos="0" relativeHeight="251664384" behindDoc="1" locked="0" layoutInCell="1" allowOverlap="1" wp14:anchorId="5189E792" wp14:editId="3285B7C9">
@@ -84,7 +85,7 @@
                         </pic:cNvPicPr>
                       </pic:nvPicPr>
                       <pic:blipFill>
-                        <a:blip r:embed="rId8">
+                        <a:blip r:embed="rId9">
                           <a:extLst>
                             <a:ext uri="{28A0092B-C50C-407E-A947-70E740481C1C}">
                               <a14:useLocalDpi xmlns:a14="http://schemas.microsoft.com/office/drawing/2010/main" val="0"/>
@@ -139,6 +140,7 @@
               <w:color w:val="5B9BD5" w:themeColor="accent1"/>
               <w:sz w:val="24"/>
               <w:szCs w:val="24"/>
+              <w:lang w:val="it-IT" w:eastAsia="it-IT"/>
             </w:rPr>
             <mc:AlternateContent>
               <mc:Choice Requires="wps">
@@ -451,7 +453,7 @@
                   </wp:anchor>
                 </w:drawing>
               </mc:Choice>
-              <mc:Fallback>
+              <mc:Fallback xmlns:w15="http://schemas.microsoft.com/office/word/2012/wordml">
                 <w:pict>
                   <v:shapetype w14:anchorId="4EE87B80" id="_x0000_t202" coordsize="21600,21600" o:spt="202" path="m,l,21600r21600,l21600,xe">
                     <v:stroke joinstyle="miter"/>
@@ -5192,15 +5194,7 @@
         <w:t>MyTaxiService will be used by two types of users: taxi</w:t>
       </w:r>
       <w:r>
-        <w:t xml:space="preserve"> drivers and customers. In </w:t>
-      </w:r>
-      <w:proofErr w:type="gramStart"/>
-      <w:r>
-        <w:t>both cases, no particular skills or</w:t>
-      </w:r>
-      <w:proofErr w:type="gramEnd"/>
-      <w:r>
-        <w:t xml:space="preserve"> information technology knowledge are required, since our application will be easy to use and accessible by any mobile phone or computer that have access to internet.</w:t>
+        <w:t xml:space="preserve"> drivers and customers. In both cases, no particular skills or information technology knowledge are required, since our application will be easy to use and accessible by any mobile phone or computer that have access to internet.</w:t>
       </w:r>
     </w:p>
     <w:p>
@@ -5548,6 +5542,7 @@
         </w:numPr>
       </w:pPr>
       <w:r>
+        <w:lastRenderedPageBreak/>
         <w:t>A function that estimates how much time a ride will take and how much it will cost. This function may be accessible even without requesting a ride.</w:t>
       </w:r>
     </w:p>
@@ -5560,7 +5555,6 @@
         </w:numPr>
       </w:pPr>
       <w:r>
-        <w:lastRenderedPageBreak/>
         <w:t xml:space="preserve">An improved taxi management system, </w:t>
       </w:r>
       <w:r>
@@ -5678,6 +5672,7 @@
       <w:r>
         <w:rPr>
           <w:noProof/>
+          <w:lang w:val="it-IT" w:eastAsia="it-IT"/>
         </w:rPr>
         <w:drawing>
           <wp:inline distT="0" distB="0" distL="0" distR="0" wp14:anchorId="770401D1" wp14:editId="6FC6A888">
@@ -5697,7 +5692,7 @@
                     </pic:cNvPicPr>
                   </pic:nvPicPr>
                   <pic:blipFill>
-                    <a:blip r:embed="rId9">
+                    <a:blip r:embed="rId10">
                       <a:extLst>
                         <a:ext uri="{28A0092B-C50C-407E-A947-70E740481C1C}">
                           <a14:useLocalDpi xmlns:a14="http://schemas.microsoft.com/office/drawing/2010/main" val="0"/>
@@ -5751,6 +5746,7 @@
       <w:r>
         <w:rPr>
           <w:noProof/>
+          <w:lang w:val="it-IT" w:eastAsia="it-IT"/>
         </w:rPr>
         <w:drawing>
           <wp:inline distT="0" distB="0" distL="0" distR="0" wp14:anchorId="333C621E" wp14:editId="2E8CE45A">
@@ -5770,7 +5766,7 @@
                     </pic:cNvPicPr>
                   </pic:nvPicPr>
                   <pic:blipFill>
-                    <a:blip r:embed="rId10">
+                    <a:blip r:embed="rId11">
                       <a:extLst>
                         <a:ext uri="{28A0092B-C50C-407E-A947-70E740481C1C}">
                           <a14:useLocalDpi xmlns:a14="http://schemas.microsoft.com/office/drawing/2010/main" val="0"/>
@@ -5822,15 +5818,7 @@
         <w:t xml:space="preserve">Taxi Driver Home – </w:t>
       </w:r>
       <w:r>
-        <w:t xml:space="preserve">If a user logs in with taxi </w:t>
-      </w:r>
-      <w:proofErr w:type="gramStart"/>
-      <w:r>
-        <w:t>driver’s</w:t>
-      </w:r>
-      <w:proofErr w:type="gramEnd"/>
-      <w:r>
-        <w:t xml:space="preserve"> credential from the application home, the following screen will appear:</w:t>
+        <w:t>If a user logs in with taxi driver’s credential from the application home, the following screen will appear:</w:t>
       </w:r>
     </w:p>
     <w:p>
@@ -5841,6 +5829,7 @@
       <w:r>
         <w:rPr>
           <w:noProof/>
+          <w:lang w:val="it-IT" w:eastAsia="it-IT"/>
         </w:rPr>
         <w:drawing>
           <wp:inline distT="0" distB="0" distL="0" distR="0" wp14:anchorId="6E212729" wp14:editId="08E84144">
@@ -5860,7 +5849,7 @@
                     </pic:cNvPicPr>
                   </pic:nvPicPr>
                   <pic:blipFill>
-                    <a:blip r:embed="rId11">
+                    <a:blip r:embed="rId12">
                       <a:extLst>
                         <a:ext uri="{28A0092B-C50C-407E-A947-70E740481C1C}">
                           <a14:useLocalDpi xmlns:a14="http://schemas.microsoft.com/office/drawing/2010/main" val="0"/>
@@ -5922,6 +5911,7 @@
       <w:r>
         <w:rPr>
           <w:noProof/>
+          <w:lang w:val="it-IT" w:eastAsia="it-IT"/>
         </w:rPr>
         <w:drawing>
           <wp:inline distT="0" distB="0" distL="0" distR="0" wp14:anchorId="511C7A6F" wp14:editId="4C91DF06">
@@ -5941,7 +5931,7 @@
                     </pic:cNvPicPr>
                   </pic:nvPicPr>
                   <pic:blipFill>
-                    <a:blip r:embed="rId12">
+                    <a:blip r:embed="rId13">
                       <a:extLst>
                         <a:ext uri="{28A0092B-C50C-407E-A947-70E740481C1C}">
                           <a14:useLocalDpi xmlns:a14="http://schemas.microsoft.com/office/drawing/2010/main" val="0"/>
@@ -6034,6 +6024,7 @@
       <w:r>
         <w:rPr>
           <w:noProof/>
+          <w:lang w:val="it-IT" w:eastAsia="it-IT"/>
         </w:rPr>
         <w:drawing>
           <wp:inline distT="0" distB="0" distL="0" distR="0" wp14:anchorId="1325B5D6" wp14:editId="28BD7F40">
@@ -6053,7 +6044,7 @@
                     </pic:cNvPicPr>
                   </pic:nvPicPr>
                   <pic:blipFill>
-                    <a:blip r:embed="rId13">
+                    <a:blip r:embed="rId14">
                       <a:extLst>
                         <a:ext uri="{28A0092B-C50C-407E-A947-70E740481C1C}">
                           <a14:useLocalDpi xmlns:a14="http://schemas.microsoft.com/office/drawing/2010/main" val="0"/>
@@ -6115,6 +6106,7 @@
       <w:r>
         <w:rPr>
           <w:noProof/>
+          <w:lang w:val="it-IT" w:eastAsia="it-IT"/>
         </w:rPr>
         <w:drawing>
           <wp:inline distT="0" distB="0" distL="0" distR="0" wp14:anchorId="08C7900C" wp14:editId="6AEDCF02">
@@ -6134,7 +6126,7 @@
                     </pic:cNvPicPr>
                   </pic:nvPicPr>
                   <pic:blipFill>
-                    <a:blip r:embed="rId14">
+                    <a:blip r:embed="rId15">
                       <a:extLst>
                         <a:ext uri="{28A0092B-C50C-407E-A947-70E740481C1C}">
                           <a14:useLocalDpi xmlns:a14="http://schemas.microsoft.com/office/drawing/2010/main" val="0"/>
@@ -6198,6 +6190,7 @@
       <w:r>
         <w:rPr>
           <w:noProof/>
+          <w:lang w:val="it-IT" w:eastAsia="it-IT"/>
         </w:rPr>
         <w:drawing>
           <wp:inline distT="0" distB="0" distL="0" distR="0" wp14:anchorId="402B77D6" wp14:editId="5EA12D2C">
@@ -6217,7 +6210,7 @@
                     </pic:cNvPicPr>
                   </pic:nvPicPr>
                   <pic:blipFill>
-                    <a:blip r:embed="rId15">
+                    <a:blip r:embed="rId16">
                       <a:extLst>
                         <a:ext uri="{28A0092B-C50C-407E-A947-70E740481C1C}">
                           <a14:useLocalDpi xmlns:a14="http://schemas.microsoft.com/office/drawing/2010/main" val="0"/>
@@ -6288,6 +6281,7 @@
       <w:r>
         <w:rPr>
           <w:noProof/>
+          <w:lang w:val="it-IT" w:eastAsia="it-IT"/>
         </w:rPr>
         <w:drawing>
           <wp:inline distT="0" distB="0" distL="0" distR="0" wp14:anchorId="684EE86B" wp14:editId="36373F3E">
@@ -6307,7 +6301,7 @@
                     </pic:cNvPicPr>
                   </pic:nvPicPr>
                   <pic:blipFill>
-                    <a:blip r:embed="rId16">
+                    <a:blip r:embed="rId17">
                       <a:extLst>
                         <a:ext uri="{28A0092B-C50C-407E-A947-70E740481C1C}">
                           <a14:useLocalDpi xmlns:a14="http://schemas.microsoft.com/office/drawing/2010/main" val="0"/>
@@ -6361,6 +6355,7 @@
       <w:r>
         <w:rPr>
           <w:noProof/>
+          <w:lang w:val="it-IT" w:eastAsia="it-IT"/>
         </w:rPr>
         <w:lastRenderedPageBreak/>
         <w:drawing>
@@ -6381,7 +6376,7 @@
                     </pic:cNvPicPr>
                   </pic:nvPicPr>
                   <pic:blipFill>
-                    <a:blip r:embed="rId17">
+                    <a:blip r:embed="rId18">
                       <a:extLst>
                         <a:ext uri="{28A0092B-C50C-407E-A947-70E740481C1C}">
                           <a14:useLocalDpi xmlns:a14="http://schemas.microsoft.com/office/drawing/2010/main" val="0"/>
@@ -6444,6 +6439,7 @@
       <w:r>
         <w:rPr>
           <w:noProof/>
+          <w:lang w:val="it-IT" w:eastAsia="it-IT"/>
         </w:rPr>
         <w:drawing>
           <wp:inline distT="0" distB="0" distL="0" distR="0" wp14:anchorId="424F18B7" wp14:editId="6F73F5E3">
@@ -6463,7 +6459,7 @@
                     </pic:cNvPicPr>
                   </pic:nvPicPr>
                   <pic:blipFill>
-                    <a:blip r:embed="rId18">
+                    <a:blip r:embed="rId19">
                       <a:extLst>
                         <a:ext uri="{28A0092B-C50C-407E-A947-70E740481C1C}">
                           <a14:useLocalDpi xmlns:a14="http://schemas.microsoft.com/office/drawing/2010/main" val="0"/>
@@ -6555,6 +6551,7 @@
       <w:r>
         <w:rPr>
           <w:noProof/>
+          <w:lang w:val="it-IT" w:eastAsia="it-IT"/>
         </w:rPr>
         <w:drawing>
           <wp:inline distT="0" distB="0" distL="0" distR="0" wp14:anchorId="4EAD000C" wp14:editId="5DE7AC7E">
@@ -6574,7 +6571,7 @@
                     </pic:cNvPicPr>
                   </pic:nvPicPr>
                   <pic:blipFill>
-                    <a:blip r:embed="rId19">
+                    <a:blip r:embed="rId20">
                       <a:extLst>
                         <a:ext uri="{28A0092B-C50C-407E-A947-70E740481C1C}">
                           <a14:useLocalDpi xmlns:a14="http://schemas.microsoft.com/office/drawing/2010/main" val="0"/>
@@ -6636,6 +6633,7 @@
       <w:r>
         <w:rPr>
           <w:noProof/>
+          <w:lang w:val="it-IT" w:eastAsia="it-IT"/>
         </w:rPr>
         <w:drawing>
           <wp:inline distT="0" distB="0" distL="0" distR="0">
@@ -6655,7 +6653,7 @@
                     </pic:cNvPicPr>
                   </pic:nvPicPr>
                   <pic:blipFill>
-                    <a:blip r:embed="rId20">
+                    <a:blip r:embed="rId21">
                       <a:extLst>
                         <a:ext uri="{28A0092B-C50C-407E-A947-70E740481C1C}">
                           <a14:useLocalDpi xmlns:a14="http://schemas.microsoft.com/office/drawing/2010/main" val="0"/>
@@ -6718,6 +6716,7 @@
       <w:r>
         <w:rPr>
           <w:noProof/>
+          <w:lang w:val="it-IT" w:eastAsia="it-IT"/>
         </w:rPr>
         <w:drawing>
           <wp:inline distT="0" distB="0" distL="0" distR="0" wp14:anchorId="1A9EA3A2" wp14:editId="52F82E54">
@@ -6737,7 +6736,7 @@
                     </pic:cNvPicPr>
                   </pic:nvPicPr>
                   <pic:blipFill>
-                    <a:blip r:embed="rId21">
+                    <a:blip r:embed="rId22">
                       <a:extLst>
                         <a:ext uri="{28A0092B-C50C-407E-A947-70E740481C1C}">
                           <a14:useLocalDpi xmlns:a14="http://schemas.microsoft.com/office/drawing/2010/main" val="0"/>
@@ -6801,6 +6800,7 @@
       <w:r>
         <w:rPr>
           <w:noProof/>
+          <w:lang w:val="it-IT" w:eastAsia="it-IT"/>
         </w:rPr>
         <w:drawing>
           <wp:inline distT="0" distB="0" distL="0" distR="0" wp14:anchorId="16163A5D" wp14:editId="6DC9C033">
@@ -6820,7 +6820,7 @@
                     </pic:cNvPicPr>
                   </pic:nvPicPr>
                   <pic:blipFill>
-                    <a:blip r:embed="rId22">
+                    <a:blip r:embed="rId23">
                       <a:extLst>
                         <a:ext uri="{28A0092B-C50C-407E-A947-70E740481C1C}">
                           <a14:useLocalDpi xmlns:a14="http://schemas.microsoft.com/office/drawing/2010/main" val="0"/>
@@ -6874,6 +6874,7 @@
       <w:r>
         <w:rPr>
           <w:noProof/>
+          <w:lang w:val="it-IT" w:eastAsia="it-IT"/>
         </w:rPr>
         <w:drawing>
           <wp:inline distT="0" distB="0" distL="0" distR="0" wp14:anchorId="6FDF4A21" wp14:editId="642BB984">
@@ -6893,7 +6894,7 @@
                     </pic:cNvPicPr>
                   </pic:nvPicPr>
                   <pic:blipFill>
-                    <a:blip r:embed="rId23">
+                    <a:blip r:embed="rId24">
                       <a:extLst>
                         <a:ext uri="{28A0092B-C50C-407E-A947-70E740481C1C}">
                           <a14:useLocalDpi xmlns:a14="http://schemas.microsoft.com/office/drawing/2010/main" val="0"/>
@@ -6932,6 +6933,7 @@
       <w:r>
         <w:rPr>
           <w:noProof/>
+          <w:lang w:val="it-IT" w:eastAsia="it-IT"/>
         </w:rPr>
         <w:drawing>
           <wp:anchor distT="0" distB="0" distL="114300" distR="114300" simplePos="0" relativeHeight="251663360" behindDoc="1" locked="0" layoutInCell="1" allowOverlap="1" wp14:anchorId="7C78DB96" wp14:editId="438CF324">
@@ -6967,7 +6969,7 @@
                     </pic:cNvPicPr>
                   </pic:nvPicPr>
                   <pic:blipFill>
-                    <a:blip r:embed="rId24">
+                    <a:blip r:embed="rId25">
                       <a:extLst>
                         <a:ext uri="{28A0092B-C50C-407E-A947-70E740481C1C}">
                           <a14:useLocalDpi xmlns:a14="http://schemas.microsoft.com/office/drawing/2010/main" val="0"/>
@@ -7971,7 +7973,7 @@
             <o:lock v:ext="edit" aspectratio="t"/>
           </v:shapetype>
           <v:shape id="_x0000_i1025" type="#_x0000_t75" style="width:469.65pt;height:313.1pt">
-            <v:imagedata r:id="rId25" o:title="The world and the machine v6 all"/>
+            <v:imagedata r:id="rId26" o:title="The world and the machine v6 all"/>
           </v:shape>
         </w:pict>
       </w:r>
@@ -8320,15 +8322,7 @@
       </w:r>
       <w:proofErr w:type="spellEnd"/>
       <w:r>
-        <w:t xml:space="preserve"> website. She clicks on “Register” and fill all the forms. A few minutes later she receive </w:t>
-      </w:r>
-      <w:proofErr w:type="gramStart"/>
-      <w:r>
-        <w:t>the confirm</w:t>
-      </w:r>
-      <w:proofErr w:type="gramEnd"/>
-      <w:r>
-        <w:t xml:space="preserve"> of the registration by email. Daenerys logs in the service and requests a taxi at her house. </w:t>
+        <w:t xml:space="preserve"> website. She clicks on “Register” and fill all the forms. A few minutes later she receive the confirm of the registration by email. Daenerys logs in the service and requests a taxi at her house. </w:t>
       </w:r>
     </w:p>
     <w:p>
@@ -8571,13 +8565,8 @@
       <w:pPr>
         <w:pStyle w:val="TextTitolo3"/>
       </w:pPr>
-      <w:proofErr w:type="gramStart"/>
-      <w:r>
-        <w:t>It’s</w:t>
-      </w:r>
-      <w:proofErr w:type="gramEnd"/>
-      <w:r>
-        <w:t xml:space="preserve"> late evening and the taxi driver Ryan Gosling is waiting in his taxi: just 10 minutes are left before the end of his turn. He is already thinking about the warm bath that awaits him at home, when suddenly a request notification flashes on the screen of his mobile phone. He taps on the “Show request details” button to see the info related to the request. The origin point is not too far from there, but the destination is at the opposite side of the city. Therefore, Ryan decides to refuse the request. “I’m not paid enough for this”, he mumbles while making his way home.</w:t>
+      <w:r>
+        <w:t>It’s late evening and the taxi driver Ryan Gosling is waiting in his taxi: just 10 minutes are left before the end of his turn. He is already thinking about the warm bath that awaits him at home, when suddenly a request notification flashes on the screen of his mobile phone. He taps on the “Show request details” button to see the info related to the request. The origin point is not too far from there, but the destination is at the opposite side of the city. Therefore, Ryan decides to refuse the request. “I’m not paid enough for this”, he mumbles while making his way home.</w:t>
       </w:r>
     </w:p>
     <w:p>
@@ -8929,6 +8918,7 @@
       <w:r>
         <w:rPr>
           <w:noProof/>
+          <w:lang w:val="it-IT" w:eastAsia="it-IT"/>
         </w:rPr>
         <w:lastRenderedPageBreak/>
         <w:drawing>
@@ -8949,7 +8939,7 @@
                     </pic:cNvPicPr>
                   </pic:nvPicPr>
                   <pic:blipFill rotWithShape="1">
-                    <a:blip r:embed="rId26">
+                    <a:blip r:embed="rId27">
                       <a:extLst>
                         <a:ext uri="{28A0092B-C50C-407E-A947-70E740481C1C}">
                           <a14:useLocalDpi xmlns:a14="http://schemas.microsoft.com/office/drawing/2010/main" val="0"/>
@@ -8996,6 +8986,7 @@
       <w:r>
         <w:rPr>
           <w:noProof/>
+          <w:lang w:val="it-IT" w:eastAsia="it-IT"/>
         </w:rPr>
         <w:lastRenderedPageBreak/>
         <w:drawing>
@@ -9016,7 +9007,7 @@
                     </pic:cNvPicPr>
                   </pic:nvPicPr>
                   <pic:blipFill>
-                    <a:blip r:embed="rId27">
+                    <a:blip r:embed="rId28">
                       <a:extLst>
                         <a:ext uri="{28A0092B-C50C-407E-A947-70E740481C1C}">
                           <a14:useLocalDpi xmlns:a14="http://schemas.microsoft.com/office/drawing/2010/main" val="0"/>
@@ -9304,6 +9295,7 @@
       <w:r>
         <w:rPr>
           <w:noProof/>
+          <w:lang w:val="it-IT" w:eastAsia="it-IT"/>
         </w:rPr>
         <w:drawing>
           <wp:inline distT="0" distB="0" distL="0" distR="0" wp14:anchorId="7A3B23D8" wp14:editId="49DB1D3D">
@@ -9323,7 +9315,7 @@
                     </pic:cNvPicPr>
                   </pic:nvPicPr>
                   <pic:blipFill>
-                    <a:blip r:embed="rId28">
+                    <a:blip r:embed="rId29">
                       <a:extLst>
                         <a:ext uri="{28A0092B-C50C-407E-A947-70E740481C1C}">
                           <a14:useLocalDpi xmlns:a14="http://schemas.microsoft.com/office/drawing/2010/main" val="0"/>
@@ -9359,6 +9351,7 @@
       <w:r>
         <w:rPr>
           <w:noProof/>
+          <w:lang w:val="it-IT" w:eastAsia="it-IT"/>
         </w:rPr>
         <w:lastRenderedPageBreak/>
         <w:drawing>
@@ -9379,7 +9372,7 @@
                     </pic:cNvPicPr>
                   </pic:nvPicPr>
                   <pic:blipFill>
-                    <a:blip r:embed="rId29">
+                    <a:blip r:embed="rId30">
                       <a:extLst>
                         <a:ext uri="{28A0092B-C50C-407E-A947-70E740481C1C}">
                           <a14:useLocalDpi xmlns:a14="http://schemas.microsoft.com/office/drawing/2010/main" val="0"/>
@@ -10201,6 +10194,7 @@
       <w:r>
         <w:rPr>
           <w:noProof/>
+          <w:lang w:val="it-IT" w:eastAsia="it-IT"/>
         </w:rPr>
         <w:drawing>
           <wp:inline distT="0" distB="0" distL="0" distR="0" wp14:anchorId="2A42AC97" wp14:editId="5AE3EC21">
@@ -10220,7 +10214,7 @@
                     </pic:cNvPicPr>
                   </pic:nvPicPr>
                   <pic:blipFill rotWithShape="1">
-                    <a:blip r:embed="rId30">
+                    <a:blip r:embed="rId31">
                       <a:extLst>
                         <a:ext uri="{28A0092B-C50C-407E-A947-70E740481C1C}">
                           <a14:useLocalDpi xmlns:a14="http://schemas.microsoft.com/office/drawing/2010/main" val="0"/>
@@ -10285,6 +10279,7 @@
       <w:r>
         <w:rPr>
           <w:noProof/>
+          <w:lang w:val="it-IT" w:eastAsia="it-IT"/>
         </w:rPr>
         <w:drawing>
           <wp:inline distT="0" distB="0" distL="0" distR="0" wp14:anchorId="424E91CD" wp14:editId="5B3C43A8">
@@ -10304,7 +10299,7 @@
                     </pic:cNvPicPr>
                   </pic:nvPicPr>
                   <pic:blipFill rotWithShape="1">
-                    <a:blip r:embed="rId31">
+                    <a:blip r:embed="rId32">
                       <a:extLst>
                         <a:ext uri="{28A0092B-C50C-407E-A947-70E740481C1C}">
                           <a14:useLocalDpi xmlns:a14="http://schemas.microsoft.com/office/drawing/2010/main" val="0"/>
@@ -10357,6 +10352,7 @@
       <w:r>
         <w:rPr>
           <w:noProof/>
+          <w:lang w:val="it-IT" w:eastAsia="it-IT"/>
         </w:rPr>
         <w:drawing>
           <wp:inline distT="0" distB="0" distL="0" distR="0">
@@ -10376,7 +10372,7 @@
                     </pic:cNvPicPr>
                   </pic:nvPicPr>
                   <pic:blipFill rotWithShape="1">
-                    <a:blip r:embed="rId32">
+                    <a:blip r:embed="rId33">
                       <a:extLst>
                         <a:ext uri="{28A0092B-C50C-407E-A947-70E740481C1C}">
                           <a14:useLocalDpi xmlns:a14="http://schemas.microsoft.com/office/drawing/2010/main" val="0"/>
@@ -10592,15 +10588,7 @@
               <w:outlineLvl w:val="9"/>
             </w:pPr>
             <w:r>
-              <w:t xml:space="preserve">Customer selects a request or a reservation </w:t>
-            </w:r>
-            <w:proofErr w:type="gramStart"/>
-            <w:r>
-              <w:t>from  the</w:t>
-            </w:r>
-            <w:proofErr w:type="gramEnd"/>
-            <w:r>
-              <w:t xml:space="preserve"> list of his unaccomplished taxi rides.</w:t>
+              <w:t>Customer selects a request or a reservation from  the list of his unaccomplished taxi rides.</w:t>
             </w:r>
           </w:p>
           <w:p>
@@ -10727,17 +10715,19 @@
         <w:ind w:firstLine="851"/>
       </w:pPr>
       <w:r>
+        <w:lastRenderedPageBreak/>
         <w:t xml:space="preserve"> </w:t>
       </w:r>
       <w:r>
         <w:rPr>
           <w:noProof/>
+          <w:lang w:val="it-IT" w:eastAsia="it-IT"/>
         </w:rPr>
         <w:drawing>
-          <wp:inline distT="0" distB="0" distL="0" distR="0" wp14:anchorId="6A3B35FC" wp14:editId="7C92E9D9">
-            <wp:extent cx="5229225" cy="3872230"/>
-            <wp:effectExtent l="0" t="0" r="9525" b="0"/>
-            <wp:docPr id="21" name="Immagine 21" descr="C:\Users\Alessandro\Desktop\Ale\GitHubSynch\myTaxyService-SE2-PozziRomani\OtherStuff\Diagrams\UseCase Delete a ride.png"/>
+          <wp:inline distT="0" distB="0" distL="0" distR="0" wp14:anchorId="7F402D49" wp14:editId="5C163FC1">
+            <wp:extent cx="5973136" cy="4306186"/>
+            <wp:effectExtent l="0" t="0" r="8890" b="0"/>
+            <wp:docPr id="12" name="Immagine 12"/>
             <wp:cNvGraphicFramePr>
               <a:graphicFrameLocks xmlns:a="http://schemas.openxmlformats.org/drawingml/2006/main" noChangeAspect="1"/>
             </wp:cNvGraphicFramePr>
@@ -10745,36 +10735,29 @@
               <a:graphicData uri="http://schemas.openxmlformats.org/drawingml/2006/picture">
                 <pic:pic xmlns:pic="http://schemas.openxmlformats.org/drawingml/2006/picture">
                   <pic:nvPicPr>
-                    <pic:cNvPr id="0" name="Picture 4" descr="C:\Users\Alessandro\Desktop\Ale\GitHubSynch\myTaxyService-SE2-PozziRomani\OtherStuff\Diagrams\UseCase Delete a ride.png"/>
-                    <pic:cNvPicPr>
-                      <a:picLocks noChangeAspect="1" noChangeArrowheads="1"/>
-                    </pic:cNvPicPr>
+                    <pic:cNvPr id="0" name="UseCase Delete a ride.png"/>
+                    <pic:cNvPicPr/>
                   </pic:nvPicPr>
                   <pic:blipFill>
-                    <a:blip r:embed="rId33">
+                    <a:blip r:embed="rId34">
                       <a:extLst>
                         <a:ext uri="{28A0092B-C50C-407E-A947-70E740481C1C}">
                           <a14:useLocalDpi xmlns:a14="http://schemas.microsoft.com/office/drawing/2010/main" val="0"/>
                         </a:ext>
                       </a:extLst>
                     </a:blip>
-                    <a:srcRect/>
                     <a:stretch>
                       <a:fillRect/>
                     </a:stretch>
                   </pic:blipFill>
-                  <pic:spPr bwMode="auto">
+                  <pic:spPr>
                     <a:xfrm>
                       <a:off x="0" y="0"/>
-                      <a:ext cx="5238296" cy="3878947"/>
+                      <a:ext cx="5976620" cy="4308697"/>
                     </a:xfrm>
                     <a:prstGeom prst="rect">
                       <a:avLst/>
                     </a:prstGeom>
-                    <a:noFill/>
-                    <a:ln>
-                      <a:noFill/>
-                    </a:ln>
                   </pic:spPr>
                 </pic:pic>
               </a:graphicData>
@@ -10787,8 +10770,8 @@
       <w:r>
         <w:rPr>
           <w:noProof/>
-        </w:rPr>
-        <w:lastRenderedPageBreak/>
+          <w:lang w:val="it-IT" w:eastAsia="it-IT"/>
+        </w:rPr>
         <w:drawing>
           <wp:inline distT="0" distB="0" distL="0" distR="0" wp14:anchorId="2B2219DA" wp14:editId="564688F3">
             <wp:extent cx="5991225" cy="3844925"/>
@@ -10807,7 +10790,7 @@
                     </pic:cNvPicPr>
                   </pic:nvPicPr>
                   <pic:blipFill>
-                    <a:blip r:embed="rId34">
+                    <a:blip r:embed="rId35">
                       <a:extLst>
                         <a:ext uri="{28A0092B-C50C-407E-A947-70E740481C1C}">
                           <a14:useLocalDpi xmlns:a14="http://schemas.microsoft.com/office/drawing/2010/main" val="0"/>
@@ -11110,6 +11093,7 @@
       <w:r>
         <w:rPr>
           <w:noProof/>
+          <w:lang w:val="it-IT" w:eastAsia="it-IT"/>
         </w:rPr>
         <w:drawing>
           <wp:inline distT="0" distB="0" distL="0" distR="0" wp14:anchorId="6B00BA6D" wp14:editId="15FCD3DF">
@@ -11129,7 +11113,7 @@
                     </pic:cNvPicPr>
                   </pic:nvPicPr>
                   <pic:blipFill>
-                    <a:blip r:embed="rId35">
+                    <a:blip r:embed="rId36">
                       <a:extLst>
                         <a:ext uri="{28A0092B-C50C-407E-A947-70E740481C1C}">
                           <a14:useLocalDpi xmlns:a14="http://schemas.microsoft.com/office/drawing/2010/main" val="0"/>
@@ -11166,6 +11150,7 @@
       <w:r>
         <w:rPr>
           <w:noProof/>
+          <w:lang w:val="it-IT" w:eastAsia="it-IT"/>
         </w:rPr>
         <w:lastRenderedPageBreak/>
         <w:drawing>
@@ -11186,7 +11171,7 @@
                     </pic:cNvPicPr>
                   </pic:nvPicPr>
                   <pic:blipFill rotWithShape="1">
-                    <a:blip r:embed="rId36" cstate="print">
+                    <a:blip r:embed="rId37" cstate="print">
                       <a:extLst>
                         <a:ext uri="{28A0092B-C50C-407E-A947-70E740481C1C}">
                           <a14:useLocalDpi xmlns:a14="http://schemas.microsoft.com/office/drawing/2010/main" val="0"/>
@@ -11243,8 +11228,10 @@
       </w:pPr>
       <w:r>
         <w:lastRenderedPageBreak/>
-        <w:t>Administrator</w:t>
-      </w:r>
+        <w:t>Create/Delete drivers.</w:t>
+      </w:r>
+      <w:bookmarkStart w:id="38" w:name="_GoBack"/>
+      <w:bookmarkEnd w:id="38"/>
     </w:p>
     <w:tbl>
       <w:tblPr>
@@ -11546,6 +11533,7 @@
       <w:r>
         <w:rPr>
           <w:noProof/>
+          <w:lang w:val="it-IT" w:eastAsia="it-IT"/>
         </w:rPr>
         <w:drawing>
           <wp:inline distT="0" distB="0" distL="0" distR="0" wp14:anchorId="0427FE90" wp14:editId="0D5D901D">
@@ -11565,7 +11553,7 @@
                     </pic:cNvPicPr>
                   </pic:nvPicPr>
                   <pic:blipFill>
-                    <a:blip r:embed="rId37">
+                    <a:blip r:embed="rId38">
                       <a:extLst>
                         <a:ext uri="{28A0092B-C50C-407E-A947-70E740481C1C}">
                           <a14:useLocalDpi xmlns:a14="http://schemas.microsoft.com/office/drawing/2010/main" val="0"/>
@@ -11602,6 +11590,7 @@
       <w:r>
         <w:rPr>
           <w:noProof/>
+          <w:lang w:val="it-IT" w:eastAsia="it-IT"/>
         </w:rPr>
         <w:lastRenderedPageBreak/>
         <w:drawing>
@@ -11622,7 +11611,7 @@
                     </pic:cNvPicPr>
                   </pic:nvPicPr>
                   <pic:blipFill>
-                    <a:blip r:embed="rId38">
+                    <a:blip r:embed="rId39">
                       <a:extLst>
                         <a:ext uri="{28A0092B-C50C-407E-A947-70E740481C1C}">
                           <a14:useLocalDpi xmlns:a14="http://schemas.microsoft.com/office/drawing/2010/main" val="0"/>
@@ -11672,12 +11661,12 @@
       <w:pPr>
         <w:pStyle w:val="Titolo3"/>
       </w:pPr>
-      <w:bookmarkStart w:id="38" w:name="_Toc434760946"/>
+      <w:bookmarkStart w:id="39" w:name="_Toc434760946"/>
       <w:r>
         <w:lastRenderedPageBreak/>
         <w:t>Class Diagram</w:t>
       </w:r>
-      <w:bookmarkEnd w:id="38"/>
+      <w:bookmarkEnd w:id="39"/>
     </w:p>
     <w:p>
       <w:pPr>
@@ -11693,6 +11682,7 @@
       <w:r>
         <w:rPr>
           <w:noProof/>
+          <w:lang w:val="it-IT" w:eastAsia="it-IT"/>
         </w:rPr>
         <w:drawing>
           <wp:inline distT="0" distB="0" distL="0" distR="0" wp14:anchorId="2C1390BD" wp14:editId="05A465CD">
@@ -11712,7 +11702,7 @@
                     </pic:cNvPicPr>
                   </pic:nvPicPr>
                   <pic:blipFill>
-                    <a:blip r:embed="rId39">
+                    <a:blip r:embed="rId40">
                       <a:extLst>
                         <a:ext uri="{28A0092B-C50C-407E-A947-70E740481C1C}">
                           <a14:useLocalDpi xmlns:a14="http://schemas.microsoft.com/office/drawing/2010/main" val="0"/>
@@ -11751,7 +11741,7 @@
       <w:pPr>
         <w:pStyle w:val="Titolo3"/>
       </w:pPr>
-      <w:bookmarkStart w:id="39" w:name="_Toc434760947"/>
+      <w:bookmarkStart w:id="40" w:name="_Toc434760947"/>
       <w:r>
         <w:lastRenderedPageBreak/>
         <w:t xml:space="preserve">State </w:t>
@@ -11759,7 +11749,7 @@
       <w:r>
         <w:t>diagram</w:t>
       </w:r>
-      <w:bookmarkEnd w:id="39"/>
+      <w:bookmarkEnd w:id="40"/>
     </w:p>
     <w:p>
       <w:pPr>
@@ -11795,6 +11785,7 @@
       <w:r>
         <w:rPr>
           <w:noProof/>
+          <w:lang w:val="it-IT" w:eastAsia="it-IT"/>
         </w:rPr>
         <w:drawing>
           <wp:inline distT="0" distB="0" distL="0" distR="0" wp14:anchorId="5EC98B0E" wp14:editId="74E88F85">
@@ -11814,7 +11805,7 @@
                     </pic:cNvPicPr>
                   </pic:nvPicPr>
                   <pic:blipFill>
-                    <a:blip r:embed="rId40">
+                    <a:blip r:embed="rId41">
                       <a:extLst>
                         <a:ext uri="{28A0092B-C50C-407E-A947-70E740481C1C}">
                           <a14:useLocalDpi xmlns:a14="http://schemas.microsoft.com/office/drawing/2010/main" val="0"/>
@@ -11902,6 +11893,7 @@
       <w:r>
         <w:rPr>
           <w:noProof/>
+          <w:lang w:val="it-IT" w:eastAsia="it-IT"/>
         </w:rPr>
         <w:drawing>
           <wp:inline distT="0" distB="0" distL="0" distR="0" wp14:anchorId="18D6CFB0" wp14:editId="03EA5BD9">
@@ -11921,7 +11913,7 @@
                     </pic:cNvPicPr>
                   </pic:nvPicPr>
                   <pic:blipFill>
-                    <a:blip r:embed="rId41">
+                    <a:blip r:embed="rId42">
                       <a:extLst>
                         <a:ext uri="{28A0092B-C50C-407E-A947-70E740481C1C}">
                           <a14:useLocalDpi xmlns:a14="http://schemas.microsoft.com/office/drawing/2010/main" val="0"/>
@@ -11963,7 +11955,7 @@
           <w:szCs w:val="24"/>
         </w:rPr>
       </w:pPr>
-      <w:bookmarkStart w:id="40" w:name="_Toc434335138"/>
+      <w:bookmarkStart w:id="41" w:name="_Toc434335138"/>
       <w:r>
         <w:rPr>
           <w:noProof/>
@@ -11978,7 +11970,7 @@
           <w:noProof/>
         </w:rPr>
       </w:pPr>
-      <w:bookmarkStart w:id="41" w:name="_Toc434760948"/>
+      <w:bookmarkStart w:id="42" w:name="_Toc434760948"/>
       <w:r>
         <w:rPr>
           <w:noProof/>
@@ -11986,34 +11978,34 @@
         <w:lastRenderedPageBreak/>
         <w:t>Appendi</w:t>
       </w:r>
-      <w:bookmarkEnd w:id="40"/>
+      <w:bookmarkEnd w:id="41"/>
       <w:r>
         <w:rPr>
           <w:noProof/>
         </w:rPr>
         <w:t>x</w:t>
       </w:r>
-      <w:bookmarkEnd w:id="41"/>
+      <w:bookmarkEnd w:id="42"/>
     </w:p>
     <w:p>
       <w:pPr>
         <w:pStyle w:val="Titolo2"/>
       </w:pPr>
-      <w:bookmarkStart w:id="42" w:name="_Toc434760949"/>
+      <w:bookmarkStart w:id="43" w:name="_Toc434760949"/>
       <w:r>
         <w:t>Alloy</w:t>
       </w:r>
-      <w:bookmarkEnd w:id="42"/>
+      <w:bookmarkEnd w:id="43"/>
     </w:p>
     <w:p>
       <w:pPr>
         <w:pStyle w:val="Titolo3"/>
       </w:pPr>
-      <w:bookmarkStart w:id="43" w:name="_Toc434760950"/>
+      <w:bookmarkStart w:id="44" w:name="_Toc434760950"/>
       <w:r>
         <w:t>Signatures</w:t>
       </w:r>
-      <w:bookmarkEnd w:id="43"/>
+      <w:bookmarkEnd w:id="44"/>
     </w:p>
     <w:p>
       <w:pPr>
@@ -12022,6 +12014,7 @@
       <w:r>
         <w:rPr>
           <w:noProof/>
+          <w:lang w:val="it-IT" w:eastAsia="it-IT"/>
         </w:rPr>
         <w:drawing>
           <wp:inline distT="0" distB="0" distL="0" distR="0">
@@ -12041,7 +12034,7 @@
                     </pic:cNvPicPr>
                   </pic:nvPicPr>
                   <pic:blipFill>
-                    <a:blip r:embed="rId42">
+                    <a:blip r:embed="rId43">
                       <a:extLst>
                         <a:ext uri="{28A0092B-C50C-407E-A947-70E740481C1C}">
                           <a14:useLocalDpi xmlns:a14="http://schemas.microsoft.com/office/drawing/2010/main" val="0"/>
@@ -12080,6 +12073,7 @@
       <w:r>
         <w:rPr>
           <w:noProof/>
+          <w:lang w:val="it-IT" w:eastAsia="it-IT"/>
         </w:rPr>
         <w:drawing>
           <wp:inline distT="0" distB="0" distL="0" distR="0">
@@ -12099,7 +12093,7 @@
                     </pic:cNvPicPr>
                   </pic:nvPicPr>
                   <pic:blipFill>
-                    <a:blip r:embed="rId43">
+                    <a:blip r:embed="rId44">
                       <a:extLst>
                         <a:ext uri="{28A0092B-C50C-407E-A947-70E740481C1C}">
                           <a14:useLocalDpi xmlns:a14="http://schemas.microsoft.com/office/drawing/2010/main" val="0"/>
@@ -12138,6 +12132,7 @@
       <w:r>
         <w:rPr>
           <w:noProof/>
+          <w:lang w:val="it-IT" w:eastAsia="it-IT"/>
         </w:rPr>
         <w:lastRenderedPageBreak/>
         <w:drawing>
@@ -12158,7 +12153,7 @@
                     </pic:cNvPicPr>
                   </pic:nvPicPr>
                   <pic:blipFill>
-                    <a:blip r:embed="rId44">
+                    <a:blip r:embed="rId45">
                       <a:extLst>
                         <a:ext uri="{28A0092B-C50C-407E-A947-70E740481C1C}">
                           <a14:useLocalDpi xmlns:a14="http://schemas.microsoft.com/office/drawing/2010/main" val="0"/>
@@ -12197,6 +12192,7 @@
       <w:r>
         <w:rPr>
           <w:noProof/>
+          <w:lang w:val="it-IT" w:eastAsia="it-IT"/>
         </w:rPr>
         <w:drawing>
           <wp:inline distT="0" distB="0" distL="0" distR="0">
@@ -12216,7 +12212,7 @@
                     </pic:cNvPicPr>
                   </pic:nvPicPr>
                   <pic:blipFill>
-                    <a:blip r:embed="rId45">
+                    <a:blip r:embed="rId46">
                       <a:extLst>
                         <a:ext uri="{28A0092B-C50C-407E-A947-70E740481C1C}">
                           <a14:useLocalDpi xmlns:a14="http://schemas.microsoft.com/office/drawing/2010/main" val="0"/>
@@ -12255,6 +12251,7 @@
       <w:r>
         <w:rPr>
           <w:noProof/>
+          <w:lang w:val="it-IT" w:eastAsia="it-IT"/>
         </w:rPr>
         <w:drawing>
           <wp:inline distT="0" distB="0" distL="0" distR="0">
@@ -12274,7 +12271,7 @@
                     </pic:cNvPicPr>
                   </pic:nvPicPr>
                   <pic:blipFill>
-                    <a:blip r:embed="rId46">
+                    <a:blip r:embed="rId47">
                       <a:extLst>
                         <a:ext uri="{28A0092B-C50C-407E-A947-70E740481C1C}">
                           <a14:useLocalDpi xmlns:a14="http://schemas.microsoft.com/office/drawing/2010/main" val="0"/>
@@ -12324,17 +12321,18 @@
       <w:pPr>
         <w:pStyle w:val="Titolo3"/>
       </w:pPr>
-      <w:bookmarkStart w:id="44" w:name="_Toc434760951"/>
+      <w:bookmarkStart w:id="45" w:name="_Toc434760951"/>
       <w:r>
         <w:lastRenderedPageBreak/>
         <w:t>Facts</w:t>
       </w:r>
-      <w:bookmarkEnd w:id="44"/>
-    </w:p>
-    <w:p>
-      <w:r>
-        <w:rPr>
-          <w:noProof/>
+      <w:bookmarkEnd w:id="45"/>
+    </w:p>
+    <w:p>
+      <w:r>
+        <w:rPr>
+          <w:noProof/>
+          <w:lang w:val="it-IT" w:eastAsia="it-IT"/>
         </w:rPr>
         <w:drawing>
           <wp:inline distT="0" distB="0" distL="0" distR="0">
@@ -12354,7 +12352,7 @@
                     </pic:cNvPicPr>
                   </pic:nvPicPr>
                   <pic:blipFill>
-                    <a:blip r:embed="rId47">
+                    <a:blip r:embed="rId48">
                       <a:extLst>
                         <a:ext uri="{28A0092B-C50C-407E-A947-70E740481C1C}">
                           <a14:useLocalDpi xmlns:a14="http://schemas.microsoft.com/office/drawing/2010/main" val="0"/>
@@ -12393,6 +12391,7 @@
       <w:r>
         <w:rPr>
           <w:noProof/>
+          <w:lang w:val="it-IT" w:eastAsia="it-IT"/>
         </w:rPr>
         <w:drawing>
           <wp:inline distT="0" distB="0" distL="0" distR="0">
@@ -12412,7 +12411,7 @@
                     </pic:cNvPicPr>
                   </pic:nvPicPr>
                   <pic:blipFill>
-                    <a:blip r:embed="rId48">
+                    <a:blip r:embed="rId49">
                       <a:extLst>
                         <a:ext uri="{28A0092B-C50C-407E-A947-70E740481C1C}">
                           <a14:useLocalDpi xmlns:a14="http://schemas.microsoft.com/office/drawing/2010/main" val="0"/>
@@ -12451,6 +12450,7 @@
       <w:r>
         <w:rPr>
           <w:noProof/>
+          <w:lang w:val="it-IT" w:eastAsia="it-IT"/>
         </w:rPr>
         <w:lastRenderedPageBreak/>
         <w:drawing>
@@ -12471,7 +12471,7 @@
                     </pic:cNvPicPr>
                   </pic:nvPicPr>
                   <pic:blipFill>
-                    <a:blip r:embed="rId49">
+                    <a:blip r:embed="rId50">
                       <a:extLst>
                         <a:ext uri="{28A0092B-C50C-407E-A947-70E740481C1C}">
                           <a14:useLocalDpi xmlns:a14="http://schemas.microsoft.com/office/drawing/2010/main" val="0"/>
@@ -12516,6 +12516,7 @@
       <w:r>
         <w:rPr>
           <w:noProof/>
+          <w:lang w:val="it-IT" w:eastAsia="it-IT"/>
         </w:rPr>
         <w:drawing>
           <wp:inline distT="0" distB="0" distL="0" distR="0">
@@ -12535,7 +12536,7 @@
                     </pic:cNvPicPr>
                   </pic:nvPicPr>
                   <pic:blipFill>
-                    <a:blip r:embed="rId50">
+                    <a:blip r:embed="rId51">
                       <a:extLst>
                         <a:ext uri="{28A0092B-C50C-407E-A947-70E740481C1C}">
                           <a14:useLocalDpi xmlns:a14="http://schemas.microsoft.com/office/drawing/2010/main" val="0"/>
@@ -12574,12 +12575,12 @@
       <w:pPr>
         <w:pStyle w:val="Titolo3"/>
       </w:pPr>
-      <w:bookmarkStart w:id="45" w:name="_Toc434760952"/>
+      <w:bookmarkStart w:id="46" w:name="_Toc434760952"/>
       <w:r>
         <w:lastRenderedPageBreak/>
         <w:t>Predicates</w:t>
       </w:r>
-      <w:bookmarkEnd w:id="45"/>
+      <w:bookmarkEnd w:id="46"/>
     </w:p>
     <w:p>
       <w:pPr>
@@ -12588,19 +12589,11 @@
       <w:r>
         <w:t xml:space="preserve">These predicates have been used with some assertions and in the </w:t>
       </w:r>
-      <w:proofErr w:type="gramStart"/>
       <w:r>
         <w:rPr>
           <w:i/>
         </w:rPr>
-        <w:t>show(</w:t>
-      </w:r>
-      <w:proofErr w:type="gramEnd"/>
-      <w:r>
-        <w:rPr>
-          <w:i/>
-        </w:rPr>
-        <w:t>)</w:t>
+        <w:t>show()</w:t>
       </w:r>
       <w:r>
         <w:t xml:space="preserve"> predicate in order to generate some specific worlds.</w:t>
@@ -12613,6 +12606,7 @@
       <w:r>
         <w:rPr>
           <w:noProof/>
+          <w:lang w:val="it-IT" w:eastAsia="it-IT"/>
         </w:rPr>
         <w:drawing>
           <wp:inline distT="0" distB="0" distL="0" distR="0">
@@ -12632,7 +12626,7 @@
                     </pic:cNvPicPr>
                   </pic:nvPicPr>
                   <pic:blipFill>
-                    <a:blip r:embed="rId51">
+                    <a:blip r:embed="rId52">
                       <a:extLst>
                         <a:ext uri="{28A0092B-C50C-407E-A947-70E740481C1C}">
                           <a14:useLocalDpi xmlns:a14="http://schemas.microsoft.com/office/drawing/2010/main" val="0"/>
@@ -12677,7 +12671,9 @@
       <w:r>
         <w:rPr>
           <w:noProof/>
-        </w:rPr>
+          <w:lang w:val="it-IT" w:eastAsia="it-IT"/>
+        </w:rPr>
+        <w:lastRenderedPageBreak/>
         <w:drawing>
           <wp:inline distT="0" distB="0" distL="0" distR="0">
             <wp:extent cx="6236376" cy="3950898"/>
@@ -12696,7 +12692,7 @@
                     </pic:cNvPicPr>
                   </pic:nvPicPr>
                   <pic:blipFill>
-                    <a:blip r:embed="rId52">
+                    <a:blip r:embed="rId53">
                       <a:extLst>
                         <a:ext uri="{28A0092B-C50C-407E-A947-70E740481C1C}">
                           <a14:useLocalDpi xmlns:a14="http://schemas.microsoft.com/office/drawing/2010/main" val="0"/>
@@ -12735,12 +12731,12 @@
       <w:pPr>
         <w:pStyle w:val="Titolo3"/>
       </w:pPr>
-      <w:bookmarkStart w:id="46" w:name="_Toc434760953"/>
+      <w:bookmarkStart w:id="47" w:name="_Toc434760953"/>
       <w:r>
         <w:lastRenderedPageBreak/>
         <w:t>Assertions</w:t>
       </w:r>
-      <w:bookmarkEnd w:id="46"/>
+      <w:bookmarkEnd w:id="47"/>
     </w:p>
     <w:p>
       <w:pPr>
@@ -12749,6 +12745,7 @@
       <w:r>
         <w:rPr>
           <w:noProof/>
+          <w:lang w:val="it-IT" w:eastAsia="it-IT"/>
         </w:rPr>
         <w:drawing>
           <wp:inline distT="0" distB="0" distL="0" distR="0">
@@ -12768,7 +12765,7 @@
                     </pic:cNvPicPr>
                   </pic:nvPicPr>
                   <pic:blipFill>
-                    <a:blip r:embed="rId53">
+                    <a:blip r:embed="rId54">
                       <a:extLst>
                         <a:ext uri="{28A0092B-C50C-407E-A947-70E740481C1C}">
                           <a14:useLocalDpi xmlns:a14="http://schemas.microsoft.com/office/drawing/2010/main" val="0"/>
@@ -12807,6 +12804,7 @@
       <w:r>
         <w:rPr>
           <w:noProof/>
+          <w:lang w:val="it-IT" w:eastAsia="it-IT"/>
         </w:rPr>
         <w:drawing>
           <wp:inline distT="0" distB="0" distL="0" distR="0">
@@ -12826,7 +12824,7 @@
                     </pic:cNvPicPr>
                   </pic:nvPicPr>
                   <pic:blipFill rotWithShape="1">
-                    <a:blip r:embed="rId54">
+                    <a:blip r:embed="rId55">
                       <a:extLst>
                         <a:ext uri="{28A0092B-C50C-407E-A947-70E740481C1C}">
                           <a14:useLocalDpi xmlns:a14="http://schemas.microsoft.com/office/drawing/2010/main" val="0"/>
@@ -12879,12 +12877,12 @@
       <w:pPr>
         <w:pStyle w:val="Titolo3"/>
       </w:pPr>
-      <w:bookmarkStart w:id="47" w:name="_Toc434760954"/>
+      <w:bookmarkStart w:id="48" w:name="_Toc434760954"/>
       <w:r>
         <w:lastRenderedPageBreak/>
         <w:t>Generated world</w:t>
       </w:r>
-      <w:bookmarkEnd w:id="47"/>
+      <w:bookmarkEnd w:id="48"/>
     </w:p>
     <w:p>
       <w:pPr>
@@ -12911,6 +12909,7 @@
       <w:r>
         <w:rPr>
           <w:noProof/>
+          <w:lang w:val="it-IT" w:eastAsia="it-IT"/>
         </w:rPr>
         <w:drawing>
           <wp:inline distT="0" distB="0" distL="0" distR="0">
@@ -12930,7 +12929,7 @@
                     </pic:cNvPicPr>
                   </pic:nvPicPr>
                   <pic:blipFill rotWithShape="1">
-                    <a:blip r:embed="rId55">
+                    <a:blip r:embed="rId56">
                       <a:extLst>
                         <a:ext uri="{28A0092B-C50C-407E-A947-70E740481C1C}">
                           <a14:useLocalDpi xmlns:a14="http://schemas.microsoft.com/office/drawing/2010/main" val="0"/>
@@ -12991,6 +12990,7 @@
       <w:r>
         <w:rPr>
           <w:noProof/>
+          <w:lang w:val="it-IT" w:eastAsia="it-IT"/>
         </w:rPr>
         <w:drawing>
           <wp:inline distT="0" distB="0" distL="0" distR="0">
@@ -13010,7 +13010,7 @@
                     </pic:cNvPicPr>
                   </pic:nvPicPr>
                   <pic:blipFill>
-                    <a:blip r:embed="rId56">
+                    <a:blip r:embed="rId57">
                       <a:extLst>
                         <a:ext uri="{28A0092B-C50C-407E-A947-70E740481C1C}">
                           <a14:useLocalDpi xmlns:a14="http://schemas.microsoft.com/office/drawing/2010/main" val="0"/>
@@ -13050,6 +13050,7 @@
       <w:r>
         <w:rPr>
           <w:noProof/>
+          <w:lang w:val="it-IT" w:eastAsia="it-IT"/>
         </w:rPr>
         <w:lastRenderedPageBreak/>
         <w:drawing>
@@ -13070,7 +13071,7 @@
                     </pic:cNvPicPr>
                   </pic:nvPicPr>
                   <pic:blipFill rotWithShape="1">
-                    <a:blip r:embed="rId57">
+                    <a:blip r:embed="rId58">
                       <a:extLst>
                         <a:ext uri="{28A0092B-C50C-407E-A947-70E740481C1C}">
                           <a14:useLocalDpi xmlns:a14="http://schemas.microsoft.com/office/drawing/2010/main" val="0"/>
@@ -13109,12 +13110,12 @@
       <w:pPr>
         <w:pStyle w:val="Titolo3"/>
       </w:pPr>
-      <w:bookmarkStart w:id="48" w:name="_Toc434760955"/>
+      <w:bookmarkStart w:id="49" w:name="_Toc434760955"/>
       <w:r>
         <w:lastRenderedPageBreak/>
         <w:t>Comments on Alloy</w:t>
       </w:r>
-      <w:bookmarkEnd w:id="48"/>
+      <w:bookmarkEnd w:id="49"/>
     </w:p>
     <w:p>
       <w:pPr>
@@ -13149,11 +13150,11 @@
       <w:pPr>
         <w:pStyle w:val="Titolo2"/>
       </w:pPr>
-      <w:bookmarkStart w:id="49" w:name="_Toc434760956"/>
+      <w:bookmarkStart w:id="50" w:name="_Toc434760956"/>
       <w:r>
         <w:t>Software and tools used</w:t>
       </w:r>
-      <w:bookmarkEnd w:id="49"/>
+      <w:bookmarkEnd w:id="50"/>
     </w:p>
     <w:p>
       <w:pPr>
@@ -13166,7 +13167,7 @@
       <w:r>
         <w:t>Microsoft Word (</w:t>
       </w:r>
-      <w:hyperlink r:id="rId58" w:history="1">
+      <w:hyperlink r:id="rId59" w:history="1">
         <w:r>
           <w:rPr>
             <w:rStyle w:val="Collegamentoipertestuale"/>
@@ -13214,7 +13215,7 @@
       <w:r>
         <w:t>GitHub (</w:t>
       </w:r>
-      <w:hyperlink r:id="rId59" w:history="1">
+      <w:hyperlink r:id="rId60" w:history="1">
         <w:r>
           <w:rPr>
             <w:rStyle w:val="Collegamentoipertestuale"/>
@@ -13259,11 +13260,11 @@
       <w:pPr>
         <w:pStyle w:val="Titolo2"/>
       </w:pPr>
-      <w:bookmarkStart w:id="50" w:name="_Toc434760957"/>
+      <w:bookmarkStart w:id="51" w:name="_Toc434760957"/>
       <w:r>
         <w:t>Hours of work</w:t>
       </w:r>
-      <w:bookmarkEnd w:id="50"/>
+      <w:bookmarkEnd w:id="51"/>
     </w:p>
     <w:p>
       <w:pPr>
@@ -13339,11 +13340,9 @@
       <w:r>
         <w:t>World and the machine analysis updated</w:t>
       </w:r>
-      <w:bookmarkStart w:id="51" w:name="_GoBack"/>
-      <w:bookmarkEnd w:id="51"/>
     </w:p>
     <w:sectPr>
-      <w:footerReference w:type="default" r:id="rId60"/>
+      <w:footerReference w:type="default" r:id="rId61"/>
       <w:pgSz w:w="11906" w:h="16838"/>
       <w:pgMar w:top="1440" w:right="1247" w:bottom="1440" w:left="1247" w:header="709" w:footer="709" w:gutter="0"/>
       <w:pgNumType w:start="0"/>
@@ -13356,7 +13355,7 @@
 </file>
 
 <file path=word/endnotes.xml><?xml version="1.0" encoding="utf-8"?>
-<w:endnotes xmlns:wpc="http://schemas.microsoft.com/office/word/2010/wordprocessingCanvas" xmlns:mc="http://schemas.openxmlformats.org/markup-compatibility/2006" xmlns:o="urn:schemas-microsoft-com:office:office" xmlns:r="http://schemas.openxmlformats.org/officeDocument/2006/relationships" xmlns:m="http://schemas.openxmlformats.org/officeDocument/2006/math" xmlns:v="urn:schemas-microsoft-com:vml" xmlns:wp14="http://schemas.microsoft.com/office/word/2010/wordprocessingDrawing" xmlns:wp="http://schemas.openxmlformats.org/drawingml/2006/wordprocessingDrawing" xmlns:w10="urn:schemas-microsoft-com:office:word" xmlns:w="http://schemas.openxmlformats.org/wordprocessingml/2006/main" xmlns:w14="http://schemas.microsoft.com/office/word/2010/wordml" xmlns:w15="http://schemas.microsoft.com/office/word/2012/wordml" xmlns:wpg="http://schemas.microsoft.com/office/word/2010/wordprocessingGroup" xmlns:wpi="http://schemas.microsoft.com/office/word/2010/wordprocessingInk" xmlns:wne="http://schemas.microsoft.com/office/word/2006/wordml" xmlns:wps="http://schemas.microsoft.com/office/word/2010/wordprocessingShape" mc:Ignorable="w14 w15 wp14">
+<w:endnotes xmlns:wpc="http://schemas.microsoft.com/office/word/2010/wordprocessingCanvas" xmlns:mc="http://schemas.openxmlformats.org/markup-compatibility/2006" xmlns:o="urn:schemas-microsoft-com:office:office" xmlns:r="http://schemas.openxmlformats.org/officeDocument/2006/relationships" xmlns:m="http://schemas.openxmlformats.org/officeDocument/2006/math" xmlns:v="urn:schemas-microsoft-com:vml" xmlns:wp14="http://schemas.microsoft.com/office/word/2010/wordprocessingDrawing" xmlns:wp="http://schemas.openxmlformats.org/drawingml/2006/wordprocessingDrawing" xmlns:w10="urn:schemas-microsoft-com:office:word" xmlns:w="http://schemas.openxmlformats.org/wordprocessingml/2006/main" xmlns:w14="http://schemas.microsoft.com/office/word/2010/wordml" xmlns:wpg="http://schemas.microsoft.com/office/word/2010/wordprocessingGroup" xmlns:wpi="http://schemas.microsoft.com/office/word/2010/wordprocessingInk" xmlns:wne="http://schemas.microsoft.com/office/word/2006/wordml" xmlns:wps="http://schemas.microsoft.com/office/word/2010/wordprocessingShape" mc:Ignorable="w14 wp14">
   <w:endnote w:type="separator" w:id="-1">
     <w:p>
       <w:r>
@@ -13375,7 +13374,7 @@
 </file>
 
 <file path=word/footer1.xml><?xml version="1.0" encoding="utf-8"?>
-<w:ftr xmlns:wpc="http://schemas.microsoft.com/office/word/2010/wordprocessingCanvas" xmlns:mc="http://schemas.openxmlformats.org/markup-compatibility/2006" xmlns:o="urn:schemas-microsoft-com:office:office" xmlns:r="http://schemas.openxmlformats.org/officeDocument/2006/relationships" xmlns:m="http://schemas.openxmlformats.org/officeDocument/2006/math" xmlns:v="urn:schemas-microsoft-com:vml" xmlns:wp14="http://schemas.microsoft.com/office/word/2010/wordprocessingDrawing" xmlns:wp="http://schemas.openxmlformats.org/drawingml/2006/wordprocessingDrawing" xmlns:w10="urn:schemas-microsoft-com:office:word" xmlns:w="http://schemas.openxmlformats.org/wordprocessingml/2006/main" xmlns:w14="http://schemas.microsoft.com/office/word/2010/wordml" xmlns:w15="http://schemas.microsoft.com/office/word/2012/wordml" xmlns:wpg="http://schemas.microsoft.com/office/word/2010/wordprocessingGroup" xmlns:wpi="http://schemas.microsoft.com/office/word/2010/wordprocessingInk" xmlns:wne="http://schemas.microsoft.com/office/word/2006/wordml" xmlns:wps="http://schemas.microsoft.com/office/word/2010/wordprocessingShape" mc:Ignorable="w14 w15 wp14">
+<w:ftr xmlns:wpc="http://schemas.microsoft.com/office/word/2010/wordprocessingCanvas" xmlns:mc="http://schemas.openxmlformats.org/markup-compatibility/2006" xmlns:o="urn:schemas-microsoft-com:office:office" xmlns:r="http://schemas.openxmlformats.org/officeDocument/2006/relationships" xmlns:m="http://schemas.openxmlformats.org/officeDocument/2006/math" xmlns:v="urn:schemas-microsoft-com:vml" xmlns:wp14="http://schemas.microsoft.com/office/word/2010/wordprocessingDrawing" xmlns:wp="http://schemas.openxmlformats.org/drawingml/2006/wordprocessingDrawing" xmlns:w10="urn:schemas-microsoft-com:office:word" xmlns:w="http://schemas.openxmlformats.org/wordprocessingml/2006/main" xmlns:w14="http://schemas.microsoft.com/office/word/2010/wordml" xmlns:wpg="http://schemas.microsoft.com/office/word/2010/wordprocessingGroup" xmlns:wpi="http://schemas.microsoft.com/office/word/2010/wordprocessingInk" xmlns:wne="http://schemas.microsoft.com/office/word/2006/wordml" xmlns:wps="http://schemas.microsoft.com/office/word/2010/wordprocessingShape" mc:Ignorable="w14 wp14">
   <w:sdt>
     <w:sdtPr>
       <w:id w:val="1855304761"/>
@@ -13403,7 +13402,7 @@
           <w:rPr>
             <w:noProof/>
           </w:rPr>
-          <w:t>53</w:t>
+          <w:t>37</w:t>
         </w:r>
         <w:r>
           <w:fldChar w:fldCharType="end"/>
@@ -13420,7 +13419,7 @@
 </file>
 
 <file path=word/footnotes.xml><?xml version="1.0" encoding="utf-8"?>
-<w:footnotes xmlns:wpc="http://schemas.microsoft.com/office/word/2010/wordprocessingCanvas" xmlns:mc="http://schemas.openxmlformats.org/markup-compatibility/2006" xmlns:o="urn:schemas-microsoft-com:office:office" xmlns:r="http://schemas.openxmlformats.org/officeDocument/2006/relationships" xmlns:m="http://schemas.openxmlformats.org/officeDocument/2006/math" xmlns:v="urn:schemas-microsoft-com:vml" xmlns:wp14="http://schemas.microsoft.com/office/word/2010/wordprocessingDrawing" xmlns:wp="http://schemas.openxmlformats.org/drawingml/2006/wordprocessingDrawing" xmlns:w10="urn:schemas-microsoft-com:office:word" xmlns:w="http://schemas.openxmlformats.org/wordprocessingml/2006/main" xmlns:w14="http://schemas.microsoft.com/office/word/2010/wordml" xmlns:w15="http://schemas.microsoft.com/office/word/2012/wordml" xmlns:wpg="http://schemas.microsoft.com/office/word/2010/wordprocessingGroup" xmlns:wpi="http://schemas.microsoft.com/office/word/2010/wordprocessingInk" xmlns:wne="http://schemas.microsoft.com/office/word/2006/wordml" xmlns:wps="http://schemas.microsoft.com/office/word/2010/wordprocessingShape" mc:Ignorable="w14 w15 wp14">
+<w:footnotes xmlns:wpc="http://schemas.microsoft.com/office/word/2010/wordprocessingCanvas" xmlns:mc="http://schemas.openxmlformats.org/markup-compatibility/2006" xmlns:o="urn:schemas-microsoft-com:office:office" xmlns:r="http://schemas.openxmlformats.org/officeDocument/2006/relationships" xmlns:m="http://schemas.openxmlformats.org/officeDocument/2006/math" xmlns:v="urn:schemas-microsoft-com:vml" xmlns:wp14="http://schemas.microsoft.com/office/word/2010/wordprocessingDrawing" xmlns:wp="http://schemas.openxmlformats.org/drawingml/2006/wordprocessingDrawing" xmlns:w10="urn:schemas-microsoft-com:office:word" xmlns:w="http://schemas.openxmlformats.org/wordprocessingml/2006/main" xmlns:w14="http://schemas.microsoft.com/office/word/2010/wordml" xmlns:wpg="http://schemas.microsoft.com/office/word/2010/wordprocessingGroup" xmlns:wpi="http://schemas.microsoft.com/office/word/2010/wordprocessingInk" xmlns:wne="http://schemas.microsoft.com/office/word/2006/wordml" xmlns:wps="http://schemas.microsoft.com/office/word/2010/wordprocessingShape" mc:Ignorable="w14 wp14">
   <w:footnote w:type="separator" w:id="-1">
     <w:p>
       <w:r>
@@ -13439,8 +13438,8 @@
 </file>
 
 <file path=word/numbering.xml><?xml version="1.0" encoding="utf-8"?>
-<w:numbering xmlns:wpc="http://schemas.microsoft.com/office/word/2010/wordprocessingCanvas" xmlns:mc="http://schemas.openxmlformats.org/markup-compatibility/2006" xmlns:o="urn:schemas-microsoft-com:office:office" xmlns:r="http://schemas.openxmlformats.org/officeDocument/2006/relationships" xmlns:m="http://schemas.openxmlformats.org/officeDocument/2006/math" xmlns:v="urn:schemas-microsoft-com:vml" xmlns:wp14="http://schemas.microsoft.com/office/word/2010/wordprocessingDrawing" xmlns:wp="http://schemas.openxmlformats.org/drawingml/2006/wordprocessingDrawing" xmlns:w10="urn:schemas-microsoft-com:office:word" xmlns:w="http://schemas.openxmlformats.org/wordprocessingml/2006/main" xmlns:w14="http://schemas.microsoft.com/office/word/2010/wordml" xmlns:w15="http://schemas.microsoft.com/office/word/2012/wordml" xmlns:wpg="http://schemas.microsoft.com/office/word/2010/wordprocessingGroup" xmlns:wpi="http://schemas.microsoft.com/office/word/2010/wordprocessingInk" xmlns:wne="http://schemas.microsoft.com/office/word/2006/wordml" xmlns:wps="http://schemas.microsoft.com/office/word/2010/wordprocessingShape" mc:Ignorable="w14 w15 wp14">
-  <w:abstractNum w:abstractNumId="0" w15:restartNumberingAfterBreak="0">
+<w:numbering xmlns:wpc="http://schemas.microsoft.com/office/word/2010/wordprocessingCanvas" xmlns:mc="http://schemas.openxmlformats.org/markup-compatibility/2006" xmlns:o="urn:schemas-microsoft-com:office:office" xmlns:r="http://schemas.openxmlformats.org/officeDocument/2006/relationships" xmlns:m="http://schemas.openxmlformats.org/officeDocument/2006/math" xmlns:v="urn:schemas-microsoft-com:vml" xmlns:wp14="http://schemas.microsoft.com/office/word/2010/wordprocessingDrawing" xmlns:wp="http://schemas.openxmlformats.org/drawingml/2006/wordprocessingDrawing" xmlns:w10="urn:schemas-microsoft-com:office:word" xmlns:w="http://schemas.openxmlformats.org/wordprocessingml/2006/main" xmlns:w14="http://schemas.microsoft.com/office/word/2010/wordml" xmlns:wpg="http://schemas.microsoft.com/office/word/2010/wordprocessingGroup" xmlns:wpi="http://schemas.microsoft.com/office/word/2010/wordprocessingInk" xmlns:wne="http://schemas.microsoft.com/office/word/2006/wordml" xmlns:wps="http://schemas.microsoft.com/office/word/2010/wordprocessingShape" mc:Ignorable="w14 wp14">
+  <w:abstractNum w:abstractNumId="0">
     <w:nsid w:val="00B95D60"/>
     <w:multiLevelType w:val="hybridMultilevel"/>
     <w:tmpl w:val="CD18886A"/>
@@ -13553,7 +13552,7 @@
       </w:rPr>
     </w:lvl>
   </w:abstractNum>
-  <w:abstractNum w:abstractNumId="1" w15:restartNumberingAfterBreak="0">
+  <w:abstractNum w:abstractNumId="1">
     <w:nsid w:val="01107872"/>
     <w:multiLevelType w:val="multilevel"/>
     <w:tmpl w:val="C018E6DA"/>
@@ -13666,7 +13665,7 @@
       </w:rPr>
     </w:lvl>
   </w:abstractNum>
-  <w:abstractNum w:abstractNumId="2" w15:restartNumberingAfterBreak="0">
+  <w:abstractNum w:abstractNumId="2">
     <w:nsid w:val="024F4630"/>
     <w:multiLevelType w:val="hybridMultilevel"/>
     <w:tmpl w:val="BF56C1AC"/>
@@ -13779,7 +13778,7 @@
       </w:rPr>
     </w:lvl>
   </w:abstractNum>
-  <w:abstractNum w:abstractNumId="3" w15:restartNumberingAfterBreak="0">
+  <w:abstractNum w:abstractNumId="3">
     <w:nsid w:val="04C064B8"/>
     <w:multiLevelType w:val="hybridMultilevel"/>
     <w:tmpl w:val="9C6E8D12"/>
@@ -13868,7 +13867,7 @@
       </w:pPr>
     </w:lvl>
   </w:abstractNum>
-  <w:abstractNum w:abstractNumId="4" w15:restartNumberingAfterBreak="0">
+  <w:abstractNum w:abstractNumId="4">
     <w:nsid w:val="050C462F"/>
     <w:multiLevelType w:val="hybridMultilevel"/>
     <w:tmpl w:val="D1C0727A"/>
@@ -13957,7 +13956,7 @@
       </w:pPr>
     </w:lvl>
   </w:abstractNum>
-  <w:abstractNum w:abstractNumId="5" w15:restartNumberingAfterBreak="0">
+  <w:abstractNum w:abstractNumId="5">
     <w:nsid w:val="05111007"/>
     <w:multiLevelType w:val="hybridMultilevel"/>
     <w:tmpl w:val="2780B48A"/>
@@ -14070,7 +14069,7 @@
       </w:rPr>
     </w:lvl>
   </w:abstractNum>
-  <w:abstractNum w:abstractNumId="6" w15:restartNumberingAfterBreak="0">
+  <w:abstractNum w:abstractNumId="6">
     <w:nsid w:val="05EC69AD"/>
     <w:multiLevelType w:val="hybridMultilevel"/>
     <w:tmpl w:val="99FAB664"/>
@@ -14183,7 +14182,7 @@
       </w:rPr>
     </w:lvl>
   </w:abstractNum>
-  <w:abstractNum w:abstractNumId="7" w15:restartNumberingAfterBreak="0">
+  <w:abstractNum w:abstractNumId="7">
     <w:nsid w:val="144D70F1"/>
     <w:multiLevelType w:val="multilevel"/>
     <w:tmpl w:val="40D83352"/>
@@ -14303,7 +14302,7 @@
       </w:rPr>
     </w:lvl>
   </w:abstractNum>
-  <w:abstractNum w:abstractNumId="8" w15:restartNumberingAfterBreak="0">
+  <w:abstractNum w:abstractNumId="8">
     <w:nsid w:val="208E2281"/>
     <w:multiLevelType w:val="hybridMultilevel"/>
     <w:tmpl w:val="E2EAB0CE"/>
@@ -14416,7 +14415,7 @@
       </w:rPr>
     </w:lvl>
   </w:abstractNum>
-  <w:abstractNum w:abstractNumId="9" w15:restartNumberingAfterBreak="0">
+  <w:abstractNum w:abstractNumId="9">
     <w:nsid w:val="25DC2516"/>
     <w:multiLevelType w:val="hybridMultilevel"/>
     <w:tmpl w:val="DFF8CB46"/>
@@ -14505,7 +14504,7 @@
       </w:pPr>
     </w:lvl>
   </w:abstractNum>
-  <w:abstractNum w:abstractNumId="10" w15:restartNumberingAfterBreak="0">
+  <w:abstractNum w:abstractNumId="10">
     <w:nsid w:val="26496BEB"/>
     <w:multiLevelType w:val="multilevel"/>
     <w:tmpl w:val="0410001F"/>
@@ -14594,7 +14593,7 @@
       </w:pPr>
     </w:lvl>
   </w:abstractNum>
-  <w:abstractNum w:abstractNumId="11" w15:restartNumberingAfterBreak="0">
+  <w:abstractNum w:abstractNumId="11">
     <w:nsid w:val="27482713"/>
     <w:multiLevelType w:val="hybridMultilevel"/>
     <w:tmpl w:val="F6722D96"/>
@@ -14707,7 +14706,7 @@
       </w:rPr>
     </w:lvl>
   </w:abstractNum>
-  <w:abstractNum w:abstractNumId="12" w15:restartNumberingAfterBreak="0">
+  <w:abstractNum w:abstractNumId="12">
     <w:nsid w:val="28DF294B"/>
     <w:multiLevelType w:val="hybridMultilevel"/>
     <w:tmpl w:val="026431D8"/>
@@ -14820,7 +14819,7 @@
       </w:rPr>
     </w:lvl>
   </w:abstractNum>
-  <w:abstractNum w:abstractNumId="13" w15:restartNumberingAfterBreak="0">
+  <w:abstractNum w:abstractNumId="13">
     <w:nsid w:val="295F5BE7"/>
     <w:multiLevelType w:val="hybridMultilevel"/>
     <w:tmpl w:val="D3865FA2"/>
@@ -14933,7 +14932,7 @@
       </w:rPr>
     </w:lvl>
   </w:abstractNum>
-  <w:abstractNum w:abstractNumId="14" w15:restartNumberingAfterBreak="0">
+  <w:abstractNum w:abstractNumId="14">
     <w:nsid w:val="2BCF6C2F"/>
     <w:multiLevelType w:val="hybridMultilevel"/>
     <w:tmpl w:val="0ABC3680"/>
@@ -15046,7 +15045,7 @@
       </w:rPr>
     </w:lvl>
   </w:abstractNum>
-  <w:abstractNum w:abstractNumId="15" w15:restartNumberingAfterBreak="0">
+  <w:abstractNum w:abstractNumId="15">
     <w:nsid w:val="2D5D052F"/>
     <w:multiLevelType w:val="hybridMultilevel"/>
     <w:tmpl w:val="BBF2BD0E"/>
@@ -15158,7 +15157,7 @@
       </w:rPr>
     </w:lvl>
   </w:abstractNum>
-  <w:abstractNum w:abstractNumId="16" w15:restartNumberingAfterBreak="0">
+  <w:abstractNum w:abstractNumId="16">
     <w:nsid w:val="2D851133"/>
     <w:multiLevelType w:val="hybridMultilevel"/>
     <w:tmpl w:val="F4CA7128"/>
@@ -15271,7 +15270,7 @@
       </w:rPr>
     </w:lvl>
   </w:abstractNum>
-  <w:abstractNum w:abstractNumId="17" w15:restartNumberingAfterBreak="0">
+  <w:abstractNum w:abstractNumId="17">
     <w:nsid w:val="304921E8"/>
     <w:multiLevelType w:val="hybridMultilevel"/>
     <w:tmpl w:val="C434AECC"/>
@@ -15360,7 +15359,7 @@
       </w:pPr>
     </w:lvl>
   </w:abstractNum>
-  <w:abstractNum w:abstractNumId="18" w15:restartNumberingAfterBreak="0">
+  <w:abstractNum w:abstractNumId="18">
     <w:nsid w:val="31C33E37"/>
     <w:multiLevelType w:val="hybridMultilevel"/>
     <w:tmpl w:val="2680732A"/>
@@ -15473,7 +15472,7 @@
       </w:rPr>
     </w:lvl>
   </w:abstractNum>
-  <w:abstractNum w:abstractNumId="19" w15:restartNumberingAfterBreak="0">
+  <w:abstractNum w:abstractNumId="19">
     <w:nsid w:val="337975DB"/>
     <w:multiLevelType w:val="hybridMultilevel"/>
     <w:tmpl w:val="227432B8"/>
@@ -15586,7 +15585,7 @@
       </w:rPr>
     </w:lvl>
   </w:abstractNum>
-  <w:abstractNum w:abstractNumId="20" w15:restartNumberingAfterBreak="0">
+  <w:abstractNum w:abstractNumId="20">
     <w:nsid w:val="393A17DC"/>
     <w:multiLevelType w:val="hybridMultilevel"/>
     <w:tmpl w:val="F28C9E30"/>
@@ -15699,7 +15698,7 @@
       </w:rPr>
     </w:lvl>
   </w:abstractNum>
-  <w:abstractNum w:abstractNumId="21" w15:restartNumberingAfterBreak="0">
+  <w:abstractNum w:abstractNumId="21">
     <w:nsid w:val="3BD81CB8"/>
     <w:multiLevelType w:val="hybridMultilevel"/>
     <w:tmpl w:val="590A47F0"/>
@@ -15788,7 +15787,7 @@
       </w:pPr>
     </w:lvl>
   </w:abstractNum>
-  <w:abstractNum w:abstractNumId="22" w15:restartNumberingAfterBreak="0">
+  <w:abstractNum w:abstractNumId="22">
     <w:nsid w:val="3E601E25"/>
     <w:multiLevelType w:val="multilevel"/>
     <w:tmpl w:val="0409001D"/>
@@ -15874,7 +15873,7 @@
       </w:pPr>
     </w:lvl>
   </w:abstractNum>
-  <w:abstractNum w:abstractNumId="23" w15:restartNumberingAfterBreak="0">
+  <w:abstractNum w:abstractNumId="23">
     <w:nsid w:val="3F4A4534"/>
     <w:multiLevelType w:val="hybridMultilevel"/>
     <w:tmpl w:val="12602906"/>
@@ -15963,7 +15962,7 @@
       </w:pPr>
     </w:lvl>
   </w:abstractNum>
-  <w:abstractNum w:abstractNumId="24" w15:restartNumberingAfterBreak="0">
+  <w:abstractNum w:abstractNumId="24">
     <w:nsid w:val="4445540F"/>
     <w:multiLevelType w:val="hybridMultilevel"/>
     <w:tmpl w:val="2C4A9034"/>
@@ -16076,7 +16075,7 @@
       </w:rPr>
     </w:lvl>
   </w:abstractNum>
-  <w:abstractNum w:abstractNumId="25" w15:restartNumberingAfterBreak="0">
+  <w:abstractNum w:abstractNumId="25">
     <w:nsid w:val="4736175D"/>
     <w:multiLevelType w:val="hybridMultilevel"/>
     <w:tmpl w:val="05EA27DE"/>
@@ -16189,7 +16188,7 @@
       </w:rPr>
     </w:lvl>
   </w:abstractNum>
-  <w:abstractNum w:abstractNumId="26" w15:restartNumberingAfterBreak="0">
+  <w:abstractNum w:abstractNumId="26">
     <w:nsid w:val="482756BB"/>
     <w:multiLevelType w:val="hybridMultilevel"/>
     <w:tmpl w:val="87A2EAFE"/>
@@ -16278,7 +16277,7 @@
       </w:pPr>
     </w:lvl>
   </w:abstractNum>
-  <w:abstractNum w:abstractNumId="27" w15:restartNumberingAfterBreak="0">
+  <w:abstractNum w:abstractNumId="27">
     <w:nsid w:val="484B35F0"/>
     <w:multiLevelType w:val="hybridMultilevel"/>
     <w:tmpl w:val="EEDC1678"/>
@@ -16391,7 +16390,7 @@
       </w:rPr>
     </w:lvl>
   </w:abstractNum>
-  <w:abstractNum w:abstractNumId="28" w15:restartNumberingAfterBreak="0">
+  <w:abstractNum w:abstractNumId="28">
     <w:nsid w:val="4AF272A7"/>
     <w:multiLevelType w:val="hybridMultilevel"/>
     <w:tmpl w:val="6768729A"/>
@@ -16477,7 +16476,7 @@
       </w:pPr>
     </w:lvl>
   </w:abstractNum>
-  <w:abstractNum w:abstractNumId="29" w15:restartNumberingAfterBreak="0">
+  <w:abstractNum w:abstractNumId="29">
     <w:nsid w:val="57547C45"/>
     <w:multiLevelType w:val="hybridMultilevel"/>
     <w:tmpl w:val="025856AA"/>
@@ -16566,7 +16565,7 @@
       </w:pPr>
     </w:lvl>
   </w:abstractNum>
-  <w:abstractNum w:abstractNumId="30" w15:restartNumberingAfterBreak="0">
+  <w:abstractNum w:abstractNumId="30">
     <w:nsid w:val="59A7291A"/>
     <w:multiLevelType w:val="hybridMultilevel"/>
     <w:tmpl w:val="7E920C2A"/>
@@ -16655,7 +16654,7 @@
       </w:pPr>
     </w:lvl>
   </w:abstractNum>
-  <w:abstractNum w:abstractNumId="31" w15:restartNumberingAfterBreak="0">
+  <w:abstractNum w:abstractNumId="31">
     <w:nsid w:val="5B242CAB"/>
     <w:multiLevelType w:val="hybridMultilevel"/>
     <w:tmpl w:val="09FC84C4"/>
@@ -16744,7 +16743,7 @@
       </w:pPr>
     </w:lvl>
   </w:abstractNum>
-  <w:abstractNum w:abstractNumId="32" w15:restartNumberingAfterBreak="0">
+  <w:abstractNum w:abstractNumId="32">
     <w:nsid w:val="5F8F3B28"/>
     <w:multiLevelType w:val="hybridMultilevel"/>
     <w:tmpl w:val="00483DCE"/>
@@ -16833,7 +16832,7 @@
       </w:pPr>
     </w:lvl>
   </w:abstractNum>
-  <w:abstractNum w:abstractNumId="33" w15:restartNumberingAfterBreak="0">
+  <w:abstractNum w:abstractNumId="33">
     <w:nsid w:val="6176388E"/>
     <w:multiLevelType w:val="hybridMultilevel"/>
     <w:tmpl w:val="82E8A34C"/>
@@ -16922,7 +16921,7 @@
       </w:pPr>
     </w:lvl>
   </w:abstractNum>
-  <w:abstractNum w:abstractNumId="34" w15:restartNumberingAfterBreak="0">
+  <w:abstractNum w:abstractNumId="34">
     <w:nsid w:val="64A42C03"/>
     <w:multiLevelType w:val="hybridMultilevel"/>
     <w:tmpl w:val="457880FA"/>
@@ -17035,7 +17034,7 @@
       </w:rPr>
     </w:lvl>
   </w:abstractNum>
-  <w:abstractNum w:abstractNumId="35" w15:restartNumberingAfterBreak="0">
+  <w:abstractNum w:abstractNumId="35">
     <w:nsid w:val="683B7AB4"/>
     <w:multiLevelType w:val="hybridMultilevel"/>
     <w:tmpl w:val="3BC45B06"/>
@@ -17148,7 +17147,7 @@
       </w:rPr>
     </w:lvl>
   </w:abstractNum>
-  <w:abstractNum w:abstractNumId="36" w15:restartNumberingAfterBreak="0">
+  <w:abstractNum w:abstractNumId="36">
     <w:nsid w:val="6B4A4FA7"/>
     <w:multiLevelType w:val="hybridMultilevel"/>
     <w:tmpl w:val="A87076CE"/>
@@ -17237,7 +17236,7 @@
       </w:pPr>
     </w:lvl>
   </w:abstractNum>
-  <w:abstractNum w:abstractNumId="37" w15:restartNumberingAfterBreak="0">
+  <w:abstractNum w:abstractNumId="37">
     <w:nsid w:val="6CC45F3F"/>
     <w:multiLevelType w:val="hybridMultilevel"/>
     <w:tmpl w:val="12128B98"/>
@@ -17326,7 +17325,7 @@
       </w:pPr>
     </w:lvl>
   </w:abstractNum>
-  <w:abstractNum w:abstractNumId="38" w15:restartNumberingAfterBreak="0">
+  <w:abstractNum w:abstractNumId="38">
     <w:nsid w:val="70CE614F"/>
     <w:multiLevelType w:val="hybridMultilevel"/>
     <w:tmpl w:val="ADE260EE"/>
@@ -17439,7 +17438,7 @@
       </w:rPr>
     </w:lvl>
   </w:abstractNum>
-  <w:abstractNum w:abstractNumId="39" w15:restartNumberingAfterBreak="0">
+  <w:abstractNum w:abstractNumId="39">
     <w:nsid w:val="72C11BF9"/>
     <w:multiLevelType w:val="hybridMultilevel"/>
     <w:tmpl w:val="89DC332E"/>
@@ -17528,7 +17527,7 @@
       </w:pPr>
     </w:lvl>
   </w:abstractNum>
-  <w:abstractNum w:abstractNumId="40" w15:restartNumberingAfterBreak="0">
+  <w:abstractNum w:abstractNumId="40">
     <w:nsid w:val="732B16BB"/>
     <w:multiLevelType w:val="hybridMultilevel"/>
     <w:tmpl w:val="634250E0"/>
@@ -17641,7 +17640,7 @@
       </w:rPr>
     </w:lvl>
   </w:abstractNum>
-  <w:abstractNum w:abstractNumId="41" w15:restartNumberingAfterBreak="0">
+  <w:abstractNum w:abstractNumId="41">
     <w:nsid w:val="741A4F8E"/>
     <w:multiLevelType w:val="multilevel"/>
     <w:tmpl w:val="0410001F"/>
@@ -17727,7 +17726,7 @@
       </w:pPr>
     </w:lvl>
   </w:abstractNum>
-  <w:abstractNum w:abstractNumId="42" w15:restartNumberingAfterBreak="0">
+  <w:abstractNum w:abstractNumId="42">
     <w:nsid w:val="748E2DCE"/>
     <w:multiLevelType w:val="multilevel"/>
     <w:tmpl w:val="E72E6C5C"/>
@@ -17840,7 +17839,7 @@
       </w:rPr>
     </w:lvl>
   </w:abstractNum>
-  <w:abstractNum w:abstractNumId="43" w15:restartNumberingAfterBreak="0">
+  <w:abstractNum w:abstractNumId="43">
     <w:nsid w:val="76166EEE"/>
     <w:multiLevelType w:val="multilevel"/>
     <w:tmpl w:val="0410001F"/>
@@ -17926,7 +17925,7 @@
       </w:pPr>
     </w:lvl>
   </w:abstractNum>
-  <w:abstractNum w:abstractNumId="44" w15:restartNumberingAfterBreak="0">
+  <w:abstractNum w:abstractNumId="44">
     <w:nsid w:val="7AF13CC8"/>
     <w:multiLevelType w:val="hybridMultilevel"/>
     <w:tmpl w:val="1CFA1BDC"/>
@@ -18163,7 +18162,7 @@
 </file>
 
 <file path=word/styles.xml><?xml version="1.0" encoding="utf-8"?>
-<w:styles xmlns:mc="http://schemas.openxmlformats.org/markup-compatibility/2006" xmlns:r="http://schemas.openxmlformats.org/officeDocument/2006/relationships" xmlns:w="http://schemas.openxmlformats.org/wordprocessingml/2006/main" xmlns:w14="http://schemas.microsoft.com/office/word/2010/wordml" xmlns:w15="http://schemas.microsoft.com/office/word/2012/wordml" mc:Ignorable="w14 w15">
+<w:styles xmlns:mc="http://schemas.openxmlformats.org/markup-compatibility/2006" xmlns:r="http://schemas.openxmlformats.org/officeDocument/2006/relationships" xmlns:w="http://schemas.openxmlformats.org/wordprocessingml/2006/main" xmlns:w14="http://schemas.microsoft.com/office/word/2010/wordml" mc:Ignorable="w14">
   <w:docDefaults>
     <w:rPrDefault>
       <w:rPr>
@@ -18179,378 +18178,904 @@
       </w:pPr>
     </w:pPrDefault>
   </w:docDefaults>
-  <w:latentStyles w:defLockedState="0" w:defUIPriority="99" w:defSemiHidden="0" w:defUnhideWhenUsed="0" w:defQFormat="0" w:count="371">
-    <w:lsdException w:name="Normal" w:uiPriority="0" w:qFormat="1"/>
-    <w:lsdException w:name="heading 1" w:uiPriority="9" w:qFormat="1"/>
-    <w:lsdException w:name="heading 2" w:semiHidden="1" w:uiPriority="9" w:unhideWhenUsed="1" w:qFormat="1"/>
-    <w:lsdException w:name="heading 3" w:semiHidden="1" w:uiPriority="9" w:unhideWhenUsed="1" w:qFormat="1"/>
-    <w:lsdException w:name="heading 4" w:semiHidden="1" w:uiPriority="9" w:unhideWhenUsed="1" w:qFormat="1"/>
-    <w:lsdException w:name="heading 5" w:semiHidden="1" w:uiPriority="9" w:unhideWhenUsed="1" w:qFormat="1"/>
-    <w:lsdException w:name="heading 6" w:semiHidden="1" w:uiPriority="9" w:unhideWhenUsed="1" w:qFormat="1"/>
-    <w:lsdException w:name="heading 7" w:semiHidden="1" w:uiPriority="9" w:unhideWhenUsed="1" w:qFormat="1"/>
-    <w:lsdException w:name="heading 8" w:semiHidden="1" w:uiPriority="9" w:unhideWhenUsed="1" w:qFormat="1"/>
-    <w:lsdException w:name="heading 9" w:semiHidden="1" w:uiPriority="9" w:unhideWhenUsed="1" w:qFormat="1"/>
-    <w:lsdException w:name="index 1" w:semiHidden="1" w:unhideWhenUsed="1"/>
-    <w:lsdException w:name="index 2" w:semiHidden="1" w:unhideWhenUsed="1"/>
-    <w:lsdException w:name="index 3" w:semiHidden="1" w:unhideWhenUsed="1"/>
-    <w:lsdException w:name="index 4" w:semiHidden="1" w:unhideWhenUsed="1"/>
-    <w:lsdException w:name="index 5" w:semiHidden="1" w:unhideWhenUsed="1"/>
-    <w:lsdException w:name="index 6" w:semiHidden="1" w:unhideWhenUsed="1"/>
-    <w:lsdException w:name="index 7" w:semiHidden="1" w:unhideWhenUsed="1"/>
-    <w:lsdException w:name="index 8" w:semiHidden="1" w:unhideWhenUsed="1"/>
-    <w:lsdException w:name="index 9" w:semiHidden="1" w:unhideWhenUsed="1"/>
-    <w:lsdException w:name="toc 1" w:semiHidden="1" w:uiPriority="39" w:unhideWhenUsed="1"/>
-    <w:lsdException w:name="toc 2" w:semiHidden="1" w:uiPriority="39" w:unhideWhenUsed="1"/>
-    <w:lsdException w:name="toc 3" w:semiHidden="1" w:uiPriority="39" w:unhideWhenUsed="1"/>
-    <w:lsdException w:name="toc 4" w:semiHidden="1" w:uiPriority="39" w:unhideWhenUsed="1"/>
-    <w:lsdException w:name="toc 5" w:semiHidden="1" w:uiPriority="39" w:unhideWhenUsed="1"/>
-    <w:lsdException w:name="toc 6" w:semiHidden="1" w:uiPriority="39" w:unhideWhenUsed="1"/>
-    <w:lsdException w:name="toc 7" w:semiHidden="1" w:uiPriority="39" w:unhideWhenUsed="1"/>
-    <w:lsdException w:name="toc 8" w:semiHidden="1" w:uiPriority="39" w:unhideWhenUsed="1"/>
-    <w:lsdException w:name="toc 9" w:semiHidden="1" w:uiPriority="39" w:unhideWhenUsed="1"/>
-    <w:lsdException w:name="Normal Indent" w:semiHidden="1" w:unhideWhenUsed="1"/>
-    <w:lsdException w:name="footnote text" w:semiHidden="1" w:unhideWhenUsed="1"/>
-    <w:lsdException w:name="annotation text" w:semiHidden="1" w:unhideWhenUsed="1"/>
-    <w:lsdException w:name="header" w:semiHidden="1" w:unhideWhenUsed="1"/>
-    <w:lsdException w:name="footer" w:semiHidden="1" w:unhideWhenUsed="1"/>
-    <w:lsdException w:name="index heading" w:semiHidden="1" w:unhideWhenUsed="1"/>
-    <w:lsdException w:name="caption" w:semiHidden="1" w:uiPriority="35" w:unhideWhenUsed="1" w:qFormat="1"/>
-    <w:lsdException w:name="table of figures" w:semiHidden="1" w:unhideWhenUsed="1"/>
-    <w:lsdException w:name="envelope address" w:semiHidden="1" w:unhideWhenUsed="1"/>
-    <w:lsdException w:name="envelope return" w:semiHidden="1" w:unhideWhenUsed="1"/>
-    <w:lsdException w:name="footnote reference" w:semiHidden="1" w:unhideWhenUsed="1"/>
-    <w:lsdException w:name="annotation reference" w:semiHidden="1" w:unhideWhenUsed="1"/>
-    <w:lsdException w:name="line number" w:semiHidden="1" w:unhideWhenUsed="1"/>
-    <w:lsdException w:name="page number" w:semiHidden="1" w:unhideWhenUsed="1"/>
-    <w:lsdException w:name="endnote reference" w:semiHidden="1" w:unhideWhenUsed="1"/>
-    <w:lsdException w:name="endnote text" w:semiHidden="1" w:unhideWhenUsed="1"/>
-    <w:lsdException w:name="table of authorities" w:semiHidden="1" w:unhideWhenUsed="1"/>
-    <w:lsdException w:name="macro" w:semiHidden="1" w:unhideWhenUsed="1"/>
-    <w:lsdException w:name="toa heading" w:semiHidden="1" w:unhideWhenUsed="1"/>
-    <w:lsdException w:name="List" w:semiHidden="1" w:unhideWhenUsed="1"/>
-    <w:lsdException w:name="List Bullet" w:semiHidden="1" w:unhideWhenUsed="1"/>
-    <w:lsdException w:name="List Number" w:semiHidden="1" w:unhideWhenUsed="1"/>
-    <w:lsdException w:name="List 2" w:semiHidden="1" w:unhideWhenUsed="1"/>
-    <w:lsdException w:name="List 3" w:semiHidden="1" w:unhideWhenUsed="1"/>
-    <w:lsdException w:name="List 4" w:semiHidden="1" w:unhideWhenUsed="1"/>
-    <w:lsdException w:name="List 5" w:semiHidden="1" w:unhideWhenUsed="1"/>
-    <w:lsdException w:name="List Bullet 2" w:semiHidden="1" w:unhideWhenUsed="1"/>
-    <w:lsdException w:name="List Bullet 3" w:semiHidden="1" w:unhideWhenUsed="1"/>
-    <w:lsdException w:name="List Bullet 4" w:semiHidden="1" w:unhideWhenUsed="1"/>
-    <w:lsdException w:name="List Bullet 5" w:semiHidden="1" w:unhideWhenUsed="1"/>
-    <w:lsdException w:name="List Number 2" w:semiHidden="1" w:unhideWhenUsed="1"/>
-    <w:lsdException w:name="List Number 3" w:semiHidden="1" w:unhideWhenUsed="1"/>
-    <w:lsdException w:name="List Number 4" w:semiHidden="1" w:unhideWhenUsed="1"/>
-    <w:lsdException w:name="List Number 5" w:semiHidden="1" w:unhideWhenUsed="1"/>
-    <w:lsdException w:name="Title" w:uiPriority="10" w:qFormat="1"/>
-    <w:lsdException w:name="Closing" w:semiHidden="1" w:unhideWhenUsed="1"/>
-    <w:lsdException w:name="Signature" w:semiHidden="1" w:unhideWhenUsed="1"/>
-    <w:lsdException w:name="Default Paragraph Font" w:semiHidden="1" w:uiPriority="1" w:unhideWhenUsed="1"/>
-    <w:lsdException w:name="Body Text" w:semiHidden="1" w:unhideWhenUsed="1"/>
-    <w:lsdException w:name="Body Text Indent" w:semiHidden="1" w:unhideWhenUsed="1"/>
-    <w:lsdException w:name="List Continue" w:semiHidden="1" w:unhideWhenUsed="1"/>
-    <w:lsdException w:name="List Continue 2" w:semiHidden="1" w:unhideWhenUsed="1"/>
-    <w:lsdException w:name="List Continue 3" w:semiHidden="1" w:unhideWhenUsed="1"/>
-    <w:lsdException w:name="List Continue 4" w:semiHidden="1" w:unhideWhenUsed="1"/>
-    <w:lsdException w:name="List Continue 5" w:semiHidden="1" w:unhideWhenUsed="1"/>
-    <w:lsdException w:name="Message Header" w:semiHidden="1" w:unhideWhenUsed="1"/>
-    <w:lsdException w:name="Subtitle" w:uiPriority="11" w:qFormat="1"/>
-    <w:lsdException w:name="Salutation" w:semiHidden="1" w:unhideWhenUsed="1"/>
-    <w:lsdException w:name="Date" w:semiHidden="1" w:unhideWhenUsed="1"/>
-    <w:lsdException w:name="Body Text First Indent" w:semiHidden="1" w:unhideWhenUsed="1"/>
-    <w:lsdException w:name="Body Text First Indent 2" w:semiHidden="1" w:unhideWhenUsed="1"/>
-    <w:lsdException w:name="Note Heading" w:semiHidden="1" w:unhideWhenUsed="1"/>
-    <w:lsdException w:name="Body Text 2" w:semiHidden="1" w:unhideWhenUsed="1"/>
-    <w:lsdException w:name="Body Text 3" w:semiHidden="1" w:unhideWhenUsed="1"/>
-    <w:lsdException w:name="Body Text Indent 2" w:semiHidden="1" w:unhideWhenUsed="1"/>
-    <w:lsdException w:name="Body Text Indent 3" w:semiHidden="1" w:unhideWhenUsed="1"/>
-    <w:lsdException w:name="Block Text" w:semiHidden="1" w:unhideWhenUsed="1"/>
-    <w:lsdException w:name="Hyperlink" w:semiHidden="1" w:unhideWhenUsed="1"/>
-    <w:lsdException w:name="FollowedHyperlink" w:semiHidden="1" w:unhideWhenUsed="1"/>
-    <w:lsdException w:name="Strong" w:uiPriority="22" w:qFormat="1"/>
-    <w:lsdException w:name="Emphasis" w:uiPriority="20" w:qFormat="1"/>
-    <w:lsdException w:name="Document Map" w:semiHidden="1" w:unhideWhenUsed="1"/>
-    <w:lsdException w:name="Plain Text" w:semiHidden="1" w:unhideWhenUsed="1"/>
-    <w:lsdException w:name="E-mail Signature" w:semiHidden="1" w:unhideWhenUsed="1"/>
-    <w:lsdException w:name="HTML Top of Form" w:semiHidden="1" w:unhideWhenUsed="1"/>
-    <w:lsdException w:name="HTML Bottom of Form" w:semiHidden="1" w:unhideWhenUsed="1"/>
-    <w:lsdException w:name="Normal (Web)" w:semiHidden="1" w:unhideWhenUsed="1"/>
-    <w:lsdException w:name="HTML Acronym" w:semiHidden="1" w:unhideWhenUsed="1"/>
-    <w:lsdException w:name="HTML Address" w:semiHidden="1" w:unhideWhenUsed="1"/>
-    <w:lsdException w:name="HTML Cite" w:semiHidden="1" w:unhideWhenUsed="1"/>
-    <w:lsdException w:name="HTML Code" w:semiHidden="1" w:unhideWhenUsed="1"/>
-    <w:lsdException w:name="HTML Definition" w:semiHidden="1" w:unhideWhenUsed="1"/>
-    <w:lsdException w:name="HTML Keyboard" w:semiHidden="1" w:unhideWhenUsed="1"/>
-    <w:lsdException w:name="HTML Preformatted" w:semiHidden="1" w:unhideWhenUsed="1"/>
-    <w:lsdException w:name="HTML Sample" w:semiHidden="1" w:unhideWhenUsed="1"/>
-    <w:lsdException w:name="HTML Typewriter" w:semiHidden="1" w:unhideWhenUsed="1"/>
-    <w:lsdException w:name="HTML Variable" w:semiHidden="1" w:unhideWhenUsed="1"/>
-    <w:lsdException w:name="Normal Table" w:semiHidden="1" w:unhideWhenUsed="1"/>
-    <w:lsdException w:name="annotation subject" w:semiHidden="1" w:unhideWhenUsed="1"/>
-    <w:lsdException w:name="No List" w:semiHidden="1" w:unhideWhenUsed="1"/>
-    <w:lsdException w:name="Outline List 1" w:semiHidden="1" w:unhideWhenUsed="1"/>
-    <w:lsdException w:name="Outline List 2" w:semiHidden="1" w:unhideWhenUsed="1"/>
-    <w:lsdException w:name="Outline List 3" w:semiHidden="1" w:unhideWhenUsed="1"/>
-    <w:lsdException w:name="Table Simple 1" w:semiHidden="1" w:unhideWhenUsed="1"/>
-    <w:lsdException w:name="Table Simple 2" w:semiHidden="1" w:unhideWhenUsed="1"/>
-    <w:lsdException w:name="Table Simple 3" w:semiHidden="1" w:unhideWhenUsed="1"/>
-    <w:lsdException w:name="Table Classic 1" w:semiHidden="1" w:unhideWhenUsed="1"/>
-    <w:lsdException w:name="Table Classic 2" w:semiHidden="1" w:unhideWhenUsed="1"/>
-    <w:lsdException w:name="Table Classic 3" w:semiHidden="1" w:unhideWhenUsed="1"/>
-    <w:lsdException w:name="Table Classic 4" w:semiHidden="1" w:unhideWhenUsed="1"/>
-    <w:lsdException w:name="Table Colorful 1" w:semiHidden="1" w:unhideWhenUsed="1"/>
-    <w:lsdException w:name="Table Colorful 2" w:semiHidden="1" w:unhideWhenUsed="1"/>
-    <w:lsdException w:name="Table Colorful 3" w:semiHidden="1" w:unhideWhenUsed="1"/>
-    <w:lsdException w:name="Table Columns 1" w:semiHidden="1" w:unhideWhenUsed="1"/>
-    <w:lsdException w:name="Table Columns 2" w:semiHidden="1" w:unhideWhenUsed="1"/>
-    <w:lsdException w:name="Table Columns 3" w:semiHidden="1" w:unhideWhenUsed="1"/>
-    <w:lsdException w:name="Table Columns 4" w:semiHidden="1" w:unhideWhenUsed="1"/>
-    <w:lsdException w:name="Table Columns 5" w:semiHidden="1" w:unhideWhenUsed="1"/>
-    <w:lsdException w:name="Table Grid 1" w:semiHidden="1" w:unhideWhenUsed="1"/>
-    <w:lsdException w:name="Table Grid 2" w:semiHidden="1" w:unhideWhenUsed="1"/>
-    <w:lsdException w:name="Table Grid 3" w:semiHidden="1" w:unhideWhenUsed="1"/>
-    <w:lsdException w:name="Table Grid 4" w:semiHidden="1" w:unhideWhenUsed="1"/>
-    <w:lsdException w:name="Table Grid 5" w:semiHidden="1" w:unhideWhenUsed="1"/>
-    <w:lsdException w:name="Table Grid 6" w:semiHidden="1" w:unhideWhenUsed="1"/>
-    <w:lsdException w:name="Table Grid 7" w:semiHidden="1" w:unhideWhenUsed="1"/>
-    <w:lsdException w:name="Table Grid 8" w:semiHidden="1" w:unhideWhenUsed="1"/>
-    <w:lsdException w:name="Table List 1" w:semiHidden="1" w:unhideWhenUsed="1"/>
-    <w:lsdException w:name="Table List 2" w:semiHidden="1" w:unhideWhenUsed="1"/>
-    <w:lsdException w:name="Table List 3" w:semiHidden="1" w:unhideWhenUsed="1"/>
-    <w:lsdException w:name="Table List 4" w:semiHidden="1" w:unhideWhenUsed="1"/>
-    <w:lsdException w:name="Table List 5" w:semiHidden="1" w:unhideWhenUsed="1"/>
-    <w:lsdException w:name="Table List 6" w:semiHidden="1" w:unhideWhenUsed="1"/>
-    <w:lsdException w:name="Table List 7" w:semiHidden="1" w:unhideWhenUsed="1"/>
-    <w:lsdException w:name="Table List 8" w:semiHidden="1" w:unhideWhenUsed="1"/>
-    <w:lsdException w:name="Table 3D effects 1" w:semiHidden="1" w:unhideWhenUsed="1"/>
-    <w:lsdException w:name="Table 3D effects 2" w:semiHidden="1" w:unhideWhenUsed="1"/>
-    <w:lsdException w:name="Table 3D effects 3" w:semiHidden="1" w:unhideWhenUsed="1"/>
-    <w:lsdException w:name="Table Contemporary" w:semiHidden="1" w:unhideWhenUsed="1"/>
-    <w:lsdException w:name="Table Elegant" w:semiHidden="1" w:unhideWhenUsed="1"/>
-    <w:lsdException w:name="Table Professional" w:semiHidden="1" w:unhideWhenUsed="1"/>
-    <w:lsdException w:name="Table Subtle 1" w:semiHidden="1" w:unhideWhenUsed="1"/>
-    <w:lsdException w:name="Table Subtle 2" w:semiHidden="1" w:unhideWhenUsed="1"/>
-    <w:lsdException w:name="Table Web 1" w:semiHidden="1" w:unhideWhenUsed="1"/>
-    <w:lsdException w:name="Table Web 2" w:semiHidden="1" w:unhideWhenUsed="1"/>
-    <w:lsdException w:name="Table Web 3" w:semiHidden="1" w:unhideWhenUsed="1"/>
-    <w:lsdException w:name="Balloon Text" w:semiHidden="1" w:unhideWhenUsed="1"/>
-    <w:lsdException w:name="Table Grid" w:uiPriority="59"/>
-    <w:lsdException w:name="Table Theme" w:semiHidden="1" w:unhideWhenUsed="1"/>
-    <w:lsdException w:name="Placeholder Text" w:semiHidden="1"/>
-    <w:lsdException w:name="No Spacing" w:uiPriority="1" w:qFormat="1"/>
-    <w:lsdException w:name="Light Shading" w:uiPriority="60"/>
-    <w:lsdException w:name="Light List" w:uiPriority="61"/>
-    <w:lsdException w:name="Light Grid" w:uiPriority="62"/>
-    <w:lsdException w:name="Medium Shading 1" w:uiPriority="63"/>
-    <w:lsdException w:name="Medium Shading 2" w:uiPriority="64"/>
-    <w:lsdException w:name="Medium List 1" w:uiPriority="65"/>
-    <w:lsdException w:name="Medium List 2" w:uiPriority="66"/>
-    <w:lsdException w:name="Medium Grid 1" w:uiPriority="67"/>
-    <w:lsdException w:name="Medium Grid 2" w:uiPriority="68"/>
-    <w:lsdException w:name="Medium Grid 3" w:uiPriority="69"/>
-    <w:lsdException w:name="Dark List" w:uiPriority="70"/>
-    <w:lsdException w:name="Colorful Shading" w:uiPriority="71"/>
-    <w:lsdException w:name="Colorful List" w:uiPriority="72"/>
-    <w:lsdException w:name="Colorful Grid" w:uiPriority="73"/>
-    <w:lsdException w:name="Light Shading Accent 1" w:uiPriority="60"/>
-    <w:lsdException w:name="Light List Accent 1" w:uiPriority="61"/>
-    <w:lsdException w:name="Light Grid Accent 1" w:uiPriority="62"/>
-    <w:lsdException w:name="Medium Shading 1 Accent 1" w:uiPriority="63"/>
-    <w:lsdException w:name="Medium Shading 2 Accent 1" w:uiPriority="64"/>
-    <w:lsdException w:name="Medium List 1 Accent 1" w:uiPriority="65"/>
-    <w:lsdException w:name="Revision" w:semiHidden="1"/>
-    <w:lsdException w:name="List Paragraph" w:uiPriority="34" w:qFormat="1"/>
-    <w:lsdException w:name="Quote" w:uiPriority="29" w:qFormat="1"/>
-    <w:lsdException w:name="Intense Quote" w:uiPriority="30" w:qFormat="1"/>
-    <w:lsdException w:name="Medium List 2 Accent 1" w:uiPriority="66"/>
-    <w:lsdException w:name="Medium Grid 1 Accent 1" w:uiPriority="67"/>
-    <w:lsdException w:name="Medium Grid 2 Accent 1" w:uiPriority="68"/>
-    <w:lsdException w:name="Medium Grid 3 Accent 1" w:uiPriority="69"/>
-    <w:lsdException w:name="Dark List Accent 1" w:uiPriority="70"/>
-    <w:lsdException w:name="Colorful Shading Accent 1" w:uiPriority="71"/>
-    <w:lsdException w:name="Colorful List Accent 1" w:uiPriority="72"/>
-    <w:lsdException w:name="Colorful Grid Accent 1" w:uiPriority="73"/>
-    <w:lsdException w:name="Light Shading Accent 2" w:uiPriority="60"/>
-    <w:lsdException w:name="Light List Accent 2" w:uiPriority="61"/>
-    <w:lsdException w:name="Light Grid Accent 2" w:uiPriority="62"/>
-    <w:lsdException w:name="Medium Shading 1 Accent 2" w:uiPriority="63"/>
-    <w:lsdException w:name="Medium Shading 2 Accent 2" w:uiPriority="64"/>
-    <w:lsdException w:name="Medium List 1 Accent 2" w:uiPriority="65"/>
-    <w:lsdException w:name="Medium List 2 Accent 2" w:uiPriority="66"/>
-    <w:lsdException w:name="Medium Grid 1 Accent 2" w:uiPriority="67"/>
-    <w:lsdException w:name="Medium Grid 2 Accent 2" w:uiPriority="68"/>
-    <w:lsdException w:name="Medium Grid 3 Accent 2" w:uiPriority="69"/>
-    <w:lsdException w:name="Dark List Accent 2" w:uiPriority="70"/>
-    <w:lsdException w:name="Colorful Shading Accent 2" w:uiPriority="71"/>
-    <w:lsdException w:name="Colorful List Accent 2" w:uiPriority="72"/>
-    <w:lsdException w:name="Colorful Grid Accent 2" w:uiPriority="73"/>
-    <w:lsdException w:name="Light Shading Accent 3" w:uiPriority="60"/>
-    <w:lsdException w:name="Light List Accent 3" w:uiPriority="61"/>
-    <w:lsdException w:name="Light Grid Accent 3" w:uiPriority="62"/>
-    <w:lsdException w:name="Medium Shading 1 Accent 3" w:uiPriority="63"/>
-    <w:lsdException w:name="Medium Shading 2 Accent 3" w:uiPriority="64"/>
-    <w:lsdException w:name="Medium List 1 Accent 3" w:uiPriority="65"/>
-    <w:lsdException w:name="Medium List 2 Accent 3" w:uiPriority="66"/>
-    <w:lsdException w:name="Medium Grid 1 Accent 3" w:uiPriority="67"/>
-    <w:lsdException w:name="Medium Grid 2 Accent 3" w:uiPriority="68"/>
-    <w:lsdException w:name="Medium Grid 3 Accent 3" w:uiPriority="69"/>
-    <w:lsdException w:name="Dark List Accent 3" w:uiPriority="70"/>
-    <w:lsdException w:name="Colorful Shading Accent 3" w:uiPriority="71"/>
-    <w:lsdException w:name="Colorful List Accent 3" w:uiPriority="72"/>
-    <w:lsdException w:name="Colorful Grid Accent 3" w:uiPriority="73"/>
-    <w:lsdException w:name="Light Shading Accent 4" w:uiPriority="60"/>
-    <w:lsdException w:name="Light List Accent 4" w:uiPriority="61"/>
-    <w:lsdException w:name="Light Grid Accent 4" w:uiPriority="62"/>
-    <w:lsdException w:name="Medium Shading 1 Accent 4" w:uiPriority="63"/>
-    <w:lsdException w:name="Medium Shading 2 Accent 4" w:uiPriority="64"/>
-    <w:lsdException w:name="Medium List 1 Accent 4" w:uiPriority="65"/>
-    <w:lsdException w:name="Medium List 2 Accent 4" w:uiPriority="66"/>
-    <w:lsdException w:name="Medium Grid 1 Accent 4" w:uiPriority="67"/>
-    <w:lsdException w:name="Medium Grid 2 Accent 4" w:uiPriority="68"/>
-    <w:lsdException w:name="Medium Grid 3 Accent 4" w:uiPriority="69"/>
-    <w:lsdException w:name="Dark List Accent 4" w:uiPriority="70"/>
-    <w:lsdException w:name="Colorful Shading Accent 4" w:uiPriority="71"/>
-    <w:lsdException w:name="Colorful List Accent 4" w:uiPriority="72"/>
-    <w:lsdException w:name="Colorful Grid Accent 4" w:uiPriority="73"/>
-    <w:lsdException w:name="Light Shading Accent 5" w:uiPriority="60"/>
-    <w:lsdException w:name="Light List Accent 5" w:uiPriority="61"/>
-    <w:lsdException w:name="Light Grid Accent 5" w:uiPriority="62"/>
-    <w:lsdException w:name="Medium Shading 1 Accent 5" w:uiPriority="63"/>
-    <w:lsdException w:name="Medium Shading 2 Accent 5" w:uiPriority="64"/>
-    <w:lsdException w:name="Medium List 1 Accent 5" w:uiPriority="65"/>
-    <w:lsdException w:name="Medium List 2 Accent 5" w:uiPriority="66"/>
-    <w:lsdException w:name="Medium Grid 1 Accent 5" w:uiPriority="67"/>
-    <w:lsdException w:name="Medium Grid 2 Accent 5" w:uiPriority="68"/>
-    <w:lsdException w:name="Medium Grid 3 Accent 5" w:uiPriority="69"/>
-    <w:lsdException w:name="Dark List Accent 5" w:uiPriority="70"/>
-    <w:lsdException w:name="Colorful Shading Accent 5" w:uiPriority="71"/>
-    <w:lsdException w:name="Colorful List Accent 5" w:uiPriority="72"/>
-    <w:lsdException w:name="Colorful Grid Accent 5" w:uiPriority="73"/>
-    <w:lsdException w:name="Light Shading Accent 6" w:uiPriority="60"/>
-    <w:lsdException w:name="Light List Accent 6" w:uiPriority="61"/>
-    <w:lsdException w:name="Light Grid Accent 6" w:uiPriority="62"/>
-    <w:lsdException w:name="Medium Shading 1 Accent 6" w:uiPriority="63"/>
-    <w:lsdException w:name="Medium Shading 2 Accent 6" w:uiPriority="64"/>
-    <w:lsdException w:name="Medium List 1 Accent 6" w:uiPriority="65"/>
-    <w:lsdException w:name="Medium List 2 Accent 6" w:uiPriority="66"/>
-    <w:lsdException w:name="Medium Grid 1 Accent 6" w:uiPriority="67"/>
-    <w:lsdException w:name="Medium Grid 2 Accent 6" w:uiPriority="68"/>
-    <w:lsdException w:name="Medium Grid 3 Accent 6" w:uiPriority="69"/>
-    <w:lsdException w:name="Dark List Accent 6" w:uiPriority="70"/>
-    <w:lsdException w:name="Colorful Shading Accent 6" w:uiPriority="71"/>
-    <w:lsdException w:name="Colorful List Accent 6" w:uiPriority="72"/>
-    <w:lsdException w:name="Colorful Grid Accent 6" w:uiPriority="73"/>
-    <w:lsdException w:name="Subtle Emphasis" w:uiPriority="19" w:qFormat="1"/>
-    <w:lsdException w:name="Intense Emphasis" w:uiPriority="21" w:qFormat="1"/>
-    <w:lsdException w:name="Subtle Reference" w:uiPriority="31" w:qFormat="1"/>
-    <w:lsdException w:name="Intense Reference" w:uiPriority="32" w:qFormat="1"/>
-    <w:lsdException w:name="Book Title" w:uiPriority="33" w:qFormat="1"/>
-    <w:lsdException w:name="Bibliography" w:semiHidden="1" w:uiPriority="37" w:unhideWhenUsed="1"/>
-    <w:lsdException w:name="TOC Heading" w:semiHidden="1" w:uiPriority="39" w:unhideWhenUsed="1" w:qFormat="1"/>
-    <w:lsdException w:name="Plain Table 1" w:uiPriority="41"/>
-    <w:lsdException w:name="Plain Table 2" w:uiPriority="42"/>
-    <w:lsdException w:name="Plain Table 3" w:uiPriority="43"/>
-    <w:lsdException w:name="Plain Table 4" w:uiPriority="44"/>
-    <w:lsdException w:name="Plain Table 5" w:uiPriority="45"/>
-    <w:lsdException w:name="Grid Table Light" w:uiPriority="40"/>
-    <w:lsdException w:name="Grid Table 1 Light" w:uiPriority="46"/>
-    <w:lsdException w:name="Grid Table 2" w:uiPriority="47"/>
-    <w:lsdException w:name="Grid Table 3" w:uiPriority="48"/>
-    <w:lsdException w:name="Grid Table 4" w:uiPriority="49"/>
-    <w:lsdException w:name="Grid Table 5 Dark" w:uiPriority="50"/>
-    <w:lsdException w:name="Grid Table 6 Colorful" w:uiPriority="51"/>
-    <w:lsdException w:name="Grid Table 7 Colorful" w:uiPriority="52"/>
-    <w:lsdException w:name="Grid Table 1 Light Accent 1" w:uiPriority="46"/>
-    <w:lsdException w:name="Grid Table 2 Accent 1" w:uiPriority="47"/>
-    <w:lsdException w:name="Grid Table 3 Accent 1" w:uiPriority="48"/>
-    <w:lsdException w:name="Grid Table 4 Accent 1" w:uiPriority="49"/>
-    <w:lsdException w:name="Grid Table 5 Dark Accent 1" w:uiPriority="50"/>
-    <w:lsdException w:name="Grid Table 6 Colorful Accent 1" w:uiPriority="51"/>
-    <w:lsdException w:name="Grid Table 7 Colorful Accent 1" w:uiPriority="52"/>
-    <w:lsdException w:name="Grid Table 1 Light Accent 2" w:uiPriority="46"/>
-    <w:lsdException w:name="Grid Table 2 Accent 2" w:uiPriority="47"/>
-    <w:lsdException w:name="Grid Table 3 Accent 2" w:uiPriority="48"/>
-    <w:lsdException w:name="Grid Table 4 Accent 2" w:uiPriority="49"/>
-    <w:lsdException w:name="Grid Table 5 Dark Accent 2" w:uiPriority="50"/>
-    <w:lsdException w:name="Grid Table 6 Colorful Accent 2" w:uiPriority="51"/>
-    <w:lsdException w:name="Grid Table 7 Colorful Accent 2" w:uiPriority="52"/>
-    <w:lsdException w:name="Grid Table 1 Light Accent 3" w:uiPriority="46"/>
-    <w:lsdException w:name="Grid Table 2 Accent 3" w:uiPriority="47"/>
-    <w:lsdException w:name="Grid Table 3 Accent 3" w:uiPriority="48"/>
-    <w:lsdException w:name="Grid Table 4 Accent 3" w:uiPriority="49"/>
-    <w:lsdException w:name="Grid Table 5 Dark Accent 3" w:uiPriority="50"/>
-    <w:lsdException w:name="Grid Table 6 Colorful Accent 3" w:uiPriority="51"/>
-    <w:lsdException w:name="Grid Table 7 Colorful Accent 3" w:uiPriority="52"/>
-    <w:lsdException w:name="Grid Table 1 Light Accent 4" w:uiPriority="46"/>
-    <w:lsdException w:name="Grid Table 2 Accent 4" w:uiPriority="47"/>
-    <w:lsdException w:name="Grid Table 3 Accent 4" w:uiPriority="48"/>
-    <w:lsdException w:name="Grid Table 4 Accent 4" w:uiPriority="49"/>
-    <w:lsdException w:name="Grid Table 5 Dark Accent 4" w:uiPriority="50"/>
-    <w:lsdException w:name="Grid Table 6 Colorful Accent 4" w:uiPriority="51"/>
-    <w:lsdException w:name="Grid Table 7 Colorful Accent 4" w:uiPriority="52"/>
-    <w:lsdException w:name="Grid Table 1 Light Accent 5" w:uiPriority="46"/>
-    <w:lsdException w:name="Grid Table 2 Accent 5" w:uiPriority="47"/>
-    <w:lsdException w:name="Grid Table 3 Accent 5" w:uiPriority="48"/>
-    <w:lsdException w:name="Grid Table 4 Accent 5" w:uiPriority="49"/>
-    <w:lsdException w:name="Grid Table 5 Dark Accent 5" w:uiPriority="50"/>
-    <w:lsdException w:name="Grid Table 6 Colorful Accent 5" w:uiPriority="51"/>
-    <w:lsdException w:name="Grid Table 7 Colorful Accent 5" w:uiPriority="52"/>
-    <w:lsdException w:name="Grid Table 1 Light Accent 6" w:uiPriority="46"/>
-    <w:lsdException w:name="Grid Table 2 Accent 6" w:uiPriority="47"/>
-    <w:lsdException w:name="Grid Table 3 Accent 6" w:uiPriority="48"/>
-    <w:lsdException w:name="Grid Table 4 Accent 6" w:uiPriority="49"/>
-    <w:lsdException w:name="Grid Table 5 Dark Accent 6" w:uiPriority="50"/>
-    <w:lsdException w:name="Grid Table 6 Colorful Accent 6" w:uiPriority="51"/>
-    <w:lsdException w:name="Grid Table 7 Colorful Accent 6" w:uiPriority="52"/>
-    <w:lsdException w:name="List Table 1 Light" w:uiPriority="46"/>
-    <w:lsdException w:name="List Table 2" w:uiPriority="47"/>
-    <w:lsdException w:name="List Table 3" w:uiPriority="48"/>
-    <w:lsdException w:name="List Table 4" w:uiPriority="49"/>
-    <w:lsdException w:name="List Table 5 Dark" w:uiPriority="50"/>
-    <w:lsdException w:name="List Table 6 Colorful" w:uiPriority="51"/>
-    <w:lsdException w:name="List Table 7 Colorful" w:uiPriority="52"/>
-    <w:lsdException w:name="List Table 1 Light Accent 1" w:uiPriority="46"/>
-    <w:lsdException w:name="List Table 2 Accent 1" w:uiPriority="47"/>
-    <w:lsdException w:name="List Table 3 Accent 1" w:uiPriority="48"/>
-    <w:lsdException w:name="List Table 4 Accent 1" w:uiPriority="49"/>
-    <w:lsdException w:name="List Table 5 Dark Accent 1" w:uiPriority="50"/>
-    <w:lsdException w:name="List Table 6 Colorful Accent 1" w:uiPriority="51"/>
-    <w:lsdException w:name="List Table 7 Colorful Accent 1" w:uiPriority="52"/>
-    <w:lsdException w:name="List Table 1 Light Accent 2" w:uiPriority="46"/>
-    <w:lsdException w:name="List Table 2 Accent 2" w:uiPriority="47"/>
-    <w:lsdException w:name="List Table 3 Accent 2" w:uiPriority="48"/>
-    <w:lsdException w:name="List Table 4 Accent 2" w:uiPriority="49"/>
-    <w:lsdException w:name="List Table 5 Dark Accent 2" w:uiPriority="50"/>
-    <w:lsdException w:name="List Table 6 Colorful Accent 2" w:uiPriority="51"/>
-    <w:lsdException w:name="List Table 7 Colorful Accent 2" w:uiPriority="52"/>
-    <w:lsdException w:name="List Table 1 Light Accent 3" w:uiPriority="46"/>
-    <w:lsdException w:name="List Table 2 Accent 3" w:uiPriority="47"/>
-    <w:lsdException w:name="List Table 3 Accent 3" w:uiPriority="48"/>
-    <w:lsdException w:name="List Table 4 Accent 3" w:uiPriority="49"/>
-    <w:lsdException w:name="List Table 5 Dark Accent 3" w:uiPriority="50"/>
-    <w:lsdException w:name="List Table 6 Colorful Accent 3" w:uiPriority="51"/>
-    <w:lsdException w:name="List Table 7 Colorful Accent 3" w:uiPriority="52"/>
-    <w:lsdException w:name="List Table 1 Light Accent 4" w:uiPriority="46"/>
-    <w:lsdException w:name="List Table 2 Accent 4" w:uiPriority="47"/>
-    <w:lsdException w:name="List Table 3 Accent 4" w:uiPriority="48"/>
-    <w:lsdException w:name="List Table 4 Accent 4" w:uiPriority="49"/>
-    <w:lsdException w:name="List Table 5 Dark Accent 4" w:uiPriority="50"/>
-    <w:lsdException w:name="List Table 6 Colorful Accent 4" w:uiPriority="51"/>
-    <w:lsdException w:name="List Table 7 Colorful Accent 4" w:uiPriority="52"/>
-    <w:lsdException w:name="List Table 1 Light Accent 5" w:uiPriority="46"/>
-    <w:lsdException w:name="List Table 2 Accent 5" w:uiPriority="47"/>
-    <w:lsdException w:name="List Table 3 Accent 5" w:uiPriority="48"/>
-    <w:lsdException w:name="List Table 4 Accent 5" w:uiPriority="49"/>
-    <w:lsdException w:name="List Table 5 Dark Accent 5" w:uiPriority="50"/>
-    <w:lsdException w:name="List Table 6 Colorful Accent 5" w:uiPriority="51"/>
-    <w:lsdException w:name="List Table 7 Colorful Accent 5" w:uiPriority="52"/>
-    <w:lsdException w:name="List Table 1 Light Accent 6" w:uiPriority="46"/>
-    <w:lsdException w:name="List Table 2 Accent 6" w:uiPriority="47"/>
-    <w:lsdException w:name="List Table 3 Accent 6" w:uiPriority="48"/>
-    <w:lsdException w:name="List Table 4 Accent 6" w:uiPriority="49"/>
-    <w:lsdException w:name="List Table 5 Dark Accent 6" w:uiPriority="50"/>
-    <w:lsdException w:name="List Table 6 Colorful Accent 6" w:uiPriority="51"/>
-    <w:lsdException w:name="List Table 7 Colorful Accent 6" w:uiPriority="52"/>
+  <w:latentStyles w:defLockedState="0" w:defUIPriority="99" w:defSemiHidden="1" w:defUnhideWhenUsed="1" w:defQFormat="0" w:count="267">
+    <w:lsdException w:name="Normal" w:semiHidden="0" w:uiPriority="0" w:unhideWhenUsed="0" w:qFormat="1"/>
+    <w:lsdException w:name="heading 1" w:semiHidden="0" w:uiPriority="9" w:unhideWhenUsed="0" w:qFormat="1"/>
+    <w:lsdException w:name="heading 2" w:uiPriority="9" w:qFormat="1"/>
+    <w:lsdException w:name="heading 3" w:uiPriority="9" w:qFormat="1"/>
+    <w:lsdException w:name="heading 4" w:uiPriority="9" w:qFormat="1"/>
+    <w:lsdException w:name="heading 5" w:uiPriority="9" w:qFormat="1"/>
+    <w:lsdException w:name="heading 6" w:uiPriority="9" w:qFormat="1"/>
+    <w:lsdException w:name="heading 7" w:uiPriority="9" w:qFormat="1"/>
+    <w:lsdException w:name="heading 8" w:uiPriority="9" w:qFormat="1"/>
+    <w:lsdException w:name="heading 9" w:uiPriority="9" w:qFormat="1"/>
+    <w:lsdException w:name="toc 1" w:uiPriority="39"/>
+    <w:lsdException w:name="toc 2" w:uiPriority="39"/>
+    <w:lsdException w:name="toc 3" w:uiPriority="39"/>
+    <w:lsdException w:name="toc 4" w:uiPriority="39"/>
+    <w:lsdException w:name="toc 5" w:uiPriority="39"/>
+    <w:lsdException w:name="toc 6" w:uiPriority="39"/>
+    <w:lsdException w:name="toc 7" w:uiPriority="39"/>
+    <w:lsdException w:name="toc 8" w:uiPriority="39"/>
+    <w:lsdException w:name="toc 9" w:uiPriority="39"/>
+    <w:lsdException w:name="caption" w:uiPriority="35" w:qFormat="1"/>
+    <w:lsdException w:name="Title" w:semiHidden="0" w:uiPriority="10" w:unhideWhenUsed="0" w:qFormat="1"/>
+    <w:lsdException w:name="Default Paragraph Font" w:uiPriority="1"/>
+    <w:lsdException w:name="Subtitle" w:semiHidden="0" w:uiPriority="11" w:unhideWhenUsed="0" w:qFormat="1"/>
+    <w:lsdException w:name="Strong" w:semiHidden="0" w:uiPriority="22" w:unhideWhenUsed="0" w:qFormat="1"/>
+    <w:lsdException w:name="Emphasis" w:semiHidden="0" w:uiPriority="20" w:unhideWhenUsed="0" w:qFormat="1"/>
+    <w:lsdException w:name="Table Grid" w:semiHidden="0" w:uiPriority="59" w:unhideWhenUsed="0"/>
+    <w:lsdException w:name="Placeholder Text" w:unhideWhenUsed="0"/>
+    <w:lsdException w:name="No Spacing" w:semiHidden="0" w:uiPriority="1" w:unhideWhenUsed="0" w:qFormat="1"/>
+    <w:lsdException w:name="Light Shading" w:semiHidden="0" w:uiPriority="60" w:unhideWhenUsed="0"/>
+    <w:lsdException w:name="Light List" w:semiHidden="0" w:uiPriority="61" w:unhideWhenUsed="0"/>
+    <w:lsdException w:name="Light Grid" w:semiHidden="0" w:uiPriority="62" w:unhideWhenUsed="0"/>
+    <w:lsdException w:name="Medium Shading 1" w:semiHidden="0" w:uiPriority="63" w:unhideWhenUsed="0"/>
+    <w:lsdException w:name="Medium Shading 2" w:semiHidden="0" w:uiPriority="64" w:unhideWhenUsed="0"/>
+    <w:lsdException w:name="Medium List 1" w:semiHidden="0" w:uiPriority="65" w:unhideWhenUsed="0"/>
+    <w:lsdException w:name="Medium List 2" w:semiHidden="0" w:uiPriority="66" w:unhideWhenUsed="0"/>
+    <w:lsdException w:name="Medium Grid 1" w:semiHidden="0" w:uiPriority="67" w:unhideWhenUsed="0"/>
+    <w:lsdException w:name="Medium Grid 2" w:semiHidden="0" w:uiPriority="68" w:unhideWhenUsed="0"/>
+    <w:lsdException w:name="Medium Grid 3" w:semiHidden="0" w:uiPriority="69" w:unhideWhenUsed="0"/>
+    <w:lsdException w:name="Dark List" w:semiHidden="0" w:uiPriority="70" w:unhideWhenUsed="0"/>
+    <w:lsdException w:name="Colorful Shading" w:semiHidden="0" w:uiPriority="71" w:unhideWhenUsed="0"/>
+    <w:lsdException w:name="Colorful List" w:semiHidden="0" w:uiPriority="72" w:unhideWhenUsed="0"/>
+    <w:lsdException w:name="Colorful Grid" w:semiHidden="0" w:uiPriority="73" w:unhideWhenUsed="0"/>
+    <w:lsdException w:name="Light Shading Accent 1" w:semiHidden="0" w:uiPriority="60" w:unhideWhenUsed="0"/>
+    <w:lsdException w:name="Light List Accent 1" w:semiHidden="0" w:uiPriority="61" w:unhideWhenUsed="0"/>
+    <w:lsdException w:name="Light Grid Accent 1" w:semiHidden="0" w:uiPriority="62" w:unhideWhenUsed="0"/>
+    <w:lsdException w:name="Medium Shading 1 Accent 1" w:semiHidden="0" w:uiPriority="63" w:unhideWhenUsed="0"/>
+    <w:lsdException w:name="Medium Shading 2 Accent 1" w:semiHidden="0" w:uiPriority="64" w:unhideWhenUsed="0"/>
+    <w:lsdException w:name="Medium List 1 Accent 1" w:semiHidden="0" w:uiPriority="65" w:unhideWhenUsed="0"/>
+    <w:lsdException w:name="Revision" w:unhideWhenUsed="0"/>
+    <w:lsdException w:name="List Paragraph" w:semiHidden="0" w:uiPriority="34" w:unhideWhenUsed="0" w:qFormat="1"/>
+    <w:lsdException w:name="Quote" w:semiHidden="0" w:uiPriority="29" w:unhideWhenUsed="0" w:qFormat="1"/>
+    <w:lsdException w:name="Intense Quote" w:semiHidden="0" w:uiPriority="30" w:unhideWhenUsed="0" w:qFormat="1"/>
+    <w:lsdException w:name="Medium List 2 Accent 1" w:semiHidden="0" w:uiPriority="66" w:unhideWhenUsed="0"/>
+    <w:lsdException w:name="Medium Grid 1 Accent 1" w:semiHidden="0" w:uiPriority="67" w:unhideWhenUsed="0"/>
+    <w:lsdException w:name="Medium Grid 2 Accent 1" w:semiHidden="0" w:uiPriority="68" w:unhideWhenUsed="0"/>
+    <w:lsdException w:name="Medium Grid 3 Accent 1" w:semiHidden="0" w:uiPriority="69" w:unhideWhenUsed="0"/>
+    <w:lsdException w:name="Dark List Accent 1" w:semiHidden="0" w:uiPriority="70" w:unhideWhenUsed="0"/>
+    <w:lsdException w:name="Colorful Shading Accent 1" w:semiHidden="0" w:uiPriority="71" w:unhideWhenUsed="0"/>
+    <w:lsdException w:name="Colorful List Accent 1" w:semiHidden="0" w:uiPriority="72" w:unhideWhenUsed="0"/>
+    <w:lsdException w:name="Colorful Grid Accent 1" w:semiHidden="0" w:uiPriority="73" w:unhideWhenUsed="0"/>
+    <w:lsdException w:name="Light Shading Accent 2" w:semiHidden="0" w:uiPriority="60" w:unhideWhenUsed="0"/>
+    <w:lsdException w:name="Light List Accent 2" w:semiHidden="0" w:uiPriority="61" w:unhideWhenUsed="0"/>
+    <w:lsdException w:name="Light Grid Accent 2" w:semiHidden="0" w:uiPriority="62" w:unhideWhenUsed="0"/>
+    <w:lsdException w:name="Medium Shading 1 Accent 2" w:semiHidden="0" w:uiPriority="63" w:unhideWhenUsed="0"/>
+    <w:lsdException w:name="Medium Shading 2 Accent 2" w:semiHidden="0" w:uiPriority="64" w:unhideWhenUsed="0"/>
+    <w:lsdException w:name="Medium List 1 Accent 2" w:semiHidden="0" w:uiPriority="65" w:unhideWhenUsed="0"/>
+    <w:lsdException w:name="Medium List 2 Accent 2" w:semiHidden="0" w:uiPriority="66" w:unhideWhenUsed="0"/>
+    <w:lsdException w:name="Medium Grid 1 Accent 2" w:semiHidden="0" w:uiPriority="67" w:unhideWhenUsed="0"/>
+    <w:lsdException w:name="Medium Grid 2 Accent 2" w:semiHidden="0" w:uiPriority="68" w:unhideWhenUsed="0"/>
+    <w:lsdException w:name="Medium Grid 3 Accent 2" w:semiHidden="0" w:uiPriority="69" w:unhideWhenUsed="0"/>
+    <w:lsdException w:name="Dark List Accent 2" w:semiHidden="0" w:uiPriority="70" w:unhideWhenUsed="0"/>
+    <w:lsdException w:name="Colorful Shading Accent 2" w:semiHidden="0" w:uiPriority="71" w:unhideWhenUsed="0"/>
+    <w:lsdException w:name="Colorful List Accent 2" w:semiHidden="0" w:uiPriority="72" w:unhideWhenUsed="0"/>
+    <w:lsdException w:name="Colorful Grid Accent 2" w:semiHidden="0" w:uiPriority="73" w:unhideWhenUsed="0"/>
+    <w:lsdException w:name="Light Shading Accent 3" w:semiHidden="0" w:uiPriority="60" w:unhideWhenUsed="0"/>
+    <w:lsdException w:name="Light List Accent 3" w:semiHidden="0" w:uiPriority="61" w:unhideWhenUsed="0"/>
+    <w:lsdException w:name="Light Grid Accent 3" w:semiHidden="0" w:uiPriority="62" w:unhideWhenUsed="0"/>
+    <w:lsdException w:name="Medium Shading 1 Accent 3" w:semiHidden="0" w:uiPriority="63" w:unhideWhenUsed="0"/>
+    <w:lsdException w:name="Medium Shading 2 Accent 3" w:semiHidden="0" w:uiPriority="64" w:unhideWhenUsed="0"/>
+    <w:lsdException w:name="Medium List 1 Accent 3" w:semiHidden="0" w:uiPriority="65" w:unhideWhenUsed="0"/>
+    <w:lsdException w:name="Medium List 2 Accent 3" w:semiHidden="0" w:uiPriority="66" w:unhideWhenUsed="0"/>
+    <w:lsdException w:name="Medium Grid 1 Accent 3" w:semiHidden="0" w:uiPriority="67" w:unhideWhenUsed="0"/>
+    <w:lsdException w:name="Medium Grid 2 Accent 3" w:semiHidden="0" w:uiPriority="68" w:unhideWhenUsed="0"/>
+    <w:lsdException w:name="Medium Grid 3 Accent 3" w:semiHidden="0" w:uiPriority="69" w:unhideWhenUsed="0"/>
+    <w:lsdException w:name="Dark List Accent 3" w:semiHidden="0" w:uiPriority="70" w:unhideWhenUsed="0"/>
+    <w:lsdException w:name="Colorful Shading Accent 3" w:semiHidden="0" w:uiPriority="71" w:unhideWhenUsed="0"/>
+    <w:lsdException w:name="Colorful List Accent 3" w:semiHidden="0" w:uiPriority="72" w:unhideWhenUsed="0"/>
+    <w:lsdException w:name="Colorful Grid Accent 3" w:semiHidden="0" w:uiPriority="73" w:unhideWhenUsed="0"/>
+    <w:lsdException w:name="Light Shading Accent 4" w:semiHidden="0" w:uiPriority="60" w:unhideWhenUsed="0"/>
+    <w:lsdException w:name="Light List Accent 4" w:semiHidden="0" w:uiPriority="61" w:unhideWhenUsed="0"/>
+    <w:lsdException w:name="Light Grid Accent 4" w:semiHidden="0" w:uiPriority="62" w:unhideWhenUsed="0"/>
+    <w:lsdException w:name="Medium Shading 1 Accent 4" w:semiHidden="0" w:uiPriority="63" w:unhideWhenUsed="0"/>
+    <w:lsdException w:name="Medium Shading 2 Accent 4" w:semiHidden="0" w:uiPriority="64" w:unhideWhenUsed="0"/>
+    <w:lsdException w:name="Medium List 1 Accent 4" w:semiHidden="0" w:uiPriority="65" w:unhideWhenUsed="0"/>
+    <w:lsdException w:name="Medium List 2 Accent 4" w:semiHidden="0" w:uiPriority="66" w:unhideWhenUsed="0"/>
+    <w:lsdException w:name="Medium Grid 1 Accent 4" w:semiHidden="0" w:uiPriority="67" w:unhideWhenUsed="0"/>
+    <w:lsdException w:name="Medium Grid 2 Accent 4" w:semiHidden="0" w:uiPriority="68" w:unhideWhenUsed="0"/>
+    <w:lsdException w:name="Medium Grid 3 Accent 4" w:semiHidden="0" w:uiPriority="69" w:unhideWhenUsed="0"/>
+    <w:lsdException w:name="Dark List Accent 4" w:semiHidden="0" w:uiPriority="70" w:unhideWhenUsed="0"/>
+    <w:lsdException w:name="Colorful Shading Accent 4" w:semiHidden="0" w:uiPriority="71" w:unhideWhenUsed="0"/>
+    <w:lsdException w:name="Colorful List Accent 4" w:semiHidden="0" w:uiPriority="72" w:unhideWhenUsed="0"/>
+    <w:lsdException w:name="Colorful Grid Accent 4" w:semiHidden="0" w:uiPriority="73" w:unhideWhenUsed="0"/>
+    <w:lsdException w:name="Light Shading Accent 5" w:semiHidden="0" w:uiPriority="60" w:unhideWhenUsed="0"/>
+    <w:lsdException w:name="Light List Accent 5" w:semiHidden="0" w:uiPriority="61" w:unhideWhenUsed="0"/>
+    <w:lsdException w:name="Light Grid Accent 5" w:semiHidden="0" w:uiPriority="62" w:unhideWhenUsed="0"/>
+    <w:lsdException w:name="Medium Shading 1 Accent 5" w:semiHidden="0" w:uiPriority="63" w:unhideWhenUsed="0"/>
+    <w:lsdException w:name="Medium Shading 2 Accent 5" w:semiHidden="0" w:uiPriority="64" w:unhideWhenUsed="0"/>
+    <w:lsdException w:name="Medium List 1 Accent 5" w:semiHidden="0" w:uiPriority="65" w:unhideWhenUsed="0"/>
+    <w:lsdException w:name="Medium List 2 Accent 5" w:semiHidden="0" w:uiPriority="66" w:unhideWhenUsed="0"/>
+    <w:lsdException w:name="Medium Grid 1 Accent 5" w:semiHidden="0" w:uiPriority="67" w:unhideWhenUsed="0"/>
+    <w:lsdException w:name="Medium Grid 2 Accent 5" w:semiHidden="0" w:uiPriority="68" w:unhideWhenUsed="0"/>
+    <w:lsdException w:name="Medium Grid 3 Accent 5" w:semiHidden="0" w:uiPriority="69" w:unhideWhenUsed="0"/>
+    <w:lsdException w:name="Dark List Accent 5" w:semiHidden="0" w:uiPriority="70" w:unhideWhenUsed="0"/>
+    <w:lsdException w:name="Colorful Shading Accent 5" w:semiHidden="0" w:uiPriority="71" w:unhideWhenUsed="0"/>
+    <w:lsdException w:name="Colorful List Accent 5" w:semiHidden="0" w:uiPriority="72" w:unhideWhenUsed="0"/>
+    <w:lsdException w:name="Colorful Grid Accent 5" w:semiHidden="0" w:uiPriority="73" w:unhideWhenUsed="0"/>
+    <w:lsdException w:name="Light Shading Accent 6" w:semiHidden="0" w:uiPriority="60" w:unhideWhenUsed="0"/>
+    <w:lsdException w:name="Light List Accent 6" w:semiHidden="0" w:uiPriority="61" w:unhideWhenUsed="0"/>
+    <w:lsdException w:name="Light Grid Accent 6" w:semiHidden="0" w:uiPriority="62" w:unhideWhenUsed="0"/>
+    <w:lsdException w:name="Medium Shading 1 Accent 6" w:semiHidden="0" w:uiPriority="63" w:unhideWhenUsed="0"/>
+    <w:lsdException w:name="Medium Shading 2 Accent 6" w:semiHidden="0" w:uiPriority="64" w:unhideWhenUsed="0"/>
+    <w:lsdException w:name="Medium List 1 Accent 6" w:semiHidden="0" w:uiPriority="65" w:unhideWhenUsed="0"/>
+    <w:lsdException w:name="Medium List 2 Accent 6" w:semiHidden="0" w:uiPriority="66" w:unhideWhenUsed="0"/>
+    <w:lsdException w:name="Medium Grid 1 Accent 6" w:semiHidden="0" w:uiPriority="67" w:unhideWhenUsed="0"/>
+    <w:lsdException w:name="Medium Grid 2 Accent 6" w:semiHidden="0" w:uiPriority="68" w:unhideWhenUsed="0"/>
+    <w:lsdException w:name="Medium Grid 3 Accent 6" w:semiHidden="0" w:uiPriority="69" w:unhideWhenUsed="0"/>
+    <w:lsdException w:name="Dark List Accent 6" w:semiHidden="0" w:uiPriority="70" w:unhideWhenUsed="0"/>
+    <w:lsdException w:name="Colorful Shading Accent 6" w:semiHidden="0" w:uiPriority="71" w:unhideWhenUsed="0"/>
+    <w:lsdException w:name="Colorful List Accent 6" w:semiHidden="0" w:uiPriority="72" w:unhideWhenUsed="0"/>
+    <w:lsdException w:name="Colorful Grid Accent 6" w:semiHidden="0" w:uiPriority="73" w:unhideWhenUsed="0"/>
+    <w:lsdException w:name="Subtle Emphasis" w:semiHidden="0" w:uiPriority="19" w:unhideWhenUsed="0" w:qFormat="1"/>
+    <w:lsdException w:name="Intense Emphasis" w:semiHidden="0" w:uiPriority="21" w:unhideWhenUsed="0" w:qFormat="1"/>
+    <w:lsdException w:name="Subtle Reference" w:semiHidden="0" w:uiPriority="31" w:unhideWhenUsed="0" w:qFormat="1"/>
+    <w:lsdException w:name="Intense Reference" w:semiHidden="0" w:uiPriority="32" w:unhideWhenUsed="0" w:qFormat="1"/>
+    <w:lsdException w:name="Book Title" w:semiHidden="0" w:uiPriority="33" w:unhideWhenUsed="0" w:qFormat="1"/>
+    <w:lsdException w:name="Bibliography" w:uiPriority="37"/>
+    <w:lsdException w:name="TOC Heading" w:uiPriority="39" w:qFormat="1"/>
+  </w:latentStyles>
+  <w:style w:type="paragraph" w:default="1" w:styleId="Normale">
+    <w:name w:val="Normal"/>
+    <w:qFormat/>
+    <w:rsid w:val="00A11EEB"/>
+    <w:pPr>
+      <w:outlineLvl w:val="0"/>
+    </w:pPr>
+    <w:rPr>
+      <w:rFonts w:ascii="Georgia" w:hAnsi="Georgia" w:cs="Arial"/>
+      <w:lang w:val="en-US"/>
+    </w:rPr>
+  </w:style>
+  <w:style w:type="paragraph" w:styleId="Titolo1">
+    <w:name w:val="heading 1"/>
+    <w:basedOn w:val="Paragrafoelenco"/>
+    <w:next w:val="Normale"/>
+    <w:link w:val="Titolo1Carattere"/>
+    <w:uiPriority w:val="9"/>
+    <w:qFormat/>
+    <w:rsid w:val="00D60430"/>
+    <w:pPr>
+      <w:numPr>
+        <w:numId w:val="8"/>
+      </w:numPr>
+    </w:pPr>
+    <w:rPr>
+      <w:b/>
+      <w:sz w:val="26"/>
+      <w:szCs w:val="24"/>
+    </w:rPr>
+  </w:style>
+  <w:style w:type="paragraph" w:styleId="Titolo2">
+    <w:name w:val="heading 2"/>
+    <w:basedOn w:val="Paragrafoelenco"/>
+    <w:next w:val="Nessunaspaziatura"/>
+    <w:link w:val="Titolo2Carattere"/>
+    <w:uiPriority w:val="9"/>
+    <w:unhideWhenUsed/>
+    <w:qFormat/>
+    <w:rsid w:val="00811AF5"/>
+    <w:pPr>
+      <w:numPr>
+        <w:ilvl w:val="1"/>
+        <w:numId w:val="8"/>
+      </w:numPr>
+      <w:spacing w:before="480"/>
+      <w:outlineLvl w:val="1"/>
+    </w:pPr>
+    <w:rPr>
+      <w:b/>
+      <w:noProof/>
+      <w:sz w:val="24"/>
+      <w:szCs w:val="24"/>
+    </w:rPr>
+  </w:style>
+  <w:style w:type="paragraph" w:styleId="Titolo3">
+    <w:name w:val="heading 3"/>
+    <w:basedOn w:val="Titolo2"/>
+    <w:next w:val="Normale"/>
+    <w:link w:val="Titolo3Carattere"/>
+    <w:uiPriority w:val="9"/>
+    <w:unhideWhenUsed/>
+    <w:qFormat/>
+    <w:rsid w:val="00CD4F97"/>
+    <w:pPr>
+      <w:numPr>
+        <w:ilvl w:val="2"/>
+      </w:numPr>
+      <w:spacing w:before="240"/>
+      <w:outlineLvl w:val="2"/>
+    </w:pPr>
+  </w:style>
+  <w:style w:type="paragraph" w:styleId="Titolo4">
+    <w:name w:val="heading 4"/>
+    <w:basedOn w:val="Titolo3"/>
+    <w:next w:val="Normale"/>
+    <w:link w:val="Titolo4Carattere"/>
+    <w:uiPriority w:val="9"/>
+    <w:unhideWhenUsed/>
+    <w:qFormat/>
+    <w:rsid w:val="00590462"/>
+    <w:pPr>
+      <w:numPr>
+        <w:ilvl w:val="3"/>
+      </w:numPr>
+      <w:outlineLvl w:val="3"/>
+    </w:pPr>
+  </w:style>
+  <w:style w:type="character" w:default="1" w:styleId="Carpredefinitoparagrafo">
+    <w:name w:val="Default Paragraph Font"/>
+    <w:uiPriority w:val="1"/>
+    <w:semiHidden/>
+    <w:unhideWhenUsed/>
+  </w:style>
+  <w:style w:type="table" w:default="1" w:styleId="Tabellanormale">
+    <w:name w:val="Normal Table"/>
+    <w:uiPriority w:val="99"/>
+    <w:semiHidden/>
+    <w:unhideWhenUsed/>
+    <w:tblPr>
+      <w:tblInd w:w="0" w:type="dxa"/>
+      <w:tblCellMar>
+        <w:top w:w="0" w:type="dxa"/>
+        <w:left w:w="108" w:type="dxa"/>
+        <w:bottom w:w="0" w:type="dxa"/>
+        <w:right w:w="108" w:type="dxa"/>
+      </w:tblCellMar>
+    </w:tblPr>
+  </w:style>
+  <w:style w:type="numbering" w:default="1" w:styleId="Nessunelenco">
+    <w:name w:val="No List"/>
+    <w:uiPriority w:val="99"/>
+    <w:semiHidden/>
+    <w:unhideWhenUsed/>
+  </w:style>
+  <w:style w:type="paragraph" w:styleId="Paragrafoelenco">
+    <w:name w:val="List Paragraph"/>
+    <w:basedOn w:val="Normale"/>
+    <w:uiPriority w:val="34"/>
+    <w:qFormat/>
+    <w:rsid w:val="00D3097F"/>
+    <w:pPr>
+      <w:ind w:left="720"/>
+      <w:contextualSpacing/>
+    </w:pPr>
+  </w:style>
+  <w:style w:type="character" w:customStyle="1" w:styleId="Titolo1Carattere">
+    <w:name w:val="Titolo 1 Carattere"/>
+    <w:basedOn w:val="Carpredefinitoparagrafo"/>
+    <w:link w:val="Titolo1"/>
+    <w:uiPriority w:val="9"/>
+    <w:rsid w:val="00D60430"/>
+    <w:rPr>
+      <w:rFonts w:ascii="Georgia" w:hAnsi="Georgia" w:cs="Arial"/>
+      <w:b/>
+      <w:sz w:val="26"/>
+      <w:szCs w:val="24"/>
+      <w:lang w:val="en-US"/>
+    </w:rPr>
+  </w:style>
+  <w:style w:type="paragraph" w:styleId="Titolosommario">
+    <w:name w:val="TOC Heading"/>
+    <w:basedOn w:val="Titolo1"/>
+    <w:next w:val="Normale"/>
+    <w:uiPriority w:val="39"/>
+    <w:unhideWhenUsed/>
+    <w:qFormat/>
+    <w:rsid w:val="00D3097F"/>
+    <w:pPr>
+      <w:numPr>
+        <w:numId w:val="0"/>
+      </w:numPr>
+      <w:outlineLvl w:val="9"/>
+    </w:pPr>
+    <w:rPr>
+      <w:lang w:eastAsia="it-IT"/>
+    </w:rPr>
+  </w:style>
+  <w:style w:type="paragraph" w:styleId="Sommario1">
+    <w:name w:val="toc 1"/>
+    <w:basedOn w:val="Normale"/>
+    <w:next w:val="Normale"/>
+    <w:autoRedefine/>
+    <w:uiPriority w:val="39"/>
+    <w:unhideWhenUsed/>
+    <w:rsid w:val="008F74EE"/>
+    <w:pPr>
+      <w:tabs>
+        <w:tab w:val="left" w:pos="440"/>
+        <w:tab w:val="right" w:leader="dot" w:pos="9628"/>
+      </w:tabs>
+      <w:spacing w:after="100"/>
+    </w:pPr>
+    <w:rPr>
+      <w:b/>
+    </w:rPr>
+  </w:style>
+  <w:style w:type="character" w:styleId="Collegamentoipertestuale">
+    <w:name w:val="Hyperlink"/>
+    <w:basedOn w:val="Carpredefinitoparagrafo"/>
+    <w:uiPriority w:val="99"/>
+    <w:unhideWhenUsed/>
+    <w:rsid w:val="00D3097F"/>
+    <w:rPr>
+      <w:color w:val="0563C1" w:themeColor="hyperlink"/>
+      <w:u w:val="single"/>
+    </w:rPr>
+  </w:style>
+  <w:style w:type="paragraph" w:styleId="Sommario2">
+    <w:name w:val="toc 2"/>
+    <w:basedOn w:val="Normale"/>
+    <w:next w:val="Normale"/>
+    <w:autoRedefine/>
+    <w:uiPriority w:val="39"/>
+    <w:unhideWhenUsed/>
+    <w:rsid w:val="00D3097F"/>
+    <w:pPr>
+      <w:spacing w:after="100"/>
+      <w:ind w:left="220"/>
+    </w:pPr>
+    <w:rPr>
+      <w:rFonts w:eastAsiaTheme="minorEastAsia" w:cs="Times New Roman"/>
+      <w:lang w:eastAsia="it-IT"/>
+    </w:rPr>
+  </w:style>
+  <w:style w:type="paragraph" w:styleId="Sommario3">
+    <w:name w:val="toc 3"/>
+    <w:basedOn w:val="Normale"/>
+    <w:next w:val="Normale"/>
+    <w:autoRedefine/>
+    <w:uiPriority w:val="39"/>
+    <w:unhideWhenUsed/>
+    <w:rsid w:val="00D3097F"/>
+    <w:pPr>
+      <w:spacing w:after="100"/>
+      <w:ind w:left="440"/>
+    </w:pPr>
+    <w:rPr>
+      <w:rFonts w:eastAsiaTheme="minorEastAsia" w:cs="Times New Roman"/>
+      <w:lang w:eastAsia="it-IT"/>
+    </w:rPr>
+  </w:style>
+  <w:style w:type="paragraph" w:styleId="Testofumetto">
+    <w:name w:val="Balloon Text"/>
+    <w:basedOn w:val="Normale"/>
+    <w:link w:val="TestofumettoCarattere"/>
+    <w:uiPriority w:val="99"/>
+    <w:semiHidden/>
+    <w:unhideWhenUsed/>
+    <w:rsid w:val="00D3097F"/>
+    <w:pPr>
+      <w:spacing w:after="0" w:line="240" w:lineRule="auto"/>
+    </w:pPr>
+    <w:rPr>
+      <w:rFonts w:ascii="Segoe UI" w:hAnsi="Segoe UI" w:cs="Segoe UI"/>
+      <w:sz w:val="18"/>
+      <w:szCs w:val="18"/>
+    </w:rPr>
+  </w:style>
+  <w:style w:type="character" w:customStyle="1" w:styleId="TestofumettoCarattere">
+    <w:name w:val="Testo fumetto Carattere"/>
+    <w:basedOn w:val="Carpredefinitoparagrafo"/>
+    <w:link w:val="Testofumetto"/>
+    <w:uiPriority w:val="99"/>
+    <w:semiHidden/>
+    <w:rsid w:val="00D3097F"/>
+    <w:rPr>
+      <w:rFonts w:ascii="Segoe UI" w:hAnsi="Segoe UI" w:cs="Segoe UI"/>
+      <w:sz w:val="18"/>
+      <w:szCs w:val="18"/>
+    </w:rPr>
+  </w:style>
+  <w:style w:type="paragraph" w:styleId="Intestazione">
+    <w:name w:val="header"/>
+    <w:basedOn w:val="Normale"/>
+    <w:link w:val="IntestazioneCarattere"/>
+    <w:uiPriority w:val="99"/>
+    <w:unhideWhenUsed/>
+    <w:rsid w:val="00D3097F"/>
+    <w:pPr>
+      <w:tabs>
+        <w:tab w:val="center" w:pos="4819"/>
+        <w:tab w:val="right" w:pos="9638"/>
+      </w:tabs>
+      <w:spacing w:after="0" w:line="240" w:lineRule="auto"/>
+    </w:pPr>
+  </w:style>
+  <w:style w:type="character" w:customStyle="1" w:styleId="IntestazioneCarattere">
+    <w:name w:val="Intestazione Carattere"/>
+    <w:basedOn w:val="Carpredefinitoparagrafo"/>
+    <w:link w:val="Intestazione"/>
+    <w:uiPriority w:val="99"/>
+    <w:rsid w:val="00D3097F"/>
+  </w:style>
+  <w:style w:type="paragraph" w:styleId="Pidipagina">
+    <w:name w:val="footer"/>
+    <w:basedOn w:val="Normale"/>
+    <w:link w:val="PidipaginaCarattere"/>
+    <w:uiPriority w:val="99"/>
+    <w:unhideWhenUsed/>
+    <w:rsid w:val="00D3097F"/>
+    <w:pPr>
+      <w:tabs>
+        <w:tab w:val="center" w:pos="4819"/>
+        <w:tab w:val="right" w:pos="9638"/>
+      </w:tabs>
+      <w:spacing w:after="0" w:line="240" w:lineRule="auto"/>
+    </w:pPr>
+  </w:style>
+  <w:style w:type="character" w:customStyle="1" w:styleId="PidipaginaCarattere">
+    <w:name w:val="Piè di pagina Carattere"/>
+    <w:basedOn w:val="Carpredefinitoparagrafo"/>
+    <w:link w:val="Pidipagina"/>
+    <w:uiPriority w:val="99"/>
+    <w:rsid w:val="00D3097F"/>
+  </w:style>
+  <w:style w:type="character" w:customStyle="1" w:styleId="Titolo2Carattere">
+    <w:name w:val="Titolo 2 Carattere"/>
+    <w:basedOn w:val="Carpredefinitoparagrafo"/>
+    <w:link w:val="Titolo2"/>
+    <w:uiPriority w:val="9"/>
+    <w:rsid w:val="00811AF5"/>
+    <w:rPr>
+      <w:rFonts w:ascii="Georgia" w:hAnsi="Georgia" w:cs="Arial"/>
+      <w:b/>
+      <w:noProof/>
+      <w:sz w:val="24"/>
+      <w:szCs w:val="24"/>
+      <w:lang w:val="en-US"/>
+    </w:rPr>
+  </w:style>
+  <w:style w:type="character" w:customStyle="1" w:styleId="Titolo3Carattere">
+    <w:name w:val="Titolo 3 Carattere"/>
+    <w:basedOn w:val="Carpredefinitoparagrafo"/>
+    <w:link w:val="Titolo3"/>
+    <w:uiPriority w:val="9"/>
+    <w:rsid w:val="00CD4F97"/>
+    <w:rPr>
+      <w:rFonts w:ascii="Georgia" w:hAnsi="Georgia" w:cs="Arial"/>
+      <w:b/>
+      <w:noProof/>
+      <w:sz w:val="24"/>
+      <w:szCs w:val="24"/>
+      <w:lang w:val="en-US"/>
+    </w:rPr>
+  </w:style>
+  <w:style w:type="paragraph" w:styleId="Nessunaspaziatura">
+    <w:name w:val="No Spacing"/>
+    <w:aliases w:val="TextTitolo2"/>
+    <w:basedOn w:val="Normale"/>
+    <w:link w:val="NessunaspaziaturaCarattere"/>
+    <w:uiPriority w:val="1"/>
+    <w:qFormat/>
+    <w:rsid w:val="00DB2F90"/>
+    <w:pPr>
+      <w:ind w:left="360"/>
+      <w:jc w:val="both"/>
+    </w:pPr>
+    <w:rPr>
+      <w:sz w:val="24"/>
+      <w:szCs w:val="24"/>
+    </w:rPr>
+  </w:style>
+  <w:style w:type="character" w:customStyle="1" w:styleId="NessunaspaziaturaCarattere">
+    <w:name w:val="Nessuna spaziatura Carattere"/>
+    <w:aliases w:val="TextTitolo2 Carattere"/>
+    <w:basedOn w:val="Carpredefinitoparagrafo"/>
+    <w:link w:val="Nessunaspaziatura"/>
+    <w:uiPriority w:val="1"/>
+    <w:rsid w:val="00DB2F90"/>
+    <w:rPr>
+      <w:rFonts w:ascii="Georgia" w:hAnsi="Georgia" w:cs="Arial"/>
+      <w:sz w:val="24"/>
+      <w:szCs w:val="24"/>
+      <w:lang w:val="en-US"/>
+    </w:rPr>
+  </w:style>
+  <w:style w:type="paragraph" w:styleId="Titolo">
+    <w:name w:val="Title"/>
+    <w:basedOn w:val="Normale"/>
+    <w:next w:val="Normale"/>
+    <w:link w:val="TitoloCarattere"/>
+    <w:uiPriority w:val="10"/>
+    <w:qFormat/>
+    <w:rsid w:val="004751C9"/>
+    <w:pPr>
+      <w:spacing w:after="0" w:line="216" w:lineRule="auto"/>
+      <w:contextualSpacing/>
+    </w:pPr>
+    <w:rPr>
+      <w:rFonts w:asciiTheme="majorHAnsi" w:eastAsiaTheme="majorEastAsia" w:hAnsiTheme="majorHAnsi" w:cstheme="majorBidi"/>
+      <w:color w:val="404040" w:themeColor="text1" w:themeTint="BF"/>
+      <w:spacing w:val="-10"/>
+      <w:kern w:val="28"/>
+      <w:sz w:val="56"/>
+      <w:szCs w:val="56"/>
+    </w:rPr>
+  </w:style>
+  <w:style w:type="character" w:customStyle="1" w:styleId="TitoloCarattere">
+    <w:name w:val="Titolo Carattere"/>
+    <w:basedOn w:val="Carpredefinitoparagrafo"/>
+    <w:link w:val="Titolo"/>
+    <w:uiPriority w:val="10"/>
+    <w:rsid w:val="004751C9"/>
+    <w:rPr>
+      <w:rFonts w:asciiTheme="majorHAnsi" w:eastAsiaTheme="majorEastAsia" w:hAnsiTheme="majorHAnsi" w:cstheme="majorBidi"/>
+      <w:color w:val="404040" w:themeColor="text1" w:themeTint="BF"/>
+      <w:spacing w:val="-10"/>
+      <w:kern w:val="28"/>
+      <w:sz w:val="56"/>
+      <w:szCs w:val="56"/>
+      <w:lang w:val="en-US"/>
+    </w:rPr>
+  </w:style>
+  <w:style w:type="paragraph" w:styleId="Sottotitolo">
+    <w:name w:val="Subtitle"/>
+    <w:basedOn w:val="Normale"/>
+    <w:next w:val="Normale"/>
+    <w:link w:val="SottotitoloCarattere"/>
+    <w:uiPriority w:val="11"/>
+    <w:qFormat/>
+    <w:rsid w:val="004751C9"/>
+    <w:pPr>
+      <w:numPr>
+        <w:ilvl w:val="1"/>
+      </w:numPr>
+    </w:pPr>
+    <w:rPr>
+      <w:rFonts w:eastAsiaTheme="minorEastAsia" w:cs="Times New Roman"/>
+      <w:color w:val="5A5A5A" w:themeColor="text1" w:themeTint="A5"/>
+      <w:spacing w:val="15"/>
+    </w:rPr>
+  </w:style>
+  <w:style w:type="character" w:customStyle="1" w:styleId="SottotitoloCarattere">
+    <w:name w:val="Sottotitolo Carattere"/>
+    <w:basedOn w:val="Carpredefinitoparagrafo"/>
+    <w:link w:val="Sottotitolo"/>
+    <w:uiPriority w:val="11"/>
+    <w:rsid w:val="004751C9"/>
+    <w:rPr>
+      <w:rFonts w:eastAsiaTheme="minorEastAsia" w:cs="Times New Roman"/>
+      <w:color w:val="5A5A5A" w:themeColor="text1" w:themeTint="A5"/>
+      <w:spacing w:val="15"/>
+      <w:lang w:val="en-US"/>
+    </w:rPr>
+  </w:style>
+  <w:style w:type="paragraph" w:customStyle="1" w:styleId="TextTitolo3">
+    <w:name w:val="TextTitolo3"/>
+    <w:basedOn w:val="Nessunaspaziatura"/>
+    <w:link w:val="TextTitolo3Carattere"/>
+    <w:qFormat/>
+    <w:rsid w:val="00467CBD"/>
+    <w:pPr>
+      <w:ind w:left="708"/>
+    </w:pPr>
+  </w:style>
+  <w:style w:type="character" w:customStyle="1" w:styleId="TextTitolo3Carattere">
+    <w:name w:val="TextTitolo3 Carattere"/>
+    <w:basedOn w:val="NessunaspaziaturaCarattere"/>
+    <w:link w:val="TextTitolo3"/>
+    <w:rsid w:val="00467CBD"/>
+    <w:rPr>
+      <w:rFonts w:ascii="Georgia" w:hAnsi="Georgia" w:cs="Arial"/>
+      <w:sz w:val="24"/>
+      <w:szCs w:val="24"/>
+      <w:lang w:val="en-US"/>
+    </w:rPr>
+  </w:style>
+  <w:style w:type="paragraph" w:styleId="Sommario4">
+    <w:name w:val="toc 4"/>
+    <w:basedOn w:val="Normale"/>
+    <w:next w:val="Normale"/>
+    <w:autoRedefine/>
+    <w:uiPriority w:val="39"/>
+    <w:unhideWhenUsed/>
+    <w:rsid w:val="008F74EE"/>
+    <w:pPr>
+      <w:spacing w:after="100"/>
+      <w:ind w:left="660"/>
+      <w:outlineLvl w:val="9"/>
+    </w:pPr>
+    <w:rPr>
+      <w:rFonts w:asciiTheme="minorHAnsi" w:eastAsiaTheme="minorEastAsia" w:hAnsiTheme="minorHAnsi" w:cstheme="minorBidi"/>
+    </w:rPr>
+  </w:style>
+  <w:style w:type="paragraph" w:styleId="Sommario5">
+    <w:name w:val="toc 5"/>
+    <w:basedOn w:val="Normale"/>
+    <w:next w:val="Normale"/>
+    <w:autoRedefine/>
+    <w:uiPriority w:val="39"/>
+    <w:unhideWhenUsed/>
+    <w:rsid w:val="008F74EE"/>
+    <w:pPr>
+      <w:spacing w:after="100"/>
+      <w:ind w:left="880"/>
+      <w:outlineLvl w:val="9"/>
+    </w:pPr>
+    <w:rPr>
+      <w:rFonts w:asciiTheme="minorHAnsi" w:eastAsiaTheme="minorEastAsia" w:hAnsiTheme="minorHAnsi" w:cstheme="minorBidi"/>
+    </w:rPr>
+  </w:style>
+  <w:style w:type="paragraph" w:styleId="Sommario6">
+    <w:name w:val="toc 6"/>
+    <w:basedOn w:val="Normale"/>
+    <w:next w:val="Normale"/>
+    <w:autoRedefine/>
+    <w:uiPriority w:val="39"/>
+    <w:unhideWhenUsed/>
+    <w:rsid w:val="008F74EE"/>
+    <w:pPr>
+      <w:spacing w:after="100"/>
+      <w:ind w:left="1100"/>
+      <w:outlineLvl w:val="9"/>
+    </w:pPr>
+    <w:rPr>
+      <w:rFonts w:asciiTheme="minorHAnsi" w:eastAsiaTheme="minorEastAsia" w:hAnsiTheme="minorHAnsi" w:cstheme="minorBidi"/>
+    </w:rPr>
+  </w:style>
+  <w:style w:type="paragraph" w:styleId="Sommario7">
+    <w:name w:val="toc 7"/>
+    <w:basedOn w:val="Normale"/>
+    <w:next w:val="Normale"/>
+    <w:autoRedefine/>
+    <w:uiPriority w:val="39"/>
+    <w:unhideWhenUsed/>
+    <w:rsid w:val="008F74EE"/>
+    <w:pPr>
+      <w:spacing w:after="100"/>
+      <w:ind w:left="1320"/>
+      <w:outlineLvl w:val="9"/>
+    </w:pPr>
+    <w:rPr>
+      <w:rFonts w:asciiTheme="minorHAnsi" w:eastAsiaTheme="minorEastAsia" w:hAnsiTheme="minorHAnsi" w:cstheme="minorBidi"/>
+    </w:rPr>
+  </w:style>
+  <w:style w:type="paragraph" w:styleId="Sommario8">
+    <w:name w:val="toc 8"/>
+    <w:basedOn w:val="Normale"/>
+    <w:next w:val="Normale"/>
+    <w:autoRedefine/>
+    <w:uiPriority w:val="39"/>
+    <w:unhideWhenUsed/>
+    <w:rsid w:val="008F74EE"/>
+    <w:pPr>
+      <w:spacing w:after="100"/>
+      <w:ind w:left="1540"/>
+      <w:outlineLvl w:val="9"/>
+    </w:pPr>
+    <w:rPr>
+      <w:rFonts w:asciiTheme="minorHAnsi" w:eastAsiaTheme="minorEastAsia" w:hAnsiTheme="minorHAnsi" w:cstheme="minorBidi"/>
+    </w:rPr>
+  </w:style>
+  <w:style w:type="paragraph" w:styleId="Sommario9">
+    <w:name w:val="toc 9"/>
+    <w:basedOn w:val="Normale"/>
+    <w:next w:val="Normale"/>
+    <w:autoRedefine/>
+    <w:uiPriority w:val="39"/>
+    <w:unhideWhenUsed/>
+    <w:rsid w:val="008F74EE"/>
+    <w:pPr>
+      <w:spacing w:after="100"/>
+      <w:ind w:left="1760"/>
+      <w:outlineLvl w:val="9"/>
+    </w:pPr>
+    <w:rPr>
+      <w:rFonts w:asciiTheme="minorHAnsi" w:eastAsiaTheme="minorEastAsia" w:hAnsiTheme="minorHAnsi" w:cstheme="minorBidi"/>
+    </w:rPr>
+  </w:style>
+  <w:style w:type="table" w:styleId="Grigliatabella">
+    <w:name w:val="Table Grid"/>
+    <w:basedOn w:val="Tabellanormale"/>
+    <w:uiPriority w:val="59"/>
+    <w:rsid w:val="00754999"/>
+    <w:pPr>
+      <w:spacing w:after="0" w:line="240" w:lineRule="auto"/>
+    </w:pPr>
+    <w:tblPr>
+      <w:tblBorders>
+        <w:top w:val="single" w:sz="4" w:space="0" w:color="auto"/>
+        <w:left w:val="single" w:sz="4" w:space="0" w:color="auto"/>
+        <w:bottom w:val="single" w:sz="4" w:space="0" w:color="auto"/>
+        <w:right w:val="single" w:sz="4" w:space="0" w:color="auto"/>
+        <w:insideH w:val="single" w:sz="4" w:space="0" w:color="auto"/>
+        <w:insideV w:val="single" w:sz="4" w:space="0" w:color="auto"/>
+      </w:tblBorders>
+    </w:tblPr>
+  </w:style>
+  <w:style w:type="character" w:customStyle="1" w:styleId="Titolo4Carattere">
+    <w:name w:val="Titolo 4 Carattere"/>
+    <w:basedOn w:val="Carpredefinitoparagrafo"/>
+    <w:link w:val="Titolo4"/>
+    <w:uiPriority w:val="9"/>
+    <w:rsid w:val="00590462"/>
+    <w:rPr>
+      <w:rFonts w:ascii="Georgia" w:hAnsi="Georgia" w:cs="Arial"/>
+      <w:b/>
+      <w:noProof/>
+      <w:sz w:val="24"/>
+      <w:szCs w:val="24"/>
+      <w:lang w:val="en-US"/>
+    </w:rPr>
+  </w:style>
+  <w:style w:type="character" w:styleId="Collegamentovisitato">
+    <w:name w:val="FollowedHyperlink"/>
+    <w:basedOn w:val="Carpredefinitoparagrafo"/>
+    <w:uiPriority w:val="99"/>
+    <w:semiHidden/>
+    <w:unhideWhenUsed/>
+    <w:rsid w:val="00DC2F3B"/>
+    <w:rPr>
+      <w:color w:val="954F72" w:themeColor="followedHyperlink"/>
+      <w:u w:val="single"/>
+    </w:rPr>
+  </w:style>
+  <w:style w:type="character" w:customStyle="1" w:styleId="apple-converted-space">
+    <w:name w:val="apple-converted-space"/>
+    <w:basedOn w:val="Carpredefinitoparagrafo"/>
+    <w:rsid w:val="00334745"/>
+  </w:style>
+</w:styles>
+</file>
+
+<file path=word/stylesWithEffects.xml><?xml version="1.0" encoding="utf-8"?>
+<w:styles xmlns:wpc="http://schemas.microsoft.com/office/word/2010/wordprocessingCanvas" xmlns:mc="http://schemas.openxmlformats.org/markup-compatibility/2006" xmlns:o="urn:schemas-microsoft-com:office:office" xmlns:r="http://schemas.openxmlformats.org/officeDocument/2006/relationships" xmlns:m="http://schemas.openxmlformats.org/officeDocument/2006/math" xmlns:v="urn:schemas-microsoft-com:vml" xmlns:wp14="http://schemas.microsoft.com/office/word/2010/wordprocessingDrawing" xmlns:wp="http://schemas.openxmlformats.org/drawingml/2006/wordprocessingDrawing" xmlns:w10="urn:schemas-microsoft-com:office:word" xmlns:w="http://schemas.openxmlformats.org/wordprocessingml/2006/main" xmlns:w14="http://schemas.microsoft.com/office/word/2010/wordml" xmlns:wpg="http://schemas.microsoft.com/office/word/2010/wordprocessingGroup" xmlns:wpi="http://schemas.microsoft.com/office/word/2010/wordprocessingInk" xmlns:wne="http://schemas.microsoft.com/office/word/2006/wordml" xmlns:wps="http://schemas.microsoft.com/office/word/2010/wordprocessingShape" mc:Ignorable="w14 wp14">
+  <w:docDefaults>
+    <w:rPrDefault>
+      <w:rPr>
+        <w:rFonts w:asciiTheme="minorHAnsi" w:eastAsiaTheme="minorHAnsi" w:hAnsiTheme="minorHAnsi" w:cstheme="minorBidi"/>
+        <w:sz w:val="22"/>
+        <w:szCs w:val="22"/>
+        <w:lang w:val="it-IT" w:eastAsia="en-US" w:bidi="ar-SA"/>
+      </w:rPr>
+    </w:rPrDefault>
+    <w:pPrDefault>
+      <w:pPr>
+        <w:spacing w:after="160" w:line="259" w:lineRule="auto"/>
+      </w:pPr>
+    </w:pPrDefault>
+  </w:docDefaults>
+  <w:latentStyles w:defLockedState="0" w:defUIPriority="99" w:defSemiHidden="1" w:defUnhideWhenUsed="1" w:defQFormat="0" w:count="267">
+    <w:lsdException w:name="Normal" w:semiHidden="0" w:uiPriority="0" w:unhideWhenUsed="0" w:qFormat="1"/>
+    <w:lsdException w:name="heading 1" w:semiHidden="0" w:uiPriority="9" w:unhideWhenUsed="0" w:qFormat="1"/>
+    <w:lsdException w:name="heading 2" w:uiPriority="9" w:qFormat="1"/>
+    <w:lsdException w:name="heading 3" w:uiPriority="9" w:qFormat="1"/>
+    <w:lsdException w:name="heading 4" w:uiPriority="9" w:qFormat="1"/>
+    <w:lsdException w:name="heading 5" w:uiPriority="9" w:qFormat="1"/>
+    <w:lsdException w:name="heading 6" w:uiPriority="9" w:qFormat="1"/>
+    <w:lsdException w:name="heading 7" w:uiPriority="9" w:qFormat="1"/>
+    <w:lsdException w:name="heading 8" w:uiPriority="9" w:qFormat="1"/>
+    <w:lsdException w:name="heading 9" w:uiPriority="9" w:qFormat="1"/>
+    <w:lsdException w:name="toc 1" w:uiPriority="39"/>
+    <w:lsdException w:name="toc 2" w:uiPriority="39"/>
+    <w:lsdException w:name="toc 3" w:uiPriority="39"/>
+    <w:lsdException w:name="toc 4" w:uiPriority="39"/>
+    <w:lsdException w:name="toc 5" w:uiPriority="39"/>
+    <w:lsdException w:name="toc 6" w:uiPriority="39"/>
+    <w:lsdException w:name="toc 7" w:uiPriority="39"/>
+    <w:lsdException w:name="toc 8" w:uiPriority="39"/>
+    <w:lsdException w:name="toc 9" w:uiPriority="39"/>
+    <w:lsdException w:name="caption" w:uiPriority="35" w:qFormat="1"/>
+    <w:lsdException w:name="Title" w:semiHidden="0" w:uiPriority="10" w:unhideWhenUsed="0" w:qFormat="1"/>
+    <w:lsdException w:name="Default Paragraph Font" w:uiPriority="1"/>
+    <w:lsdException w:name="Subtitle" w:semiHidden="0" w:uiPriority="11" w:unhideWhenUsed="0" w:qFormat="1"/>
+    <w:lsdException w:name="Strong" w:semiHidden="0" w:uiPriority="22" w:unhideWhenUsed="0" w:qFormat="1"/>
+    <w:lsdException w:name="Emphasis" w:semiHidden="0" w:uiPriority="20" w:unhideWhenUsed="0" w:qFormat="1"/>
+    <w:lsdException w:name="Table Grid" w:semiHidden="0" w:uiPriority="59" w:unhideWhenUsed="0"/>
+    <w:lsdException w:name="Placeholder Text" w:unhideWhenUsed="0"/>
+    <w:lsdException w:name="No Spacing" w:semiHidden="0" w:uiPriority="1" w:unhideWhenUsed="0" w:qFormat="1"/>
+    <w:lsdException w:name="Light Shading" w:semiHidden="0" w:uiPriority="60" w:unhideWhenUsed="0"/>
+    <w:lsdException w:name="Light List" w:semiHidden="0" w:uiPriority="61" w:unhideWhenUsed="0"/>
+    <w:lsdException w:name="Light Grid" w:semiHidden="0" w:uiPriority="62" w:unhideWhenUsed="0"/>
+    <w:lsdException w:name="Medium Shading 1" w:semiHidden="0" w:uiPriority="63" w:unhideWhenUsed="0"/>
+    <w:lsdException w:name="Medium Shading 2" w:semiHidden="0" w:uiPriority="64" w:unhideWhenUsed="0"/>
+    <w:lsdException w:name="Medium List 1" w:semiHidden="0" w:uiPriority="65" w:unhideWhenUsed="0"/>
+    <w:lsdException w:name="Medium List 2" w:semiHidden="0" w:uiPriority="66" w:unhideWhenUsed="0"/>
+    <w:lsdException w:name="Medium Grid 1" w:semiHidden="0" w:uiPriority="67" w:unhideWhenUsed="0"/>
+    <w:lsdException w:name="Medium Grid 2" w:semiHidden="0" w:uiPriority="68" w:unhideWhenUsed="0"/>
+    <w:lsdException w:name="Medium Grid 3" w:semiHidden="0" w:uiPriority="69" w:unhideWhenUsed="0"/>
+    <w:lsdException w:name="Dark List" w:semiHidden="0" w:uiPriority="70" w:unhideWhenUsed="0"/>
+    <w:lsdException w:name="Colorful Shading" w:semiHidden="0" w:uiPriority="71" w:unhideWhenUsed="0"/>
+    <w:lsdException w:name="Colorful List" w:semiHidden="0" w:uiPriority="72" w:unhideWhenUsed="0"/>
+    <w:lsdException w:name="Colorful Grid" w:semiHidden="0" w:uiPriority="73" w:unhideWhenUsed="0"/>
+    <w:lsdException w:name="Light Shading Accent 1" w:semiHidden="0" w:uiPriority="60" w:unhideWhenUsed="0"/>
+    <w:lsdException w:name="Light List Accent 1" w:semiHidden="0" w:uiPriority="61" w:unhideWhenUsed="0"/>
+    <w:lsdException w:name="Light Grid Accent 1" w:semiHidden="0" w:uiPriority="62" w:unhideWhenUsed="0"/>
+    <w:lsdException w:name="Medium Shading 1 Accent 1" w:semiHidden="0" w:uiPriority="63" w:unhideWhenUsed="0"/>
+    <w:lsdException w:name="Medium Shading 2 Accent 1" w:semiHidden="0" w:uiPriority="64" w:unhideWhenUsed="0"/>
+    <w:lsdException w:name="Medium List 1 Accent 1" w:semiHidden="0" w:uiPriority="65" w:unhideWhenUsed="0"/>
+    <w:lsdException w:name="Revision" w:unhideWhenUsed="0"/>
+    <w:lsdException w:name="List Paragraph" w:semiHidden="0" w:uiPriority="34" w:unhideWhenUsed="0" w:qFormat="1"/>
+    <w:lsdException w:name="Quote" w:semiHidden="0" w:uiPriority="29" w:unhideWhenUsed="0" w:qFormat="1"/>
+    <w:lsdException w:name="Intense Quote" w:semiHidden="0" w:uiPriority="30" w:unhideWhenUsed="0" w:qFormat="1"/>
+    <w:lsdException w:name="Medium List 2 Accent 1" w:semiHidden="0" w:uiPriority="66" w:unhideWhenUsed="0"/>
+    <w:lsdException w:name="Medium Grid 1 Accent 1" w:semiHidden="0" w:uiPriority="67" w:unhideWhenUsed="0"/>
+    <w:lsdException w:name="Medium Grid 2 Accent 1" w:semiHidden="0" w:uiPriority="68" w:unhideWhenUsed="0"/>
+    <w:lsdException w:name="Medium Grid 3 Accent 1" w:semiHidden="0" w:uiPriority="69" w:unhideWhenUsed="0"/>
+    <w:lsdException w:name="Dark List Accent 1" w:semiHidden="0" w:uiPriority="70" w:unhideWhenUsed="0"/>
+    <w:lsdException w:name="Colorful Shading Accent 1" w:semiHidden="0" w:uiPriority="71" w:unhideWhenUsed="0"/>
+    <w:lsdException w:name="Colorful List Accent 1" w:semiHidden="0" w:uiPriority="72" w:unhideWhenUsed="0"/>
+    <w:lsdException w:name="Colorful Grid Accent 1" w:semiHidden="0" w:uiPriority="73" w:unhideWhenUsed="0"/>
+    <w:lsdException w:name="Light Shading Accent 2" w:semiHidden="0" w:uiPriority="60" w:unhideWhenUsed="0"/>
+    <w:lsdException w:name="Light List Accent 2" w:semiHidden="0" w:uiPriority="61" w:unhideWhenUsed="0"/>
+    <w:lsdException w:name="Light Grid Accent 2" w:semiHidden="0" w:uiPriority="62" w:unhideWhenUsed="0"/>
+    <w:lsdException w:name="Medium Shading 1 Accent 2" w:semiHidden="0" w:uiPriority="63" w:unhideWhenUsed="0"/>
+    <w:lsdException w:name="Medium Shading 2 Accent 2" w:semiHidden="0" w:uiPriority="64" w:unhideWhenUsed="0"/>
+    <w:lsdException w:name="Medium List 1 Accent 2" w:semiHidden="0" w:uiPriority="65" w:unhideWhenUsed="0"/>
+    <w:lsdException w:name="Medium List 2 Accent 2" w:semiHidden="0" w:uiPriority="66" w:unhideWhenUsed="0"/>
+    <w:lsdException w:name="Medium Grid 1 Accent 2" w:semiHidden="0" w:uiPriority="67" w:unhideWhenUsed="0"/>
+    <w:lsdException w:name="Medium Grid 2 Accent 2" w:semiHidden="0" w:uiPriority="68" w:unhideWhenUsed="0"/>
+    <w:lsdException w:name="Medium Grid 3 Accent 2" w:semiHidden="0" w:uiPriority="69" w:unhideWhenUsed="0"/>
+    <w:lsdException w:name="Dark List Accent 2" w:semiHidden="0" w:uiPriority="70" w:unhideWhenUsed="0"/>
+    <w:lsdException w:name="Colorful Shading Accent 2" w:semiHidden="0" w:uiPriority="71" w:unhideWhenUsed="0"/>
+    <w:lsdException w:name="Colorful List Accent 2" w:semiHidden="0" w:uiPriority="72" w:unhideWhenUsed="0"/>
+    <w:lsdException w:name="Colorful Grid Accent 2" w:semiHidden="0" w:uiPriority="73" w:unhideWhenUsed="0"/>
+    <w:lsdException w:name="Light Shading Accent 3" w:semiHidden="0" w:uiPriority="60" w:unhideWhenUsed="0"/>
+    <w:lsdException w:name="Light List Accent 3" w:semiHidden="0" w:uiPriority="61" w:unhideWhenUsed="0"/>
+    <w:lsdException w:name="Light Grid Accent 3" w:semiHidden="0" w:uiPriority="62" w:unhideWhenUsed="0"/>
+    <w:lsdException w:name="Medium Shading 1 Accent 3" w:semiHidden="0" w:uiPriority="63" w:unhideWhenUsed="0"/>
+    <w:lsdException w:name="Medium Shading 2 Accent 3" w:semiHidden="0" w:uiPriority="64" w:unhideWhenUsed="0"/>
+    <w:lsdException w:name="Medium List 1 Accent 3" w:semiHidden="0" w:uiPriority="65" w:unhideWhenUsed="0"/>
+    <w:lsdException w:name="Medium List 2 Accent 3" w:semiHidden="0" w:uiPriority="66" w:unhideWhenUsed="0"/>
+    <w:lsdException w:name="Medium Grid 1 Accent 3" w:semiHidden="0" w:uiPriority="67" w:unhideWhenUsed="0"/>
+    <w:lsdException w:name="Medium Grid 2 Accent 3" w:semiHidden="0" w:uiPriority="68" w:unhideWhenUsed="0"/>
+    <w:lsdException w:name="Medium Grid 3 Accent 3" w:semiHidden="0" w:uiPriority="69" w:unhideWhenUsed="0"/>
+    <w:lsdException w:name="Dark List Accent 3" w:semiHidden="0" w:uiPriority="70" w:unhideWhenUsed="0"/>
+    <w:lsdException w:name="Colorful Shading Accent 3" w:semiHidden="0" w:uiPriority="71" w:unhideWhenUsed="0"/>
+    <w:lsdException w:name="Colorful List Accent 3" w:semiHidden="0" w:uiPriority="72" w:unhideWhenUsed="0"/>
+    <w:lsdException w:name="Colorful Grid Accent 3" w:semiHidden="0" w:uiPriority="73" w:unhideWhenUsed="0"/>
+    <w:lsdException w:name="Light Shading Accent 4" w:semiHidden="0" w:uiPriority="60" w:unhideWhenUsed="0"/>
+    <w:lsdException w:name="Light List Accent 4" w:semiHidden="0" w:uiPriority="61" w:unhideWhenUsed="0"/>
+    <w:lsdException w:name="Light Grid Accent 4" w:semiHidden="0" w:uiPriority="62" w:unhideWhenUsed="0"/>
+    <w:lsdException w:name="Medium Shading 1 Accent 4" w:semiHidden="0" w:uiPriority="63" w:unhideWhenUsed="0"/>
+    <w:lsdException w:name="Medium Shading 2 Accent 4" w:semiHidden="0" w:uiPriority="64" w:unhideWhenUsed="0"/>
+    <w:lsdException w:name="Medium List 1 Accent 4" w:semiHidden="0" w:uiPriority="65" w:unhideWhenUsed="0"/>
+    <w:lsdException w:name="Medium List 2 Accent 4" w:semiHidden="0" w:uiPriority="66" w:unhideWhenUsed="0"/>
+    <w:lsdException w:name="Medium Grid 1 Accent 4" w:semiHidden="0" w:uiPriority="67" w:unhideWhenUsed="0"/>
+    <w:lsdException w:name="Medium Grid 2 Accent 4" w:semiHidden="0" w:uiPriority="68" w:unhideWhenUsed="0"/>
+    <w:lsdException w:name="Medium Grid 3 Accent 4" w:semiHidden="0" w:uiPriority="69" w:unhideWhenUsed="0"/>
+    <w:lsdException w:name="Dark List Accent 4" w:semiHidden="0" w:uiPriority="70" w:unhideWhenUsed="0"/>
+    <w:lsdException w:name="Colorful Shading Accent 4" w:semiHidden="0" w:uiPriority="71" w:unhideWhenUsed="0"/>
+    <w:lsdException w:name="Colorful List Accent 4" w:semiHidden="0" w:uiPriority="72" w:unhideWhenUsed="0"/>
+    <w:lsdException w:name="Colorful Grid Accent 4" w:semiHidden="0" w:uiPriority="73" w:unhideWhenUsed="0"/>
+    <w:lsdException w:name="Light Shading Accent 5" w:semiHidden="0" w:uiPriority="60" w:unhideWhenUsed="0"/>
+    <w:lsdException w:name="Light List Accent 5" w:semiHidden="0" w:uiPriority="61" w:unhideWhenUsed="0"/>
+    <w:lsdException w:name="Light Grid Accent 5" w:semiHidden="0" w:uiPriority="62" w:unhideWhenUsed="0"/>
+    <w:lsdException w:name="Medium Shading 1 Accent 5" w:semiHidden="0" w:uiPriority="63" w:unhideWhenUsed="0"/>
+    <w:lsdException w:name="Medium Shading 2 Accent 5" w:semiHidden="0" w:uiPriority="64" w:unhideWhenUsed="0"/>
+    <w:lsdException w:name="Medium List 1 Accent 5" w:semiHidden="0" w:uiPriority="65" w:unhideWhenUsed="0"/>
+    <w:lsdException w:name="Medium List 2 Accent 5" w:semiHidden="0" w:uiPriority="66" w:unhideWhenUsed="0"/>
+    <w:lsdException w:name="Medium Grid 1 Accent 5" w:semiHidden="0" w:uiPriority="67" w:unhideWhenUsed="0"/>
+    <w:lsdException w:name="Medium Grid 2 Accent 5" w:semiHidden="0" w:uiPriority="68" w:unhideWhenUsed="0"/>
+    <w:lsdException w:name="Medium Grid 3 Accent 5" w:semiHidden="0" w:uiPriority="69" w:unhideWhenUsed="0"/>
+    <w:lsdException w:name="Dark List Accent 5" w:semiHidden="0" w:uiPriority="70" w:unhideWhenUsed="0"/>
+    <w:lsdException w:name="Colorful Shading Accent 5" w:semiHidden="0" w:uiPriority="71" w:unhideWhenUsed="0"/>
+    <w:lsdException w:name="Colorful List Accent 5" w:semiHidden="0" w:uiPriority="72" w:unhideWhenUsed="0"/>
+    <w:lsdException w:name="Colorful Grid Accent 5" w:semiHidden="0" w:uiPriority="73" w:unhideWhenUsed="0"/>
+    <w:lsdException w:name="Light Shading Accent 6" w:semiHidden="0" w:uiPriority="60" w:unhideWhenUsed="0"/>
+    <w:lsdException w:name="Light List Accent 6" w:semiHidden="0" w:uiPriority="61" w:unhideWhenUsed="0"/>
+    <w:lsdException w:name="Light Grid Accent 6" w:semiHidden="0" w:uiPriority="62" w:unhideWhenUsed="0"/>
+    <w:lsdException w:name="Medium Shading 1 Accent 6" w:semiHidden="0" w:uiPriority="63" w:unhideWhenUsed="0"/>
+    <w:lsdException w:name="Medium Shading 2 Accent 6" w:semiHidden="0" w:uiPriority="64" w:unhideWhenUsed="0"/>
+    <w:lsdException w:name="Medium List 1 Accent 6" w:semiHidden="0" w:uiPriority="65" w:unhideWhenUsed="0"/>
+    <w:lsdException w:name="Medium List 2 Accent 6" w:semiHidden="0" w:uiPriority="66" w:unhideWhenUsed="0"/>
+    <w:lsdException w:name="Medium Grid 1 Accent 6" w:semiHidden="0" w:uiPriority="67" w:unhideWhenUsed="0"/>
+    <w:lsdException w:name="Medium Grid 2 Accent 6" w:semiHidden="0" w:uiPriority="68" w:unhideWhenUsed="0"/>
+    <w:lsdException w:name="Medium Grid 3 Accent 6" w:semiHidden="0" w:uiPriority="69" w:unhideWhenUsed="0"/>
+    <w:lsdException w:name="Dark List Accent 6" w:semiHidden="0" w:uiPriority="70" w:unhideWhenUsed="0"/>
+    <w:lsdException w:name="Colorful Shading Accent 6" w:semiHidden="0" w:uiPriority="71" w:unhideWhenUsed="0"/>
+    <w:lsdException w:name="Colorful List Accent 6" w:semiHidden="0" w:uiPriority="72" w:unhideWhenUsed="0"/>
+    <w:lsdException w:name="Colorful Grid Accent 6" w:semiHidden="0" w:uiPriority="73" w:unhideWhenUsed="0"/>
+    <w:lsdException w:name="Subtle Emphasis" w:semiHidden="0" w:uiPriority="19" w:unhideWhenUsed="0" w:qFormat="1"/>
+    <w:lsdException w:name="Intense Emphasis" w:semiHidden="0" w:uiPriority="21" w:unhideWhenUsed="0" w:qFormat="1"/>
+    <w:lsdException w:name="Subtle Reference" w:semiHidden="0" w:uiPriority="31" w:unhideWhenUsed="0" w:qFormat="1"/>
+    <w:lsdException w:name="Intense Reference" w:semiHidden="0" w:uiPriority="32" w:unhideWhenUsed="0" w:qFormat="1"/>
+    <w:lsdException w:name="Book Title" w:semiHidden="0" w:uiPriority="33" w:unhideWhenUsed="0" w:qFormat="1"/>
+    <w:lsdException w:name="Bibliography" w:uiPriority="37"/>
+    <w:lsdException w:name="TOC Heading" w:uiPriority="39" w:qFormat="1"/>
   </w:latentStyles>
   <w:style w:type="paragraph" w:default="1" w:styleId="Normale">
     <w:name w:val="Normal"/>
@@ -19411,7 +19936,7 @@
   <a:extraClrSchemeLst/>
   <a:extLst>
     <a:ext uri="{05A4C25C-085E-4340-85A3-A5531E510DB2}">
-      <thm15:themeFamily xmlns:thm15="http://schemas.microsoft.com/office/thememl/2012/main" name="Office Theme" id="{62F939B6-93AF-4DB8-9C6B-D6C7DFDC589F}" vid="{4A3C46E8-61CC-4603-A589-7422A47A8E4A}"/>
+      <thm15:themeFamily xmlns:thm15="http://schemas.microsoft.com/office/thememl/2012/main" xmlns="" name="Office Theme" id="{62F939B6-93AF-4DB8-9C6B-D6C7DFDC589F}" vid="{4A3C46E8-61CC-4603-A589-7422A47A8E4A}"/>
     </a:ext>
   </a:extLst>
 </a:theme>
@@ -19440,7 +19965,7 @@
 </file>
 
 <file path=customXml/itemProps1.xml><?xml version="1.0" encoding="utf-8"?>
-<ds:datastoreItem xmlns:ds="http://schemas.openxmlformats.org/officeDocument/2006/customXml" ds:itemID="{792DA4B3-F1AB-48EB-9527-2B891DBDEEB9}">
+<ds:datastoreItem xmlns:ds="http://schemas.openxmlformats.org/officeDocument/2006/customXml" ds:itemID="{A15E786A-BF9B-4696-8B7C-FDC19C5A8735}">
   <ds:schemaRefs>
     <ds:schemaRef ds:uri="http://schemas.openxmlformats.org/officeDocument/2006/bibliography"/>
   </ds:schemaRefs>

</xml_diff>

<commit_message>
History in rasd v2
</commit_message>
<xml_diff>
--- a/OtherStuff/RASD v2.docx
+++ b/OtherStuff/RASD v2.docx
@@ -1,6 +1,6 @@
 
 <file path=word/document.xml><?xml version="1.0" encoding="utf-8"?>
-<w:document xmlns:wpc="http://schemas.microsoft.com/office/word/2010/wordprocessingCanvas" xmlns:mc="http://schemas.openxmlformats.org/markup-compatibility/2006" xmlns:o="urn:schemas-microsoft-com:office:office" xmlns:r="http://schemas.openxmlformats.org/officeDocument/2006/relationships" xmlns:m="http://schemas.openxmlformats.org/officeDocument/2006/math" xmlns:v="urn:schemas-microsoft-com:vml" xmlns:wp14="http://schemas.microsoft.com/office/word/2010/wordprocessingDrawing" xmlns:wp="http://schemas.openxmlformats.org/drawingml/2006/wordprocessingDrawing" xmlns:w10="urn:schemas-microsoft-com:office:word" xmlns:w="http://schemas.openxmlformats.org/wordprocessingml/2006/main" xmlns:w14="http://schemas.microsoft.com/office/word/2010/wordml" xmlns:wpg="http://schemas.microsoft.com/office/word/2010/wordprocessingGroup" xmlns:wpi="http://schemas.microsoft.com/office/word/2010/wordprocessingInk" xmlns:wne="http://schemas.microsoft.com/office/word/2006/wordml" xmlns:wps="http://schemas.microsoft.com/office/word/2010/wordprocessingShape" mc:Ignorable="w14 wp14">
+<w:document xmlns:wpc="http://schemas.microsoft.com/office/word/2010/wordprocessingCanvas" xmlns:mc="http://schemas.openxmlformats.org/markup-compatibility/2006" xmlns:o="urn:schemas-microsoft-com:office:office" xmlns:r="http://schemas.openxmlformats.org/officeDocument/2006/relationships" xmlns:m="http://schemas.openxmlformats.org/officeDocument/2006/math" xmlns:v="urn:schemas-microsoft-com:vml" xmlns:wp14="http://schemas.microsoft.com/office/word/2010/wordprocessingDrawing" xmlns:wp="http://schemas.openxmlformats.org/drawingml/2006/wordprocessingDrawing" xmlns:w10="urn:schemas-microsoft-com:office:word" xmlns:w="http://schemas.openxmlformats.org/wordprocessingml/2006/main" xmlns:w14="http://schemas.microsoft.com/office/word/2010/wordml" xmlns:w15="http://schemas.microsoft.com/office/word/2012/wordml" xmlns:wpg="http://schemas.microsoft.com/office/word/2010/wordprocessingGroup" xmlns:wpi="http://schemas.microsoft.com/office/word/2010/wordprocessingInk" xmlns:wne="http://schemas.microsoft.com/office/word/2006/wordml" xmlns:wps="http://schemas.microsoft.com/office/word/2010/wordprocessingShape" mc:Ignorable="w14 w15 wp14">
   <w:body>
     <w:sdt>
       <w:sdtPr>
@@ -85,7 +85,7 @@
                         </pic:cNvPicPr>
                       </pic:nvPicPr>
                       <pic:blipFill>
-                        <a:blip r:embed="rId9">
+                        <a:blip r:embed="rId8">
                           <a:extLst>
                             <a:ext uri="{28A0092B-C50C-407E-A947-70E740481C1C}">
                               <a14:useLocalDpi xmlns:a14="http://schemas.microsoft.com/office/drawing/2010/main" val="0"/>
@@ -241,18 +241,8 @@
                                     <w:sz w:val="32"/>
                                     <w:szCs w:val="32"/>
                                   </w:rPr>
-                                  <w:t xml:space="preserve">Software Engineering 2 project: </w:t>
+                                  <w:t>Software Engineering 2 project: MyTaxiService</w:t>
                                 </w:r>
-                                <w:proofErr w:type="spellStart"/>
-                                <w:r>
-                                  <w:rPr>
-                                    <w:b/>
-                                    <w:sz w:val="32"/>
-                                    <w:szCs w:val="32"/>
-                                  </w:rPr>
-                                  <w:t>MyTaxiService</w:t>
-                                </w:r>
-                                <w:proofErr w:type="spellEnd"/>
                               </w:p>
                               <w:p>
                                 <w:pPr>
@@ -315,25 +305,7 @@
                                     <w:szCs w:val="28"/>
                                     <w:lang w:val="it-IT"/>
                                   </w:rPr>
-                                  <w:t>Alessandro Pozzi (</w:t>
-                                </w:r>
-                                <w:proofErr w:type="spellStart"/>
-                                <w:r>
-                                  <w:rPr>
-                                    <w:sz w:val="28"/>
-                                    <w:szCs w:val="28"/>
-                                    <w:lang w:val="it-IT"/>
-                                  </w:rPr>
-                                  <w:t>mat</w:t>
-                                </w:r>
-                                <w:proofErr w:type="spellEnd"/>
-                                <w:r>
-                                  <w:rPr>
-                                    <w:sz w:val="28"/>
-                                    <w:szCs w:val="28"/>
-                                    <w:lang w:val="it-IT"/>
-                                  </w:rPr>
-                                  <w:t xml:space="preserve">. </w:t>
+                                  <w:t xml:space="preserve">Alessandro Pozzi (mat. </w:t>
                                 </w:r>
                                 <w:r>
                                   <w:rPr>
@@ -351,25 +323,7 @@
                                     <w:szCs w:val="28"/>
                                     <w:lang w:val="it-IT"/>
                                   </w:rPr>
-                                  <w:t>), Marco Romani (</w:t>
-                                </w:r>
-                                <w:proofErr w:type="spellStart"/>
-                                <w:r>
-                                  <w:rPr>
-                                    <w:sz w:val="28"/>
-                                    <w:szCs w:val="28"/>
-                                    <w:lang w:val="it-IT"/>
-                                  </w:rPr>
-                                  <w:t>mat</w:t>
-                                </w:r>
-                                <w:proofErr w:type="spellEnd"/>
-                                <w:r>
-                                  <w:rPr>
-                                    <w:sz w:val="28"/>
-                                    <w:szCs w:val="28"/>
-                                    <w:lang w:val="it-IT"/>
-                                  </w:rPr>
-                                  <w:t xml:space="preserve">. </w:t>
+                                  <w:t xml:space="preserve">), Marco Romani (mat. </w:t>
                                 </w:r>
                                 <w:r>
                                   <w:rPr>
@@ -453,7 +407,7 @@
                   </wp:anchor>
                 </w:drawing>
               </mc:Choice>
-              <mc:Fallback xmlns:w15="http://schemas.microsoft.com/office/word/2012/wordml">
+              <mc:Fallback>
                 <w:pict>
                   <v:shapetype w14:anchorId="4EE87B80" id="_x0000_t202" coordsize="21600,21600" o:spt="202" path="m,l,21600r21600,l21600,xe">
                     <v:stroke joinstyle="miter"/>
@@ -517,18 +471,8 @@
                               <w:sz w:val="32"/>
                               <w:szCs w:val="32"/>
                             </w:rPr>
-                            <w:t xml:space="preserve">Software Engineering 2 project: </w:t>
+                            <w:t>Software Engineering 2 project: MyTaxiService</w:t>
                           </w:r>
-                          <w:proofErr w:type="spellStart"/>
-                          <w:r>
-                            <w:rPr>
-                              <w:b/>
-                              <w:sz w:val="32"/>
-                              <w:szCs w:val="32"/>
-                            </w:rPr>
-                            <w:t>MyTaxiService</w:t>
-                          </w:r>
-                          <w:proofErr w:type="spellEnd"/>
                         </w:p>
                         <w:p>
                           <w:pPr>
@@ -591,25 +535,7 @@
                               <w:szCs w:val="28"/>
                               <w:lang w:val="it-IT"/>
                             </w:rPr>
-                            <w:t>Alessandro Pozzi (</w:t>
-                          </w:r>
-                          <w:proofErr w:type="spellStart"/>
-                          <w:r>
-                            <w:rPr>
-                              <w:sz w:val="28"/>
-                              <w:szCs w:val="28"/>
-                              <w:lang w:val="it-IT"/>
-                            </w:rPr>
-                            <w:t>mat</w:t>
-                          </w:r>
-                          <w:proofErr w:type="spellEnd"/>
-                          <w:r>
-                            <w:rPr>
-                              <w:sz w:val="28"/>
-                              <w:szCs w:val="28"/>
-                              <w:lang w:val="it-IT"/>
-                            </w:rPr>
-                            <w:t xml:space="preserve">. </w:t>
+                            <w:t xml:space="preserve">Alessandro Pozzi (mat. </w:t>
                           </w:r>
                           <w:r>
                             <w:rPr>
@@ -627,25 +553,7 @@
                               <w:szCs w:val="28"/>
                               <w:lang w:val="it-IT"/>
                             </w:rPr>
-                            <w:t>), Marco Romani (</w:t>
-                          </w:r>
-                          <w:proofErr w:type="spellStart"/>
-                          <w:r>
-                            <w:rPr>
-                              <w:sz w:val="28"/>
-                              <w:szCs w:val="28"/>
-                              <w:lang w:val="it-IT"/>
-                            </w:rPr>
-                            <w:t>mat</w:t>
-                          </w:r>
-                          <w:proofErr w:type="spellEnd"/>
-                          <w:r>
-                            <w:rPr>
-                              <w:sz w:val="28"/>
-                              <w:szCs w:val="28"/>
-                              <w:lang w:val="it-IT"/>
-                            </w:rPr>
-                            <w:t xml:space="preserve">. </w:t>
+                            <w:t xml:space="preserve">), Marco Romani (mat. </w:t>
                           </w:r>
                           <w:r>
                             <w:rPr>
@@ -4791,14 +4699,12 @@
           <w:i/>
         </w:rPr>
       </w:pPr>
-      <w:proofErr w:type="spellStart"/>
       <w:r>
         <w:rPr>
           <w:i/>
         </w:rPr>
         <w:t>NotAssigned</w:t>
       </w:r>
-      <w:proofErr w:type="spellEnd"/>
       <w:r>
         <w:t xml:space="preserve"> – This is the default status of a taxi ride requested by customers. It simply means that the request (or reservation) has been accepted by the system but nothing else has been done yet.</w:t>
       </w:r>
@@ -4886,13 +4792,8 @@
         <w:pStyle w:val="TextTitolo3"/>
       </w:pPr>
       <w:r>
-        <w:t xml:space="preserve">MTS - </w:t>
-      </w:r>
-      <w:proofErr w:type="spellStart"/>
-      <w:r>
-        <w:t>MyTaxiService</w:t>
-      </w:r>
-      <w:proofErr w:type="spellEnd"/>
+        <w:t>MTS - MyTaxiService</w:t>
+      </w:r>
     </w:p>
     <w:p>
       <w:pPr>
@@ -4909,15 +4810,7 @@
         <w:pStyle w:val="TextTitolo3"/>
       </w:pPr>
       <w:r>
-        <w:t>[</w:t>
-      </w:r>
-      <w:proofErr w:type="spellStart"/>
-      <w:r>
-        <w:t>Gn</w:t>
-      </w:r>
-      <w:proofErr w:type="spellEnd"/>
-      <w:r>
-        <w:t>]: n-goal.</w:t>
+        <w:t>[Gn]: n-goal.</w:t>
       </w:r>
     </w:p>
     <w:p>
@@ -4933,23 +4826,7 @@
         <w:pStyle w:val="TextTitolo3"/>
       </w:pPr>
       <w:r>
-        <w:t>[</w:t>
-      </w:r>
-      <w:proofErr w:type="spellStart"/>
-      <w:r>
-        <w:t>Nn</w:t>
-      </w:r>
-      <w:proofErr w:type="spellEnd"/>
-      <w:r>
-        <w:t>]: n-</w:t>
-      </w:r>
-      <w:proofErr w:type="spellStart"/>
-      <w:r>
-        <w:t>non functional</w:t>
-      </w:r>
-      <w:proofErr w:type="spellEnd"/>
-      <w:r>
-        <w:t xml:space="preserve"> requirement.</w:t>
+        <w:t>[Nn]: n-non functional requirement.</w:t>
       </w:r>
     </w:p>
     <w:p>
@@ -4967,45 +4844,13 @@
         <w:pStyle w:val="Nessunaspaziatura"/>
       </w:pPr>
       <w:r>
-        <w:t xml:space="preserve">Our main stakeholder is Prof. </w:t>
-      </w:r>
-      <w:proofErr w:type="spellStart"/>
-      <w:r>
-        <w:t>Raffaella</w:t>
-      </w:r>
-      <w:proofErr w:type="spellEnd"/>
+        <w:t>Our main stakeholder is Prof. Raffaella Mirandola of Politecnico di Milano, DEIB. She gave us the delivery of the project.</w:t>
+      </w:r>
       <w:r>
         <w:t xml:space="preserve"> </w:t>
       </w:r>
-      <w:proofErr w:type="spellStart"/>
-      <w:r>
-        <w:t>Mirandola</w:t>
-      </w:r>
-      <w:proofErr w:type="spellEnd"/>
-      <w:r>
-        <w:t xml:space="preserve"> of </w:t>
-      </w:r>
-      <w:proofErr w:type="spellStart"/>
-      <w:r>
-        <w:t>Politecnico</w:t>
-      </w:r>
-      <w:proofErr w:type="spellEnd"/>
-      <w:r>
-        <w:t xml:space="preserve"> di Milano, DEIB. She gave us the delivery of the project.</w:t>
-      </w:r>
-      <w:r>
-        <w:t xml:space="preserve"> </w:t>
-      </w:r>
-      <w:r>
-        <w:t xml:space="preserve">Other hypothetical stakeholders interested in the service offered by </w:t>
-      </w:r>
-      <w:proofErr w:type="spellStart"/>
-      <w:r>
-        <w:t>myTaxiService</w:t>
-      </w:r>
-      <w:proofErr w:type="spellEnd"/>
-      <w:r>
-        <w:t xml:space="preserve"> are:</w:t>
+      <w:r>
+        <w:t>Other hypothetical stakeholders interested in the service offered by myTaxiService are:</w:t>
       </w:r>
     </w:p>
     <w:p>
@@ -5452,15 +5297,7 @@
         </w:numPr>
       </w:pPr>
       <w:r>
-        <w:t xml:space="preserve">Payment and specific duties related to the taxi service are not considered and managed by the application. </w:t>
-      </w:r>
-      <w:proofErr w:type="spellStart"/>
-      <w:r>
-        <w:t>MyTaxiService</w:t>
-      </w:r>
-      <w:proofErr w:type="spellEnd"/>
-      <w:r>
-        <w:t xml:space="preserve"> is meant to be only an interface between customers and taxi drivers.</w:t>
+        <w:t>Payment and specific duties related to the taxi service are not considered and managed by the application. MyTaxiService is meant to be only an interface between customers and taxi drivers.</w:t>
       </w:r>
     </w:p>
     <w:p>
@@ -5692,7 +5529,7 @@
                     </pic:cNvPicPr>
                   </pic:nvPicPr>
                   <pic:blipFill>
-                    <a:blip r:embed="rId10">
+                    <a:blip r:embed="rId9">
                       <a:extLst>
                         <a:ext uri="{28A0092B-C50C-407E-A947-70E740481C1C}">
                           <a14:useLocalDpi xmlns:a14="http://schemas.microsoft.com/office/drawing/2010/main" val="0"/>
@@ -5766,7 +5603,7 @@
                     </pic:cNvPicPr>
                   </pic:nvPicPr>
                   <pic:blipFill>
-                    <a:blip r:embed="rId11">
+                    <a:blip r:embed="rId10">
                       <a:extLst>
                         <a:ext uri="{28A0092B-C50C-407E-A947-70E740481C1C}">
                           <a14:useLocalDpi xmlns:a14="http://schemas.microsoft.com/office/drawing/2010/main" val="0"/>
@@ -5849,7 +5686,7 @@
                     </pic:cNvPicPr>
                   </pic:nvPicPr>
                   <pic:blipFill>
-                    <a:blip r:embed="rId12">
+                    <a:blip r:embed="rId11">
                       <a:extLst>
                         <a:ext uri="{28A0092B-C50C-407E-A947-70E740481C1C}">
                           <a14:useLocalDpi xmlns:a14="http://schemas.microsoft.com/office/drawing/2010/main" val="0"/>
@@ -5931,7 +5768,7 @@
                     </pic:cNvPicPr>
                   </pic:nvPicPr>
                   <pic:blipFill>
-                    <a:blip r:embed="rId13">
+                    <a:blip r:embed="rId12">
                       <a:extLst>
                         <a:ext uri="{28A0092B-C50C-407E-A947-70E740481C1C}">
                           <a14:useLocalDpi xmlns:a14="http://schemas.microsoft.com/office/drawing/2010/main" val="0"/>
@@ -6044,7 +5881,7 @@
                     </pic:cNvPicPr>
                   </pic:nvPicPr>
                   <pic:blipFill>
-                    <a:blip r:embed="rId14">
+                    <a:blip r:embed="rId13">
                       <a:extLst>
                         <a:ext uri="{28A0092B-C50C-407E-A947-70E740481C1C}">
                           <a14:useLocalDpi xmlns:a14="http://schemas.microsoft.com/office/drawing/2010/main" val="0"/>
@@ -6126,7 +5963,7 @@
                     </pic:cNvPicPr>
                   </pic:nvPicPr>
                   <pic:blipFill>
-                    <a:blip r:embed="rId15">
+                    <a:blip r:embed="rId14">
                       <a:extLst>
                         <a:ext uri="{28A0092B-C50C-407E-A947-70E740481C1C}">
                           <a14:useLocalDpi xmlns:a14="http://schemas.microsoft.com/office/drawing/2010/main" val="0"/>
@@ -6210,7 +6047,7 @@
                     </pic:cNvPicPr>
                   </pic:nvPicPr>
                   <pic:blipFill>
-                    <a:blip r:embed="rId16">
+                    <a:blip r:embed="rId15">
                       <a:extLst>
                         <a:ext uri="{28A0092B-C50C-407E-A947-70E740481C1C}">
                           <a14:useLocalDpi xmlns:a14="http://schemas.microsoft.com/office/drawing/2010/main" val="0"/>
@@ -6301,7 +6138,7 @@
                     </pic:cNvPicPr>
                   </pic:nvPicPr>
                   <pic:blipFill>
-                    <a:blip r:embed="rId17">
+                    <a:blip r:embed="rId16">
                       <a:extLst>
                         <a:ext uri="{28A0092B-C50C-407E-A947-70E740481C1C}">
                           <a14:useLocalDpi xmlns:a14="http://schemas.microsoft.com/office/drawing/2010/main" val="0"/>
@@ -6376,7 +6213,7 @@
                     </pic:cNvPicPr>
                   </pic:nvPicPr>
                   <pic:blipFill>
-                    <a:blip r:embed="rId18">
+                    <a:blip r:embed="rId17">
                       <a:extLst>
                         <a:ext uri="{28A0092B-C50C-407E-A947-70E740481C1C}">
                           <a14:useLocalDpi xmlns:a14="http://schemas.microsoft.com/office/drawing/2010/main" val="0"/>
@@ -6459,7 +6296,7 @@
                     </pic:cNvPicPr>
                   </pic:nvPicPr>
                   <pic:blipFill>
-                    <a:blip r:embed="rId19">
+                    <a:blip r:embed="rId18">
                       <a:extLst>
                         <a:ext uri="{28A0092B-C50C-407E-A947-70E740481C1C}">
                           <a14:useLocalDpi xmlns:a14="http://schemas.microsoft.com/office/drawing/2010/main" val="0"/>
@@ -6571,7 +6408,7 @@
                     </pic:cNvPicPr>
                   </pic:nvPicPr>
                   <pic:blipFill>
-                    <a:blip r:embed="rId20">
+                    <a:blip r:embed="rId19">
                       <a:extLst>
                         <a:ext uri="{28A0092B-C50C-407E-A947-70E740481C1C}">
                           <a14:useLocalDpi xmlns:a14="http://schemas.microsoft.com/office/drawing/2010/main" val="0"/>
@@ -6653,7 +6490,7 @@
                     </pic:cNvPicPr>
                   </pic:nvPicPr>
                   <pic:blipFill>
-                    <a:blip r:embed="rId21">
+                    <a:blip r:embed="rId20">
                       <a:extLst>
                         <a:ext uri="{28A0092B-C50C-407E-A947-70E740481C1C}">
                           <a14:useLocalDpi xmlns:a14="http://schemas.microsoft.com/office/drawing/2010/main" val="0"/>
@@ -6736,7 +6573,7 @@
                     </pic:cNvPicPr>
                   </pic:nvPicPr>
                   <pic:blipFill>
-                    <a:blip r:embed="rId22">
+                    <a:blip r:embed="rId21">
                       <a:extLst>
                         <a:ext uri="{28A0092B-C50C-407E-A947-70E740481C1C}">
                           <a14:useLocalDpi xmlns:a14="http://schemas.microsoft.com/office/drawing/2010/main" val="0"/>
@@ -6820,7 +6657,7 @@
                     </pic:cNvPicPr>
                   </pic:nvPicPr>
                   <pic:blipFill>
-                    <a:blip r:embed="rId23">
+                    <a:blip r:embed="rId22">
                       <a:extLst>
                         <a:ext uri="{28A0092B-C50C-407E-A947-70E740481C1C}">
                           <a14:useLocalDpi xmlns:a14="http://schemas.microsoft.com/office/drawing/2010/main" val="0"/>
@@ -6894,7 +6731,7 @@
                     </pic:cNvPicPr>
                   </pic:nvPicPr>
                   <pic:blipFill>
-                    <a:blip r:embed="rId24">
+                    <a:blip r:embed="rId23">
                       <a:extLst>
                         <a:ext uri="{28A0092B-C50C-407E-A947-70E740481C1C}">
                           <a14:useLocalDpi xmlns:a14="http://schemas.microsoft.com/office/drawing/2010/main" val="0"/>
@@ -6969,7 +6806,7 @@
                     </pic:cNvPicPr>
                   </pic:nvPicPr>
                   <pic:blipFill>
-                    <a:blip r:embed="rId25">
+                    <a:blip r:embed="rId24">
                       <a:extLst>
                         <a:ext uri="{28A0092B-C50C-407E-A947-70E740481C1C}">
                           <a14:useLocalDpi xmlns:a14="http://schemas.microsoft.com/office/drawing/2010/main" val="0"/>
@@ -7097,15 +6934,7 @@
         <w:pStyle w:val="Nessunaspaziatura"/>
       </w:pPr>
       <w:r>
-        <w:t xml:space="preserve">[R3] Only registered customers can access </w:t>
-      </w:r>
-      <w:proofErr w:type="spellStart"/>
-      <w:r>
-        <w:t>MyTaxiService’s</w:t>
-      </w:r>
-      <w:proofErr w:type="spellEnd"/>
-      <w:r>
-        <w:t xml:space="preserve"> services.</w:t>
+        <w:t>[R3] Only registered customers can access MyTaxiService’s services.</w:t>
       </w:r>
     </w:p>
     <w:p>
@@ -7691,13 +7520,8 @@
           <w:numId w:val="25"/>
         </w:numPr>
       </w:pPr>
-      <w:proofErr w:type="spellStart"/>
-      <w:r>
-        <w:t>MyTaxiService’s</w:t>
-      </w:r>
-      <w:proofErr w:type="spellEnd"/>
-      <w:r>
-        <w:t xml:space="preserve"> system should be available 24/7.</w:t>
+      <w:r>
+        <w:t>MyTaxiService’s system should be available 24/7.</w:t>
       </w:r>
     </w:p>
     <w:p>
@@ -7813,13 +7637,8 @@
       <w:r>
         <w:t xml:space="preserve"> </w:t>
       </w:r>
-      <w:proofErr w:type="spellStart"/>
-      <w:r>
-        <w:t>MyTaxiService’s</w:t>
-      </w:r>
-      <w:proofErr w:type="spellEnd"/>
-      <w:r>
-        <w:t xml:space="preserve"> applications should always have </w:t>
+      <w:r>
+        <w:t xml:space="preserve">MyTaxiService’s applications should always have </w:t>
       </w:r>
       <w:r>
         <w:t>imperceptible</w:t>
@@ -7863,31 +7682,7 @@
         <w:t xml:space="preserve">The model proposed by </w:t>
       </w:r>
       <w:r>
-        <w:t xml:space="preserve">M. </w:t>
-      </w:r>
-      <w:proofErr w:type="spellStart"/>
-      <w:r>
-        <w:t>Kackson</w:t>
-      </w:r>
-      <w:proofErr w:type="spellEnd"/>
-      <w:r>
-        <w:t xml:space="preserve"> &amp; P. </w:t>
-      </w:r>
-      <w:proofErr w:type="spellStart"/>
-      <w:r>
-        <w:t>Zave</w:t>
-      </w:r>
-      <w:proofErr w:type="spellEnd"/>
-      <w:r>
-        <w:t xml:space="preserve">, “The World &amp; the Machine”, allow us to analyze the domain of </w:t>
-      </w:r>
-      <w:proofErr w:type="spellStart"/>
-      <w:r>
-        <w:t>MyTaxyService</w:t>
-      </w:r>
-      <w:proofErr w:type="spellEnd"/>
-      <w:r>
-        <w:t xml:space="preserve"> application and its relation with the world. This model contemplate the presence of two areas: </w:t>
+        <w:t xml:space="preserve">M. Kackson &amp; P. Zave, “The World &amp; the Machine”, allow us to analyze the domain of MyTaxyService application and its relation with the world. This model contemplate the presence of two areas: </w:t>
       </w:r>
       <w:r>
         <w:rPr>
@@ -7922,15 +7717,7 @@
         <w:pStyle w:val="Nessunaspaziatura"/>
       </w:pPr>
       <w:r>
-        <w:t xml:space="preserve">The following diagram shows </w:t>
-      </w:r>
-      <w:proofErr w:type="spellStart"/>
-      <w:r>
-        <w:t>MyTaxiService’s</w:t>
-      </w:r>
-      <w:proofErr w:type="spellEnd"/>
-      <w:r>
-        <w:t xml:space="preserve"> </w:t>
+        <w:t xml:space="preserve">The following diagram shows MyTaxiService’s </w:t>
       </w:r>
       <w:r>
         <w:rPr>
@@ -7972,8 +7759,8 @@
             <v:path o:extrusionok="f" gradientshapeok="t" o:connecttype="rect"/>
             <o:lock v:ext="edit" aspectratio="t"/>
           </v:shapetype>
-          <v:shape id="_x0000_i1025" type="#_x0000_t75" style="width:469.65pt;height:313.1pt">
-            <v:imagedata r:id="rId26" o:title="The world and the machine v6 all"/>
+          <v:shape id="_x0000_i1025" type="#_x0000_t75" style="width:470.05pt;height:313.15pt">
+            <v:imagedata r:id="rId25" o:title="The world and the machine v6 all"/>
           </v:shape>
         </w:pict>
       </w:r>
@@ -8314,15 +8101,7 @@
         <w:t>get on</w:t>
       </w:r>
       <w:r>
-        <w:t xml:space="preserve"> a ship and cross the narrow sea, where she has an important appointment. Unfortunately, she can’t use her car because it is being repaired due to an engine failure. She consider to postpone the appointment, when suddenly she remember about an online taxi service a friend had told her about. She turn on her laptop and after a google search she finds </w:t>
-      </w:r>
-      <w:proofErr w:type="spellStart"/>
-      <w:r>
-        <w:t>MyTaxiService’s</w:t>
-      </w:r>
-      <w:proofErr w:type="spellEnd"/>
-      <w:r>
-        <w:t xml:space="preserve"> website. She clicks on “Register” and fill all the forms. A few minutes later she receive the confirm of the registration by email. Daenerys logs in the service and requests a taxi at her house. </w:t>
+        <w:t xml:space="preserve"> a ship and cross the narrow sea, where she has an important appointment. Unfortunately, she can’t use her car because it is being repaired due to an engine failure. She consider to postpone the appointment, when suddenly she remember about an online taxi service a friend had told her about. She turn on her laptop and after a google search she finds MyTaxiService’s website. She clicks on “Register” and fill all the forms. A few minutes later she receive the confirm of the registration by email. Daenerys logs in the service and requests a taxi at her house. </w:t>
       </w:r>
     </w:p>
     <w:p>
@@ -8349,15 +8128,7 @@
         <w:pStyle w:val="TextTitolo3"/>
       </w:pPr>
       <w:r>
-        <w:t xml:space="preserve">Mr. White needs to take a train in the early morning for a business related matter, but his car is currently not available and his wife is not enthusiastic at all about waking up when not even the sun is out yet. Knowing that, the previous day Mr. White cautiously decided to reserve himself a taxi. Since he is registered to </w:t>
-      </w:r>
-      <w:proofErr w:type="spellStart"/>
-      <w:r>
-        <w:t>MyTaxiService</w:t>
-      </w:r>
-      <w:proofErr w:type="spellEnd"/>
-      <w:r>
-        <w:t>, he simply turned up his laptop and logged to the web application as he did many times before.</w:t>
+        <w:t>Mr. White needs to take a train in the early morning for a business related matter, but his car is currently not available and his wife is not enthusiastic at all about waking up when not even the sun is out yet. Knowing that, the previous day Mr. White cautiously decided to reserve himself a taxi. Since he is registered to MyTaxiService, he simply turned up his laptop and logged to the web application as he did many times before.</w:t>
       </w:r>
     </w:p>
     <w:p>
@@ -8365,23 +8136,7 @@
         <w:pStyle w:val="TextTitolo3"/>
       </w:pPr>
       <w:r>
-        <w:t xml:space="preserve">His taxi is scheduled for the 4.30 A.M. and the meeting place is just at the end of the street that leads to his house. Mr. White wakes up, silently takes his breakfast, prepares himself and leaves the house 20 minutes in advance, just to be sure to make it in time. It’s very cold out there and there is almost no one around, probably because they are all sleeping in their warm beds. Actually, there is someone around, and Mr. White knows him: he is his neighbor, Mr. </w:t>
-      </w:r>
-      <w:proofErr w:type="spellStart"/>
-      <w:r>
-        <w:t>Pinkman</w:t>
-      </w:r>
-      <w:proofErr w:type="spellEnd"/>
-      <w:r>
-        <w:t xml:space="preserve">. After a short talk, it turns out that Mr. </w:t>
-      </w:r>
-      <w:proofErr w:type="spellStart"/>
-      <w:r>
-        <w:t>Pinkman</w:t>
-      </w:r>
-      <w:proofErr w:type="spellEnd"/>
-      <w:r>
-        <w:t xml:space="preserve"> is going to the station too, and he offers a ride to his friend. Therefore, Mr. White takes out his mobile phone from his pocket and logs in to </w:t>
+        <w:t xml:space="preserve">His taxi is scheduled for the 4.30 A.M. and the meeting place is just at the end of the street that leads to his house. Mr. White wakes up, silently takes his breakfast, prepares himself and leaves the house 20 minutes in advance, just to be sure to make it in time. It’s very cold out there and there is almost no one around, probably because they are all sleeping in their warm beds. Actually, there is someone around, and Mr. White knows him: he is his neighbor, Mr. Pinkman. After a short talk, it turns out that Mr. Pinkman is going to the station too, and he offers a ride to his friend. Therefore, Mr. White takes out his mobile phone from his pocket and logs in to </w:t>
       </w:r>
       <w:r>
         <w:t>MTS</w:t>
@@ -8406,15 +8161,7 @@
         <w:pStyle w:val="TextTitolo3"/>
       </w:pPr>
       <w:r>
-        <w:t xml:space="preserve">It’s Thursday afternoon, Lorenzo has just finished an intense day at the </w:t>
-      </w:r>
-      <w:proofErr w:type="spellStart"/>
-      <w:r>
-        <w:t>Politecnico</w:t>
-      </w:r>
-      <w:proofErr w:type="spellEnd"/>
-      <w:r>
-        <w:t xml:space="preserve"> (of course he is not studying neither Architecture or Engineering Management) and he is on his way to Lambrate station looking forward his comeback home and his </w:t>
+        <w:t xml:space="preserve">It’s Thursday afternoon, Lorenzo has just finished an intense day at the Politecnico (of course he is not studying neither Architecture or Engineering Management) and he is on his way to Lambrate station looking forward his comeback home and his </w:t>
       </w:r>
       <w:r>
         <w:t>Mathematical analysis</w:t>
@@ -8435,31 +8182,7 @@
       </w:pPr>
       <w:r>
         <w:lastRenderedPageBreak/>
-        <w:t xml:space="preserve">There is only a problem: </w:t>
-      </w:r>
-      <w:proofErr w:type="spellStart"/>
-      <w:r>
-        <w:t>Trenord</w:t>
-      </w:r>
-      <w:proofErr w:type="spellEnd"/>
-      <w:r>
-        <w:t xml:space="preserve"> has decided to completely collapse on itself… actually, it’s not big news. Lorenzo’s train is scheduled with 120 minutes late. That is not acceptable, his beloved </w:t>
-      </w:r>
-      <w:proofErr w:type="spellStart"/>
-      <w:r>
-        <w:t>homeworks</w:t>
-      </w:r>
-      <w:proofErr w:type="spellEnd"/>
-      <w:r>
-        <w:t xml:space="preserve"> are waiting him, but Lorenzo has an ace up his sleeve. He takes his mobile phone, taps on </w:t>
-      </w:r>
-      <w:proofErr w:type="spellStart"/>
-      <w:r>
-        <w:t>MyTaxiService</w:t>
-      </w:r>
-      <w:proofErr w:type="spellEnd"/>
-      <w:r>
-        <w:t xml:space="preserve"> application and clicks on the button “Request a ride”. Then he quickly compiles the form and sends his taxi request to the system.</w:t>
+        <w:t>There is only a problem: Trenord has decided to completely collapse on itself… actually, it’s not big news. Lorenzo’s train is scheduled with 120 minutes late. That is not acceptable, his beloved homeworks are waiting him, but Lorenzo has an ace up his sleeve. He takes his mobile phone, taps on MyTaxiService application and clicks on the button “Request a ride”. Then he quickly compiles the form and sends his taxi request to the system.</w:t>
       </w:r>
     </w:p>
     <w:p>
@@ -8481,15 +8204,7 @@
         <w:t xml:space="preserve">the taxi driver </w:t>
       </w:r>
       <w:r>
-        <w:t xml:space="preserve">Carlo has just finished to take care of a ride near </w:t>
-      </w:r>
-      <w:proofErr w:type="spellStart"/>
-      <w:r>
-        <w:t>Piola</w:t>
-      </w:r>
-      <w:proofErr w:type="spellEnd"/>
-      <w:r>
-        <w:t xml:space="preserve"> subway station and is currently available. He looks at his phone and sees and incoming request notification. He is going to tap on the “Accept request” button but right that moment a customer appears on his road, waiving his hands. Carlo makes him get on the taxi, looks back to his phone and taps on the “Refuse request” button. “Someone else will take care of that request” he thinks.</w:t>
+        <w:t>Carlo has just finished to take care of a ride near Piola subway station and is currently available. He looks at his phone and sees and incoming request notification. He is going to tap on the “Accept request” button but right that moment a customer appears on his road, waiving his hands. Carlo makes him get on the taxi, looks back to his phone and taps on the “Refuse request” button. “Someone else will take care of that request” he thinks.</w:t>
       </w:r>
     </w:p>
     <w:p>
@@ -8939,7 +8654,7 @@
                     </pic:cNvPicPr>
                   </pic:nvPicPr>
                   <pic:blipFill rotWithShape="1">
-                    <a:blip r:embed="rId27">
+                    <a:blip r:embed="rId26">
                       <a:extLst>
                         <a:ext uri="{28A0092B-C50C-407E-A947-70E740481C1C}">
                           <a14:useLocalDpi xmlns:a14="http://schemas.microsoft.com/office/drawing/2010/main" val="0"/>
@@ -9007,7 +8722,7 @@
                     </pic:cNvPicPr>
                   </pic:nvPicPr>
                   <pic:blipFill>
-                    <a:blip r:embed="rId28">
+                    <a:blip r:embed="rId27">
                       <a:extLst>
                         <a:ext uri="{28A0092B-C50C-407E-A947-70E740481C1C}">
                           <a14:useLocalDpi xmlns:a14="http://schemas.microsoft.com/office/drawing/2010/main" val="0"/>
@@ -9315,7 +9030,7 @@
                     </pic:cNvPicPr>
                   </pic:nvPicPr>
                   <pic:blipFill>
-                    <a:blip r:embed="rId29">
+                    <a:blip r:embed="rId28">
                       <a:extLst>
                         <a:ext uri="{28A0092B-C50C-407E-A947-70E740481C1C}">
                           <a14:useLocalDpi xmlns:a14="http://schemas.microsoft.com/office/drawing/2010/main" val="0"/>
@@ -9372,7 +9087,7 @@
                     </pic:cNvPicPr>
                   </pic:nvPicPr>
                   <pic:blipFill>
-                    <a:blip r:embed="rId30">
+                    <a:blip r:embed="rId29">
                       <a:extLst>
                         <a:ext uri="{28A0092B-C50C-407E-A947-70E740481C1C}">
                           <a14:useLocalDpi xmlns:a14="http://schemas.microsoft.com/office/drawing/2010/main" val="0"/>
@@ -10214,7 +9929,7 @@
                     </pic:cNvPicPr>
                   </pic:nvPicPr>
                   <pic:blipFill rotWithShape="1">
-                    <a:blip r:embed="rId31">
+                    <a:blip r:embed="rId30">
                       <a:extLst>
                         <a:ext uri="{28A0092B-C50C-407E-A947-70E740481C1C}">
                           <a14:useLocalDpi xmlns:a14="http://schemas.microsoft.com/office/drawing/2010/main" val="0"/>
@@ -10299,7 +10014,7 @@
                     </pic:cNvPicPr>
                   </pic:nvPicPr>
                   <pic:blipFill rotWithShape="1">
-                    <a:blip r:embed="rId32">
+                    <a:blip r:embed="rId31">
                       <a:extLst>
                         <a:ext uri="{28A0092B-C50C-407E-A947-70E740481C1C}">
                           <a14:useLocalDpi xmlns:a14="http://schemas.microsoft.com/office/drawing/2010/main" val="0"/>
@@ -10372,7 +10087,7 @@
                     </pic:cNvPicPr>
                   </pic:nvPicPr>
                   <pic:blipFill rotWithShape="1">
-                    <a:blip r:embed="rId33">
+                    <a:blip r:embed="rId32">
                       <a:extLst>
                         <a:ext uri="{28A0092B-C50C-407E-A947-70E740481C1C}">
                           <a14:useLocalDpi xmlns:a14="http://schemas.microsoft.com/office/drawing/2010/main" val="0"/>
@@ -10417,6 +10132,244 @@
           <w:szCs w:val="24"/>
         </w:rPr>
       </w:pPr>
+      <w:r>
+        <w:br w:type="page"/>
+      </w:r>
+    </w:p>
+    <w:p>
+      <w:pPr>
+        <w:pStyle w:val="Titolo4"/>
+      </w:pPr>
+      <w:r>
+        <w:lastRenderedPageBreak/>
+        <w:t>History</w:t>
+      </w:r>
+    </w:p>
+    <w:tbl>
+      <w:tblPr>
+        <w:tblStyle w:val="Grigliatabella"/>
+        <w:tblW w:w="8646" w:type="dxa"/>
+        <w:tblInd w:w="1101" w:type="dxa"/>
+        <w:tblLook w:val="04A0" w:firstRow="1" w:lastRow="0" w:firstColumn="1" w:lastColumn="0" w:noHBand="0" w:noVBand="1"/>
+      </w:tblPr>
+      <w:tblGrid>
+        <w:gridCol w:w="2835"/>
+        <w:gridCol w:w="5811"/>
+      </w:tblGrid>
+      <w:tr>
+        <w:trPr>
+          <w:trHeight w:val="772"/>
+        </w:trPr>
+        <w:tc>
+          <w:tcPr>
+            <w:tcW w:w="2835" w:type="dxa"/>
+          </w:tcPr>
+          <w:p>
+            <w:r>
+              <w:t>Name</w:t>
+            </w:r>
+          </w:p>
+        </w:tc>
+        <w:tc>
+          <w:tcPr>
+            <w:tcW w:w="5811" w:type="dxa"/>
+          </w:tcPr>
+          <w:p>
+            <w:r>
+              <w:t>History</w:t>
+            </w:r>
+          </w:p>
+        </w:tc>
+      </w:tr>
+      <w:tr>
+        <w:trPr>
+          <w:trHeight w:val="727"/>
+        </w:trPr>
+        <w:tc>
+          <w:tcPr>
+            <w:tcW w:w="2835" w:type="dxa"/>
+          </w:tcPr>
+          <w:p>
+            <w:r>
+              <w:t>Actors</w:t>
+            </w:r>
+          </w:p>
+        </w:tc>
+        <w:tc>
+          <w:tcPr>
+            <w:tcW w:w="5811" w:type="dxa"/>
+          </w:tcPr>
+          <w:p>
+            <w:r>
+              <w:t>Customer</w:t>
+            </w:r>
+          </w:p>
+        </w:tc>
+      </w:tr>
+      <w:tr>
+        <w:trPr>
+          <w:trHeight w:val="727"/>
+        </w:trPr>
+        <w:tc>
+          <w:tcPr>
+            <w:tcW w:w="2835" w:type="dxa"/>
+          </w:tcPr>
+          <w:p>
+            <w:r>
+              <w:t>Entry Conditions</w:t>
+            </w:r>
+          </w:p>
+        </w:tc>
+        <w:tc>
+          <w:tcPr>
+            <w:tcW w:w="5811" w:type="dxa"/>
+          </w:tcPr>
+          <w:p>
+            <w:r>
+              <w:t>Customer already registered and logged into the application.</w:t>
+            </w:r>
+          </w:p>
+        </w:tc>
+      </w:tr>
+      <w:tr>
+        <w:trPr>
+          <w:trHeight w:val="772"/>
+        </w:trPr>
+        <w:tc>
+          <w:tcPr>
+            <w:tcW w:w="2835" w:type="dxa"/>
+          </w:tcPr>
+          <w:p>
+            <w:r>
+              <w:t>Event flow</w:t>
+            </w:r>
+          </w:p>
+        </w:tc>
+        <w:tc>
+          <w:tcPr>
+            <w:tcW w:w="5811" w:type="dxa"/>
+          </w:tcPr>
+          <w:p>
+            <w:pPr>
+              <w:pStyle w:val="Paragrafoelenco"/>
+              <w:numPr>
+                <w:ilvl w:val="0"/>
+                <w:numId w:val="49"/>
+              </w:numPr>
+              <w:outlineLvl w:val="9"/>
+            </w:pPr>
+            <w:r>
+              <w:t>Customer clicks on “history” button.</w:t>
+            </w:r>
+          </w:p>
+          <w:p>
+            <w:pPr>
+              <w:pStyle w:val="Paragrafoelenco"/>
+              <w:numPr>
+                <w:ilvl w:val="0"/>
+                <w:numId w:val="49"/>
+              </w:numPr>
+              <w:outlineLvl w:val="9"/>
+            </w:pPr>
+            <w:r>
+              <w:t>Application shows the history of personal rides.</w:t>
+            </w:r>
+          </w:p>
+          <w:p>
+            <w:pPr>
+              <w:pStyle w:val="Paragrafoelenco"/>
+              <w:numPr>
+                <w:ilvl w:val="0"/>
+                <w:numId w:val="49"/>
+              </w:numPr>
+              <w:outlineLvl w:val="9"/>
+            </w:pPr>
+            <w:r>
+              <w:t>Customer may want to select a specific ride and see the information related.</w:t>
+            </w:r>
+          </w:p>
+        </w:tc>
+      </w:tr>
+      <w:tr>
+        <w:trPr>
+          <w:trHeight w:val="727"/>
+        </w:trPr>
+        <w:tc>
+          <w:tcPr>
+            <w:tcW w:w="2835" w:type="dxa"/>
+          </w:tcPr>
+          <w:p>
+            <w:r>
+              <w:t>Output conditions</w:t>
+            </w:r>
+          </w:p>
+        </w:tc>
+        <w:tc>
+          <w:tcPr>
+            <w:tcW w:w="5811" w:type="dxa"/>
+          </w:tcPr>
+          <w:p>
+            <w:r>
+              <w:t>The application allow the customer to see his personal history of taxi rides.</w:t>
+            </w:r>
+          </w:p>
+        </w:tc>
+      </w:tr>
+      <w:tr>
+        <w:trPr>
+          <w:trHeight w:val="772"/>
+        </w:trPr>
+        <w:tc>
+          <w:tcPr>
+            <w:tcW w:w="2835" w:type="dxa"/>
+          </w:tcPr>
+          <w:p>
+            <w:r>
+              <w:t>Exceptions</w:t>
+            </w:r>
+          </w:p>
+        </w:tc>
+        <w:tc>
+          <w:tcPr>
+            <w:tcW w:w="5811" w:type="dxa"/>
+          </w:tcPr>
+          <w:p>
+            <w:r>
+              <w:t>Null</w:t>
+            </w:r>
+          </w:p>
+        </w:tc>
+      </w:tr>
+    </w:tbl>
+    <w:p>
+      <w:pPr>
+        <w:pStyle w:val="TextTitolo3"/>
+        <w:ind w:left="1080"/>
+      </w:pPr>
+    </w:p>
+    <w:p>
+      <w:pPr>
+        <w:pStyle w:val="TextTitolo3"/>
+        <w:ind w:left="1080"/>
+      </w:pPr>
+      <w:bookmarkStart w:id="38" w:name="_GoBack"/>
+      <w:bookmarkEnd w:id="38"/>
+    </w:p>
+    <w:p>
+      <w:pPr>
+        <w:pStyle w:val="TextTitolo3"/>
+        <w:ind w:left="1080"/>
+        <w:rPr>
+          <w:noProof/>
+        </w:rPr>
+      </w:pPr>
+      <w:r>
+        <w:pict>
+          <v:shape id="_x0000_i1026" type="#_x0000_t75" style="width:434.7pt;height:342.35pt">
+            <v:imagedata r:id="rId33" o:title="History&amp;RidesInfo"/>
+          </v:shape>
+        </w:pict>
+      </w:r>
       <w:r>
         <w:br w:type="page"/>
       </w:r>
@@ -10670,15 +10623,7 @@
           </w:tcPr>
           <w:p>
             <w:r>
-              <w:t xml:space="preserve">The customer successfully delete a request or reservation previously made, there is no need to </w:t>
-            </w:r>
-            <w:proofErr w:type="spellStart"/>
-            <w:r>
-              <w:t>fullfill</w:t>
-            </w:r>
-            <w:proofErr w:type="spellEnd"/>
-            <w:r>
-              <w:t xml:space="preserve"> it anymore.</w:t>
+              <w:t>The customer successfully delete a request or reservation previously made, there is no need to fullfill it anymore.</w:t>
             </w:r>
           </w:p>
         </w:tc>
@@ -11230,8 +11175,6 @@
         <w:lastRenderedPageBreak/>
         <w:t>Create/Delete drivers.</w:t>
       </w:r>
-      <w:bookmarkStart w:id="38" w:name="_GoBack"/>
-      <w:bookmarkEnd w:id="38"/>
     </w:p>
     <w:tbl>
       <w:tblPr>
@@ -13188,13 +13131,8 @@
         </w:numPr>
         <w:jc w:val="left"/>
       </w:pPr>
-      <w:proofErr w:type="spellStart"/>
-      <w:r>
-        <w:t>Astah</w:t>
-      </w:r>
-      <w:proofErr w:type="spellEnd"/>
-      <w:r>
-        <w:t xml:space="preserve"> Professional (</w:t>
+      <w:r>
+        <w:t>Astah Professional (</w:t>
       </w:r>
       <w:r>
         <w:t>http://astah.net/</w:t>
@@ -13235,13 +13173,8 @@
           <w:numId w:val="42"/>
         </w:numPr>
       </w:pPr>
-      <w:proofErr w:type="spellStart"/>
-      <w:r>
-        <w:t>Balsamiq</w:t>
-      </w:r>
-      <w:proofErr w:type="spellEnd"/>
-      <w:r>
-        <w:t xml:space="preserve"> Mockups (https://balsamiq.com/products/mockups): to create mockups.</w:t>
+      <w:r>
+        <w:t>Balsamiq Mockups (https://balsamiq.com/products/mockups): to create mockups.</w:t>
       </w:r>
     </w:p>
     <w:p>
@@ -13355,7 +13288,7 @@
 </file>
 
 <file path=word/endnotes.xml><?xml version="1.0" encoding="utf-8"?>
-<w:endnotes xmlns:wpc="http://schemas.microsoft.com/office/word/2010/wordprocessingCanvas" xmlns:mc="http://schemas.openxmlformats.org/markup-compatibility/2006" xmlns:o="urn:schemas-microsoft-com:office:office" xmlns:r="http://schemas.openxmlformats.org/officeDocument/2006/relationships" xmlns:m="http://schemas.openxmlformats.org/officeDocument/2006/math" xmlns:v="urn:schemas-microsoft-com:vml" xmlns:wp14="http://schemas.microsoft.com/office/word/2010/wordprocessingDrawing" xmlns:wp="http://schemas.openxmlformats.org/drawingml/2006/wordprocessingDrawing" xmlns:w10="urn:schemas-microsoft-com:office:word" xmlns:w="http://schemas.openxmlformats.org/wordprocessingml/2006/main" xmlns:w14="http://schemas.microsoft.com/office/word/2010/wordml" xmlns:wpg="http://schemas.microsoft.com/office/word/2010/wordprocessingGroup" xmlns:wpi="http://schemas.microsoft.com/office/word/2010/wordprocessingInk" xmlns:wne="http://schemas.microsoft.com/office/word/2006/wordml" xmlns:wps="http://schemas.microsoft.com/office/word/2010/wordprocessingShape" mc:Ignorable="w14 wp14">
+<w:endnotes xmlns:wpc="http://schemas.microsoft.com/office/word/2010/wordprocessingCanvas" xmlns:mc="http://schemas.openxmlformats.org/markup-compatibility/2006" xmlns:o="urn:schemas-microsoft-com:office:office" xmlns:r="http://schemas.openxmlformats.org/officeDocument/2006/relationships" xmlns:m="http://schemas.openxmlformats.org/officeDocument/2006/math" xmlns:v="urn:schemas-microsoft-com:vml" xmlns:wp14="http://schemas.microsoft.com/office/word/2010/wordprocessingDrawing" xmlns:wp="http://schemas.openxmlformats.org/drawingml/2006/wordprocessingDrawing" xmlns:w10="urn:schemas-microsoft-com:office:word" xmlns:w="http://schemas.openxmlformats.org/wordprocessingml/2006/main" xmlns:w14="http://schemas.microsoft.com/office/word/2010/wordml" xmlns:w15="http://schemas.microsoft.com/office/word/2012/wordml" xmlns:wpg="http://schemas.microsoft.com/office/word/2010/wordprocessingGroup" xmlns:wpi="http://schemas.microsoft.com/office/word/2010/wordprocessingInk" xmlns:wne="http://schemas.microsoft.com/office/word/2006/wordml" xmlns:wps="http://schemas.microsoft.com/office/word/2010/wordprocessingShape" mc:Ignorable="w14 w15 wp14">
   <w:endnote w:type="separator" w:id="-1">
     <w:p>
       <w:r>
@@ -13374,7 +13307,7 @@
 </file>
 
 <file path=word/footer1.xml><?xml version="1.0" encoding="utf-8"?>
-<w:ftr xmlns:wpc="http://schemas.microsoft.com/office/word/2010/wordprocessingCanvas" xmlns:mc="http://schemas.openxmlformats.org/markup-compatibility/2006" xmlns:o="urn:schemas-microsoft-com:office:office" xmlns:r="http://schemas.openxmlformats.org/officeDocument/2006/relationships" xmlns:m="http://schemas.openxmlformats.org/officeDocument/2006/math" xmlns:v="urn:schemas-microsoft-com:vml" xmlns:wp14="http://schemas.microsoft.com/office/word/2010/wordprocessingDrawing" xmlns:wp="http://schemas.openxmlformats.org/drawingml/2006/wordprocessingDrawing" xmlns:w10="urn:schemas-microsoft-com:office:word" xmlns:w="http://schemas.openxmlformats.org/wordprocessingml/2006/main" xmlns:w14="http://schemas.microsoft.com/office/word/2010/wordml" xmlns:wpg="http://schemas.microsoft.com/office/word/2010/wordprocessingGroup" xmlns:wpi="http://schemas.microsoft.com/office/word/2010/wordprocessingInk" xmlns:wne="http://schemas.microsoft.com/office/word/2006/wordml" xmlns:wps="http://schemas.microsoft.com/office/word/2010/wordprocessingShape" mc:Ignorable="w14 wp14">
+<w:ftr xmlns:wpc="http://schemas.microsoft.com/office/word/2010/wordprocessingCanvas" xmlns:mc="http://schemas.openxmlformats.org/markup-compatibility/2006" xmlns:o="urn:schemas-microsoft-com:office:office" xmlns:r="http://schemas.openxmlformats.org/officeDocument/2006/relationships" xmlns:m="http://schemas.openxmlformats.org/officeDocument/2006/math" xmlns:v="urn:schemas-microsoft-com:vml" xmlns:wp14="http://schemas.microsoft.com/office/word/2010/wordprocessingDrawing" xmlns:wp="http://schemas.openxmlformats.org/drawingml/2006/wordprocessingDrawing" xmlns:w10="urn:schemas-microsoft-com:office:word" xmlns:w="http://schemas.openxmlformats.org/wordprocessingml/2006/main" xmlns:w14="http://schemas.microsoft.com/office/word/2010/wordml" xmlns:w15="http://schemas.microsoft.com/office/word/2012/wordml" xmlns:wpg="http://schemas.microsoft.com/office/word/2010/wordprocessingGroup" xmlns:wpi="http://schemas.microsoft.com/office/word/2010/wordprocessingInk" xmlns:wne="http://schemas.microsoft.com/office/word/2006/wordml" xmlns:wps="http://schemas.microsoft.com/office/word/2010/wordprocessingShape" mc:Ignorable="w14 w15 wp14">
   <w:sdt>
     <w:sdtPr>
       <w:id w:val="1855304761"/>
@@ -13402,7 +13335,7 @@
           <w:rPr>
             <w:noProof/>
           </w:rPr>
-          <w:t>37</w:t>
+          <w:t>33</w:t>
         </w:r>
         <w:r>
           <w:fldChar w:fldCharType="end"/>
@@ -13419,7 +13352,7 @@
 </file>
 
 <file path=word/footnotes.xml><?xml version="1.0" encoding="utf-8"?>
-<w:footnotes xmlns:wpc="http://schemas.microsoft.com/office/word/2010/wordprocessingCanvas" xmlns:mc="http://schemas.openxmlformats.org/markup-compatibility/2006" xmlns:o="urn:schemas-microsoft-com:office:office" xmlns:r="http://schemas.openxmlformats.org/officeDocument/2006/relationships" xmlns:m="http://schemas.openxmlformats.org/officeDocument/2006/math" xmlns:v="urn:schemas-microsoft-com:vml" xmlns:wp14="http://schemas.microsoft.com/office/word/2010/wordprocessingDrawing" xmlns:wp="http://schemas.openxmlformats.org/drawingml/2006/wordprocessingDrawing" xmlns:w10="urn:schemas-microsoft-com:office:word" xmlns:w="http://schemas.openxmlformats.org/wordprocessingml/2006/main" xmlns:w14="http://schemas.microsoft.com/office/word/2010/wordml" xmlns:wpg="http://schemas.microsoft.com/office/word/2010/wordprocessingGroup" xmlns:wpi="http://schemas.microsoft.com/office/word/2010/wordprocessingInk" xmlns:wne="http://schemas.microsoft.com/office/word/2006/wordml" xmlns:wps="http://schemas.microsoft.com/office/word/2010/wordprocessingShape" mc:Ignorable="w14 wp14">
+<w:footnotes xmlns:wpc="http://schemas.microsoft.com/office/word/2010/wordprocessingCanvas" xmlns:mc="http://schemas.openxmlformats.org/markup-compatibility/2006" xmlns:o="urn:schemas-microsoft-com:office:office" xmlns:r="http://schemas.openxmlformats.org/officeDocument/2006/relationships" xmlns:m="http://schemas.openxmlformats.org/officeDocument/2006/math" xmlns:v="urn:schemas-microsoft-com:vml" xmlns:wp14="http://schemas.microsoft.com/office/word/2010/wordprocessingDrawing" xmlns:wp="http://schemas.openxmlformats.org/drawingml/2006/wordprocessingDrawing" xmlns:w10="urn:schemas-microsoft-com:office:word" xmlns:w="http://schemas.openxmlformats.org/wordprocessingml/2006/main" xmlns:w14="http://schemas.microsoft.com/office/word/2010/wordml" xmlns:w15="http://schemas.microsoft.com/office/word/2012/wordml" xmlns:wpg="http://schemas.microsoft.com/office/word/2010/wordprocessingGroup" xmlns:wpi="http://schemas.microsoft.com/office/word/2010/wordprocessingInk" xmlns:wne="http://schemas.microsoft.com/office/word/2006/wordml" xmlns:wps="http://schemas.microsoft.com/office/word/2010/wordprocessingShape" mc:Ignorable="w14 w15 wp14">
   <w:footnote w:type="separator" w:id="-1">
     <w:p>
       <w:r>
@@ -13438,8 +13371,8 @@
 </file>
 
 <file path=word/numbering.xml><?xml version="1.0" encoding="utf-8"?>
-<w:numbering xmlns:wpc="http://schemas.microsoft.com/office/word/2010/wordprocessingCanvas" xmlns:mc="http://schemas.openxmlformats.org/markup-compatibility/2006" xmlns:o="urn:schemas-microsoft-com:office:office" xmlns:r="http://schemas.openxmlformats.org/officeDocument/2006/relationships" xmlns:m="http://schemas.openxmlformats.org/officeDocument/2006/math" xmlns:v="urn:schemas-microsoft-com:vml" xmlns:wp14="http://schemas.microsoft.com/office/word/2010/wordprocessingDrawing" xmlns:wp="http://schemas.openxmlformats.org/drawingml/2006/wordprocessingDrawing" xmlns:w10="urn:schemas-microsoft-com:office:word" xmlns:w="http://schemas.openxmlformats.org/wordprocessingml/2006/main" xmlns:w14="http://schemas.microsoft.com/office/word/2010/wordml" xmlns:wpg="http://schemas.microsoft.com/office/word/2010/wordprocessingGroup" xmlns:wpi="http://schemas.microsoft.com/office/word/2010/wordprocessingInk" xmlns:wne="http://schemas.microsoft.com/office/word/2006/wordml" xmlns:wps="http://schemas.microsoft.com/office/word/2010/wordprocessingShape" mc:Ignorable="w14 wp14">
-  <w:abstractNum w:abstractNumId="0">
+<w:numbering xmlns:wpc="http://schemas.microsoft.com/office/word/2010/wordprocessingCanvas" xmlns:mc="http://schemas.openxmlformats.org/markup-compatibility/2006" xmlns:o="urn:schemas-microsoft-com:office:office" xmlns:r="http://schemas.openxmlformats.org/officeDocument/2006/relationships" xmlns:m="http://schemas.openxmlformats.org/officeDocument/2006/math" xmlns:v="urn:schemas-microsoft-com:vml" xmlns:wp14="http://schemas.microsoft.com/office/word/2010/wordprocessingDrawing" xmlns:wp="http://schemas.openxmlformats.org/drawingml/2006/wordprocessingDrawing" xmlns:w10="urn:schemas-microsoft-com:office:word" xmlns:w="http://schemas.openxmlformats.org/wordprocessingml/2006/main" xmlns:w14="http://schemas.microsoft.com/office/word/2010/wordml" xmlns:w15="http://schemas.microsoft.com/office/word/2012/wordml" xmlns:wpg="http://schemas.microsoft.com/office/word/2010/wordprocessingGroup" xmlns:wpi="http://schemas.microsoft.com/office/word/2010/wordprocessingInk" xmlns:wne="http://schemas.microsoft.com/office/word/2006/wordml" xmlns:wps="http://schemas.microsoft.com/office/word/2010/wordprocessingShape" mc:Ignorable="w14 w15 wp14">
+  <w:abstractNum w:abstractNumId="0" w15:restartNumberingAfterBreak="0">
     <w:nsid w:val="00B95D60"/>
     <w:multiLevelType w:val="hybridMultilevel"/>
     <w:tmpl w:val="CD18886A"/>
@@ -13552,7 +13485,7 @@
       </w:rPr>
     </w:lvl>
   </w:abstractNum>
-  <w:abstractNum w:abstractNumId="1">
+  <w:abstractNum w:abstractNumId="1" w15:restartNumberingAfterBreak="0">
     <w:nsid w:val="01107872"/>
     <w:multiLevelType w:val="multilevel"/>
     <w:tmpl w:val="C018E6DA"/>
@@ -13665,7 +13598,7 @@
       </w:rPr>
     </w:lvl>
   </w:abstractNum>
-  <w:abstractNum w:abstractNumId="2">
+  <w:abstractNum w:abstractNumId="2" w15:restartNumberingAfterBreak="0">
     <w:nsid w:val="024F4630"/>
     <w:multiLevelType w:val="hybridMultilevel"/>
     <w:tmpl w:val="BF56C1AC"/>
@@ -13778,7 +13711,7 @@
       </w:rPr>
     </w:lvl>
   </w:abstractNum>
-  <w:abstractNum w:abstractNumId="3">
+  <w:abstractNum w:abstractNumId="3" w15:restartNumberingAfterBreak="0">
     <w:nsid w:val="04C064B8"/>
     <w:multiLevelType w:val="hybridMultilevel"/>
     <w:tmpl w:val="9C6E8D12"/>
@@ -13867,7 +13800,7 @@
       </w:pPr>
     </w:lvl>
   </w:abstractNum>
-  <w:abstractNum w:abstractNumId="4">
+  <w:abstractNum w:abstractNumId="4" w15:restartNumberingAfterBreak="0">
     <w:nsid w:val="050C462F"/>
     <w:multiLevelType w:val="hybridMultilevel"/>
     <w:tmpl w:val="D1C0727A"/>
@@ -13956,7 +13889,7 @@
       </w:pPr>
     </w:lvl>
   </w:abstractNum>
-  <w:abstractNum w:abstractNumId="5">
+  <w:abstractNum w:abstractNumId="5" w15:restartNumberingAfterBreak="0">
     <w:nsid w:val="05111007"/>
     <w:multiLevelType w:val="hybridMultilevel"/>
     <w:tmpl w:val="2780B48A"/>
@@ -14069,7 +14002,7 @@
       </w:rPr>
     </w:lvl>
   </w:abstractNum>
-  <w:abstractNum w:abstractNumId="6">
+  <w:abstractNum w:abstractNumId="6" w15:restartNumberingAfterBreak="0">
     <w:nsid w:val="05EC69AD"/>
     <w:multiLevelType w:val="hybridMultilevel"/>
     <w:tmpl w:val="99FAB664"/>
@@ -14182,7 +14115,7 @@
       </w:rPr>
     </w:lvl>
   </w:abstractNum>
-  <w:abstractNum w:abstractNumId="7">
+  <w:abstractNum w:abstractNumId="7" w15:restartNumberingAfterBreak="0">
     <w:nsid w:val="144D70F1"/>
     <w:multiLevelType w:val="multilevel"/>
     <w:tmpl w:val="40D83352"/>
@@ -14302,7 +14235,7 @@
       </w:rPr>
     </w:lvl>
   </w:abstractNum>
-  <w:abstractNum w:abstractNumId="8">
+  <w:abstractNum w:abstractNumId="8" w15:restartNumberingAfterBreak="0">
     <w:nsid w:val="208E2281"/>
     <w:multiLevelType w:val="hybridMultilevel"/>
     <w:tmpl w:val="E2EAB0CE"/>
@@ -14415,7 +14348,7 @@
       </w:rPr>
     </w:lvl>
   </w:abstractNum>
-  <w:abstractNum w:abstractNumId="9">
+  <w:abstractNum w:abstractNumId="9" w15:restartNumberingAfterBreak="0">
     <w:nsid w:val="25DC2516"/>
     <w:multiLevelType w:val="hybridMultilevel"/>
     <w:tmpl w:val="DFF8CB46"/>
@@ -14504,7 +14437,7 @@
       </w:pPr>
     </w:lvl>
   </w:abstractNum>
-  <w:abstractNum w:abstractNumId="10">
+  <w:abstractNum w:abstractNumId="10" w15:restartNumberingAfterBreak="0">
     <w:nsid w:val="26496BEB"/>
     <w:multiLevelType w:val="multilevel"/>
     <w:tmpl w:val="0410001F"/>
@@ -14593,7 +14526,7 @@
       </w:pPr>
     </w:lvl>
   </w:abstractNum>
-  <w:abstractNum w:abstractNumId="11">
+  <w:abstractNum w:abstractNumId="11" w15:restartNumberingAfterBreak="0">
     <w:nsid w:val="27482713"/>
     <w:multiLevelType w:val="hybridMultilevel"/>
     <w:tmpl w:val="F6722D96"/>
@@ -14706,7 +14639,7 @@
       </w:rPr>
     </w:lvl>
   </w:abstractNum>
-  <w:abstractNum w:abstractNumId="12">
+  <w:abstractNum w:abstractNumId="12" w15:restartNumberingAfterBreak="0">
     <w:nsid w:val="28DF294B"/>
     <w:multiLevelType w:val="hybridMultilevel"/>
     <w:tmpl w:val="026431D8"/>
@@ -14819,7 +14752,7 @@
       </w:rPr>
     </w:lvl>
   </w:abstractNum>
-  <w:abstractNum w:abstractNumId="13">
+  <w:abstractNum w:abstractNumId="13" w15:restartNumberingAfterBreak="0">
     <w:nsid w:val="295F5BE7"/>
     <w:multiLevelType w:val="hybridMultilevel"/>
     <w:tmpl w:val="D3865FA2"/>
@@ -14932,7 +14865,7 @@
       </w:rPr>
     </w:lvl>
   </w:abstractNum>
-  <w:abstractNum w:abstractNumId="14">
+  <w:abstractNum w:abstractNumId="14" w15:restartNumberingAfterBreak="0">
     <w:nsid w:val="2BCF6C2F"/>
     <w:multiLevelType w:val="hybridMultilevel"/>
     <w:tmpl w:val="0ABC3680"/>
@@ -15045,7 +14978,7 @@
       </w:rPr>
     </w:lvl>
   </w:abstractNum>
-  <w:abstractNum w:abstractNumId="15">
+  <w:abstractNum w:abstractNumId="15" w15:restartNumberingAfterBreak="0">
     <w:nsid w:val="2D5D052F"/>
     <w:multiLevelType w:val="hybridMultilevel"/>
     <w:tmpl w:val="BBF2BD0E"/>
@@ -15157,7 +15090,7 @@
       </w:rPr>
     </w:lvl>
   </w:abstractNum>
-  <w:abstractNum w:abstractNumId="16">
+  <w:abstractNum w:abstractNumId="16" w15:restartNumberingAfterBreak="0">
     <w:nsid w:val="2D851133"/>
     <w:multiLevelType w:val="hybridMultilevel"/>
     <w:tmpl w:val="F4CA7128"/>
@@ -15270,7 +15203,7 @@
       </w:rPr>
     </w:lvl>
   </w:abstractNum>
-  <w:abstractNum w:abstractNumId="17">
+  <w:abstractNum w:abstractNumId="17" w15:restartNumberingAfterBreak="0">
     <w:nsid w:val="304921E8"/>
     <w:multiLevelType w:val="hybridMultilevel"/>
     <w:tmpl w:val="C434AECC"/>
@@ -15359,7 +15292,7 @@
       </w:pPr>
     </w:lvl>
   </w:abstractNum>
-  <w:abstractNum w:abstractNumId="18">
+  <w:abstractNum w:abstractNumId="18" w15:restartNumberingAfterBreak="0">
     <w:nsid w:val="31C33E37"/>
     <w:multiLevelType w:val="hybridMultilevel"/>
     <w:tmpl w:val="2680732A"/>
@@ -15472,7 +15405,7 @@
       </w:rPr>
     </w:lvl>
   </w:abstractNum>
-  <w:abstractNum w:abstractNumId="19">
+  <w:abstractNum w:abstractNumId="19" w15:restartNumberingAfterBreak="0">
     <w:nsid w:val="337975DB"/>
     <w:multiLevelType w:val="hybridMultilevel"/>
     <w:tmpl w:val="227432B8"/>
@@ -15585,7 +15518,7 @@
       </w:rPr>
     </w:lvl>
   </w:abstractNum>
-  <w:abstractNum w:abstractNumId="20">
+  <w:abstractNum w:abstractNumId="20" w15:restartNumberingAfterBreak="0">
     <w:nsid w:val="393A17DC"/>
     <w:multiLevelType w:val="hybridMultilevel"/>
     <w:tmpl w:val="F28C9E30"/>
@@ -15698,7 +15631,7 @@
       </w:rPr>
     </w:lvl>
   </w:abstractNum>
-  <w:abstractNum w:abstractNumId="21">
+  <w:abstractNum w:abstractNumId="21" w15:restartNumberingAfterBreak="0">
     <w:nsid w:val="3BD81CB8"/>
     <w:multiLevelType w:val="hybridMultilevel"/>
     <w:tmpl w:val="590A47F0"/>
@@ -15787,7 +15720,7 @@
       </w:pPr>
     </w:lvl>
   </w:abstractNum>
-  <w:abstractNum w:abstractNumId="22">
+  <w:abstractNum w:abstractNumId="22" w15:restartNumberingAfterBreak="0">
     <w:nsid w:val="3E601E25"/>
     <w:multiLevelType w:val="multilevel"/>
     <w:tmpl w:val="0409001D"/>
@@ -15873,7 +15806,7 @@
       </w:pPr>
     </w:lvl>
   </w:abstractNum>
-  <w:abstractNum w:abstractNumId="23">
+  <w:abstractNum w:abstractNumId="23" w15:restartNumberingAfterBreak="0">
     <w:nsid w:val="3F4A4534"/>
     <w:multiLevelType w:val="hybridMultilevel"/>
     <w:tmpl w:val="12602906"/>
@@ -15962,7 +15895,7 @@
       </w:pPr>
     </w:lvl>
   </w:abstractNum>
-  <w:abstractNum w:abstractNumId="24">
+  <w:abstractNum w:abstractNumId="24" w15:restartNumberingAfterBreak="0">
     <w:nsid w:val="4445540F"/>
     <w:multiLevelType w:val="hybridMultilevel"/>
     <w:tmpl w:val="2C4A9034"/>
@@ -16075,7 +16008,7 @@
       </w:rPr>
     </w:lvl>
   </w:abstractNum>
-  <w:abstractNum w:abstractNumId="25">
+  <w:abstractNum w:abstractNumId="25" w15:restartNumberingAfterBreak="0">
     <w:nsid w:val="4736175D"/>
     <w:multiLevelType w:val="hybridMultilevel"/>
     <w:tmpl w:val="05EA27DE"/>
@@ -16188,7 +16121,7 @@
       </w:rPr>
     </w:lvl>
   </w:abstractNum>
-  <w:abstractNum w:abstractNumId="26">
+  <w:abstractNum w:abstractNumId="26" w15:restartNumberingAfterBreak="0">
     <w:nsid w:val="482756BB"/>
     <w:multiLevelType w:val="hybridMultilevel"/>
     <w:tmpl w:val="87A2EAFE"/>
@@ -16277,7 +16210,7 @@
       </w:pPr>
     </w:lvl>
   </w:abstractNum>
-  <w:abstractNum w:abstractNumId="27">
+  <w:abstractNum w:abstractNumId="27" w15:restartNumberingAfterBreak="0">
     <w:nsid w:val="484B35F0"/>
     <w:multiLevelType w:val="hybridMultilevel"/>
     <w:tmpl w:val="EEDC1678"/>
@@ -16390,7 +16323,7 @@
       </w:rPr>
     </w:lvl>
   </w:abstractNum>
-  <w:abstractNum w:abstractNumId="28">
+  <w:abstractNum w:abstractNumId="28" w15:restartNumberingAfterBreak="0">
     <w:nsid w:val="4AF272A7"/>
     <w:multiLevelType w:val="hybridMultilevel"/>
     <w:tmpl w:val="6768729A"/>
@@ -16476,7 +16409,7 @@
       </w:pPr>
     </w:lvl>
   </w:abstractNum>
-  <w:abstractNum w:abstractNumId="29">
+  <w:abstractNum w:abstractNumId="29" w15:restartNumberingAfterBreak="0">
     <w:nsid w:val="57547C45"/>
     <w:multiLevelType w:val="hybridMultilevel"/>
     <w:tmpl w:val="025856AA"/>
@@ -16565,7 +16498,7 @@
       </w:pPr>
     </w:lvl>
   </w:abstractNum>
-  <w:abstractNum w:abstractNumId="30">
+  <w:abstractNum w:abstractNumId="30" w15:restartNumberingAfterBreak="0">
     <w:nsid w:val="59A7291A"/>
     <w:multiLevelType w:val="hybridMultilevel"/>
     <w:tmpl w:val="7E920C2A"/>
@@ -16654,7 +16587,7 @@
       </w:pPr>
     </w:lvl>
   </w:abstractNum>
-  <w:abstractNum w:abstractNumId="31">
+  <w:abstractNum w:abstractNumId="31" w15:restartNumberingAfterBreak="0">
     <w:nsid w:val="5B242CAB"/>
     <w:multiLevelType w:val="hybridMultilevel"/>
     <w:tmpl w:val="09FC84C4"/>
@@ -16743,7 +16676,7 @@
       </w:pPr>
     </w:lvl>
   </w:abstractNum>
-  <w:abstractNum w:abstractNumId="32">
+  <w:abstractNum w:abstractNumId="32" w15:restartNumberingAfterBreak="0">
     <w:nsid w:val="5F8F3B28"/>
     <w:multiLevelType w:val="hybridMultilevel"/>
     <w:tmpl w:val="00483DCE"/>
@@ -16832,7 +16765,7 @@
       </w:pPr>
     </w:lvl>
   </w:abstractNum>
-  <w:abstractNum w:abstractNumId="33">
+  <w:abstractNum w:abstractNumId="33" w15:restartNumberingAfterBreak="0">
     <w:nsid w:val="6176388E"/>
     <w:multiLevelType w:val="hybridMultilevel"/>
     <w:tmpl w:val="82E8A34C"/>
@@ -16921,7 +16854,7 @@
       </w:pPr>
     </w:lvl>
   </w:abstractNum>
-  <w:abstractNum w:abstractNumId="34">
+  <w:abstractNum w:abstractNumId="34" w15:restartNumberingAfterBreak="0">
     <w:nsid w:val="64A42C03"/>
     <w:multiLevelType w:val="hybridMultilevel"/>
     <w:tmpl w:val="457880FA"/>
@@ -17034,7 +16967,7 @@
       </w:rPr>
     </w:lvl>
   </w:abstractNum>
-  <w:abstractNum w:abstractNumId="35">
+  <w:abstractNum w:abstractNumId="35" w15:restartNumberingAfterBreak="0">
     <w:nsid w:val="683B7AB4"/>
     <w:multiLevelType w:val="hybridMultilevel"/>
     <w:tmpl w:val="3BC45B06"/>
@@ -17147,7 +17080,7 @@
       </w:rPr>
     </w:lvl>
   </w:abstractNum>
-  <w:abstractNum w:abstractNumId="36">
+  <w:abstractNum w:abstractNumId="36" w15:restartNumberingAfterBreak="0">
     <w:nsid w:val="6B4A4FA7"/>
     <w:multiLevelType w:val="hybridMultilevel"/>
     <w:tmpl w:val="A87076CE"/>
@@ -17236,7 +17169,7 @@
       </w:pPr>
     </w:lvl>
   </w:abstractNum>
-  <w:abstractNum w:abstractNumId="37">
+  <w:abstractNum w:abstractNumId="37" w15:restartNumberingAfterBreak="0">
     <w:nsid w:val="6CC45F3F"/>
     <w:multiLevelType w:val="hybridMultilevel"/>
     <w:tmpl w:val="12128B98"/>
@@ -17325,7 +17258,7 @@
       </w:pPr>
     </w:lvl>
   </w:abstractNum>
-  <w:abstractNum w:abstractNumId="38">
+  <w:abstractNum w:abstractNumId="38" w15:restartNumberingAfterBreak="0">
     <w:nsid w:val="70CE614F"/>
     <w:multiLevelType w:val="hybridMultilevel"/>
     <w:tmpl w:val="ADE260EE"/>
@@ -17438,7 +17371,7 @@
       </w:rPr>
     </w:lvl>
   </w:abstractNum>
-  <w:abstractNum w:abstractNumId="39">
+  <w:abstractNum w:abstractNumId="39" w15:restartNumberingAfterBreak="0">
     <w:nsid w:val="72C11BF9"/>
     <w:multiLevelType w:val="hybridMultilevel"/>
     <w:tmpl w:val="89DC332E"/>
@@ -17527,7 +17460,7 @@
       </w:pPr>
     </w:lvl>
   </w:abstractNum>
-  <w:abstractNum w:abstractNumId="40">
+  <w:abstractNum w:abstractNumId="40" w15:restartNumberingAfterBreak="0">
     <w:nsid w:val="732B16BB"/>
     <w:multiLevelType w:val="hybridMultilevel"/>
     <w:tmpl w:val="634250E0"/>
@@ -17640,7 +17573,7 @@
       </w:rPr>
     </w:lvl>
   </w:abstractNum>
-  <w:abstractNum w:abstractNumId="41">
+  <w:abstractNum w:abstractNumId="41" w15:restartNumberingAfterBreak="0">
     <w:nsid w:val="741A4F8E"/>
     <w:multiLevelType w:val="multilevel"/>
     <w:tmpl w:val="0410001F"/>
@@ -17726,7 +17659,7 @@
       </w:pPr>
     </w:lvl>
   </w:abstractNum>
-  <w:abstractNum w:abstractNumId="42">
+  <w:abstractNum w:abstractNumId="42" w15:restartNumberingAfterBreak="0">
     <w:nsid w:val="748E2DCE"/>
     <w:multiLevelType w:val="multilevel"/>
     <w:tmpl w:val="E72E6C5C"/>
@@ -17839,7 +17772,7 @@
       </w:rPr>
     </w:lvl>
   </w:abstractNum>
-  <w:abstractNum w:abstractNumId="43">
+  <w:abstractNum w:abstractNumId="43" w15:restartNumberingAfterBreak="0">
     <w:nsid w:val="76166EEE"/>
     <w:multiLevelType w:val="multilevel"/>
     <w:tmpl w:val="0410001F"/>
@@ -17925,10 +17858,96 @@
       </w:pPr>
     </w:lvl>
   </w:abstractNum>
-  <w:abstractNum w:abstractNumId="44">
+  <w:abstractNum w:abstractNumId="44" w15:restartNumberingAfterBreak="0">
     <w:nsid w:val="7AF13CC8"/>
     <w:multiLevelType w:val="hybridMultilevel"/>
     <w:tmpl w:val="1CFA1BDC"/>
+    <w:lvl w:ilvl="0" w:tplc="0410000F">
+      <w:start w:val="1"/>
+      <w:numFmt w:val="decimal"/>
+      <w:lvlText w:val="%1."/>
+      <w:lvlJc w:val="left"/>
+      <w:pPr>
+        <w:ind w:left="720" w:hanging="360"/>
+      </w:pPr>
+    </w:lvl>
+    <w:lvl w:ilvl="1" w:tplc="04100019" w:tentative="1">
+      <w:start w:val="1"/>
+      <w:numFmt w:val="lowerLetter"/>
+      <w:lvlText w:val="%2."/>
+      <w:lvlJc w:val="left"/>
+      <w:pPr>
+        <w:ind w:left="1440" w:hanging="360"/>
+      </w:pPr>
+    </w:lvl>
+    <w:lvl w:ilvl="2" w:tplc="0410001B" w:tentative="1">
+      <w:start w:val="1"/>
+      <w:numFmt w:val="lowerRoman"/>
+      <w:lvlText w:val="%3."/>
+      <w:lvlJc w:val="right"/>
+      <w:pPr>
+        <w:ind w:left="2160" w:hanging="180"/>
+      </w:pPr>
+    </w:lvl>
+    <w:lvl w:ilvl="3" w:tplc="0410000F" w:tentative="1">
+      <w:start w:val="1"/>
+      <w:numFmt w:val="decimal"/>
+      <w:lvlText w:val="%4."/>
+      <w:lvlJc w:val="left"/>
+      <w:pPr>
+        <w:ind w:left="2880" w:hanging="360"/>
+      </w:pPr>
+    </w:lvl>
+    <w:lvl w:ilvl="4" w:tplc="04100019" w:tentative="1">
+      <w:start w:val="1"/>
+      <w:numFmt w:val="lowerLetter"/>
+      <w:lvlText w:val="%5."/>
+      <w:lvlJc w:val="left"/>
+      <w:pPr>
+        <w:ind w:left="3600" w:hanging="360"/>
+      </w:pPr>
+    </w:lvl>
+    <w:lvl w:ilvl="5" w:tplc="0410001B" w:tentative="1">
+      <w:start w:val="1"/>
+      <w:numFmt w:val="lowerRoman"/>
+      <w:lvlText w:val="%6."/>
+      <w:lvlJc w:val="right"/>
+      <w:pPr>
+        <w:ind w:left="4320" w:hanging="180"/>
+      </w:pPr>
+    </w:lvl>
+    <w:lvl w:ilvl="6" w:tplc="0410000F" w:tentative="1">
+      <w:start w:val="1"/>
+      <w:numFmt w:val="decimal"/>
+      <w:lvlText w:val="%7."/>
+      <w:lvlJc w:val="left"/>
+      <w:pPr>
+        <w:ind w:left="5040" w:hanging="360"/>
+      </w:pPr>
+    </w:lvl>
+    <w:lvl w:ilvl="7" w:tplc="04100019" w:tentative="1">
+      <w:start w:val="1"/>
+      <w:numFmt w:val="lowerLetter"/>
+      <w:lvlText w:val="%8."/>
+      <w:lvlJc w:val="left"/>
+      <w:pPr>
+        <w:ind w:left="5760" w:hanging="360"/>
+      </w:pPr>
+    </w:lvl>
+    <w:lvl w:ilvl="8" w:tplc="0410001B" w:tentative="1">
+      <w:start w:val="1"/>
+      <w:numFmt w:val="lowerRoman"/>
+      <w:lvlText w:val="%9."/>
+      <w:lvlJc w:val="right"/>
+      <w:pPr>
+        <w:ind w:left="6480" w:hanging="180"/>
+      </w:pPr>
+    </w:lvl>
+  </w:abstractNum>
+  <w:abstractNum w:abstractNumId="45" w15:restartNumberingAfterBreak="0">
+    <w:nsid w:val="7B6C3B47"/>
+    <w:multiLevelType w:val="hybridMultilevel"/>
+    <w:tmpl w:val="C2A236D0"/>
     <w:lvl w:ilvl="0" w:tplc="0410000F">
       <w:start w:val="1"/>
       <w:numFmt w:val="decimal"/>
@@ -18158,11 +18177,14 @@
   <w:num w:numId="48">
     <w:abstractNumId w:val="6"/>
   </w:num>
+  <w:num w:numId="49">
+    <w:abstractNumId w:val="45"/>
+  </w:num>
 </w:numbering>
 </file>
 
 <file path=word/styles.xml><?xml version="1.0" encoding="utf-8"?>
-<w:styles xmlns:mc="http://schemas.openxmlformats.org/markup-compatibility/2006" xmlns:r="http://schemas.openxmlformats.org/officeDocument/2006/relationships" xmlns:w="http://schemas.openxmlformats.org/wordprocessingml/2006/main" xmlns:w14="http://schemas.microsoft.com/office/word/2010/wordml" mc:Ignorable="w14">
+<w:styles xmlns:mc="http://schemas.openxmlformats.org/markup-compatibility/2006" xmlns:r="http://schemas.openxmlformats.org/officeDocument/2006/relationships" xmlns:w="http://schemas.openxmlformats.org/wordprocessingml/2006/main" xmlns:w14="http://schemas.microsoft.com/office/word/2010/wordml" xmlns:w15="http://schemas.microsoft.com/office/word/2012/wordml" mc:Ignorable="w14 w15">
   <w:docDefaults>
     <w:rPrDefault>
       <w:rPr>
@@ -18178,904 +18200,378 @@
       </w:pPr>
     </w:pPrDefault>
   </w:docDefaults>
-  <w:latentStyles w:defLockedState="0" w:defUIPriority="99" w:defSemiHidden="1" w:defUnhideWhenUsed="1" w:defQFormat="0" w:count="267">
-    <w:lsdException w:name="Normal" w:semiHidden="0" w:uiPriority="0" w:unhideWhenUsed="0" w:qFormat="1"/>
-    <w:lsdException w:name="heading 1" w:semiHidden="0" w:uiPriority="9" w:unhideWhenUsed="0" w:qFormat="1"/>
-    <w:lsdException w:name="heading 2" w:uiPriority="9" w:qFormat="1"/>
-    <w:lsdException w:name="heading 3" w:uiPriority="9" w:qFormat="1"/>
-    <w:lsdException w:name="heading 4" w:uiPriority="9" w:qFormat="1"/>
-    <w:lsdException w:name="heading 5" w:uiPriority="9" w:qFormat="1"/>
-    <w:lsdException w:name="heading 6" w:uiPriority="9" w:qFormat="1"/>
-    <w:lsdException w:name="heading 7" w:uiPriority="9" w:qFormat="1"/>
-    <w:lsdException w:name="heading 8" w:uiPriority="9" w:qFormat="1"/>
-    <w:lsdException w:name="heading 9" w:uiPriority="9" w:qFormat="1"/>
-    <w:lsdException w:name="toc 1" w:uiPriority="39"/>
-    <w:lsdException w:name="toc 2" w:uiPriority="39"/>
-    <w:lsdException w:name="toc 3" w:uiPriority="39"/>
-    <w:lsdException w:name="toc 4" w:uiPriority="39"/>
-    <w:lsdException w:name="toc 5" w:uiPriority="39"/>
-    <w:lsdException w:name="toc 6" w:uiPriority="39"/>
-    <w:lsdException w:name="toc 7" w:uiPriority="39"/>
-    <w:lsdException w:name="toc 8" w:uiPriority="39"/>
-    <w:lsdException w:name="toc 9" w:uiPriority="39"/>
-    <w:lsdException w:name="caption" w:uiPriority="35" w:qFormat="1"/>
-    <w:lsdException w:name="Title" w:semiHidden="0" w:uiPriority="10" w:unhideWhenUsed="0" w:qFormat="1"/>
-    <w:lsdException w:name="Default Paragraph Font" w:uiPriority="1"/>
-    <w:lsdException w:name="Subtitle" w:semiHidden="0" w:uiPriority="11" w:unhideWhenUsed="0" w:qFormat="1"/>
-    <w:lsdException w:name="Strong" w:semiHidden="0" w:uiPriority="22" w:unhideWhenUsed="0" w:qFormat="1"/>
-    <w:lsdException w:name="Emphasis" w:semiHidden="0" w:uiPriority="20" w:unhideWhenUsed="0" w:qFormat="1"/>
-    <w:lsdException w:name="Table Grid" w:semiHidden="0" w:uiPriority="59" w:unhideWhenUsed="0"/>
-    <w:lsdException w:name="Placeholder Text" w:unhideWhenUsed="0"/>
-    <w:lsdException w:name="No Spacing" w:semiHidden="0" w:uiPriority="1" w:unhideWhenUsed="0" w:qFormat="1"/>
-    <w:lsdException w:name="Light Shading" w:semiHidden="0" w:uiPriority="60" w:unhideWhenUsed="0"/>
-    <w:lsdException w:name="Light List" w:semiHidden="0" w:uiPriority="61" w:unhideWhenUsed="0"/>
-    <w:lsdException w:name="Light Grid" w:semiHidden="0" w:uiPriority="62" w:unhideWhenUsed="0"/>
-    <w:lsdException w:name="Medium Shading 1" w:semiHidden="0" w:uiPriority="63" w:unhideWhenUsed="0"/>
-    <w:lsdException w:name="Medium Shading 2" w:semiHidden="0" w:uiPriority="64" w:unhideWhenUsed="0"/>
-    <w:lsdException w:name="Medium List 1" w:semiHidden="0" w:uiPriority="65" w:unhideWhenUsed="0"/>
-    <w:lsdException w:name="Medium List 2" w:semiHidden="0" w:uiPriority="66" w:unhideWhenUsed="0"/>
-    <w:lsdException w:name="Medium Grid 1" w:semiHidden="0" w:uiPriority="67" w:unhideWhenUsed="0"/>
-    <w:lsdException w:name="Medium Grid 2" w:semiHidden="0" w:uiPriority="68" w:unhideWhenUsed="0"/>
-    <w:lsdException w:name="Medium Grid 3" w:semiHidden="0" w:uiPriority="69" w:unhideWhenUsed="0"/>
-    <w:lsdException w:name="Dark List" w:semiHidden="0" w:uiPriority="70" w:unhideWhenUsed="0"/>
-    <w:lsdException w:name="Colorful Shading" w:semiHidden="0" w:uiPriority="71" w:unhideWhenUsed="0"/>
-    <w:lsdException w:name="Colorful List" w:semiHidden="0" w:uiPriority="72" w:unhideWhenUsed="0"/>
-    <w:lsdException w:name="Colorful Grid" w:semiHidden="0" w:uiPriority="73" w:unhideWhenUsed="0"/>
-    <w:lsdException w:name="Light Shading Accent 1" w:semiHidden="0" w:uiPriority="60" w:unhideWhenUsed="0"/>
-    <w:lsdException w:name="Light List Accent 1" w:semiHidden="0" w:uiPriority="61" w:unhideWhenUsed="0"/>
-    <w:lsdException w:name="Light Grid Accent 1" w:semiHidden="0" w:uiPriority="62" w:unhideWhenUsed="0"/>
-    <w:lsdException w:name="Medium Shading 1 Accent 1" w:semiHidden="0" w:uiPriority="63" w:unhideWhenUsed="0"/>
-    <w:lsdException w:name="Medium Shading 2 Accent 1" w:semiHidden="0" w:uiPriority="64" w:unhideWhenUsed="0"/>
-    <w:lsdException w:name="Medium List 1 Accent 1" w:semiHidden="0" w:uiPriority="65" w:unhideWhenUsed="0"/>
-    <w:lsdException w:name="Revision" w:unhideWhenUsed="0"/>
-    <w:lsdException w:name="List Paragraph" w:semiHidden="0" w:uiPriority="34" w:unhideWhenUsed="0" w:qFormat="1"/>
-    <w:lsdException w:name="Quote" w:semiHidden="0" w:uiPriority="29" w:unhideWhenUsed="0" w:qFormat="1"/>
-    <w:lsdException w:name="Intense Quote" w:semiHidden="0" w:uiPriority="30" w:unhideWhenUsed="0" w:qFormat="1"/>
-    <w:lsdException w:name="Medium List 2 Accent 1" w:semiHidden="0" w:uiPriority="66" w:unhideWhenUsed="0"/>
-    <w:lsdException w:name="Medium Grid 1 Accent 1" w:semiHidden="0" w:uiPriority="67" w:unhideWhenUsed="0"/>
-    <w:lsdException w:name="Medium Grid 2 Accent 1" w:semiHidden="0" w:uiPriority="68" w:unhideWhenUsed="0"/>
-    <w:lsdException w:name="Medium Grid 3 Accent 1" w:semiHidden="0" w:uiPriority="69" w:unhideWhenUsed="0"/>
-    <w:lsdException w:name="Dark List Accent 1" w:semiHidden="0" w:uiPriority="70" w:unhideWhenUsed="0"/>
-    <w:lsdException w:name="Colorful Shading Accent 1" w:semiHidden="0" w:uiPriority="71" w:unhideWhenUsed="0"/>
-    <w:lsdException w:name="Colorful List Accent 1" w:semiHidden="0" w:uiPriority="72" w:unhideWhenUsed="0"/>
-    <w:lsdException w:name="Colorful Grid Accent 1" w:semiHidden="0" w:uiPriority="73" w:unhideWhenUsed="0"/>
-    <w:lsdException w:name="Light Shading Accent 2" w:semiHidden="0" w:uiPriority="60" w:unhideWhenUsed="0"/>
-    <w:lsdException w:name="Light List Accent 2" w:semiHidden="0" w:uiPriority="61" w:unhideWhenUsed="0"/>
-    <w:lsdException w:name="Light Grid Accent 2" w:semiHidden="0" w:uiPriority="62" w:unhideWhenUsed="0"/>
-    <w:lsdException w:name="Medium Shading 1 Accent 2" w:semiHidden="0" w:uiPriority="63" w:unhideWhenUsed="0"/>
-    <w:lsdException w:name="Medium Shading 2 Accent 2" w:semiHidden="0" w:uiPriority="64" w:unhideWhenUsed="0"/>
-    <w:lsdException w:name="Medium List 1 Accent 2" w:semiHidden="0" w:uiPriority="65" w:unhideWhenUsed="0"/>
-    <w:lsdException w:name="Medium List 2 Accent 2" w:semiHidden="0" w:uiPriority="66" w:unhideWhenUsed="0"/>
-    <w:lsdException w:name="Medium Grid 1 Accent 2" w:semiHidden="0" w:uiPriority="67" w:unhideWhenUsed="0"/>
-    <w:lsdException w:name="Medium Grid 2 Accent 2" w:semiHidden="0" w:uiPriority="68" w:unhideWhenUsed="0"/>
-    <w:lsdException w:name="Medium Grid 3 Accent 2" w:semiHidden="0" w:uiPriority="69" w:unhideWhenUsed="0"/>
-    <w:lsdException w:name="Dark List Accent 2" w:semiHidden="0" w:uiPriority="70" w:unhideWhenUsed="0"/>
-    <w:lsdException w:name="Colorful Shading Accent 2" w:semiHidden="0" w:uiPriority="71" w:unhideWhenUsed="0"/>
-    <w:lsdException w:name="Colorful List Accent 2" w:semiHidden="0" w:uiPriority="72" w:unhideWhenUsed="0"/>
-    <w:lsdException w:name="Colorful Grid Accent 2" w:semiHidden="0" w:uiPriority="73" w:unhideWhenUsed="0"/>
-    <w:lsdException w:name="Light Shading Accent 3" w:semiHidden="0" w:uiPriority="60" w:unhideWhenUsed="0"/>
-    <w:lsdException w:name="Light List Accent 3" w:semiHidden="0" w:uiPriority="61" w:unhideWhenUsed="0"/>
-    <w:lsdException w:name="Light Grid Accent 3" w:semiHidden="0" w:uiPriority="62" w:unhideWhenUsed="0"/>
-    <w:lsdException w:name="Medium Shading 1 Accent 3" w:semiHidden="0" w:uiPriority="63" w:unhideWhenUsed="0"/>
-    <w:lsdException w:name="Medium Shading 2 Accent 3" w:semiHidden="0" w:uiPriority="64" w:unhideWhenUsed="0"/>
-    <w:lsdException w:name="Medium List 1 Accent 3" w:semiHidden="0" w:uiPriority="65" w:unhideWhenUsed="0"/>
-    <w:lsdException w:name="Medium List 2 Accent 3" w:semiHidden="0" w:uiPriority="66" w:unhideWhenUsed="0"/>
-    <w:lsdException w:name="Medium Grid 1 Accent 3" w:semiHidden="0" w:uiPriority="67" w:unhideWhenUsed="0"/>
-    <w:lsdException w:name="Medium Grid 2 Accent 3" w:semiHidden="0" w:uiPriority="68" w:unhideWhenUsed="0"/>
-    <w:lsdException w:name="Medium Grid 3 Accent 3" w:semiHidden="0" w:uiPriority="69" w:unhideWhenUsed="0"/>
-    <w:lsdException w:name="Dark List Accent 3" w:semiHidden="0" w:uiPriority="70" w:unhideWhenUsed="0"/>
-    <w:lsdException w:name="Colorful Shading Accent 3" w:semiHidden="0" w:uiPriority="71" w:unhideWhenUsed="0"/>
-    <w:lsdException w:name="Colorful List Accent 3" w:semiHidden="0" w:uiPriority="72" w:unhideWhenUsed="0"/>
-    <w:lsdException w:name="Colorful Grid Accent 3" w:semiHidden="0" w:uiPriority="73" w:unhideWhenUsed="0"/>
-    <w:lsdException w:name="Light Shading Accent 4" w:semiHidden="0" w:uiPriority="60" w:unhideWhenUsed="0"/>
-    <w:lsdException w:name="Light List Accent 4" w:semiHidden="0" w:uiPriority="61" w:unhideWhenUsed="0"/>
-    <w:lsdException w:name="Light Grid Accent 4" w:semiHidden="0" w:uiPriority="62" w:unhideWhenUsed="0"/>
-    <w:lsdException w:name="Medium Shading 1 Accent 4" w:semiHidden="0" w:uiPriority="63" w:unhideWhenUsed="0"/>
-    <w:lsdException w:name="Medium Shading 2 Accent 4" w:semiHidden="0" w:uiPriority="64" w:unhideWhenUsed="0"/>
-    <w:lsdException w:name="Medium List 1 Accent 4" w:semiHidden="0" w:uiPriority="65" w:unhideWhenUsed="0"/>
-    <w:lsdException w:name="Medium List 2 Accent 4" w:semiHidden="0" w:uiPriority="66" w:unhideWhenUsed="0"/>
-    <w:lsdException w:name="Medium Grid 1 Accent 4" w:semiHidden="0" w:uiPriority="67" w:unhideWhenUsed="0"/>
-    <w:lsdException w:name="Medium Grid 2 Accent 4" w:semiHidden="0" w:uiPriority="68" w:unhideWhenUsed="0"/>
-    <w:lsdException w:name="Medium Grid 3 Accent 4" w:semiHidden="0" w:uiPriority="69" w:unhideWhenUsed="0"/>
-    <w:lsdException w:name="Dark List Accent 4" w:semiHidden="0" w:uiPriority="70" w:unhideWhenUsed="0"/>
-    <w:lsdException w:name="Colorful Shading Accent 4" w:semiHidden="0" w:uiPriority="71" w:unhideWhenUsed="0"/>
-    <w:lsdException w:name="Colorful List Accent 4" w:semiHidden="0" w:uiPriority="72" w:unhideWhenUsed="0"/>
-    <w:lsdException w:name="Colorful Grid Accent 4" w:semiHidden="0" w:uiPriority="73" w:unhideWhenUsed="0"/>
-    <w:lsdException w:name="Light Shading Accent 5" w:semiHidden="0" w:uiPriority="60" w:unhideWhenUsed="0"/>
-    <w:lsdException w:name="Light List Accent 5" w:semiHidden="0" w:uiPriority="61" w:unhideWhenUsed="0"/>
-    <w:lsdException w:name="Light Grid Accent 5" w:semiHidden="0" w:uiPriority="62" w:unhideWhenUsed="0"/>
-    <w:lsdException w:name="Medium Shading 1 Accent 5" w:semiHidden="0" w:uiPriority="63" w:unhideWhenUsed="0"/>
-    <w:lsdException w:name="Medium Shading 2 Accent 5" w:semiHidden="0" w:uiPriority="64" w:unhideWhenUsed="0"/>
-    <w:lsdException w:name="Medium List 1 Accent 5" w:semiHidden="0" w:uiPriority="65" w:unhideWhenUsed="0"/>
-    <w:lsdException w:name="Medium List 2 Accent 5" w:semiHidden="0" w:uiPriority="66" w:unhideWhenUsed="0"/>
-    <w:lsdException w:name="Medium Grid 1 Accent 5" w:semiHidden="0" w:uiPriority="67" w:unhideWhenUsed="0"/>
-    <w:lsdException w:name="Medium Grid 2 Accent 5" w:semiHidden="0" w:uiPriority="68" w:unhideWhenUsed="0"/>
-    <w:lsdException w:name="Medium Grid 3 Accent 5" w:semiHidden="0" w:uiPriority="69" w:unhideWhenUsed="0"/>
-    <w:lsdException w:name="Dark List Accent 5" w:semiHidden="0" w:uiPriority="70" w:unhideWhenUsed="0"/>
-    <w:lsdException w:name="Colorful Shading Accent 5" w:semiHidden="0" w:uiPriority="71" w:unhideWhenUsed="0"/>
-    <w:lsdException w:name="Colorful List Accent 5" w:semiHidden="0" w:uiPriority="72" w:unhideWhenUsed="0"/>
-    <w:lsdException w:name="Colorful Grid Accent 5" w:semiHidden="0" w:uiPriority="73" w:unhideWhenUsed="0"/>
-    <w:lsdException w:name="Light Shading Accent 6" w:semiHidden="0" w:uiPriority="60" w:unhideWhenUsed="0"/>
-    <w:lsdException w:name="Light List Accent 6" w:semiHidden="0" w:uiPriority="61" w:unhideWhenUsed="0"/>
-    <w:lsdException w:name="Light Grid Accent 6" w:semiHidden="0" w:uiPriority="62" w:unhideWhenUsed="0"/>
-    <w:lsdException w:name="Medium Shading 1 Accent 6" w:semiHidden="0" w:uiPriority="63" w:unhideWhenUsed="0"/>
-    <w:lsdException w:name="Medium Shading 2 Accent 6" w:semiHidden="0" w:uiPriority="64" w:unhideWhenUsed="0"/>
-    <w:lsdException w:name="Medium List 1 Accent 6" w:semiHidden="0" w:uiPriority="65" w:unhideWhenUsed="0"/>
-    <w:lsdException w:name="Medium List 2 Accent 6" w:semiHidden="0" w:uiPriority="66" w:unhideWhenUsed="0"/>
-    <w:lsdException w:name="Medium Grid 1 Accent 6" w:semiHidden="0" w:uiPriority="67" w:unhideWhenUsed="0"/>
-    <w:lsdException w:name="Medium Grid 2 Accent 6" w:semiHidden="0" w:uiPriority="68" w:unhideWhenUsed="0"/>
-    <w:lsdException w:name="Medium Grid 3 Accent 6" w:semiHidden="0" w:uiPriority="69" w:unhideWhenUsed="0"/>
-    <w:lsdException w:name="Dark List Accent 6" w:semiHidden="0" w:uiPriority="70" w:unhideWhenUsed="0"/>
-    <w:lsdException w:name="Colorful Shading Accent 6" w:semiHidden="0" w:uiPriority="71" w:unhideWhenUsed="0"/>
-    <w:lsdException w:name="Colorful List Accent 6" w:semiHidden="0" w:uiPriority="72" w:unhideWhenUsed="0"/>
-    <w:lsdException w:name="Colorful Grid Accent 6" w:semiHidden="0" w:uiPriority="73" w:unhideWhenUsed="0"/>
-    <w:lsdException w:name="Subtle Emphasis" w:semiHidden="0" w:uiPriority="19" w:unhideWhenUsed="0" w:qFormat="1"/>
-    <w:lsdException w:name="Intense Emphasis" w:semiHidden="0" w:uiPriority="21" w:unhideWhenUsed="0" w:qFormat="1"/>
-    <w:lsdException w:name="Subtle Reference" w:semiHidden="0" w:uiPriority="31" w:unhideWhenUsed="0" w:qFormat="1"/>
-    <w:lsdException w:name="Intense Reference" w:semiHidden="0" w:uiPriority="32" w:unhideWhenUsed="0" w:qFormat="1"/>
-    <w:lsdException w:name="Book Title" w:semiHidden="0" w:uiPriority="33" w:unhideWhenUsed="0" w:qFormat="1"/>
-    <w:lsdException w:name="Bibliography" w:uiPriority="37"/>
-    <w:lsdException w:name="TOC Heading" w:uiPriority="39" w:qFormat="1"/>
-  </w:latentStyles>
-  <w:style w:type="paragraph" w:default="1" w:styleId="Normale">
-    <w:name w:val="Normal"/>
-    <w:qFormat/>
-    <w:rsid w:val="00A11EEB"/>
-    <w:pPr>
-      <w:outlineLvl w:val="0"/>
-    </w:pPr>
-    <w:rPr>
-      <w:rFonts w:ascii="Georgia" w:hAnsi="Georgia" w:cs="Arial"/>
-      <w:lang w:val="en-US"/>
-    </w:rPr>
-  </w:style>
-  <w:style w:type="paragraph" w:styleId="Titolo1">
-    <w:name w:val="heading 1"/>
-    <w:basedOn w:val="Paragrafoelenco"/>
-    <w:next w:val="Normale"/>
-    <w:link w:val="Titolo1Carattere"/>
-    <w:uiPriority w:val="9"/>
-    <w:qFormat/>
-    <w:rsid w:val="00D60430"/>
-    <w:pPr>
-      <w:numPr>
-        <w:numId w:val="8"/>
-      </w:numPr>
-    </w:pPr>
-    <w:rPr>
-      <w:b/>
-      <w:sz w:val="26"/>
-      <w:szCs w:val="24"/>
-    </w:rPr>
-  </w:style>
-  <w:style w:type="paragraph" w:styleId="Titolo2">
-    <w:name w:val="heading 2"/>
-    <w:basedOn w:val="Paragrafoelenco"/>
-    <w:next w:val="Nessunaspaziatura"/>
-    <w:link w:val="Titolo2Carattere"/>
-    <w:uiPriority w:val="9"/>
-    <w:unhideWhenUsed/>
-    <w:qFormat/>
-    <w:rsid w:val="00811AF5"/>
-    <w:pPr>
-      <w:numPr>
-        <w:ilvl w:val="1"/>
-        <w:numId w:val="8"/>
-      </w:numPr>
-      <w:spacing w:before="480"/>
-      <w:outlineLvl w:val="1"/>
-    </w:pPr>
-    <w:rPr>
-      <w:b/>
-      <w:noProof/>
-      <w:sz w:val="24"/>
-      <w:szCs w:val="24"/>
-    </w:rPr>
-  </w:style>
-  <w:style w:type="paragraph" w:styleId="Titolo3">
-    <w:name w:val="heading 3"/>
-    <w:basedOn w:val="Titolo2"/>
-    <w:next w:val="Normale"/>
-    <w:link w:val="Titolo3Carattere"/>
-    <w:uiPriority w:val="9"/>
-    <w:unhideWhenUsed/>
-    <w:qFormat/>
-    <w:rsid w:val="00CD4F97"/>
-    <w:pPr>
-      <w:numPr>
-        <w:ilvl w:val="2"/>
-      </w:numPr>
-      <w:spacing w:before="240"/>
-      <w:outlineLvl w:val="2"/>
-    </w:pPr>
-  </w:style>
-  <w:style w:type="paragraph" w:styleId="Titolo4">
-    <w:name w:val="heading 4"/>
-    <w:basedOn w:val="Titolo3"/>
-    <w:next w:val="Normale"/>
-    <w:link w:val="Titolo4Carattere"/>
-    <w:uiPriority w:val="9"/>
-    <w:unhideWhenUsed/>
-    <w:qFormat/>
-    <w:rsid w:val="00590462"/>
-    <w:pPr>
-      <w:numPr>
-        <w:ilvl w:val="3"/>
-      </w:numPr>
-      <w:outlineLvl w:val="3"/>
-    </w:pPr>
-  </w:style>
-  <w:style w:type="character" w:default="1" w:styleId="Carpredefinitoparagrafo">
-    <w:name w:val="Default Paragraph Font"/>
-    <w:uiPriority w:val="1"/>
-    <w:semiHidden/>
-    <w:unhideWhenUsed/>
-  </w:style>
-  <w:style w:type="table" w:default="1" w:styleId="Tabellanormale">
-    <w:name w:val="Normal Table"/>
-    <w:uiPriority w:val="99"/>
-    <w:semiHidden/>
-    <w:unhideWhenUsed/>
-    <w:tblPr>
-      <w:tblInd w:w="0" w:type="dxa"/>
-      <w:tblCellMar>
-        <w:top w:w="0" w:type="dxa"/>
-        <w:left w:w="108" w:type="dxa"/>
-        <w:bottom w:w="0" w:type="dxa"/>
-        <w:right w:w="108" w:type="dxa"/>
-      </w:tblCellMar>
-    </w:tblPr>
-  </w:style>
-  <w:style w:type="numbering" w:default="1" w:styleId="Nessunelenco">
-    <w:name w:val="No List"/>
-    <w:uiPriority w:val="99"/>
-    <w:semiHidden/>
-    <w:unhideWhenUsed/>
-  </w:style>
-  <w:style w:type="paragraph" w:styleId="Paragrafoelenco">
-    <w:name w:val="List Paragraph"/>
-    <w:basedOn w:val="Normale"/>
-    <w:uiPriority w:val="34"/>
-    <w:qFormat/>
-    <w:rsid w:val="00D3097F"/>
-    <w:pPr>
-      <w:ind w:left="720"/>
-      <w:contextualSpacing/>
-    </w:pPr>
-  </w:style>
-  <w:style w:type="character" w:customStyle="1" w:styleId="Titolo1Carattere">
-    <w:name w:val="Titolo 1 Carattere"/>
-    <w:basedOn w:val="Carpredefinitoparagrafo"/>
-    <w:link w:val="Titolo1"/>
-    <w:uiPriority w:val="9"/>
-    <w:rsid w:val="00D60430"/>
-    <w:rPr>
-      <w:rFonts w:ascii="Georgia" w:hAnsi="Georgia" w:cs="Arial"/>
-      <w:b/>
-      <w:sz w:val="26"/>
-      <w:szCs w:val="24"/>
-      <w:lang w:val="en-US"/>
-    </w:rPr>
-  </w:style>
-  <w:style w:type="paragraph" w:styleId="Titolosommario">
-    <w:name w:val="TOC Heading"/>
-    <w:basedOn w:val="Titolo1"/>
-    <w:next w:val="Normale"/>
-    <w:uiPriority w:val="39"/>
-    <w:unhideWhenUsed/>
-    <w:qFormat/>
-    <w:rsid w:val="00D3097F"/>
-    <w:pPr>
-      <w:numPr>
-        <w:numId w:val="0"/>
-      </w:numPr>
-      <w:outlineLvl w:val="9"/>
-    </w:pPr>
-    <w:rPr>
-      <w:lang w:eastAsia="it-IT"/>
-    </w:rPr>
-  </w:style>
-  <w:style w:type="paragraph" w:styleId="Sommario1">
-    <w:name w:val="toc 1"/>
-    <w:basedOn w:val="Normale"/>
-    <w:next w:val="Normale"/>
-    <w:autoRedefine/>
-    <w:uiPriority w:val="39"/>
-    <w:unhideWhenUsed/>
-    <w:rsid w:val="008F74EE"/>
-    <w:pPr>
-      <w:tabs>
-        <w:tab w:val="left" w:pos="440"/>
-        <w:tab w:val="right" w:leader="dot" w:pos="9628"/>
-      </w:tabs>
-      <w:spacing w:after="100"/>
-    </w:pPr>
-    <w:rPr>
-      <w:b/>
-    </w:rPr>
-  </w:style>
-  <w:style w:type="character" w:styleId="Collegamentoipertestuale">
-    <w:name w:val="Hyperlink"/>
-    <w:basedOn w:val="Carpredefinitoparagrafo"/>
-    <w:uiPriority w:val="99"/>
-    <w:unhideWhenUsed/>
-    <w:rsid w:val="00D3097F"/>
-    <w:rPr>
-      <w:color w:val="0563C1" w:themeColor="hyperlink"/>
-      <w:u w:val="single"/>
-    </w:rPr>
-  </w:style>
-  <w:style w:type="paragraph" w:styleId="Sommario2">
-    <w:name w:val="toc 2"/>
-    <w:basedOn w:val="Normale"/>
-    <w:next w:val="Normale"/>
-    <w:autoRedefine/>
-    <w:uiPriority w:val="39"/>
-    <w:unhideWhenUsed/>
-    <w:rsid w:val="00D3097F"/>
-    <w:pPr>
-      <w:spacing w:after="100"/>
-      <w:ind w:left="220"/>
-    </w:pPr>
-    <w:rPr>
-      <w:rFonts w:eastAsiaTheme="minorEastAsia" w:cs="Times New Roman"/>
-      <w:lang w:eastAsia="it-IT"/>
-    </w:rPr>
-  </w:style>
-  <w:style w:type="paragraph" w:styleId="Sommario3">
-    <w:name w:val="toc 3"/>
-    <w:basedOn w:val="Normale"/>
-    <w:next w:val="Normale"/>
-    <w:autoRedefine/>
-    <w:uiPriority w:val="39"/>
-    <w:unhideWhenUsed/>
-    <w:rsid w:val="00D3097F"/>
-    <w:pPr>
-      <w:spacing w:after="100"/>
-      <w:ind w:left="440"/>
-    </w:pPr>
-    <w:rPr>
-      <w:rFonts w:eastAsiaTheme="minorEastAsia" w:cs="Times New Roman"/>
-      <w:lang w:eastAsia="it-IT"/>
-    </w:rPr>
-  </w:style>
-  <w:style w:type="paragraph" w:styleId="Testofumetto">
-    <w:name w:val="Balloon Text"/>
-    <w:basedOn w:val="Normale"/>
-    <w:link w:val="TestofumettoCarattere"/>
-    <w:uiPriority w:val="99"/>
-    <w:semiHidden/>
-    <w:unhideWhenUsed/>
-    <w:rsid w:val="00D3097F"/>
-    <w:pPr>
-      <w:spacing w:after="0" w:line="240" w:lineRule="auto"/>
-    </w:pPr>
-    <w:rPr>
-      <w:rFonts w:ascii="Segoe UI" w:hAnsi="Segoe UI" w:cs="Segoe UI"/>
-      <w:sz w:val="18"/>
-      <w:szCs w:val="18"/>
-    </w:rPr>
-  </w:style>
-  <w:style w:type="character" w:customStyle="1" w:styleId="TestofumettoCarattere">
-    <w:name w:val="Testo fumetto Carattere"/>
-    <w:basedOn w:val="Carpredefinitoparagrafo"/>
-    <w:link w:val="Testofumetto"/>
-    <w:uiPriority w:val="99"/>
-    <w:semiHidden/>
-    <w:rsid w:val="00D3097F"/>
-    <w:rPr>
-      <w:rFonts w:ascii="Segoe UI" w:hAnsi="Segoe UI" w:cs="Segoe UI"/>
-      <w:sz w:val="18"/>
-      <w:szCs w:val="18"/>
-    </w:rPr>
-  </w:style>
-  <w:style w:type="paragraph" w:styleId="Intestazione">
-    <w:name w:val="header"/>
-    <w:basedOn w:val="Normale"/>
-    <w:link w:val="IntestazioneCarattere"/>
-    <w:uiPriority w:val="99"/>
-    <w:unhideWhenUsed/>
-    <w:rsid w:val="00D3097F"/>
-    <w:pPr>
-      <w:tabs>
-        <w:tab w:val="center" w:pos="4819"/>
-        <w:tab w:val="right" w:pos="9638"/>
-      </w:tabs>
-      <w:spacing w:after="0" w:line="240" w:lineRule="auto"/>
-    </w:pPr>
-  </w:style>
-  <w:style w:type="character" w:customStyle="1" w:styleId="IntestazioneCarattere">
-    <w:name w:val="Intestazione Carattere"/>
-    <w:basedOn w:val="Carpredefinitoparagrafo"/>
-    <w:link w:val="Intestazione"/>
-    <w:uiPriority w:val="99"/>
-    <w:rsid w:val="00D3097F"/>
-  </w:style>
-  <w:style w:type="paragraph" w:styleId="Pidipagina">
-    <w:name w:val="footer"/>
-    <w:basedOn w:val="Normale"/>
-    <w:link w:val="PidipaginaCarattere"/>
-    <w:uiPriority w:val="99"/>
-    <w:unhideWhenUsed/>
-    <w:rsid w:val="00D3097F"/>
-    <w:pPr>
-      <w:tabs>
-        <w:tab w:val="center" w:pos="4819"/>
-        <w:tab w:val="right" w:pos="9638"/>
-      </w:tabs>
-      <w:spacing w:after="0" w:line="240" w:lineRule="auto"/>
-    </w:pPr>
-  </w:style>
-  <w:style w:type="character" w:customStyle="1" w:styleId="PidipaginaCarattere">
-    <w:name w:val="Piè di pagina Carattere"/>
-    <w:basedOn w:val="Carpredefinitoparagrafo"/>
-    <w:link w:val="Pidipagina"/>
-    <w:uiPriority w:val="99"/>
-    <w:rsid w:val="00D3097F"/>
-  </w:style>
-  <w:style w:type="character" w:customStyle="1" w:styleId="Titolo2Carattere">
-    <w:name w:val="Titolo 2 Carattere"/>
-    <w:basedOn w:val="Carpredefinitoparagrafo"/>
-    <w:link w:val="Titolo2"/>
-    <w:uiPriority w:val="9"/>
-    <w:rsid w:val="00811AF5"/>
-    <w:rPr>
-      <w:rFonts w:ascii="Georgia" w:hAnsi="Georgia" w:cs="Arial"/>
-      <w:b/>
-      <w:noProof/>
-      <w:sz w:val="24"/>
-      <w:szCs w:val="24"/>
-      <w:lang w:val="en-US"/>
-    </w:rPr>
-  </w:style>
-  <w:style w:type="character" w:customStyle="1" w:styleId="Titolo3Carattere">
-    <w:name w:val="Titolo 3 Carattere"/>
-    <w:basedOn w:val="Carpredefinitoparagrafo"/>
-    <w:link w:val="Titolo3"/>
-    <w:uiPriority w:val="9"/>
-    <w:rsid w:val="00CD4F97"/>
-    <w:rPr>
-      <w:rFonts w:ascii="Georgia" w:hAnsi="Georgia" w:cs="Arial"/>
-      <w:b/>
-      <w:noProof/>
-      <w:sz w:val="24"/>
-      <w:szCs w:val="24"/>
-      <w:lang w:val="en-US"/>
-    </w:rPr>
-  </w:style>
-  <w:style w:type="paragraph" w:styleId="Nessunaspaziatura">
-    <w:name w:val="No Spacing"/>
-    <w:aliases w:val="TextTitolo2"/>
-    <w:basedOn w:val="Normale"/>
-    <w:link w:val="NessunaspaziaturaCarattere"/>
-    <w:uiPriority w:val="1"/>
-    <w:qFormat/>
-    <w:rsid w:val="00DB2F90"/>
-    <w:pPr>
-      <w:ind w:left="360"/>
-      <w:jc w:val="both"/>
-    </w:pPr>
-    <w:rPr>
-      <w:sz w:val="24"/>
-      <w:szCs w:val="24"/>
-    </w:rPr>
-  </w:style>
-  <w:style w:type="character" w:customStyle="1" w:styleId="NessunaspaziaturaCarattere">
-    <w:name w:val="Nessuna spaziatura Carattere"/>
-    <w:aliases w:val="TextTitolo2 Carattere"/>
-    <w:basedOn w:val="Carpredefinitoparagrafo"/>
-    <w:link w:val="Nessunaspaziatura"/>
-    <w:uiPriority w:val="1"/>
-    <w:rsid w:val="00DB2F90"/>
-    <w:rPr>
-      <w:rFonts w:ascii="Georgia" w:hAnsi="Georgia" w:cs="Arial"/>
-      <w:sz w:val="24"/>
-      <w:szCs w:val="24"/>
-      <w:lang w:val="en-US"/>
-    </w:rPr>
-  </w:style>
-  <w:style w:type="paragraph" w:styleId="Titolo">
-    <w:name w:val="Title"/>
-    <w:basedOn w:val="Normale"/>
-    <w:next w:val="Normale"/>
-    <w:link w:val="TitoloCarattere"/>
-    <w:uiPriority w:val="10"/>
-    <w:qFormat/>
-    <w:rsid w:val="004751C9"/>
-    <w:pPr>
-      <w:spacing w:after="0" w:line="216" w:lineRule="auto"/>
-      <w:contextualSpacing/>
-    </w:pPr>
-    <w:rPr>
-      <w:rFonts w:asciiTheme="majorHAnsi" w:eastAsiaTheme="majorEastAsia" w:hAnsiTheme="majorHAnsi" w:cstheme="majorBidi"/>
-      <w:color w:val="404040" w:themeColor="text1" w:themeTint="BF"/>
-      <w:spacing w:val="-10"/>
-      <w:kern w:val="28"/>
-      <w:sz w:val="56"/>
-      <w:szCs w:val="56"/>
-    </w:rPr>
-  </w:style>
-  <w:style w:type="character" w:customStyle="1" w:styleId="TitoloCarattere">
-    <w:name w:val="Titolo Carattere"/>
-    <w:basedOn w:val="Carpredefinitoparagrafo"/>
-    <w:link w:val="Titolo"/>
-    <w:uiPriority w:val="10"/>
-    <w:rsid w:val="004751C9"/>
-    <w:rPr>
-      <w:rFonts w:asciiTheme="majorHAnsi" w:eastAsiaTheme="majorEastAsia" w:hAnsiTheme="majorHAnsi" w:cstheme="majorBidi"/>
-      <w:color w:val="404040" w:themeColor="text1" w:themeTint="BF"/>
-      <w:spacing w:val="-10"/>
-      <w:kern w:val="28"/>
-      <w:sz w:val="56"/>
-      <w:szCs w:val="56"/>
-      <w:lang w:val="en-US"/>
-    </w:rPr>
-  </w:style>
-  <w:style w:type="paragraph" w:styleId="Sottotitolo">
-    <w:name w:val="Subtitle"/>
-    <w:basedOn w:val="Normale"/>
-    <w:next w:val="Normale"/>
-    <w:link w:val="SottotitoloCarattere"/>
-    <w:uiPriority w:val="11"/>
-    <w:qFormat/>
-    <w:rsid w:val="004751C9"/>
-    <w:pPr>
-      <w:numPr>
-        <w:ilvl w:val="1"/>
-      </w:numPr>
-    </w:pPr>
-    <w:rPr>
-      <w:rFonts w:eastAsiaTheme="minorEastAsia" w:cs="Times New Roman"/>
-      <w:color w:val="5A5A5A" w:themeColor="text1" w:themeTint="A5"/>
-      <w:spacing w:val="15"/>
-    </w:rPr>
-  </w:style>
-  <w:style w:type="character" w:customStyle="1" w:styleId="SottotitoloCarattere">
-    <w:name w:val="Sottotitolo Carattere"/>
-    <w:basedOn w:val="Carpredefinitoparagrafo"/>
-    <w:link w:val="Sottotitolo"/>
-    <w:uiPriority w:val="11"/>
-    <w:rsid w:val="004751C9"/>
-    <w:rPr>
-      <w:rFonts w:eastAsiaTheme="minorEastAsia" w:cs="Times New Roman"/>
-      <w:color w:val="5A5A5A" w:themeColor="text1" w:themeTint="A5"/>
-      <w:spacing w:val="15"/>
-      <w:lang w:val="en-US"/>
-    </w:rPr>
-  </w:style>
-  <w:style w:type="paragraph" w:customStyle="1" w:styleId="TextTitolo3">
-    <w:name w:val="TextTitolo3"/>
-    <w:basedOn w:val="Nessunaspaziatura"/>
-    <w:link w:val="TextTitolo3Carattere"/>
-    <w:qFormat/>
-    <w:rsid w:val="00467CBD"/>
-    <w:pPr>
-      <w:ind w:left="708"/>
-    </w:pPr>
-  </w:style>
-  <w:style w:type="character" w:customStyle="1" w:styleId="TextTitolo3Carattere">
-    <w:name w:val="TextTitolo3 Carattere"/>
-    <w:basedOn w:val="NessunaspaziaturaCarattere"/>
-    <w:link w:val="TextTitolo3"/>
-    <w:rsid w:val="00467CBD"/>
-    <w:rPr>
-      <w:rFonts w:ascii="Georgia" w:hAnsi="Georgia" w:cs="Arial"/>
-      <w:sz w:val="24"/>
-      <w:szCs w:val="24"/>
-      <w:lang w:val="en-US"/>
-    </w:rPr>
-  </w:style>
-  <w:style w:type="paragraph" w:styleId="Sommario4">
-    <w:name w:val="toc 4"/>
-    <w:basedOn w:val="Normale"/>
-    <w:next w:val="Normale"/>
-    <w:autoRedefine/>
-    <w:uiPriority w:val="39"/>
-    <w:unhideWhenUsed/>
-    <w:rsid w:val="008F74EE"/>
-    <w:pPr>
-      <w:spacing w:after="100"/>
-      <w:ind w:left="660"/>
-      <w:outlineLvl w:val="9"/>
-    </w:pPr>
-    <w:rPr>
-      <w:rFonts w:asciiTheme="minorHAnsi" w:eastAsiaTheme="minorEastAsia" w:hAnsiTheme="minorHAnsi" w:cstheme="minorBidi"/>
-    </w:rPr>
-  </w:style>
-  <w:style w:type="paragraph" w:styleId="Sommario5">
-    <w:name w:val="toc 5"/>
-    <w:basedOn w:val="Normale"/>
-    <w:next w:val="Normale"/>
-    <w:autoRedefine/>
-    <w:uiPriority w:val="39"/>
-    <w:unhideWhenUsed/>
-    <w:rsid w:val="008F74EE"/>
-    <w:pPr>
-      <w:spacing w:after="100"/>
-      <w:ind w:left="880"/>
-      <w:outlineLvl w:val="9"/>
-    </w:pPr>
-    <w:rPr>
-      <w:rFonts w:asciiTheme="minorHAnsi" w:eastAsiaTheme="minorEastAsia" w:hAnsiTheme="minorHAnsi" w:cstheme="minorBidi"/>
-    </w:rPr>
-  </w:style>
-  <w:style w:type="paragraph" w:styleId="Sommario6">
-    <w:name w:val="toc 6"/>
-    <w:basedOn w:val="Normale"/>
-    <w:next w:val="Normale"/>
-    <w:autoRedefine/>
-    <w:uiPriority w:val="39"/>
-    <w:unhideWhenUsed/>
-    <w:rsid w:val="008F74EE"/>
-    <w:pPr>
-      <w:spacing w:after="100"/>
-      <w:ind w:left="1100"/>
-      <w:outlineLvl w:val="9"/>
-    </w:pPr>
-    <w:rPr>
-      <w:rFonts w:asciiTheme="minorHAnsi" w:eastAsiaTheme="minorEastAsia" w:hAnsiTheme="minorHAnsi" w:cstheme="minorBidi"/>
-    </w:rPr>
-  </w:style>
-  <w:style w:type="paragraph" w:styleId="Sommario7">
-    <w:name w:val="toc 7"/>
-    <w:basedOn w:val="Normale"/>
-    <w:next w:val="Normale"/>
-    <w:autoRedefine/>
-    <w:uiPriority w:val="39"/>
-    <w:unhideWhenUsed/>
-    <w:rsid w:val="008F74EE"/>
-    <w:pPr>
-      <w:spacing w:after="100"/>
-      <w:ind w:left="1320"/>
-      <w:outlineLvl w:val="9"/>
-    </w:pPr>
-    <w:rPr>
-      <w:rFonts w:asciiTheme="minorHAnsi" w:eastAsiaTheme="minorEastAsia" w:hAnsiTheme="minorHAnsi" w:cstheme="minorBidi"/>
-    </w:rPr>
-  </w:style>
-  <w:style w:type="paragraph" w:styleId="Sommario8">
-    <w:name w:val="toc 8"/>
-    <w:basedOn w:val="Normale"/>
-    <w:next w:val="Normale"/>
-    <w:autoRedefine/>
-    <w:uiPriority w:val="39"/>
-    <w:unhideWhenUsed/>
-    <w:rsid w:val="008F74EE"/>
-    <w:pPr>
-      <w:spacing w:after="100"/>
-      <w:ind w:left="1540"/>
-      <w:outlineLvl w:val="9"/>
-    </w:pPr>
-    <w:rPr>
-      <w:rFonts w:asciiTheme="minorHAnsi" w:eastAsiaTheme="minorEastAsia" w:hAnsiTheme="minorHAnsi" w:cstheme="minorBidi"/>
-    </w:rPr>
-  </w:style>
-  <w:style w:type="paragraph" w:styleId="Sommario9">
-    <w:name w:val="toc 9"/>
-    <w:basedOn w:val="Normale"/>
-    <w:next w:val="Normale"/>
-    <w:autoRedefine/>
-    <w:uiPriority w:val="39"/>
-    <w:unhideWhenUsed/>
-    <w:rsid w:val="008F74EE"/>
-    <w:pPr>
-      <w:spacing w:after="100"/>
-      <w:ind w:left="1760"/>
-      <w:outlineLvl w:val="9"/>
-    </w:pPr>
-    <w:rPr>
-      <w:rFonts w:asciiTheme="minorHAnsi" w:eastAsiaTheme="minorEastAsia" w:hAnsiTheme="minorHAnsi" w:cstheme="minorBidi"/>
-    </w:rPr>
-  </w:style>
-  <w:style w:type="table" w:styleId="Grigliatabella">
-    <w:name w:val="Table Grid"/>
-    <w:basedOn w:val="Tabellanormale"/>
-    <w:uiPriority w:val="59"/>
-    <w:rsid w:val="00754999"/>
-    <w:pPr>
-      <w:spacing w:after="0" w:line="240" w:lineRule="auto"/>
-    </w:pPr>
-    <w:tblPr>
-      <w:tblBorders>
-        <w:top w:val="single" w:sz="4" w:space="0" w:color="auto"/>
-        <w:left w:val="single" w:sz="4" w:space="0" w:color="auto"/>
-        <w:bottom w:val="single" w:sz="4" w:space="0" w:color="auto"/>
-        <w:right w:val="single" w:sz="4" w:space="0" w:color="auto"/>
-        <w:insideH w:val="single" w:sz="4" w:space="0" w:color="auto"/>
-        <w:insideV w:val="single" w:sz="4" w:space="0" w:color="auto"/>
-      </w:tblBorders>
-    </w:tblPr>
-  </w:style>
-  <w:style w:type="character" w:customStyle="1" w:styleId="Titolo4Carattere">
-    <w:name w:val="Titolo 4 Carattere"/>
-    <w:basedOn w:val="Carpredefinitoparagrafo"/>
-    <w:link w:val="Titolo4"/>
-    <w:uiPriority w:val="9"/>
-    <w:rsid w:val="00590462"/>
-    <w:rPr>
-      <w:rFonts w:ascii="Georgia" w:hAnsi="Georgia" w:cs="Arial"/>
-      <w:b/>
-      <w:noProof/>
-      <w:sz w:val="24"/>
-      <w:szCs w:val="24"/>
-      <w:lang w:val="en-US"/>
-    </w:rPr>
-  </w:style>
-  <w:style w:type="character" w:styleId="Collegamentovisitato">
-    <w:name w:val="FollowedHyperlink"/>
-    <w:basedOn w:val="Carpredefinitoparagrafo"/>
-    <w:uiPriority w:val="99"/>
-    <w:semiHidden/>
-    <w:unhideWhenUsed/>
-    <w:rsid w:val="00DC2F3B"/>
-    <w:rPr>
-      <w:color w:val="954F72" w:themeColor="followedHyperlink"/>
-      <w:u w:val="single"/>
-    </w:rPr>
-  </w:style>
-  <w:style w:type="character" w:customStyle="1" w:styleId="apple-converted-space">
-    <w:name w:val="apple-converted-space"/>
-    <w:basedOn w:val="Carpredefinitoparagrafo"/>
-    <w:rsid w:val="00334745"/>
-  </w:style>
-</w:styles>
-</file>
-
-<file path=word/stylesWithEffects.xml><?xml version="1.0" encoding="utf-8"?>
-<w:styles xmlns:wpc="http://schemas.microsoft.com/office/word/2010/wordprocessingCanvas" xmlns:mc="http://schemas.openxmlformats.org/markup-compatibility/2006" xmlns:o="urn:schemas-microsoft-com:office:office" xmlns:r="http://schemas.openxmlformats.org/officeDocument/2006/relationships" xmlns:m="http://schemas.openxmlformats.org/officeDocument/2006/math" xmlns:v="urn:schemas-microsoft-com:vml" xmlns:wp14="http://schemas.microsoft.com/office/word/2010/wordprocessingDrawing" xmlns:wp="http://schemas.openxmlformats.org/drawingml/2006/wordprocessingDrawing" xmlns:w10="urn:schemas-microsoft-com:office:word" xmlns:w="http://schemas.openxmlformats.org/wordprocessingml/2006/main" xmlns:w14="http://schemas.microsoft.com/office/word/2010/wordml" xmlns:wpg="http://schemas.microsoft.com/office/word/2010/wordprocessingGroup" xmlns:wpi="http://schemas.microsoft.com/office/word/2010/wordprocessingInk" xmlns:wne="http://schemas.microsoft.com/office/word/2006/wordml" xmlns:wps="http://schemas.microsoft.com/office/word/2010/wordprocessingShape" mc:Ignorable="w14 wp14">
-  <w:docDefaults>
-    <w:rPrDefault>
-      <w:rPr>
-        <w:rFonts w:asciiTheme="minorHAnsi" w:eastAsiaTheme="minorHAnsi" w:hAnsiTheme="minorHAnsi" w:cstheme="minorBidi"/>
-        <w:sz w:val="22"/>
-        <w:szCs w:val="22"/>
-        <w:lang w:val="it-IT" w:eastAsia="en-US" w:bidi="ar-SA"/>
-      </w:rPr>
-    </w:rPrDefault>
-    <w:pPrDefault>
-      <w:pPr>
-        <w:spacing w:after="160" w:line="259" w:lineRule="auto"/>
-      </w:pPr>
-    </w:pPrDefault>
-  </w:docDefaults>
-  <w:latentStyles w:defLockedState="0" w:defUIPriority="99" w:defSemiHidden="1" w:defUnhideWhenUsed="1" w:defQFormat="0" w:count="267">
-    <w:lsdException w:name="Normal" w:semiHidden="0" w:uiPriority="0" w:unhideWhenUsed="0" w:qFormat="1"/>
-    <w:lsdException w:name="heading 1" w:semiHidden="0" w:uiPriority="9" w:unhideWhenUsed="0" w:qFormat="1"/>
-    <w:lsdException w:name="heading 2" w:uiPriority="9" w:qFormat="1"/>
-    <w:lsdException w:name="heading 3" w:uiPriority="9" w:qFormat="1"/>
-    <w:lsdException w:name="heading 4" w:uiPriority="9" w:qFormat="1"/>
-    <w:lsdException w:name="heading 5" w:uiPriority="9" w:qFormat="1"/>
-    <w:lsdException w:name="heading 6" w:uiPriority="9" w:qFormat="1"/>
-    <w:lsdException w:name="heading 7" w:uiPriority="9" w:qFormat="1"/>
-    <w:lsdException w:name="heading 8" w:uiPriority="9" w:qFormat="1"/>
-    <w:lsdException w:name="heading 9" w:uiPriority="9" w:qFormat="1"/>
-    <w:lsdException w:name="toc 1" w:uiPriority="39"/>
-    <w:lsdException w:name="toc 2" w:uiPriority="39"/>
-    <w:lsdException w:name="toc 3" w:uiPriority="39"/>
-    <w:lsdException w:name="toc 4" w:uiPriority="39"/>
-    <w:lsdException w:name="toc 5" w:uiPriority="39"/>
-    <w:lsdException w:name="toc 6" w:uiPriority="39"/>
-    <w:lsdException w:name="toc 7" w:uiPriority="39"/>
-    <w:lsdException w:name="toc 8" w:uiPriority="39"/>
-    <w:lsdException w:name="toc 9" w:uiPriority="39"/>
-    <w:lsdException w:name="caption" w:uiPriority="35" w:qFormat="1"/>
-    <w:lsdException w:name="Title" w:semiHidden="0" w:uiPriority="10" w:unhideWhenUsed="0" w:qFormat="1"/>
-    <w:lsdException w:name="Default Paragraph Font" w:uiPriority="1"/>
-    <w:lsdException w:name="Subtitle" w:semiHidden="0" w:uiPriority="11" w:unhideWhenUsed="0" w:qFormat="1"/>
-    <w:lsdException w:name="Strong" w:semiHidden="0" w:uiPriority="22" w:unhideWhenUsed="0" w:qFormat="1"/>
-    <w:lsdException w:name="Emphasis" w:semiHidden="0" w:uiPriority="20" w:unhideWhenUsed="0" w:qFormat="1"/>
-    <w:lsdException w:name="Table Grid" w:semiHidden="0" w:uiPriority="59" w:unhideWhenUsed="0"/>
-    <w:lsdException w:name="Placeholder Text" w:unhideWhenUsed="0"/>
-    <w:lsdException w:name="No Spacing" w:semiHidden="0" w:uiPriority="1" w:unhideWhenUsed="0" w:qFormat="1"/>
-    <w:lsdException w:name="Light Shading" w:semiHidden="0" w:uiPriority="60" w:unhideWhenUsed="0"/>
-    <w:lsdException w:name="Light List" w:semiHidden="0" w:uiPriority="61" w:unhideWhenUsed="0"/>
-    <w:lsdException w:name="Light Grid" w:semiHidden="0" w:uiPriority="62" w:unhideWhenUsed="0"/>
-    <w:lsdException w:name="Medium Shading 1" w:semiHidden="0" w:uiPriority="63" w:unhideWhenUsed="0"/>
-    <w:lsdException w:name="Medium Shading 2" w:semiHidden="0" w:uiPriority="64" w:unhideWhenUsed="0"/>
-    <w:lsdException w:name="Medium List 1" w:semiHidden="0" w:uiPriority="65" w:unhideWhenUsed="0"/>
-    <w:lsdException w:name="Medium List 2" w:semiHidden="0" w:uiPriority="66" w:unhideWhenUsed="0"/>
-    <w:lsdException w:name="Medium Grid 1" w:semiHidden="0" w:uiPriority="67" w:unhideWhenUsed="0"/>
-    <w:lsdException w:name="Medium Grid 2" w:semiHidden="0" w:uiPriority="68" w:unhideWhenUsed="0"/>
-    <w:lsdException w:name="Medium Grid 3" w:semiHidden="0" w:uiPriority="69" w:unhideWhenUsed="0"/>
-    <w:lsdException w:name="Dark List" w:semiHidden="0" w:uiPriority="70" w:unhideWhenUsed="0"/>
-    <w:lsdException w:name="Colorful Shading" w:semiHidden="0" w:uiPriority="71" w:unhideWhenUsed="0"/>
-    <w:lsdException w:name="Colorful List" w:semiHidden="0" w:uiPriority="72" w:unhideWhenUsed="0"/>
-    <w:lsdException w:name="Colorful Grid" w:semiHidden="0" w:uiPriority="73" w:unhideWhenUsed="0"/>
-    <w:lsdException w:name="Light Shading Accent 1" w:semiHidden="0" w:uiPriority="60" w:unhideWhenUsed="0"/>
-    <w:lsdException w:name="Light List Accent 1" w:semiHidden="0" w:uiPriority="61" w:unhideWhenUsed="0"/>
-    <w:lsdException w:name="Light Grid Accent 1" w:semiHidden="0" w:uiPriority="62" w:unhideWhenUsed="0"/>
-    <w:lsdException w:name="Medium Shading 1 Accent 1" w:semiHidden="0" w:uiPriority="63" w:unhideWhenUsed="0"/>
-    <w:lsdException w:name="Medium Shading 2 Accent 1" w:semiHidden="0" w:uiPriority="64" w:unhideWhenUsed="0"/>
-    <w:lsdException w:name="Medium List 1 Accent 1" w:semiHidden="0" w:uiPriority="65" w:unhideWhenUsed="0"/>
-    <w:lsdException w:name="Revision" w:unhideWhenUsed="0"/>
-    <w:lsdException w:name="List Paragraph" w:semiHidden="0" w:uiPriority="34" w:unhideWhenUsed="0" w:qFormat="1"/>
-    <w:lsdException w:name="Quote" w:semiHidden="0" w:uiPriority="29" w:unhideWhenUsed="0" w:qFormat="1"/>
-    <w:lsdException w:name="Intense Quote" w:semiHidden="0" w:uiPriority="30" w:unhideWhenUsed="0" w:qFormat="1"/>
-    <w:lsdException w:name="Medium List 2 Accent 1" w:semiHidden="0" w:uiPriority="66" w:unhideWhenUsed="0"/>
-    <w:lsdException w:name="Medium Grid 1 Accent 1" w:semiHidden="0" w:uiPriority="67" w:unhideWhenUsed="0"/>
-    <w:lsdException w:name="Medium Grid 2 Accent 1" w:semiHidden="0" w:uiPriority="68" w:unhideWhenUsed="0"/>
-    <w:lsdException w:name="Medium Grid 3 Accent 1" w:semiHidden="0" w:uiPriority="69" w:unhideWhenUsed="0"/>
-    <w:lsdException w:name="Dark List Accent 1" w:semiHidden="0" w:uiPriority="70" w:unhideWhenUsed="0"/>
-    <w:lsdException w:name="Colorful Shading Accent 1" w:semiHidden="0" w:uiPriority="71" w:unhideWhenUsed="0"/>
-    <w:lsdException w:name="Colorful List Accent 1" w:semiHidden="0" w:uiPriority="72" w:unhideWhenUsed="0"/>
-    <w:lsdException w:name="Colorful Grid Accent 1" w:semiHidden="0" w:uiPriority="73" w:unhideWhenUsed="0"/>
-    <w:lsdException w:name="Light Shading Accent 2" w:semiHidden="0" w:uiPriority="60" w:unhideWhenUsed="0"/>
-    <w:lsdException w:name="Light List Accent 2" w:semiHidden="0" w:uiPriority="61" w:unhideWhenUsed="0"/>
-    <w:lsdException w:name="Light Grid Accent 2" w:semiHidden="0" w:uiPriority="62" w:unhideWhenUsed="0"/>
-    <w:lsdException w:name="Medium Shading 1 Accent 2" w:semiHidden="0" w:uiPriority="63" w:unhideWhenUsed="0"/>
-    <w:lsdException w:name="Medium Shading 2 Accent 2" w:semiHidden="0" w:uiPriority="64" w:unhideWhenUsed="0"/>
-    <w:lsdException w:name="Medium List 1 Accent 2" w:semiHidden="0" w:uiPriority="65" w:unhideWhenUsed="0"/>
-    <w:lsdException w:name="Medium List 2 Accent 2" w:semiHidden="0" w:uiPriority="66" w:unhideWhenUsed="0"/>
-    <w:lsdException w:name="Medium Grid 1 Accent 2" w:semiHidden="0" w:uiPriority="67" w:unhideWhenUsed="0"/>
-    <w:lsdException w:name="Medium Grid 2 Accent 2" w:semiHidden="0" w:uiPriority="68" w:unhideWhenUsed="0"/>
-    <w:lsdException w:name="Medium Grid 3 Accent 2" w:semiHidden="0" w:uiPriority="69" w:unhideWhenUsed="0"/>
-    <w:lsdException w:name="Dark List Accent 2" w:semiHidden="0" w:uiPriority="70" w:unhideWhenUsed="0"/>
-    <w:lsdException w:name="Colorful Shading Accent 2" w:semiHidden="0" w:uiPriority="71" w:unhideWhenUsed="0"/>
-    <w:lsdException w:name="Colorful List Accent 2" w:semiHidden="0" w:uiPriority="72" w:unhideWhenUsed="0"/>
-    <w:lsdException w:name="Colorful Grid Accent 2" w:semiHidden="0" w:uiPriority="73" w:unhideWhenUsed="0"/>
-    <w:lsdException w:name="Light Shading Accent 3" w:semiHidden="0" w:uiPriority="60" w:unhideWhenUsed="0"/>
-    <w:lsdException w:name="Light List Accent 3" w:semiHidden="0" w:uiPriority="61" w:unhideWhenUsed="0"/>
-    <w:lsdException w:name="Light Grid Accent 3" w:semiHidden="0" w:uiPriority="62" w:unhideWhenUsed="0"/>
-    <w:lsdException w:name="Medium Shading 1 Accent 3" w:semiHidden="0" w:uiPriority="63" w:unhideWhenUsed="0"/>
-    <w:lsdException w:name="Medium Shading 2 Accent 3" w:semiHidden="0" w:uiPriority="64" w:unhideWhenUsed="0"/>
-    <w:lsdException w:name="Medium List 1 Accent 3" w:semiHidden="0" w:uiPriority="65" w:unhideWhenUsed="0"/>
-    <w:lsdException w:name="Medium List 2 Accent 3" w:semiHidden="0" w:uiPriority="66" w:unhideWhenUsed="0"/>
-    <w:lsdException w:name="Medium Grid 1 Accent 3" w:semiHidden="0" w:uiPriority="67" w:unhideWhenUsed="0"/>
-    <w:lsdException w:name="Medium Grid 2 Accent 3" w:semiHidden="0" w:uiPriority="68" w:unhideWhenUsed="0"/>
-    <w:lsdException w:name="Medium Grid 3 Accent 3" w:semiHidden="0" w:uiPriority="69" w:unhideWhenUsed="0"/>
-    <w:lsdException w:name="Dark List Accent 3" w:semiHidden="0" w:uiPriority="70" w:unhideWhenUsed="0"/>
-    <w:lsdException w:name="Colorful Shading Accent 3" w:semiHidden="0" w:uiPriority="71" w:unhideWhenUsed="0"/>
-    <w:lsdException w:name="Colorful List Accent 3" w:semiHidden="0" w:uiPriority="72" w:unhideWhenUsed="0"/>
-    <w:lsdException w:name="Colorful Grid Accent 3" w:semiHidden="0" w:uiPriority="73" w:unhideWhenUsed="0"/>
-    <w:lsdException w:name="Light Shading Accent 4" w:semiHidden="0" w:uiPriority="60" w:unhideWhenUsed="0"/>
-    <w:lsdException w:name="Light List Accent 4" w:semiHidden="0" w:uiPriority="61" w:unhideWhenUsed="0"/>
-    <w:lsdException w:name="Light Grid Accent 4" w:semiHidden="0" w:uiPriority="62" w:unhideWhenUsed="0"/>
-    <w:lsdException w:name="Medium Shading 1 Accent 4" w:semiHidden="0" w:uiPriority="63" w:unhideWhenUsed="0"/>
-    <w:lsdException w:name="Medium Shading 2 Accent 4" w:semiHidden="0" w:uiPriority="64" w:unhideWhenUsed="0"/>
-    <w:lsdException w:name="Medium List 1 Accent 4" w:semiHidden="0" w:uiPriority="65" w:unhideWhenUsed="0"/>
-    <w:lsdException w:name="Medium List 2 Accent 4" w:semiHidden="0" w:uiPriority="66" w:unhideWhenUsed="0"/>
-    <w:lsdException w:name="Medium Grid 1 Accent 4" w:semiHidden="0" w:uiPriority="67" w:unhideWhenUsed="0"/>
-    <w:lsdException w:name="Medium Grid 2 Accent 4" w:semiHidden="0" w:uiPriority="68" w:unhideWhenUsed="0"/>
-    <w:lsdException w:name="Medium Grid 3 Accent 4" w:semiHidden="0" w:uiPriority="69" w:unhideWhenUsed="0"/>
-    <w:lsdException w:name="Dark List Accent 4" w:semiHidden="0" w:uiPriority="70" w:unhideWhenUsed="0"/>
-    <w:lsdException w:name="Colorful Shading Accent 4" w:semiHidden="0" w:uiPriority="71" w:unhideWhenUsed="0"/>
-    <w:lsdException w:name="Colorful List Accent 4" w:semiHidden="0" w:uiPriority="72" w:unhideWhenUsed="0"/>
-    <w:lsdException w:name="Colorful Grid Accent 4" w:semiHidden="0" w:uiPriority="73" w:unhideWhenUsed="0"/>
-    <w:lsdException w:name="Light Shading Accent 5" w:semiHidden="0" w:uiPriority="60" w:unhideWhenUsed="0"/>
-    <w:lsdException w:name="Light List Accent 5" w:semiHidden="0" w:uiPriority="61" w:unhideWhenUsed="0"/>
-    <w:lsdException w:name="Light Grid Accent 5" w:semiHidden="0" w:uiPriority="62" w:unhideWhenUsed="0"/>
-    <w:lsdException w:name="Medium Shading 1 Accent 5" w:semiHidden="0" w:uiPriority="63" w:unhideWhenUsed="0"/>
-    <w:lsdException w:name="Medium Shading 2 Accent 5" w:semiHidden="0" w:uiPriority="64" w:unhideWhenUsed="0"/>
-    <w:lsdException w:name="Medium List 1 Accent 5" w:semiHidden="0" w:uiPriority="65" w:unhideWhenUsed="0"/>
-    <w:lsdException w:name="Medium List 2 Accent 5" w:semiHidden="0" w:uiPriority="66" w:unhideWhenUsed="0"/>
-    <w:lsdException w:name="Medium Grid 1 Accent 5" w:semiHidden="0" w:uiPriority="67" w:unhideWhenUsed="0"/>
-    <w:lsdException w:name="Medium Grid 2 Accent 5" w:semiHidden="0" w:uiPriority="68" w:unhideWhenUsed="0"/>
-    <w:lsdException w:name="Medium Grid 3 Accent 5" w:semiHidden="0" w:uiPriority="69" w:unhideWhenUsed="0"/>
-    <w:lsdException w:name="Dark List Accent 5" w:semiHidden="0" w:uiPriority="70" w:unhideWhenUsed="0"/>
-    <w:lsdException w:name="Colorful Shading Accent 5" w:semiHidden="0" w:uiPriority="71" w:unhideWhenUsed="0"/>
-    <w:lsdException w:name="Colorful List Accent 5" w:semiHidden="0" w:uiPriority="72" w:unhideWhenUsed="0"/>
-    <w:lsdException w:name="Colorful Grid Accent 5" w:semiHidden="0" w:uiPriority="73" w:unhideWhenUsed="0"/>
-    <w:lsdException w:name="Light Shading Accent 6" w:semiHidden="0" w:uiPriority="60" w:unhideWhenUsed="0"/>
-    <w:lsdException w:name="Light List Accent 6" w:semiHidden="0" w:uiPriority="61" w:unhideWhenUsed="0"/>
-    <w:lsdException w:name="Light Grid Accent 6" w:semiHidden="0" w:uiPriority="62" w:unhideWhenUsed="0"/>
-    <w:lsdException w:name="Medium Shading 1 Accent 6" w:semiHidden="0" w:uiPriority="63" w:unhideWhenUsed="0"/>
-    <w:lsdException w:name="Medium Shading 2 Accent 6" w:semiHidden="0" w:uiPriority="64" w:unhideWhenUsed="0"/>
-    <w:lsdException w:name="Medium List 1 Accent 6" w:semiHidden="0" w:uiPriority="65" w:unhideWhenUsed="0"/>
-    <w:lsdException w:name="Medium List 2 Accent 6" w:semiHidden="0" w:uiPriority="66" w:unhideWhenUsed="0"/>
-    <w:lsdException w:name="Medium Grid 1 Accent 6" w:semiHidden="0" w:uiPriority="67" w:unhideWhenUsed="0"/>
-    <w:lsdException w:name="Medium Grid 2 Accent 6" w:semiHidden="0" w:uiPriority="68" w:unhideWhenUsed="0"/>
-    <w:lsdException w:name="Medium Grid 3 Accent 6" w:semiHidden="0" w:uiPriority="69" w:unhideWhenUsed="0"/>
-    <w:lsdException w:name="Dark List Accent 6" w:semiHidden="0" w:uiPriority="70" w:unhideWhenUsed="0"/>
-    <w:lsdException w:name="Colorful Shading Accent 6" w:semiHidden="0" w:uiPriority="71" w:unhideWhenUsed="0"/>
-    <w:lsdException w:name="Colorful List Accent 6" w:semiHidden="0" w:uiPriority="72" w:unhideWhenUsed="0"/>
-    <w:lsdException w:name="Colorful Grid Accent 6" w:semiHidden="0" w:uiPriority="73" w:unhideWhenUsed="0"/>
-    <w:lsdException w:name="Subtle Emphasis" w:semiHidden="0" w:uiPriority="19" w:unhideWhenUsed="0" w:qFormat="1"/>
-    <w:lsdException w:name="Intense Emphasis" w:semiHidden="0" w:uiPriority="21" w:unhideWhenUsed="0" w:qFormat="1"/>
-    <w:lsdException w:name="Subtle Reference" w:semiHidden="0" w:uiPriority="31" w:unhideWhenUsed="0" w:qFormat="1"/>
-    <w:lsdException w:name="Intense Reference" w:semiHidden="0" w:uiPriority="32" w:unhideWhenUsed="0" w:qFormat="1"/>
-    <w:lsdException w:name="Book Title" w:semiHidden="0" w:uiPriority="33" w:unhideWhenUsed="0" w:qFormat="1"/>
-    <w:lsdException w:name="Bibliography" w:uiPriority="37"/>
-    <w:lsdException w:name="TOC Heading" w:uiPriority="39" w:qFormat="1"/>
+  <w:latentStyles w:defLockedState="0" w:defUIPriority="99" w:defSemiHidden="0" w:defUnhideWhenUsed="0" w:defQFormat="0" w:count="371">
+    <w:lsdException w:name="Normal" w:uiPriority="0" w:qFormat="1"/>
+    <w:lsdException w:name="heading 1" w:uiPriority="9" w:qFormat="1"/>
+    <w:lsdException w:name="heading 2" w:semiHidden="1" w:uiPriority="9" w:unhideWhenUsed="1" w:qFormat="1"/>
+    <w:lsdException w:name="heading 3" w:semiHidden="1" w:uiPriority="9" w:unhideWhenUsed="1" w:qFormat="1"/>
+    <w:lsdException w:name="heading 4" w:semiHidden="1" w:uiPriority="9" w:unhideWhenUsed="1" w:qFormat="1"/>
+    <w:lsdException w:name="heading 5" w:semiHidden="1" w:uiPriority="9" w:unhideWhenUsed="1" w:qFormat="1"/>
+    <w:lsdException w:name="heading 6" w:semiHidden="1" w:uiPriority="9" w:unhideWhenUsed="1" w:qFormat="1"/>
+    <w:lsdException w:name="heading 7" w:semiHidden="1" w:uiPriority="9" w:unhideWhenUsed="1" w:qFormat="1"/>
+    <w:lsdException w:name="heading 8" w:semiHidden="1" w:uiPriority="9" w:unhideWhenUsed="1" w:qFormat="1"/>
+    <w:lsdException w:name="heading 9" w:semiHidden="1" w:uiPriority="9" w:unhideWhenUsed="1" w:qFormat="1"/>
+    <w:lsdException w:name="index 1" w:semiHidden="1" w:unhideWhenUsed="1"/>
+    <w:lsdException w:name="index 2" w:semiHidden="1" w:unhideWhenUsed="1"/>
+    <w:lsdException w:name="index 3" w:semiHidden="1" w:unhideWhenUsed="1"/>
+    <w:lsdException w:name="index 4" w:semiHidden="1" w:unhideWhenUsed="1"/>
+    <w:lsdException w:name="index 5" w:semiHidden="1" w:unhideWhenUsed="1"/>
+    <w:lsdException w:name="index 6" w:semiHidden="1" w:unhideWhenUsed="1"/>
+    <w:lsdException w:name="index 7" w:semiHidden="1" w:unhideWhenUsed="1"/>
+    <w:lsdException w:name="index 8" w:semiHidden="1" w:unhideWhenUsed="1"/>
+    <w:lsdException w:name="index 9" w:semiHidden="1" w:unhideWhenUsed="1"/>
+    <w:lsdException w:name="toc 1" w:semiHidden="1" w:uiPriority="39" w:unhideWhenUsed="1"/>
+    <w:lsdException w:name="toc 2" w:semiHidden="1" w:uiPriority="39" w:unhideWhenUsed="1"/>
+    <w:lsdException w:name="toc 3" w:semiHidden="1" w:uiPriority="39" w:unhideWhenUsed="1"/>
+    <w:lsdException w:name="toc 4" w:semiHidden="1" w:uiPriority="39" w:unhideWhenUsed="1"/>
+    <w:lsdException w:name="toc 5" w:semiHidden="1" w:uiPriority="39" w:unhideWhenUsed="1"/>
+    <w:lsdException w:name="toc 6" w:semiHidden="1" w:uiPriority="39" w:unhideWhenUsed="1"/>
+    <w:lsdException w:name="toc 7" w:semiHidden="1" w:uiPriority="39" w:unhideWhenUsed="1"/>
+    <w:lsdException w:name="toc 8" w:semiHidden="1" w:uiPriority="39" w:unhideWhenUsed="1"/>
+    <w:lsdException w:name="toc 9" w:semiHidden="1" w:uiPriority="39" w:unhideWhenUsed="1"/>
+    <w:lsdException w:name="Normal Indent" w:semiHidden="1" w:unhideWhenUsed="1"/>
+    <w:lsdException w:name="footnote text" w:semiHidden="1" w:unhideWhenUsed="1"/>
+    <w:lsdException w:name="annotation text" w:semiHidden="1" w:unhideWhenUsed="1"/>
+    <w:lsdException w:name="header" w:semiHidden="1" w:unhideWhenUsed="1"/>
+    <w:lsdException w:name="footer" w:semiHidden="1" w:unhideWhenUsed="1"/>
+    <w:lsdException w:name="index heading" w:semiHidden="1" w:unhideWhenUsed="1"/>
+    <w:lsdException w:name="caption" w:semiHidden="1" w:uiPriority="35" w:unhideWhenUsed="1" w:qFormat="1"/>
+    <w:lsdException w:name="table of figures" w:semiHidden="1" w:unhideWhenUsed="1"/>
+    <w:lsdException w:name="envelope address" w:semiHidden="1" w:unhideWhenUsed="1"/>
+    <w:lsdException w:name="envelope return" w:semiHidden="1" w:unhideWhenUsed="1"/>
+    <w:lsdException w:name="footnote reference" w:semiHidden="1" w:unhideWhenUsed="1"/>
+    <w:lsdException w:name="annotation reference" w:semiHidden="1" w:unhideWhenUsed="1"/>
+    <w:lsdException w:name="line number" w:semiHidden="1" w:unhideWhenUsed="1"/>
+    <w:lsdException w:name="page number" w:semiHidden="1" w:unhideWhenUsed="1"/>
+    <w:lsdException w:name="endnote reference" w:semiHidden="1" w:unhideWhenUsed="1"/>
+    <w:lsdException w:name="endnote text" w:semiHidden="1" w:unhideWhenUsed="1"/>
+    <w:lsdException w:name="table of authorities" w:semiHidden="1" w:unhideWhenUsed="1"/>
+    <w:lsdException w:name="macro" w:semiHidden="1" w:unhideWhenUsed="1"/>
+    <w:lsdException w:name="toa heading" w:semiHidden="1" w:unhideWhenUsed="1"/>
+    <w:lsdException w:name="List" w:semiHidden="1" w:unhideWhenUsed="1"/>
+    <w:lsdException w:name="List Bullet" w:semiHidden="1" w:unhideWhenUsed="1"/>
+    <w:lsdException w:name="List Number" w:semiHidden="1" w:unhideWhenUsed="1"/>
+    <w:lsdException w:name="List 2" w:semiHidden="1" w:unhideWhenUsed="1"/>
+    <w:lsdException w:name="List 3" w:semiHidden="1" w:unhideWhenUsed="1"/>
+    <w:lsdException w:name="List 4" w:semiHidden="1" w:unhideWhenUsed="1"/>
+    <w:lsdException w:name="List 5" w:semiHidden="1" w:unhideWhenUsed="1"/>
+    <w:lsdException w:name="List Bullet 2" w:semiHidden="1" w:unhideWhenUsed="1"/>
+    <w:lsdException w:name="List Bullet 3" w:semiHidden="1" w:unhideWhenUsed="1"/>
+    <w:lsdException w:name="List Bullet 4" w:semiHidden="1" w:unhideWhenUsed="1"/>
+    <w:lsdException w:name="List Bullet 5" w:semiHidden="1" w:unhideWhenUsed="1"/>
+    <w:lsdException w:name="List Number 2" w:semiHidden="1" w:unhideWhenUsed="1"/>
+    <w:lsdException w:name="List Number 3" w:semiHidden="1" w:unhideWhenUsed="1"/>
+    <w:lsdException w:name="List Number 4" w:semiHidden="1" w:unhideWhenUsed="1"/>
+    <w:lsdException w:name="List Number 5" w:semiHidden="1" w:unhideWhenUsed="1"/>
+    <w:lsdException w:name="Title" w:uiPriority="10" w:qFormat="1"/>
+    <w:lsdException w:name="Closing" w:semiHidden="1" w:unhideWhenUsed="1"/>
+    <w:lsdException w:name="Signature" w:semiHidden="1" w:unhideWhenUsed="1"/>
+    <w:lsdException w:name="Default Paragraph Font" w:semiHidden="1" w:uiPriority="1" w:unhideWhenUsed="1"/>
+    <w:lsdException w:name="Body Text" w:semiHidden="1" w:unhideWhenUsed="1"/>
+    <w:lsdException w:name="Body Text Indent" w:semiHidden="1" w:unhideWhenUsed="1"/>
+    <w:lsdException w:name="List Continue" w:semiHidden="1" w:unhideWhenUsed="1"/>
+    <w:lsdException w:name="List Continue 2" w:semiHidden="1" w:unhideWhenUsed="1"/>
+    <w:lsdException w:name="List Continue 3" w:semiHidden="1" w:unhideWhenUsed="1"/>
+    <w:lsdException w:name="List Continue 4" w:semiHidden="1" w:unhideWhenUsed="1"/>
+    <w:lsdException w:name="List Continue 5" w:semiHidden="1" w:unhideWhenUsed="1"/>
+    <w:lsdException w:name="Message Header" w:semiHidden="1" w:unhideWhenUsed="1"/>
+    <w:lsdException w:name="Subtitle" w:uiPriority="11" w:qFormat="1"/>
+    <w:lsdException w:name="Salutation" w:semiHidden="1" w:unhideWhenUsed="1"/>
+    <w:lsdException w:name="Date" w:semiHidden="1" w:unhideWhenUsed="1"/>
+    <w:lsdException w:name="Body Text First Indent" w:semiHidden="1" w:unhideWhenUsed="1"/>
+    <w:lsdException w:name="Body Text First Indent 2" w:semiHidden="1" w:unhideWhenUsed="1"/>
+    <w:lsdException w:name="Note Heading" w:semiHidden="1" w:unhideWhenUsed="1"/>
+    <w:lsdException w:name="Body Text 2" w:semiHidden="1" w:unhideWhenUsed="1"/>
+    <w:lsdException w:name="Body Text 3" w:semiHidden="1" w:unhideWhenUsed="1"/>
+    <w:lsdException w:name="Body Text Indent 2" w:semiHidden="1" w:unhideWhenUsed="1"/>
+    <w:lsdException w:name="Body Text Indent 3" w:semiHidden="1" w:unhideWhenUsed="1"/>
+    <w:lsdException w:name="Block Text" w:semiHidden="1" w:unhideWhenUsed="1"/>
+    <w:lsdException w:name="Hyperlink" w:semiHidden="1" w:unhideWhenUsed="1"/>
+    <w:lsdException w:name="FollowedHyperlink" w:semiHidden="1" w:unhideWhenUsed="1"/>
+    <w:lsdException w:name="Strong" w:uiPriority="22" w:qFormat="1"/>
+    <w:lsdException w:name="Emphasis" w:uiPriority="20" w:qFormat="1"/>
+    <w:lsdException w:name="Document Map" w:semiHidden="1" w:unhideWhenUsed="1"/>
+    <w:lsdException w:name="Plain Text" w:semiHidden="1" w:unhideWhenUsed="1"/>
+    <w:lsdException w:name="E-mail Signature" w:semiHidden="1" w:unhideWhenUsed="1"/>
+    <w:lsdException w:name="HTML Top of Form" w:semiHidden="1" w:unhideWhenUsed="1"/>
+    <w:lsdException w:name="HTML Bottom of Form" w:semiHidden="1" w:unhideWhenUsed="1"/>
+    <w:lsdException w:name="Normal (Web)" w:semiHidden="1" w:unhideWhenUsed="1"/>
+    <w:lsdException w:name="HTML Acronym" w:semiHidden="1" w:unhideWhenUsed="1"/>
+    <w:lsdException w:name="HTML Address" w:semiHidden="1" w:unhideWhenUsed="1"/>
+    <w:lsdException w:name="HTML Cite" w:semiHidden="1" w:unhideWhenUsed="1"/>
+    <w:lsdException w:name="HTML Code" w:semiHidden="1" w:unhideWhenUsed="1"/>
+    <w:lsdException w:name="HTML Definition" w:semiHidden="1" w:unhideWhenUsed="1"/>
+    <w:lsdException w:name="HTML Keyboard" w:semiHidden="1" w:unhideWhenUsed="1"/>
+    <w:lsdException w:name="HTML Preformatted" w:semiHidden="1" w:unhideWhenUsed="1"/>
+    <w:lsdException w:name="HTML Sample" w:semiHidden="1" w:unhideWhenUsed="1"/>
+    <w:lsdException w:name="HTML Typewriter" w:semiHidden="1" w:unhideWhenUsed="1"/>
+    <w:lsdException w:name="HTML Variable" w:semiHidden="1" w:unhideWhenUsed="1"/>
+    <w:lsdException w:name="Normal Table" w:semiHidden="1" w:unhideWhenUsed="1"/>
+    <w:lsdException w:name="annotation subject" w:semiHidden="1" w:unhideWhenUsed="1"/>
+    <w:lsdException w:name="No List" w:semiHidden="1" w:unhideWhenUsed="1"/>
+    <w:lsdException w:name="Outline List 1" w:semiHidden="1" w:unhideWhenUsed="1"/>
+    <w:lsdException w:name="Outline List 2" w:semiHidden="1" w:unhideWhenUsed="1"/>
+    <w:lsdException w:name="Outline List 3" w:semiHidden="1" w:unhideWhenUsed="1"/>
+    <w:lsdException w:name="Table Simple 1" w:semiHidden="1" w:unhideWhenUsed="1"/>
+    <w:lsdException w:name="Table Simple 2" w:semiHidden="1" w:unhideWhenUsed="1"/>
+    <w:lsdException w:name="Table Simple 3" w:semiHidden="1" w:unhideWhenUsed="1"/>
+    <w:lsdException w:name="Table Classic 1" w:semiHidden="1" w:unhideWhenUsed="1"/>
+    <w:lsdException w:name="Table Classic 2" w:semiHidden="1" w:unhideWhenUsed="1"/>
+    <w:lsdException w:name="Table Classic 3" w:semiHidden="1" w:unhideWhenUsed="1"/>
+    <w:lsdException w:name="Table Classic 4" w:semiHidden="1" w:unhideWhenUsed="1"/>
+    <w:lsdException w:name="Table Colorful 1" w:semiHidden="1" w:unhideWhenUsed="1"/>
+    <w:lsdException w:name="Table Colorful 2" w:semiHidden="1" w:unhideWhenUsed="1"/>
+    <w:lsdException w:name="Table Colorful 3" w:semiHidden="1" w:unhideWhenUsed="1"/>
+    <w:lsdException w:name="Table Columns 1" w:semiHidden="1" w:unhideWhenUsed="1"/>
+    <w:lsdException w:name="Table Columns 2" w:semiHidden="1" w:unhideWhenUsed="1"/>
+    <w:lsdException w:name="Table Columns 3" w:semiHidden="1" w:unhideWhenUsed="1"/>
+    <w:lsdException w:name="Table Columns 4" w:semiHidden="1" w:unhideWhenUsed="1"/>
+    <w:lsdException w:name="Table Columns 5" w:semiHidden="1" w:unhideWhenUsed="1"/>
+    <w:lsdException w:name="Table Grid 1" w:semiHidden="1" w:unhideWhenUsed="1"/>
+    <w:lsdException w:name="Table Grid 2" w:semiHidden="1" w:unhideWhenUsed="1"/>
+    <w:lsdException w:name="Table Grid 3" w:semiHidden="1" w:unhideWhenUsed="1"/>
+    <w:lsdException w:name="Table Grid 4" w:semiHidden="1" w:unhideWhenUsed="1"/>
+    <w:lsdException w:name="Table Grid 5" w:semiHidden="1" w:unhideWhenUsed="1"/>
+    <w:lsdException w:name="Table Grid 6" w:semiHidden="1" w:unhideWhenUsed="1"/>
+    <w:lsdException w:name="Table Grid 7" w:semiHidden="1" w:unhideWhenUsed="1"/>
+    <w:lsdException w:name="Table Grid 8" w:semiHidden="1" w:unhideWhenUsed="1"/>
+    <w:lsdException w:name="Table List 1" w:semiHidden="1" w:unhideWhenUsed="1"/>
+    <w:lsdException w:name="Table List 2" w:semiHidden="1" w:unhideWhenUsed="1"/>
+    <w:lsdException w:name="Table List 3" w:semiHidden="1" w:unhideWhenUsed="1"/>
+    <w:lsdException w:name="Table List 4" w:semiHidden="1" w:unhideWhenUsed="1"/>
+    <w:lsdException w:name="Table List 5" w:semiHidden="1" w:unhideWhenUsed="1"/>
+    <w:lsdException w:name="Table List 6" w:semiHidden="1" w:unhideWhenUsed="1"/>
+    <w:lsdException w:name="Table List 7" w:semiHidden="1" w:unhideWhenUsed="1"/>
+    <w:lsdException w:name="Table List 8" w:semiHidden="1" w:unhideWhenUsed="1"/>
+    <w:lsdException w:name="Table 3D effects 1" w:semiHidden="1" w:unhideWhenUsed="1"/>
+    <w:lsdException w:name="Table 3D effects 2" w:semiHidden="1" w:unhideWhenUsed="1"/>
+    <w:lsdException w:name="Table 3D effects 3" w:semiHidden="1" w:unhideWhenUsed="1"/>
+    <w:lsdException w:name="Table Contemporary" w:semiHidden="1" w:unhideWhenUsed="1"/>
+    <w:lsdException w:name="Table Elegant" w:semiHidden="1" w:unhideWhenUsed="1"/>
+    <w:lsdException w:name="Table Professional" w:semiHidden="1" w:unhideWhenUsed="1"/>
+    <w:lsdException w:name="Table Subtle 1" w:semiHidden="1" w:unhideWhenUsed="1"/>
+    <w:lsdException w:name="Table Subtle 2" w:semiHidden="1" w:unhideWhenUsed="1"/>
+    <w:lsdException w:name="Table Web 1" w:semiHidden="1" w:unhideWhenUsed="1"/>
+    <w:lsdException w:name="Table Web 2" w:semiHidden="1" w:unhideWhenUsed="1"/>
+    <w:lsdException w:name="Table Web 3" w:semiHidden="1" w:unhideWhenUsed="1"/>
+    <w:lsdException w:name="Balloon Text" w:semiHidden="1" w:unhideWhenUsed="1"/>
+    <w:lsdException w:name="Table Grid" w:uiPriority="59"/>
+    <w:lsdException w:name="Table Theme" w:semiHidden="1" w:unhideWhenUsed="1"/>
+    <w:lsdException w:name="Placeholder Text" w:semiHidden="1"/>
+    <w:lsdException w:name="No Spacing" w:uiPriority="1" w:qFormat="1"/>
+    <w:lsdException w:name="Light Shading" w:uiPriority="60"/>
+    <w:lsdException w:name="Light List" w:uiPriority="61"/>
+    <w:lsdException w:name="Light Grid" w:uiPriority="62"/>
+    <w:lsdException w:name="Medium Shading 1" w:uiPriority="63"/>
+    <w:lsdException w:name="Medium Shading 2" w:uiPriority="64"/>
+    <w:lsdException w:name="Medium List 1" w:uiPriority="65"/>
+    <w:lsdException w:name="Medium List 2" w:uiPriority="66"/>
+    <w:lsdException w:name="Medium Grid 1" w:uiPriority="67"/>
+    <w:lsdException w:name="Medium Grid 2" w:uiPriority="68"/>
+    <w:lsdException w:name="Medium Grid 3" w:uiPriority="69"/>
+    <w:lsdException w:name="Dark List" w:uiPriority="70"/>
+    <w:lsdException w:name="Colorful Shading" w:uiPriority="71"/>
+    <w:lsdException w:name="Colorful List" w:uiPriority="72"/>
+    <w:lsdException w:name="Colorful Grid" w:uiPriority="73"/>
+    <w:lsdException w:name="Light Shading Accent 1" w:uiPriority="60"/>
+    <w:lsdException w:name="Light List Accent 1" w:uiPriority="61"/>
+    <w:lsdException w:name="Light Grid Accent 1" w:uiPriority="62"/>
+    <w:lsdException w:name="Medium Shading 1 Accent 1" w:uiPriority="63"/>
+    <w:lsdException w:name="Medium Shading 2 Accent 1" w:uiPriority="64"/>
+    <w:lsdException w:name="Medium List 1 Accent 1" w:uiPriority="65"/>
+    <w:lsdException w:name="Revision" w:semiHidden="1"/>
+    <w:lsdException w:name="List Paragraph" w:uiPriority="34" w:qFormat="1"/>
+    <w:lsdException w:name="Quote" w:uiPriority="29" w:qFormat="1"/>
+    <w:lsdException w:name="Intense Quote" w:uiPriority="30" w:qFormat="1"/>
+    <w:lsdException w:name="Medium List 2 Accent 1" w:uiPriority="66"/>
+    <w:lsdException w:name="Medium Grid 1 Accent 1" w:uiPriority="67"/>
+    <w:lsdException w:name="Medium Grid 2 Accent 1" w:uiPriority="68"/>
+    <w:lsdException w:name="Medium Grid 3 Accent 1" w:uiPriority="69"/>
+    <w:lsdException w:name="Dark List Accent 1" w:uiPriority="70"/>
+    <w:lsdException w:name="Colorful Shading Accent 1" w:uiPriority="71"/>
+    <w:lsdException w:name="Colorful List Accent 1" w:uiPriority="72"/>
+    <w:lsdException w:name="Colorful Grid Accent 1" w:uiPriority="73"/>
+    <w:lsdException w:name="Light Shading Accent 2" w:uiPriority="60"/>
+    <w:lsdException w:name="Light List Accent 2" w:uiPriority="61"/>
+    <w:lsdException w:name="Light Grid Accent 2" w:uiPriority="62"/>
+    <w:lsdException w:name="Medium Shading 1 Accent 2" w:uiPriority="63"/>
+    <w:lsdException w:name="Medium Shading 2 Accent 2" w:uiPriority="64"/>
+    <w:lsdException w:name="Medium List 1 Accent 2" w:uiPriority="65"/>
+    <w:lsdException w:name="Medium List 2 Accent 2" w:uiPriority="66"/>
+    <w:lsdException w:name="Medium Grid 1 Accent 2" w:uiPriority="67"/>
+    <w:lsdException w:name="Medium Grid 2 Accent 2" w:uiPriority="68"/>
+    <w:lsdException w:name="Medium Grid 3 Accent 2" w:uiPriority="69"/>
+    <w:lsdException w:name="Dark List Accent 2" w:uiPriority="70"/>
+    <w:lsdException w:name="Colorful Shading Accent 2" w:uiPriority="71"/>
+    <w:lsdException w:name="Colorful List Accent 2" w:uiPriority="72"/>
+    <w:lsdException w:name="Colorful Grid Accent 2" w:uiPriority="73"/>
+    <w:lsdException w:name="Light Shading Accent 3" w:uiPriority="60"/>
+    <w:lsdException w:name="Light List Accent 3" w:uiPriority="61"/>
+    <w:lsdException w:name="Light Grid Accent 3" w:uiPriority="62"/>
+    <w:lsdException w:name="Medium Shading 1 Accent 3" w:uiPriority="63"/>
+    <w:lsdException w:name="Medium Shading 2 Accent 3" w:uiPriority="64"/>
+    <w:lsdException w:name="Medium List 1 Accent 3" w:uiPriority="65"/>
+    <w:lsdException w:name="Medium List 2 Accent 3" w:uiPriority="66"/>
+    <w:lsdException w:name="Medium Grid 1 Accent 3" w:uiPriority="67"/>
+    <w:lsdException w:name="Medium Grid 2 Accent 3" w:uiPriority="68"/>
+    <w:lsdException w:name="Medium Grid 3 Accent 3" w:uiPriority="69"/>
+    <w:lsdException w:name="Dark List Accent 3" w:uiPriority="70"/>
+    <w:lsdException w:name="Colorful Shading Accent 3" w:uiPriority="71"/>
+    <w:lsdException w:name="Colorful List Accent 3" w:uiPriority="72"/>
+    <w:lsdException w:name="Colorful Grid Accent 3" w:uiPriority="73"/>
+    <w:lsdException w:name="Light Shading Accent 4" w:uiPriority="60"/>
+    <w:lsdException w:name="Light List Accent 4" w:uiPriority="61"/>
+    <w:lsdException w:name="Light Grid Accent 4" w:uiPriority="62"/>
+    <w:lsdException w:name="Medium Shading 1 Accent 4" w:uiPriority="63"/>
+    <w:lsdException w:name="Medium Shading 2 Accent 4" w:uiPriority="64"/>
+    <w:lsdException w:name="Medium List 1 Accent 4" w:uiPriority="65"/>
+    <w:lsdException w:name="Medium List 2 Accent 4" w:uiPriority="66"/>
+    <w:lsdException w:name="Medium Grid 1 Accent 4" w:uiPriority="67"/>
+    <w:lsdException w:name="Medium Grid 2 Accent 4" w:uiPriority="68"/>
+    <w:lsdException w:name="Medium Grid 3 Accent 4" w:uiPriority="69"/>
+    <w:lsdException w:name="Dark List Accent 4" w:uiPriority="70"/>
+    <w:lsdException w:name="Colorful Shading Accent 4" w:uiPriority="71"/>
+    <w:lsdException w:name="Colorful List Accent 4" w:uiPriority="72"/>
+    <w:lsdException w:name="Colorful Grid Accent 4" w:uiPriority="73"/>
+    <w:lsdException w:name="Light Shading Accent 5" w:uiPriority="60"/>
+    <w:lsdException w:name="Light List Accent 5" w:uiPriority="61"/>
+    <w:lsdException w:name="Light Grid Accent 5" w:uiPriority="62"/>
+    <w:lsdException w:name="Medium Shading 1 Accent 5" w:uiPriority="63"/>
+    <w:lsdException w:name="Medium Shading 2 Accent 5" w:uiPriority="64"/>
+    <w:lsdException w:name="Medium List 1 Accent 5" w:uiPriority="65"/>
+    <w:lsdException w:name="Medium List 2 Accent 5" w:uiPriority="66"/>
+    <w:lsdException w:name="Medium Grid 1 Accent 5" w:uiPriority="67"/>
+    <w:lsdException w:name="Medium Grid 2 Accent 5" w:uiPriority="68"/>
+    <w:lsdException w:name="Medium Grid 3 Accent 5" w:uiPriority="69"/>
+    <w:lsdException w:name="Dark List Accent 5" w:uiPriority="70"/>
+    <w:lsdException w:name="Colorful Shading Accent 5" w:uiPriority="71"/>
+    <w:lsdException w:name="Colorful List Accent 5" w:uiPriority="72"/>
+    <w:lsdException w:name="Colorful Grid Accent 5" w:uiPriority="73"/>
+    <w:lsdException w:name="Light Shading Accent 6" w:uiPriority="60"/>
+    <w:lsdException w:name="Light List Accent 6" w:uiPriority="61"/>
+    <w:lsdException w:name="Light Grid Accent 6" w:uiPriority="62"/>
+    <w:lsdException w:name="Medium Shading 1 Accent 6" w:uiPriority="63"/>
+    <w:lsdException w:name="Medium Shading 2 Accent 6" w:uiPriority="64"/>
+    <w:lsdException w:name="Medium List 1 Accent 6" w:uiPriority="65"/>
+    <w:lsdException w:name="Medium List 2 Accent 6" w:uiPriority="66"/>
+    <w:lsdException w:name="Medium Grid 1 Accent 6" w:uiPriority="67"/>
+    <w:lsdException w:name="Medium Grid 2 Accent 6" w:uiPriority="68"/>
+    <w:lsdException w:name="Medium Grid 3 Accent 6" w:uiPriority="69"/>
+    <w:lsdException w:name="Dark List Accent 6" w:uiPriority="70"/>
+    <w:lsdException w:name="Colorful Shading Accent 6" w:uiPriority="71"/>
+    <w:lsdException w:name="Colorful List Accent 6" w:uiPriority="72"/>
+    <w:lsdException w:name="Colorful Grid Accent 6" w:uiPriority="73"/>
+    <w:lsdException w:name="Subtle Emphasis" w:uiPriority="19" w:qFormat="1"/>
+    <w:lsdException w:name="Intense Emphasis" w:uiPriority="21" w:qFormat="1"/>
+    <w:lsdException w:name="Subtle Reference" w:uiPriority="31" w:qFormat="1"/>
+    <w:lsdException w:name="Intense Reference" w:uiPriority="32" w:qFormat="1"/>
+    <w:lsdException w:name="Book Title" w:uiPriority="33" w:qFormat="1"/>
+    <w:lsdException w:name="Bibliography" w:semiHidden="1" w:uiPriority="37" w:unhideWhenUsed="1"/>
+    <w:lsdException w:name="TOC Heading" w:semiHidden="1" w:uiPriority="39" w:unhideWhenUsed="1" w:qFormat="1"/>
+    <w:lsdException w:name="Plain Table 1" w:uiPriority="41"/>
+    <w:lsdException w:name="Plain Table 2" w:uiPriority="42"/>
+    <w:lsdException w:name="Plain Table 3" w:uiPriority="43"/>
+    <w:lsdException w:name="Plain Table 4" w:uiPriority="44"/>
+    <w:lsdException w:name="Plain Table 5" w:uiPriority="45"/>
+    <w:lsdException w:name="Grid Table Light" w:uiPriority="40"/>
+    <w:lsdException w:name="Grid Table 1 Light" w:uiPriority="46"/>
+    <w:lsdException w:name="Grid Table 2" w:uiPriority="47"/>
+    <w:lsdException w:name="Grid Table 3" w:uiPriority="48"/>
+    <w:lsdException w:name="Grid Table 4" w:uiPriority="49"/>
+    <w:lsdException w:name="Grid Table 5 Dark" w:uiPriority="50"/>
+    <w:lsdException w:name="Grid Table 6 Colorful" w:uiPriority="51"/>
+    <w:lsdException w:name="Grid Table 7 Colorful" w:uiPriority="52"/>
+    <w:lsdException w:name="Grid Table 1 Light Accent 1" w:uiPriority="46"/>
+    <w:lsdException w:name="Grid Table 2 Accent 1" w:uiPriority="47"/>
+    <w:lsdException w:name="Grid Table 3 Accent 1" w:uiPriority="48"/>
+    <w:lsdException w:name="Grid Table 4 Accent 1" w:uiPriority="49"/>
+    <w:lsdException w:name="Grid Table 5 Dark Accent 1" w:uiPriority="50"/>
+    <w:lsdException w:name="Grid Table 6 Colorful Accent 1" w:uiPriority="51"/>
+    <w:lsdException w:name="Grid Table 7 Colorful Accent 1" w:uiPriority="52"/>
+    <w:lsdException w:name="Grid Table 1 Light Accent 2" w:uiPriority="46"/>
+    <w:lsdException w:name="Grid Table 2 Accent 2" w:uiPriority="47"/>
+    <w:lsdException w:name="Grid Table 3 Accent 2" w:uiPriority="48"/>
+    <w:lsdException w:name="Grid Table 4 Accent 2" w:uiPriority="49"/>
+    <w:lsdException w:name="Grid Table 5 Dark Accent 2" w:uiPriority="50"/>
+    <w:lsdException w:name="Grid Table 6 Colorful Accent 2" w:uiPriority="51"/>
+    <w:lsdException w:name="Grid Table 7 Colorful Accent 2" w:uiPriority="52"/>
+    <w:lsdException w:name="Grid Table 1 Light Accent 3" w:uiPriority="46"/>
+    <w:lsdException w:name="Grid Table 2 Accent 3" w:uiPriority="47"/>
+    <w:lsdException w:name="Grid Table 3 Accent 3" w:uiPriority="48"/>
+    <w:lsdException w:name="Grid Table 4 Accent 3" w:uiPriority="49"/>
+    <w:lsdException w:name="Grid Table 5 Dark Accent 3" w:uiPriority="50"/>
+    <w:lsdException w:name="Grid Table 6 Colorful Accent 3" w:uiPriority="51"/>
+    <w:lsdException w:name="Grid Table 7 Colorful Accent 3" w:uiPriority="52"/>
+    <w:lsdException w:name="Grid Table 1 Light Accent 4" w:uiPriority="46"/>
+    <w:lsdException w:name="Grid Table 2 Accent 4" w:uiPriority="47"/>
+    <w:lsdException w:name="Grid Table 3 Accent 4" w:uiPriority="48"/>
+    <w:lsdException w:name="Grid Table 4 Accent 4" w:uiPriority="49"/>
+    <w:lsdException w:name="Grid Table 5 Dark Accent 4" w:uiPriority="50"/>
+    <w:lsdException w:name="Grid Table 6 Colorful Accent 4" w:uiPriority="51"/>
+    <w:lsdException w:name="Grid Table 7 Colorful Accent 4" w:uiPriority="52"/>
+    <w:lsdException w:name="Grid Table 1 Light Accent 5" w:uiPriority="46"/>
+    <w:lsdException w:name="Grid Table 2 Accent 5" w:uiPriority="47"/>
+    <w:lsdException w:name="Grid Table 3 Accent 5" w:uiPriority="48"/>
+    <w:lsdException w:name="Grid Table 4 Accent 5" w:uiPriority="49"/>
+    <w:lsdException w:name="Grid Table 5 Dark Accent 5" w:uiPriority="50"/>
+    <w:lsdException w:name="Grid Table 6 Colorful Accent 5" w:uiPriority="51"/>
+    <w:lsdException w:name="Grid Table 7 Colorful Accent 5" w:uiPriority="52"/>
+    <w:lsdException w:name="Grid Table 1 Light Accent 6" w:uiPriority="46"/>
+    <w:lsdException w:name="Grid Table 2 Accent 6" w:uiPriority="47"/>
+    <w:lsdException w:name="Grid Table 3 Accent 6" w:uiPriority="48"/>
+    <w:lsdException w:name="Grid Table 4 Accent 6" w:uiPriority="49"/>
+    <w:lsdException w:name="Grid Table 5 Dark Accent 6" w:uiPriority="50"/>
+    <w:lsdException w:name="Grid Table 6 Colorful Accent 6" w:uiPriority="51"/>
+    <w:lsdException w:name="Grid Table 7 Colorful Accent 6" w:uiPriority="52"/>
+    <w:lsdException w:name="List Table 1 Light" w:uiPriority="46"/>
+    <w:lsdException w:name="List Table 2" w:uiPriority="47"/>
+    <w:lsdException w:name="List Table 3" w:uiPriority="48"/>
+    <w:lsdException w:name="List Table 4" w:uiPriority="49"/>
+    <w:lsdException w:name="List Table 5 Dark" w:uiPriority="50"/>
+    <w:lsdException w:name="List Table 6 Colorful" w:uiPriority="51"/>
+    <w:lsdException w:name="List Table 7 Colorful" w:uiPriority="52"/>
+    <w:lsdException w:name="List Table 1 Light Accent 1" w:uiPriority="46"/>
+    <w:lsdException w:name="List Table 2 Accent 1" w:uiPriority="47"/>
+    <w:lsdException w:name="List Table 3 Accent 1" w:uiPriority="48"/>
+    <w:lsdException w:name="List Table 4 Accent 1" w:uiPriority="49"/>
+    <w:lsdException w:name="List Table 5 Dark Accent 1" w:uiPriority="50"/>
+    <w:lsdException w:name="List Table 6 Colorful Accent 1" w:uiPriority="51"/>
+    <w:lsdException w:name="List Table 7 Colorful Accent 1" w:uiPriority="52"/>
+    <w:lsdException w:name="List Table 1 Light Accent 2" w:uiPriority="46"/>
+    <w:lsdException w:name="List Table 2 Accent 2" w:uiPriority="47"/>
+    <w:lsdException w:name="List Table 3 Accent 2" w:uiPriority="48"/>
+    <w:lsdException w:name="List Table 4 Accent 2" w:uiPriority="49"/>
+    <w:lsdException w:name="List Table 5 Dark Accent 2" w:uiPriority="50"/>
+    <w:lsdException w:name="List Table 6 Colorful Accent 2" w:uiPriority="51"/>
+    <w:lsdException w:name="List Table 7 Colorful Accent 2" w:uiPriority="52"/>
+    <w:lsdException w:name="List Table 1 Light Accent 3" w:uiPriority="46"/>
+    <w:lsdException w:name="List Table 2 Accent 3" w:uiPriority="47"/>
+    <w:lsdException w:name="List Table 3 Accent 3" w:uiPriority="48"/>
+    <w:lsdException w:name="List Table 4 Accent 3" w:uiPriority="49"/>
+    <w:lsdException w:name="List Table 5 Dark Accent 3" w:uiPriority="50"/>
+    <w:lsdException w:name="List Table 6 Colorful Accent 3" w:uiPriority="51"/>
+    <w:lsdException w:name="List Table 7 Colorful Accent 3" w:uiPriority="52"/>
+    <w:lsdException w:name="List Table 1 Light Accent 4" w:uiPriority="46"/>
+    <w:lsdException w:name="List Table 2 Accent 4" w:uiPriority="47"/>
+    <w:lsdException w:name="List Table 3 Accent 4" w:uiPriority="48"/>
+    <w:lsdException w:name="List Table 4 Accent 4" w:uiPriority="49"/>
+    <w:lsdException w:name="List Table 5 Dark Accent 4" w:uiPriority="50"/>
+    <w:lsdException w:name="List Table 6 Colorful Accent 4" w:uiPriority="51"/>
+    <w:lsdException w:name="List Table 7 Colorful Accent 4" w:uiPriority="52"/>
+    <w:lsdException w:name="List Table 1 Light Accent 5" w:uiPriority="46"/>
+    <w:lsdException w:name="List Table 2 Accent 5" w:uiPriority="47"/>
+    <w:lsdException w:name="List Table 3 Accent 5" w:uiPriority="48"/>
+    <w:lsdException w:name="List Table 4 Accent 5" w:uiPriority="49"/>
+    <w:lsdException w:name="List Table 5 Dark Accent 5" w:uiPriority="50"/>
+    <w:lsdException w:name="List Table 6 Colorful Accent 5" w:uiPriority="51"/>
+    <w:lsdException w:name="List Table 7 Colorful Accent 5" w:uiPriority="52"/>
+    <w:lsdException w:name="List Table 1 Light Accent 6" w:uiPriority="46"/>
+    <w:lsdException w:name="List Table 2 Accent 6" w:uiPriority="47"/>
+    <w:lsdException w:name="List Table 3 Accent 6" w:uiPriority="48"/>
+    <w:lsdException w:name="List Table 4 Accent 6" w:uiPriority="49"/>
+    <w:lsdException w:name="List Table 5 Dark Accent 6" w:uiPriority="50"/>
+    <w:lsdException w:name="List Table 6 Colorful Accent 6" w:uiPriority="51"/>
+    <w:lsdException w:name="List Table 7 Colorful Accent 6" w:uiPriority="52"/>
   </w:latentStyles>
   <w:style w:type="paragraph" w:default="1" w:styleId="Normale">
     <w:name w:val="Normal"/>
@@ -19936,7 +19432,7 @@
   <a:extraClrSchemeLst/>
   <a:extLst>
     <a:ext uri="{05A4C25C-085E-4340-85A3-A5531E510DB2}">
-      <thm15:themeFamily xmlns:thm15="http://schemas.microsoft.com/office/thememl/2012/main" xmlns="" name="Office Theme" id="{62F939B6-93AF-4DB8-9C6B-D6C7DFDC589F}" vid="{4A3C46E8-61CC-4603-A589-7422A47A8E4A}"/>
+      <thm15:themeFamily xmlns:thm15="http://schemas.microsoft.com/office/thememl/2012/main" name="Office Theme" id="{62F939B6-93AF-4DB8-9C6B-D6C7DFDC589F}" vid="{4A3C46E8-61CC-4603-A589-7422A47A8E4A}"/>
     </a:ext>
   </a:extLst>
 </a:theme>
@@ -19965,7 +19461,7 @@
 </file>
 
 <file path=customXml/itemProps1.xml><?xml version="1.0" encoding="utf-8"?>
-<ds:datastoreItem xmlns:ds="http://schemas.openxmlformats.org/officeDocument/2006/customXml" ds:itemID="{A15E786A-BF9B-4696-8B7C-FDC19C5A8735}">
+<ds:datastoreItem xmlns:ds="http://schemas.openxmlformats.org/officeDocument/2006/customXml" ds:itemID="{1F269A9A-9EE7-453D-877D-12C763447E2C}">
   <ds:schemaRefs>
     <ds:schemaRef ds:uri="http://schemas.openxmlformats.org/officeDocument/2006/bibliography"/>
   </ds:schemaRefs>

</xml_diff>

<commit_message>
Taxi Allocation in World-Machine updated
</commit_message>
<xml_diff>
--- a/OtherStuff/RASD v2.docx
+++ b/OtherStuff/RASD v2.docx
@@ -8016,10 +8016,31 @@
         <w:t>Taxi allocation</w:t>
       </w:r>
       <w:r>
-        <w:t>” is observed by the world and controlled by the machine, which sets the taxi’s next destination accor</w:t>
-      </w:r>
-      <w:r>
-        <w:t xml:space="preserve">dingly to the customer requests. </w:t>
+        <w:t xml:space="preserve">” is </w:t>
+      </w:r>
+      <w:r>
+        <w:t xml:space="preserve">a particular entity: if we consider MTS customers, is </w:t>
+      </w:r>
+      <w:r>
+        <w:t>observed by the world and controlled by the machine</w:t>
+      </w:r>
+      <w:r>
+        <w:t xml:space="preserve"> (</w:t>
+      </w:r>
+      <w:r>
+        <w:t>which sets the taxi’s next destination accor</w:t>
+      </w:r>
+      <w:r>
+        <w:t>d</w:t>
+      </w:r>
+      <w:r>
+        <w:t xml:space="preserve">ingly to the customer requests); if we consider standard customers, then it is observed by the machine (with the GPS and </w:t>
+      </w:r>
+      <w:r>
+        <w:t>taxi zones</w:t>
+      </w:r>
+      <w:r>
+        <w:t xml:space="preserve"> system) and controlled by the world (i.e. the standard customer).</w:t>
       </w:r>
     </w:p>
     <w:p>
@@ -10352,8 +10373,6 @@
         <w:pStyle w:val="TextTitolo3"/>
         <w:ind w:left="1080"/>
       </w:pPr>
-      <w:bookmarkStart w:id="38" w:name="_GoBack"/>
-      <w:bookmarkEnd w:id="38"/>
     </w:p>
     <w:p>
       <w:pPr>
@@ -11604,12 +11623,12 @@
       <w:pPr>
         <w:pStyle w:val="Titolo3"/>
       </w:pPr>
-      <w:bookmarkStart w:id="39" w:name="_Toc434760946"/>
+      <w:bookmarkStart w:id="38" w:name="_Toc434760946"/>
       <w:r>
         <w:lastRenderedPageBreak/>
         <w:t>Class Diagram</w:t>
       </w:r>
-      <w:bookmarkEnd w:id="39"/>
+      <w:bookmarkEnd w:id="38"/>
     </w:p>
     <w:p>
       <w:pPr>
@@ -11684,7 +11703,7 @@
       <w:pPr>
         <w:pStyle w:val="Titolo3"/>
       </w:pPr>
-      <w:bookmarkStart w:id="40" w:name="_Toc434760947"/>
+      <w:bookmarkStart w:id="39" w:name="_Toc434760947"/>
       <w:r>
         <w:lastRenderedPageBreak/>
         <w:t xml:space="preserve">State </w:t>
@@ -11692,7 +11711,7 @@
       <w:r>
         <w:t>diagram</w:t>
       </w:r>
-      <w:bookmarkEnd w:id="40"/>
+      <w:bookmarkEnd w:id="39"/>
     </w:p>
     <w:p>
       <w:pPr>
@@ -11898,7 +11917,7 @@
           <w:szCs w:val="24"/>
         </w:rPr>
       </w:pPr>
-      <w:bookmarkStart w:id="41" w:name="_Toc434335138"/>
+      <w:bookmarkStart w:id="40" w:name="_Toc434335138"/>
       <w:r>
         <w:rPr>
           <w:noProof/>
@@ -11913,7 +11932,7 @@
           <w:noProof/>
         </w:rPr>
       </w:pPr>
-      <w:bookmarkStart w:id="42" w:name="_Toc434760948"/>
+      <w:bookmarkStart w:id="41" w:name="_Toc434760948"/>
       <w:r>
         <w:rPr>
           <w:noProof/>
@@ -11921,34 +11940,34 @@
         <w:lastRenderedPageBreak/>
         <w:t>Appendi</w:t>
       </w:r>
+      <w:bookmarkEnd w:id="40"/>
+      <w:r>
+        <w:rPr>
+          <w:noProof/>
+        </w:rPr>
+        <w:t>x</w:t>
+      </w:r>
       <w:bookmarkEnd w:id="41"/>
-      <w:r>
-        <w:rPr>
-          <w:noProof/>
-        </w:rPr>
-        <w:t>x</w:t>
+    </w:p>
+    <w:p>
+      <w:pPr>
+        <w:pStyle w:val="Titolo2"/>
+      </w:pPr>
+      <w:bookmarkStart w:id="42" w:name="_Toc434760949"/>
+      <w:r>
+        <w:t>Alloy</w:t>
       </w:r>
       <w:bookmarkEnd w:id="42"/>
     </w:p>
     <w:p>
       <w:pPr>
-        <w:pStyle w:val="Titolo2"/>
-      </w:pPr>
-      <w:bookmarkStart w:id="43" w:name="_Toc434760949"/>
-      <w:r>
-        <w:t>Alloy</w:t>
+        <w:pStyle w:val="Titolo3"/>
+      </w:pPr>
+      <w:bookmarkStart w:id="43" w:name="_Toc434760950"/>
+      <w:r>
+        <w:t>Signatures</w:t>
       </w:r>
       <w:bookmarkEnd w:id="43"/>
-    </w:p>
-    <w:p>
-      <w:pPr>
-        <w:pStyle w:val="Titolo3"/>
-      </w:pPr>
-      <w:bookmarkStart w:id="44" w:name="_Toc434760950"/>
-      <w:r>
-        <w:t>Signatures</w:t>
-      </w:r>
-      <w:bookmarkEnd w:id="44"/>
     </w:p>
     <w:p>
       <w:pPr>
@@ -12264,12 +12283,12 @@
       <w:pPr>
         <w:pStyle w:val="Titolo3"/>
       </w:pPr>
-      <w:bookmarkStart w:id="45" w:name="_Toc434760951"/>
+      <w:bookmarkStart w:id="44" w:name="_Toc434760951"/>
       <w:r>
         <w:lastRenderedPageBreak/>
         <w:t>Facts</w:t>
       </w:r>
-      <w:bookmarkEnd w:id="45"/>
+      <w:bookmarkEnd w:id="44"/>
     </w:p>
     <w:p>
       <w:r>
@@ -12518,12 +12537,12 @@
       <w:pPr>
         <w:pStyle w:val="Titolo3"/>
       </w:pPr>
-      <w:bookmarkStart w:id="46" w:name="_Toc434760952"/>
+      <w:bookmarkStart w:id="45" w:name="_Toc434760952"/>
       <w:r>
         <w:lastRenderedPageBreak/>
         <w:t>Predicates</w:t>
       </w:r>
-      <w:bookmarkEnd w:id="46"/>
+      <w:bookmarkEnd w:id="45"/>
     </w:p>
     <w:p>
       <w:pPr>
@@ -12674,12 +12693,12 @@
       <w:pPr>
         <w:pStyle w:val="Titolo3"/>
       </w:pPr>
-      <w:bookmarkStart w:id="47" w:name="_Toc434760953"/>
+      <w:bookmarkStart w:id="46" w:name="_Toc434760953"/>
       <w:r>
         <w:lastRenderedPageBreak/>
         <w:t>Assertions</w:t>
       </w:r>
-      <w:bookmarkEnd w:id="47"/>
+      <w:bookmarkEnd w:id="46"/>
     </w:p>
     <w:p>
       <w:pPr>
@@ -12820,12 +12839,12 @@
       <w:pPr>
         <w:pStyle w:val="Titolo3"/>
       </w:pPr>
-      <w:bookmarkStart w:id="48" w:name="_Toc434760954"/>
+      <w:bookmarkStart w:id="47" w:name="_Toc434760954"/>
       <w:r>
         <w:lastRenderedPageBreak/>
         <w:t>Generated world</w:t>
       </w:r>
-      <w:bookmarkEnd w:id="48"/>
+      <w:bookmarkEnd w:id="47"/>
     </w:p>
     <w:p>
       <w:pPr>
@@ -13053,51 +13072,51 @@
       <w:pPr>
         <w:pStyle w:val="Titolo3"/>
       </w:pPr>
-      <w:bookmarkStart w:id="49" w:name="_Toc434760955"/>
+      <w:bookmarkStart w:id="48" w:name="_Toc434760955"/>
       <w:r>
         <w:lastRenderedPageBreak/>
         <w:t>Comments on Alloy</w:t>
       </w:r>
+      <w:bookmarkEnd w:id="48"/>
+    </w:p>
+    <w:p>
+      <w:pPr>
+        <w:pStyle w:val="TextTitolo3"/>
+      </w:pPr>
+      <w:r>
+        <w:t xml:space="preserve">Reasoning with Alloy has been useful in order to exploit weakness and mistakes in the Class Diagram and in the general behavior of the system, although its </w:t>
+      </w:r>
+      <w:r>
+        <w:t xml:space="preserve">analyzer’s limited range </w:t>
+      </w:r>
+      <w:r>
+        <w:t>have sometimes</w:t>
+      </w:r>
+      <w:r>
+        <w:t xml:space="preserve"> cause</w:t>
+      </w:r>
+      <w:r>
+        <w:t>d</w:t>
+      </w:r>
+      <w:r>
+        <w:t xml:space="preserve"> misunderstanding </w:t>
+      </w:r>
+      <w:r>
+        <w:t>about</w:t>
+      </w:r>
+      <w:r>
+        <w:t xml:space="preserve"> the correctness of the model.</w:t>
+      </w:r>
+    </w:p>
+    <w:p>
+      <w:pPr>
+        <w:pStyle w:val="Titolo2"/>
+      </w:pPr>
+      <w:bookmarkStart w:id="49" w:name="_Toc434760956"/>
+      <w:r>
+        <w:t>Software and tools used</w:t>
+      </w:r>
       <w:bookmarkEnd w:id="49"/>
-    </w:p>
-    <w:p>
-      <w:pPr>
-        <w:pStyle w:val="TextTitolo3"/>
-      </w:pPr>
-      <w:r>
-        <w:t xml:space="preserve">Reasoning with Alloy has been useful in order to exploit weakness and mistakes in the Class Diagram and in the general behavior of the system, although its </w:t>
-      </w:r>
-      <w:r>
-        <w:t xml:space="preserve">analyzer’s limited range </w:t>
-      </w:r>
-      <w:r>
-        <w:t>have sometimes</w:t>
-      </w:r>
-      <w:r>
-        <w:t xml:space="preserve"> cause</w:t>
-      </w:r>
-      <w:r>
-        <w:t>d</w:t>
-      </w:r>
-      <w:r>
-        <w:t xml:space="preserve"> misunderstanding </w:t>
-      </w:r>
-      <w:r>
-        <w:t>about</w:t>
-      </w:r>
-      <w:r>
-        <w:t xml:space="preserve"> the correctness of the model.</w:t>
-      </w:r>
-    </w:p>
-    <w:p>
-      <w:pPr>
-        <w:pStyle w:val="Titolo2"/>
-      </w:pPr>
-      <w:bookmarkStart w:id="50" w:name="_Toc434760956"/>
-      <w:r>
-        <w:t>Software and tools used</w:t>
-      </w:r>
-      <w:bookmarkEnd w:id="50"/>
     </w:p>
     <w:p>
       <w:pPr>
@@ -13193,11 +13212,11 @@
       <w:pPr>
         <w:pStyle w:val="Titolo2"/>
       </w:pPr>
-      <w:bookmarkStart w:id="51" w:name="_Toc434760957"/>
+      <w:bookmarkStart w:id="50" w:name="_Toc434760957"/>
       <w:r>
         <w:t>Hours of work</w:t>
       </w:r>
-      <w:bookmarkEnd w:id="51"/>
+      <w:bookmarkEnd w:id="50"/>
     </w:p>
     <w:p>
       <w:pPr>
@@ -13273,6 +13292,32 @@
       <w:r>
         <w:t>World and the machine analysis updated</w:t>
       </w:r>
+    </w:p>
+    <w:p>
+      <w:pPr>
+        <w:pStyle w:val="Nessunaspaziatura"/>
+        <w:numPr>
+          <w:ilvl w:val="0"/>
+          <w:numId w:val="48"/>
+        </w:numPr>
+      </w:pPr>
+      <w:r>
+        <w:t>Taxi allocation description changed in The world and the machine</w:t>
+      </w:r>
+    </w:p>
+    <w:p>
+      <w:pPr>
+        <w:pStyle w:val="Nessunaspaziatura"/>
+        <w:numPr>
+          <w:ilvl w:val="0"/>
+          <w:numId w:val="48"/>
+        </w:numPr>
+      </w:pPr>
+      <w:r>
+        <w:t>Added use case and table for “History” function</w:t>
+      </w:r>
+      <w:bookmarkStart w:id="51" w:name="_GoBack"/>
+      <w:bookmarkEnd w:id="51"/>
     </w:p>
     <w:sectPr>
       <w:footerReference w:type="default" r:id="rId61"/>
@@ -13335,7 +13380,7 @@
           <w:rPr>
             <w:noProof/>
           </w:rPr>
-          <w:t>33</w:t>
+          <w:t>55</w:t>
         </w:r>
         <w:r>
           <w:fldChar w:fldCharType="end"/>
@@ -19461,7 +19506,7 @@
 </file>
 
 <file path=customXml/itemProps1.xml><?xml version="1.0" encoding="utf-8"?>
-<ds:datastoreItem xmlns:ds="http://schemas.openxmlformats.org/officeDocument/2006/customXml" ds:itemID="{1F269A9A-9EE7-453D-877D-12C763447E2C}">
+<ds:datastoreItem xmlns:ds="http://schemas.openxmlformats.org/officeDocument/2006/customXml" ds:itemID="{309FE99C-8EDB-4821-9338-CE46B1AB25F0}">
   <ds:schemaRefs>
     <ds:schemaRef ds:uri="http://schemas.openxmlformats.org/officeDocument/2006/bibliography"/>
   </ds:schemaRefs>

</xml_diff>

<commit_message>
RASD v2 update (to do)
</commit_message>
<xml_diff>
--- a/OtherStuff/RASD v2.docx
+++ b/OtherStuff/RASD v2.docx
@@ -23,7 +23,6 @@
           <w:r>
             <w:rPr>
               <w:noProof/>
-              <w:lang w:val="it-IT" w:eastAsia="it-IT"/>
             </w:rPr>
             <w:drawing>
               <wp:anchor distT="0" distB="0" distL="114300" distR="114300" simplePos="0" relativeHeight="251664384" behindDoc="1" locked="0" layoutInCell="1" allowOverlap="1" wp14:anchorId="5189E792" wp14:editId="3285B7C9">
@@ -140,7 +139,6 @@
               <w:color w:val="5B9BD5" w:themeColor="accent1"/>
               <w:sz w:val="24"/>
               <w:szCs w:val="24"/>
-              <w:lang w:val="it-IT" w:eastAsia="it-IT"/>
             </w:rPr>
             <mc:AlternateContent>
               <mc:Choice Requires="wps">
@@ -5509,7 +5507,6 @@
       <w:r>
         <w:rPr>
           <w:noProof/>
-          <w:lang w:val="it-IT" w:eastAsia="it-IT"/>
         </w:rPr>
         <w:drawing>
           <wp:inline distT="0" distB="0" distL="0" distR="0" wp14:anchorId="770401D1" wp14:editId="6FC6A888">
@@ -5583,7 +5580,6 @@
       <w:r>
         <w:rPr>
           <w:noProof/>
-          <w:lang w:val="it-IT" w:eastAsia="it-IT"/>
         </w:rPr>
         <w:drawing>
           <wp:inline distT="0" distB="0" distL="0" distR="0" wp14:anchorId="333C621E" wp14:editId="2E8CE45A">
@@ -5666,7 +5662,6 @@
       <w:r>
         <w:rPr>
           <w:noProof/>
-          <w:lang w:val="it-IT" w:eastAsia="it-IT"/>
         </w:rPr>
         <w:drawing>
           <wp:inline distT="0" distB="0" distL="0" distR="0" wp14:anchorId="6E212729" wp14:editId="08E84144">
@@ -5748,7 +5743,6 @@
       <w:r>
         <w:rPr>
           <w:noProof/>
-          <w:lang w:val="it-IT" w:eastAsia="it-IT"/>
         </w:rPr>
         <w:drawing>
           <wp:inline distT="0" distB="0" distL="0" distR="0" wp14:anchorId="511C7A6F" wp14:editId="4C91DF06">
@@ -5861,7 +5855,6 @@
       <w:r>
         <w:rPr>
           <w:noProof/>
-          <w:lang w:val="it-IT" w:eastAsia="it-IT"/>
         </w:rPr>
         <w:drawing>
           <wp:inline distT="0" distB="0" distL="0" distR="0" wp14:anchorId="1325B5D6" wp14:editId="28BD7F40">
@@ -5943,7 +5936,6 @@
       <w:r>
         <w:rPr>
           <w:noProof/>
-          <w:lang w:val="it-IT" w:eastAsia="it-IT"/>
         </w:rPr>
         <w:drawing>
           <wp:inline distT="0" distB="0" distL="0" distR="0" wp14:anchorId="08C7900C" wp14:editId="6AEDCF02">
@@ -6027,7 +6019,6 @@
       <w:r>
         <w:rPr>
           <w:noProof/>
-          <w:lang w:val="it-IT" w:eastAsia="it-IT"/>
         </w:rPr>
         <w:drawing>
           <wp:inline distT="0" distB="0" distL="0" distR="0" wp14:anchorId="402B77D6" wp14:editId="5EA12D2C">
@@ -6118,7 +6109,6 @@
       <w:r>
         <w:rPr>
           <w:noProof/>
-          <w:lang w:val="it-IT" w:eastAsia="it-IT"/>
         </w:rPr>
         <w:drawing>
           <wp:inline distT="0" distB="0" distL="0" distR="0" wp14:anchorId="684EE86B" wp14:editId="36373F3E">
@@ -6192,7 +6182,6 @@
       <w:r>
         <w:rPr>
           <w:noProof/>
-          <w:lang w:val="it-IT" w:eastAsia="it-IT"/>
         </w:rPr>
         <w:lastRenderedPageBreak/>
         <w:drawing>
@@ -6276,7 +6265,6 @@
       <w:r>
         <w:rPr>
           <w:noProof/>
-          <w:lang w:val="it-IT" w:eastAsia="it-IT"/>
         </w:rPr>
         <w:drawing>
           <wp:inline distT="0" distB="0" distL="0" distR="0" wp14:anchorId="424F18B7" wp14:editId="6F73F5E3">
@@ -6388,7 +6376,6 @@
       <w:r>
         <w:rPr>
           <w:noProof/>
-          <w:lang w:val="it-IT" w:eastAsia="it-IT"/>
         </w:rPr>
         <w:drawing>
           <wp:inline distT="0" distB="0" distL="0" distR="0" wp14:anchorId="4EAD000C" wp14:editId="5DE7AC7E">
@@ -6470,7 +6457,6 @@
       <w:r>
         <w:rPr>
           <w:noProof/>
-          <w:lang w:val="it-IT" w:eastAsia="it-IT"/>
         </w:rPr>
         <w:drawing>
           <wp:inline distT="0" distB="0" distL="0" distR="0">
@@ -6553,7 +6539,6 @@
       <w:r>
         <w:rPr>
           <w:noProof/>
-          <w:lang w:val="it-IT" w:eastAsia="it-IT"/>
         </w:rPr>
         <w:drawing>
           <wp:inline distT="0" distB="0" distL="0" distR="0" wp14:anchorId="1A9EA3A2" wp14:editId="52F82E54">
@@ -6637,7 +6622,6 @@
       <w:r>
         <w:rPr>
           <w:noProof/>
-          <w:lang w:val="it-IT" w:eastAsia="it-IT"/>
         </w:rPr>
         <w:drawing>
           <wp:inline distT="0" distB="0" distL="0" distR="0" wp14:anchorId="16163A5D" wp14:editId="6DC9C033">
@@ -6711,7 +6695,6 @@
       <w:r>
         <w:rPr>
           <w:noProof/>
-          <w:lang w:val="it-IT" w:eastAsia="it-IT"/>
         </w:rPr>
         <w:drawing>
           <wp:inline distT="0" distB="0" distL="0" distR="0" wp14:anchorId="6FDF4A21" wp14:editId="642BB984">
@@ -6770,7 +6753,6 @@
       <w:r>
         <w:rPr>
           <w:noProof/>
-          <w:lang w:val="it-IT" w:eastAsia="it-IT"/>
         </w:rPr>
         <w:drawing>
           <wp:anchor distT="0" distB="0" distL="114300" distR="114300" simplePos="0" relativeHeight="251663360" behindDoc="1" locked="0" layoutInCell="1" allowOverlap="1" wp14:anchorId="7C78DB96" wp14:editId="438CF324">
@@ -7759,7 +7741,7 @@
             <v:path o:extrusionok="f" gradientshapeok="t" o:connecttype="rect"/>
             <o:lock v:ext="edit" aspectratio="t"/>
           </v:shapetype>
-          <v:shape id="_x0000_i1025" type="#_x0000_t75" style="width:470.05pt;height:313.15pt">
+          <v:shape id="_x0000_i1025" type="#_x0000_t75" style="width:469.65pt;height:313.1pt">
             <v:imagedata r:id="rId25" o:title="The world and the machine v6 all"/>
           </v:shape>
         </w:pict>
@@ -8654,7 +8636,6 @@
       <w:r>
         <w:rPr>
           <w:noProof/>
-          <w:lang w:val="it-IT" w:eastAsia="it-IT"/>
         </w:rPr>
         <w:lastRenderedPageBreak/>
         <w:drawing>
@@ -8722,7 +8703,6 @@
       <w:r>
         <w:rPr>
           <w:noProof/>
-          <w:lang w:val="it-IT" w:eastAsia="it-IT"/>
         </w:rPr>
         <w:lastRenderedPageBreak/>
         <w:drawing>
@@ -9031,7 +9011,6 @@
       <w:r>
         <w:rPr>
           <w:noProof/>
-          <w:lang w:val="it-IT" w:eastAsia="it-IT"/>
         </w:rPr>
         <w:drawing>
           <wp:inline distT="0" distB="0" distL="0" distR="0" wp14:anchorId="7A3B23D8" wp14:editId="49DB1D3D">
@@ -9087,7 +9066,6 @@
       <w:r>
         <w:rPr>
           <w:noProof/>
-          <w:lang w:val="it-IT" w:eastAsia="it-IT"/>
         </w:rPr>
         <w:lastRenderedPageBreak/>
         <w:drawing>
@@ -9930,7 +9908,6 @@
       <w:r>
         <w:rPr>
           <w:noProof/>
-          <w:lang w:val="it-IT" w:eastAsia="it-IT"/>
         </w:rPr>
         <w:drawing>
           <wp:inline distT="0" distB="0" distL="0" distR="0" wp14:anchorId="2A42AC97" wp14:editId="5AE3EC21">
@@ -10015,7 +9992,6 @@
       <w:r>
         <w:rPr>
           <w:noProof/>
-          <w:lang w:val="it-IT" w:eastAsia="it-IT"/>
         </w:rPr>
         <w:drawing>
           <wp:inline distT="0" distB="0" distL="0" distR="0" wp14:anchorId="424E91CD" wp14:editId="5B3C43A8">
@@ -10088,7 +10064,6 @@
       <w:r>
         <w:rPr>
           <w:noProof/>
-          <w:lang w:val="it-IT" w:eastAsia="it-IT"/>
         </w:rPr>
         <w:drawing>
           <wp:inline distT="0" distB="0" distL="0" distR="0">
@@ -10384,7 +10359,7 @@
       </w:pPr>
       <w:r>
         <w:pict>
-          <v:shape id="_x0000_i1026" type="#_x0000_t75" style="width:434.7pt;height:342.35pt">
+          <v:shape id="_x0000_i1026" type="#_x0000_t75" style="width:434.5pt;height:342.4pt">
             <v:imagedata r:id="rId33" o:title="History&amp;RidesInfo"/>
           </v:shape>
         </w:pict>
@@ -10685,7 +10660,6 @@
       <w:r>
         <w:rPr>
           <w:noProof/>
-          <w:lang w:val="it-IT" w:eastAsia="it-IT"/>
         </w:rPr>
         <w:drawing>
           <wp:inline distT="0" distB="0" distL="0" distR="0" wp14:anchorId="7F402D49" wp14:editId="5C163FC1">
@@ -10734,7 +10708,6 @@
       <w:r>
         <w:rPr>
           <w:noProof/>
-          <w:lang w:val="it-IT" w:eastAsia="it-IT"/>
         </w:rPr>
         <w:drawing>
           <wp:inline distT="0" distB="0" distL="0" distR="0" wp14:anchorId="2B2219DA" wp14:editId="564688F3">
@@ -11057,7 +11030,6 @@
       <w:r>
         <w:rPr>
           <w:noProof/>
-          <w:lang w:val="it-IT" w:eastAsia="it-IT"/>
         </w:rPr>
         <w:drawing>
           <wp:inline distT="0" distB="0" distL="0" distR="0" wp14:anchorId="6B00BA6D" wp14:editId="15FCD3DF">
@@ -11114,7 +11086,6 @@
       <w:r>
         <w:rPr>
           <w:noProof/>
-          <w:lang w:val="it-IT" w:eastAsia="it-IT"/>
         </w:rPr>
         <w:lastRenderedPageBreak/>
         <w:drawing>
@@ -11495,7 +11466,6 @@
       <w:r>
         <w:rPr>
           <w:noProof/>
-          <w:lang w:val="it-IT" w:eastAsia="it-IT"/>
         </w:rPr>
         <w:drawing>
           <wp:inline distT="0" distB="0" distL="0" distR="0" wp14:anchorId="0427FE90" wp14:editId="0D5D901D">
@@ -11552,7 +11522,6 @@
       <w:r>
         <w:rPr>
           <w:noProof/>
-          <w:lang w:val="it-IT" w:eastAsia="it-IT"/>
         </w:rPr>
         <w:lastRenderedPageBreak/>
         <w:drawing>
@@ -11644,7 +11613,6 @@
       <w:r>
         <w:rPr>
           <w:noProof/>
-          <w:lang w:val="it-IT" w:eastAsia="it-IT"/>
         </w:rPr>
         <w:drawing>
           <wp:inline distT="0" distB="0" distL="0" distR="0" wp14:anchorId="2C1390BD" wp14:editId="05A465CD">
@@ -11747,7 +11715,6 @@
       <w:r>
         <w:rPr>
           <w:noProof/>
-          <w:lang w:val="it-IT" w:eastAsia="it-IT"/>
         </w:rPr>
         <w:drawing>
           <wp:inline distT="0" distB="0" distL="0" distR="0" wp14:anchorId="5EC98B0E" wp14:editId="74E88F85">
@@ -11855,7 +11822,6 @@
       <w:r>
         <w:rPr>
           <w:noProof/>
-          <w:lang w:val="it-IT" w:eastAsia="it-IT"/>
         </w:rPr>
         <w:drawing>
           <wp:inline distT="0" distB="0" distL="0" distR="0" wp14:anchorId="18D6CFB0" wp14:editId="03EA5BD9">
@@ -11976,7 +11942,6 @@
       <w:r>
         <w:rPr>
           <w:noProof/>
-          <w:lang w:val="it-IT" w:eastAsia="it-IT"/>
         </w:rPr>
         <w:drawing>
           <wp:inline distT="0" distB="0" distL="0" distR="0">
@@ -12035,7 +12000,6 @@
       <w:r>
         <w:rPr>
           <w:noProof/>
-          <w:lang w:val="it-IT" w:eastAsia="it-IT"/>
         </w:rPr>
         <w:drawing>
           <wp:inline distT="0" distB="0" distL="0" distR="0">
@@ -12094,7 +12058,6 @@
       <w:r>
         <w:rPr>
           <w:noProof/>
-          <w:lang w:val="it-IT" w:eastAsia="it-IT"/>
         </w:rPr>
         <w:lastRenderedPageBreak/>
         <w:drawing>
@@ -12154,7 +12117,6 @@
       <w:r>
         <w:rPr>
           <w:noProof/>
-          <w:lang w:val="it-IT" w:eastAsia="it-IT"/>
         </w:rPr>
         <w:drawing>
           <wp:inline distT="0" distB="0" distL="0" distR="0">
@@ -12213,7 +12175,6 @@
       <w:r>
         <w:rPr>
           <w:noProof/>
-          <w:lang w:val="it-IT" w:eastAsia="it-IT"/>
         </w:rPr>
         <w:drawing>
           <wp:inline distT="0" distB="0" distL="0" distR="0">
@@ -12294,7 +12255,6 @@
       <w:r>
         <w:rPr>
           <w:noProof/>
-          <w:lang w:val="it-IT" w:eastAsia="it-IT"/>
         </w:rPr>
         <w:drawing>
           <wp:inline distT="0" distB="0" distL="0" distR="0">
@@ -12353,7 +12313,6 @@
       <w:r>
         <w:rPr>
           <w:noProof/>
-          <w:lang w:val="it-IT" w:eastAsia="it-IT"/>
         </w:rPr>
         <w:drawing>
           <wp:inline distT="0" distB="0" distL="0" distR="0">
@@ -12412,7 +12371,6 @@
       <w:r>
         <w:rPr>
           <w:noProof/>
-          <w:lang w:val="it-IT" w:eastAsia="it-IT"/>
         </w:rPr>
         <w:lastRenderedPageBreak/>
         <w:drawing>
@@ -12478,7 +12436,6 @@
       <w:r>
         <w:rPr>
           <w:noProof/>
-          <w:lang w:val="it-IT" w:eastAsia="it-IT"/>
         </w:rPr>
         <w:drawing>
           <wp:inline distT="0" distB="0" distL="0" distR="0">
@@ -12568,7 +12525,6 @@
       <w:r>
         <w:rPr>
           <w:noProof/>
-          <w:lang w:val="it-IT" w:eastAsia="it-IT"/>
         </w:rPr>
         <w:drawing>
           <wp:inline distT="0" distB="0" distL="0" distR="0">
@@ -12633,7 +12589,6 @@
       <w:r>
         <w:rPr>
           <w:noProof/>
-          <w:lang w:val="it-IT" w:eastAsia="it-IT"/>
         </w:rPr>
         <w:lastRenderedPageBreak/>
         <w:drawing>
@@ -12707,7 +12662,6 @@
       <w:r>
         <w:rPr>
           <w:noProof/>
-          <w:lang w:val="it-IT" w:eastAsia="it-IT"/>
         </w:rPr>
         <w:drawing>
           <wp:inline distT="0" distB="0" distL="0" distR="0">
@@ -12766,7 +12720,6 @@
       <w:r>
         <w:rPr>
           <w:noProof/>
-          <w:lang w:val="it-IT" w:eastAsia="it-IT"/>
         </w:rPr>
         <w:drawing>
           <wp:inline distT="0" distB="0" distL="0" distR="0">
@@ -12871,7 +12824,6 @@
       <w:r>
         <w:rPr>
           <w:noProof/>
-          <w:lang w:val="it-IT" w:eastAsia="it-IT"/>
         </w:rPr>
         <w:drawing>
           <wp:inline distT="0" distB="0" distL="0" distR="0">
@@ -12952,7 +12904,6 @@
       <w:r>
         <w:rPr>
           <w:noProof/>
-          <w:lang w:val="it-IT" w:eastAsia="it-IT"/>
         </w:rPr>
         <w:drawing>
           <wp:inline distT="0" distB="0" distL="0" distR="0">
@@ -13012,7 +12963,6 @@
       <w:r>
         <w:rPr>
           <w:noProof/>
-          <w:lang w:val="it-IT" w:eastAsia="it-IT"/>
         </w:rPr>
         <w:lastRenderedPageBreak/>
         <w:drawing>
@@ -13316,8 +13266,67 @@
       <w:r>
         <w:t>Added use case and table for “History” function</w:t>
       </w:r>
+    </w:p>
+    <w:p>
+      <w:pPr>
+        <w:pStyle w:val="Nessunaspaziatura"/>
+      </w:pPr>
+    </w:p>
+    <w:p>
+      <w:pPr>
+        <w:pStyle w:val="Nessunaspaziatura"/>
+        <w:numPr>
+          <w:ilvl w:val="0"/>
+          <w:numId w:val="48"/>
+        </w:numPr>
+        <w:rPr>
+          <w:lang w:val="it-IT"/>
+        </w:rPr>
+      </w:pPr>
+      <w:r>
+        <w:rPr>
+          <w:lang w:val="it-IT"/>
+        </w:rPr>
+        <w:t>Stato taxi driver Non in servizio</w:t>
+      </w:r>
+    </w:p>
+    <w:p>
+      <w:pPr>
+        <w:pStyle w:val="Nessunaspaziatura"/>
+        <w:numPr>
+          <w:ilvl w:val="0"/>
+          <w:numId w:val="48"/>
+        </w:numPr>
+        <w:rPr>
+          <w:lang w:val="it-IT"/>
+        </w:rPr>
+      </w:pPr>
+      <w:r>
+        <w:rPr>
+          <w:lang w:val="it-IT"/>
+        </w:rPr>
+        <w:t>Gestione eccezioni: assumption -&gt; cliente non trovato dal driver; destinazione invalida gestita da driver in real life</w:t>
+      </w:r>
       <w:bookmarkStart w:id="51" w:name="_GoBack"/>
       <w:bookmarkEnd w:id="51"/>
+    </w:p>
+    <w:p>
+      <w:pPr>
+        <w:pStyle w:val="Nessunaspaziatura"/>
+        <w:numPr>
+          <w:ilvl w:val="0"/>
+          <w:numId w:val="48"/>
+        </w:numPr>
+        <w:rPr>
+          <w:lang w:val="it-IT"/>
+        </w:rPr>
+      </w:pPr>
+      <w:r>
+        <w:rPr>
+          <w:lang w:val="it-IT"/>
+        </w:rPr>
+        <w:t>log out automatico quando server non riceve “richieste” per un po’ (e settaggio stato Non in servizio)</w:t>
+      </w:r>
     </w:p>
     <w:sectPr>
       <w:footerReference w:type="default" r:id="rId61"/>
@@ -13380,7 +13389,7 @@
           <w:rPr>
             <w:noProof/>
           </w:rPr>
-          <w:t>55</w:t>
+          <w:t>54</w:t>
         </w:r>
         <w:r>
           <w:fldChar w:fldCharType="end"/>
@@ -14050,7 +14059,7 @@
   <w:abstractNum w:abstractNumId="6" w15:restartNumberingAfterBreak="0">
     <w:nsid w:val="05EC69AD"/>
     <w:multiLevelType w:val="hybridMultilevel"/>
-    <w:tmpl w:val="99FAB664"/>
+    <w:tmpl w:val="9CC26D08"/>
     <w:lvl w:ilvl="0" w:tplc="04090001">
       <w:start w:val="1"/>
       <w:numFmt w:val="bullet"/>
@@ -19506,7 +19515,7 @@
 </file>
 
 <file path=customXml/itemProps1.xml><?xml version="1.0" encoding="utf-8"?>
-<ds:datastoreItem xmlns:ds="http://schemas.openxmlformats.org/officeDocument/2006/customXml" ds:itemID="{309FE99C-8EDB-4821-9338-CE46B1AB25F0}">
+<ds:datastoreItem xmlns:ds="http://schemas.openxmlformats.org/officeDocument/2006/customXml" ds:itemID="{39215976-8ECA-43C3-BC02-82AF7A0C2C1E}">
   <ds:schemaRefs>
     <ds:schemaRef ds:uri="http://schemas.openxmlformats.org/officeDocument/2006/bibliography"/>
   </ds:schemaRefs>

</xml_diff>

<commit_message>
RASD v2 small update
</commit_message>
<xml_diff>
--- a/OtherStuff/RASD v2.docx
+++ b/OtherStuff/RASD v2.docx
@@ -241,8 +241,18 @@
                                     <w:sz w:val="32"/>
                                     <w:szCs w:val="32"/>
                                   </w:rPr>
-                                  <w:t>Software Engineering 2 project: MyTaxiService</w:t>
+                                  <w:t xml:space="preserve">Software Engineering 2 project: </w:t>
                                 </w:r>
+                                <w:proofErr w:type="spellStart"/>
+                                <w:r>
+                                  <w:rPr>
+                                    <w:b/>
+                                    <w:sz w:val="32"/>
+                                    <w:szCs w:val="32"/>
+                                  </w:rPr>
+                                  <w:t>MyTaxiService</w:t>
+                                </w:r>
+                                <w:proofErr w:type="spellEnd"/>
                               </w:p>
                               <w:p>
                                 <w:pPr>
@@ -305,7 +315,25 @@
                                     <w:szCs w:val="28"/>
                                     <w:lang w:val="it-IT"/>
                                   </w:rPr>
-                                  <w:t xml:space="preserve">Alessandro Pozzi (mat. </w:t>
+                                  <w:t>Alessandro Pozzi (</w:t>
+                                </w:r>
+                                <w:proofErr w:type="spellStart"/>
+                                <w:r>
+                                  <w:rPr>
+                                    <w:sz w:val="28"/>
+                                    <w:szCs w:val="28"/>
+                                    <w:lang w:val="it-IT"/>
+                                  </w:rPr>
+                                  <w:t>mat</w:t>
+                                </w:r>
+                                <w:proofErr w:type="spellEnd"/>
+                                <w:r>
+                                  <w:rPr>
+                                    <w:sz w:val="28"/>
+                                    <w:szCs w:val="28"/>
+                                    <w:lang w:val="it-IT"/>
+                                  </w:rPr>
+                                  <w:t xml:space="preserve">. </w:t>
                                 </w:r>
                                 <w:r>
                                   <w:rPr>
@@ -323,7 +351,25 @@
                                     <w:szCs w:val="28"/>
                                     <w:lang w:val="it-IT"/>
                                   </w:rPr>
-                                  <w:t xml:space="preserve">), Marco Romani (mat. </w:t>
+                                  <w:t>), Marco Romani (</w:t>
+                                </w:r>
+                                <w:proofErr w:type="spellStart"/>
+                                <w:r>
+                                  <w:rPr>
+                                    <w:sz w:val="28"/>
+                                    <w:szCs w:val="28"/>
+                                    <w:lang w:val="it-IT"/>
+                                  </w:rPr>
+                                  <w:t>mat</w:t>
+                                </w:r>
+                                <w:proofErr w:type="spellEnd"/>
+                                <w:r>
+                                  <w:rPr>
+                                    <w:sz w:val="28"/>
+                                    <w:szCs w:val="28"/>
+                                    <w:lang w:val="it-IT"/>
+                                  </w:rPr>
+                                  <w:t xml:space="preserve">. </w:t>
                                 </w:r>
                                 <w:r>
                                   <w:rPr>
@@ -457,8 +503,18 @@
                               <w:sz w:val="32"/>
                               <w:szCs w:val="32"/>
                             </w:rPr>
-                            <w:t>Software Engineering 2 project: MyTaxiService</w:t>
+                            <w:t xml:space="preserve">Software Engineering 2 project: </w:t>
                           </w:r>
+                          <w:proofErr w:type="spellStart"/>
+                          <w:r>
+                            <w:rPr>
+                              <w:b/>
+                              <w:sz w:val="32"/>
+                              <w:szCs w:val="32"/>
+                            </w:rPr>
+                            <w:t>MyTaxiService</w:t>
+                          </w:r>
+                          <w:proofErr w:type="spellEnd"/>
                         </w:p>
                         <w:p>
                           <w:pPr>
@@ -521,7 +577,25 @@
                               <w:szCs w:val="28"/>
                               <w:lang w:val="it-IT"/>
                             </w:rPr>
-                            <w:t xml:space="preserve">Alessandro Pozzi (mat. </w:t>
+                            <w:t>Alessandro Pozzi (</w:t>
+                          </w:r>
+                          <w:proofErr w:type="spellStart"/>
+                          <w:r>
+                            <w:rPr>
+                              <w:sz w:val="28"/>
+                              <w:szCs w:val="28"/>
+                              <w:lang w:val="it-IT"/>
+                            </w:rPr>
+                            <w:t>mat</w:t>
+                          </w:r>
+                          <w:proofErr w:type="spellEnd"/>
+                          <w:r>
+                            <w:rPr>
+                              <w:sz w:val="28"/>
+                              <w:szCs w:val="28"/>
+                              <w:lang w:val="it-IT"/>
+                            </w:rPr>
+                            <w:t xml:space="preserve">. </w:t>
                           </w:r>
                           <w:r>
                             <w:rPr>
@@ -539,7 +613,25 @@
                               <w:szCs w:val="28"/>
                               <w:lang w:val="it-IT"/>
                             </w:rPr>
-                            <w:t xml:space="preserve">), Marco Romani (mat. </w:t>
+                            <w:t>), Marco Romani (</w:t>
+                          </w:r>
+                          <w:proofErr w:type="spellStart"/>
+                          <w:r>
+                            <w:rPr>
+                              <w:sz w:val="28"/>
+                              <w:szCs w:val="28"/>
+                              <w:lang w:val="it-IT"/>
+                            </w:rPr>
+                            <w:t>mat</w:t>
+                          </w:r>
+                          <w:proofErr w:type="spellEnd"/>
+                          <w:r>
+                            <w:rPr>
+                              <w:sz w:val="28"/>
+                              <w:szCs w:val="28"/>
+                              <w:lang w:val="it-IT"/>
+                            </w:rPr>
+                            <w:t xml:space="preserve">. </w:t>
                           </w:r>
                           <w:r>
                             <w:rPr>
@@ -896,21 +988,7 @@
             <w:rStyle w:val="Collegamentoipertestuale"/>
             <w:noProof/>
           </w:rPr>
-          <w:t>1.3. Goa</w:t>
-        </w:r>
-        <w:r>
-          <w:rPr>
-            <w:rStyle w:val="Collegamentoipertestuale"/>
-            <w:noProof/>
-          </w:rPr>
-          <w:t>l</w:t>
-        </w:r>
-        <w:r>
-          <w:rPr>
-            <w:rStyle w:val="Collegamentoipertestuale"/>
-            <w:noProof/>
-          </w:rPr>
-          <w:t>s</w:t>
+          <w:t>1.3. Goals</w:t>
         </w:r>
         <w:r>
           <w:rPr>
@@ -1624,21 +1702,7 @@
             <w:rStyle w:val="Collegamentoipertestuale"/>
             <w:noProof/>
           </w:rPr>
-          <w:t>2.4. Assumptions a</w:t>
-        </w:r>
-        <w:r>
-          <w:rPr>
-            <w:rStyle w:val="Collegamentoipertestuale"/>
-            <w:noProof/>
-          </w:rPr>
-          <w:t>n</w:t>
-        </w:r>
-        <w:r>
-          <w:rPr>
-            <w:rStyle w:val="Collegamentoipertestuale"/>
-            <w:noProof/>
-          </w:rPr>
-          <w:t>d dependancies</w:t>
+          <w:t>2.4. Assumptions and dependancies</w:t>
         </w:r>
         <w:r>
           <w:rPr>
@@ -2072,21 +2136,7 @@
             <w:rStyle w:val="Collegamentoipertestuale"/>
             <w:noProof/>
           </w:rPr>
-          <w:t>3.2. Functional requ</w:t>
-        </w:r>
-        <w:r>
-          <w:rPr>
-            <w:rStyle w:val="Collegamentoipertestuale"/>
-            <w:noProof/>
-          </w:rPr>
-          <w:t>i</w:t>
-        </w:r>
-        <w:r>
-          <w:rPr>
-            <w:rStyle w:val="Collegamentoipertestuale"/>
-            <w:noProof/>
-          </w:rPr>
-          <w:t>rement</w:t>
+          <w:t>3.2. Functional requirement</w:t>
         </w:r>
         <w:r>
           <w:rPr>
@@ -4781,12 +4831,14 @@
           <w:i/>
         </w:rPr>
       </w:pPr>
+      <w:proofErr w:type="spellStart"/>
       <w:r>
         <w:rPr>
           <w:i/>
         </w:rPr>
         <w:t>NotAssigned</w:t>
       </w:r>
+      <w:proofErr w:type="spellEnd"/>
       <w:r>
         <w:t xml:space="preserve"> – This is the default status of a taxi ride requested by customers. It simply means that the request (or reservation) has been accepted by the system but nothing else has been done yet.</w:t>
       </w:r>
@@ -4860,8 +4912,13 @@
         <w:pStyle w:val="TextTitolo3"/>
       </w:pPr>
       <w:r>
-        <w:t>MTS - MyTaxiService</w:t>
-      </w:r>
+        <w:t xml:space="preserve">MTS - </w:t>
+      </w:r>
+      <w:proofErr w:type="spellStart"/>
+      <w:r>
+        <w:t>MyTaxiService</w:t>
+      </w:r>
+      <w:proofErr w:type="spellEnd"/>
     </w:p>
     <w:p>
       <w:pPr>
@@ -4878,7 +4935,15 @@
         <w:pStyle w:val="TextTitolo3"/>
       </w:pPr>
       <w:r>
-        <w:t>[Gn]: n-goal.</w:t>
+        <w:t>[</w:t>
+      </w:r>
+      <w:proofErr w:type="spellStart"/>
+      <w:r>
+        <w:t>Gn</w:t>
+      </w:r>
+      <w:proofErr w:type="spellEnd"/>
+      <w:r>
+        <w:t>]: n-goal.</w:t>
       </w:r>
     </w:p>
     <w:p>
@@ -4894,7 +4959,23 @@
         <w:pStyle w:val="TextTitolo3"/>
       </w:pPr>
       <w:r>
-        <w:t>[Nn]: n-non functional requirement.</w:t>
+        <w:t>[</w:t>
+      </w:r>
+      <w:proofErr w:type="spellStart"/>
+      <w:r>
+        <w:t>Nn</w:t>
+      </w:r>
+      <w:proofErr w:type="spellEnd"/>
+      <w:r>
+        <w:t>]: n-</w:t>
+      </w:r>
+      <w:proofErr w:type="spellStart"/>
+      <w:r>
+        <w:t>non functional</w:t>
+      </w:r>
+      <w:proofErr w:type="spellEnd"/>
+      <w:r>
+        <w:t xml:space="preserve"> requirement.</w:t>
       </w:r>
     </w:p>
     <w:p>
@@ -4912,13 +4993,45 @@
         <w:pStyle w:val="Nessunaspaziatura"/>
       </w:pPr>
       <w:r>
-        <w:t>Our main stakeholder is Prof. Raffaella Mirandola of Politecnico di Milano, DEIB. She gave us the delivery of the project.</w:t>
-      </w:r>
+        <w:t xml:space="preserve">Our main stakeholder is Prof. </w:t>
+      </w:r>
+      <w:proofErr w:type="spellStart"/>
+      <w:r>
+        <w:t>Raffaella</w:t>
+      </w:r>
+      <w:proofErr w:type="spellEnd"/>
       <w:r>
         <w:t xml:space="preserve"> </w:t>
       </w:r>
-      <w:r>
-        <w:t>Other hypothetical stakeholders interested in the service offered by myTaxiService are:</w:t>
+      <w:proofErr w:type="spellStart"/>
+      <w:r>
+        <w:t>Mirandola</w:t>
+      </w:r>
+      <w:proofErr w:type="spellEnd"/>
+      <w:r>
+        <w:t xml:space="preserve"> of </w:t>
+      </w:r>
+      <w:proofErr w:type="spellStart"/>
+      <w:r>
+        <w:t>Politecnico</w:t>
+      </w:r>
+      <w:proofErr w:type="spellEnd"/>
+      <w:r>
+        <w:t xml:space="preserve"> di Milano, DEIB. She gave us the delivery of the project.</w:t>
+      </w:r>
+      <w:r>
+        <w:t xml:space="preserve"> </w:t>
+      </w:r>
+      <w:r>
+        <w:t xml:space="preserve">Other hypothetical stakeholders interested in the service offered by </w:t>
+      </w:r>
+      <w:proofErr w:type="spellStart"/>
+      <w:r>
+        <w:t>myTaxiService</w:t>
+      </w:r>
+      <w:proofErr w:type="spellEnd"/>
+      <w:r>
+        <w:t xml:space="preserve"> are:</w:t>
       </w:r>
     </w:p>
     <w:p>
@@ -5374,7 +5487,15 @@
         </w:numPr>
       </w:pPr>
       <w:r>
-        <w:t>Payment and specific duties related to the taxi service are not considered and managed by the application. MyTaxiService is meant to be only an interface between customers and taxi drivers.</w:t>
+        <w:t xml:space="preserve">Payment and specific duties related to the taxi service are not considered and managed by the application. </w:t>
+      </w:r>
+      <w:proofErr w:type="spellStart"/>
+      <w:r>
+        <w:t>MyTaxiService</w:t>
+      </w:r>
+      <w:proofErr w:type="spellEnd"/>
+      <w:r>
+        <w:t xml:space="preserve"> is meant to be only an interface between customers and taxi drivers.</w:t>
       </w:r>
     </w:p>
     <w:p>
@@ -5507,7 +5628,15 @@
       </w:pPr>
       <w:r>
         <w:lastRenderedPageBreak/>
-        <w:t>Taxi drivers will remember to log out at the end of their workshift.</w:t>
+        <w:t xml:space="preserve">Taxi drivers will remember to log out at the end of their </w:t>
+      </w:r>
+      <w:proofErr w:type="spellStart"/>
+      <w:r>
+        <w:t>workshift</w:t>
+      </w:r>
+      <w:proofErr w:type="spellEnd"/>
+      <w:r>
+        <w:t>.</w:t>
       </w:r>
     </w:p>
     <w:p>
@@ -7130,7 +7259,15 @@
         <w:pStyle w:val="Nessunaspaziatura"/>
       </w:pPr>
       <w:r>
-        <w:t>[R3] Only registered customers can access MyTaxiService’s services.</w:t>
+        <w:t xml:space="preserve">[R3] Only registered customers can access </w:t>
+      </w:r>
+      <w:proofErr w:type="spellStart"/>
+      <w:r>
+        <w:t>MyTaxiService’s</w:t>
+      </w:r>
+      <w:proofErr w:type="spellEnd"/>
+      <w:r>
+        <w:t xml:space="preserve"> services.</w:t>
       </w:r>
     </w:p>
     <w:p>
@@ -7409,9 +7546,11 @@
         <w:lastRenderedPageBreak/>
         <w:t xml:space="preserve">[R5] At the end of their </w:t>
       </w:r>
+      <w:proofErr w:type="spellStart"/>
       <w:r>
         <w:t>workshift</w:t>
       </w:r>
+      <w:proofErr w:type="spellEnd"/>
       <w:r>
         <w:t xml:space="preserve">, taxi drivers must be able to log out of the mobile application in order to communicate to the system that </w:t>
       </w:r>
@@ -7649,14 +7788,8 @@
     <w:p>
       <w:pPr>
         <w:pStyle w:val="Nessunaspaziatura"/>
-        <w:rPr>
-          <w:lang w:val="it-IT"/>
-        </w:rPr>
-      </w:pPr>
-      <w:r>
-        <w:rPr>
-          <w:lang w:val="it-IT"/>
-        </w:rPr>
+      </w:pPr>
+      <w:r>
         <w:t xml:space="preserve">[R2] </w:t>
       </w:r>
       <w:r>
@@ -7825,8 +7958,13 @@
           <w:numId w:val="4"/>
         </w:numPr>
       </w:pPr>
-      <w:r>
-        <w:t>MyTaxiService’s system should be available 24/7.</w:t>
+      <w:proofErr w:type="spellStart"/>
+      <w:r>
+        <w:t>MyTaxiService’s</w:t>
+      </w:r>
+      <w:proofErr w:type="spellEnd"/>
+      <w:r>
+        <w:t xml:space="preserve"> system should be available 24/7.</w:t>
       </w:r>
     </w:p>
     <w:p>
@@ -7942,8 +8080,13 @@
       <w:r>
         <w:t xml:space="preserve"> </w:t>
       </w:r>
-      <w:r>
-        <w:t xml:space="preserve">MyTaxiService’s applications should always have </w:t>
+      <w:proofErr w:type="spellStart"/>
+      <w:r>
+        <w:t>MyTaxiService’s</w:t>
+      </w:r>
+      <w:proofErr w:type="spellEnd"/>
+      <w:r>
+        <w:t xml:space="preserve"> applications should always have </w:t>
       </w:r>
       <w:r>
         <w:t>imperceptible</w:t>
@@ -7987,7 +8130,31 @@
         <w:t xml:space="preserve">The model proposed by </w:t>
       </w:r>
       <w:r>
-        <w:t xml:space="preserve">M. Kackson &amp; P. Zave, “The World &amp; the Machine”, allow us to analyze the domain of MyTaxyService application and its relation with the world. This model contemplate the presence of two areas: </w:t>
+        <w:t xml:space="preserve">M. </w:t>
+      </w:r>
+      <w:proofErr w:type="spellStart"/>
+      <w:r>
+        <w:t>Kackson</w:t>
+      </w:r>
+      <w:proofErr w:type="spellEnd"/>
+      <w:r>
+        <w:t xml:space="preserve"> &amp; P. </w:t>
+      </w:r>
+      <w:proofErr w:type="spellStart"/>
+      <w:r>
+        <w:t>Zave</w:t>
+      </w:r>
+      <w:proofErr w:type="spellEnd"/>
+      <w:r>
+        <w:t xml:space="preserve">, “The World &amp; the Machine”, allow us to analyze the domain of </w:t>
+      </w:r>
+      <w:proofErr w:type="spellStart"/>
+      <w:r>
+        <w:t>MyTaxyService</w:t>
+      </w:r>
+      <w:proofErr w:type="spellEnd"/>
+      <w:r>
+        <w:t xml:space="preserve"> application and its relation with the world. This model contemplate the presence of two areas: </w:t>
       </w:r>
       <w:r>
         <w:rPr>
@@ -8022,7 +8189,15 @@
         <w:pStyle w:val="Nessunaspaziatura"/>
       </w:pPr>
       <w:r>
-        <w:t xml:space="preserve">The following diagram shows MyTaxiService’s </w:t>
+        <w:t xml:space="preserve">The following diagram shows </w:t>
+      </w:r>
+      <w:proofErr w:type="spellStart"/>
+      <w:r>
+        <w:t>MyTaxiService’s</w:t>
+      </w:r>
+      <w:proofErr w:type="spellEnd"/>
+      <w:r>
+        <w:t xml:space="preserve"> </w:t>
       </w:r>
       <w:r>
         <w:rPr>
@@ -8427,7 +8602,15 @@
         <w:t>get on</w:t>
       </w:r>
       <w:r>
-        <w:t xml:space="preserve"> a ship and cross the narrow sea, where she has an important appointment. Unfortunately, she can’t use her car because it is being repaired due to an engine failure. She consider to postpone the appointment, when suddenly she remember about an online taxi service a friend had told her about. She turn on her laptop and after a google search she finds MyTaxiService’s website. She clicks on “Register” and fill all the forms. A few minutes later she receive </w:t>
+        <w:t xml:space="preserve"> a ship and cross the narrow sea, where she has an important appointment. Unfortunately, she can’t use her car because it is being repaired due to an engine failure. She consider to postpone the appointment, when suddenly she remember about an online taxi service a friend had told her about. She turn on her laptop and after a google search she finds </w:t>
+      </w:r>
+      <w:proofErr w:type="spellStart"/>
+      <w:r>
+        <w:t>MyTaxiService’s</w:t>
+      </w:r>
+      <w:proofErr w:type="spellEnd"/>
+      <w:r>
+        <w:t xml:space="preserve"> website. She clicks on “Register” and fill all the forms. A few minutes later she receive </w:t>
       </w:r>
       <w:proofErr w:type="gramStart"/>
       <w:r>
@@ -8462,7 +8645,15 @@
         <w:pStyle w:val="TextTitolo3"/>
       </w:pPr>
       <w:r>
-        <w:t>Mr. White needs to take a train in the early morning for a business related matter, but his car is currently not available and his wife is not enthusiastic at all about waking up when not even the sun is out yet. Knowing that, the previous day Mr. White cautiously decided to reserve himself a taxi. Since he is registered to MyTaxiService, he simply turned up his laptop and logged to the web application as he did many times before.</w:t>
+        <w:t xml:space="preserve">Mr. White needs to take a train in the early morning for a business related matter, but his car is currently not available and his wife is not enthusiastic at all about waking up when not even the sun is out yet. Knowing that, the previous day Mr. White cautiously decided to reserve himself a taxi. Since he is registered to </w:t>
+      </w:r>
+      <w:proofErr w:type="spellStart"/>
+      <w:r>
+        <w:t>MyTaxiService</w:t>
+      </w:r>
+      <w:proofErr w:type="spellEnd"/>
+      <w:r>
+        <w:t>, he simply turned up his laptop and logged to the web application as he did many times before.</w:t>
       </w:r>
     </w:p>
     <w:p>
@@ -8470,7 +8661,23 @@
         <w:pStyle w:val="TextTitolo3"/>
       </w:pPr>
       <w:r>
-        <w:t xml:space="preserve">His taxi is scheduled for the 4.30 A.M. and the meeting place is just at the end of the street that leads to his house. Mr. White wakes up, silently takes his breakfast, prepares himself and leaves the house 20 minutes in advance, just to be sure to make it in time. It’s very cold out there and there is almost no one around, probably because they are all sleeping in their warm beds. Actually, there is someone around, and Mr. White knows him: he is his neighbor, Mr. Pinkman. After a short talk, it turns out that Mr. Pinkman is going to the station too, and he offers a ride to his friend. Therefore, Mr. White takes out his mobile phone from his pocket and logs in to </w:t>
+        <w:t xml:space="preserve">His taxi is scheduled for the 4.30 A.M. and the meeting place is just at the end of the street that leads to his house. Mr. White wakes up, silently takes his breakfast, prepares himself and leaves the house 20 minutes in advance, just to be sure to make it in time. It’s very cold out there and there is almost no one around, probably because they are all sleeping in their warm beds. Actually, there is someone around, and Mr. White knows him: he is his neighbor, Mr. </w:t>
+      </w:r>
+      <w:proofErr w:type="spellStart"/>
+      <w:r>
+        <w:t>Pinkman</w:t>
+      </w:r>
+      <w:proofErr w:type="spellEnd"/>
+      <w:r>
+        <w:t xml:space="preserve">. After a short talk, it turns out that Mr. </w:t>
+      </w:r>
+      <w:proofErr w:type="spellStart"/>
+      <w:r>
+        <w:t>Pinkman</w:t>
+      </w:r>
+      <w:proofErr w:type="spellEnd"/>
+      <w:r>
+        <w:t xml:space="preserve"> is going to the station too, and he offers a ride to his friend. Therefore, Mr. White takes out his mobile phone from his pocket and logs in to </w:t>
       </w:r>
       <w:r>
         <w:t>MTS</w:t>
@@ -8495,7 +8702,15 @@
         <w:pStyle w:val="TextTitolo3"/>
       </w:pPr>
       <w:r>
-        <w:t xml:space="preserve">It’s Thursday afternoon, Lorenzo has just finished an intense day at the Politecnico (of course he is not studying neither Architecture or Engineering Management) and he is on his way to Lambrate station looking forward his comeback home and his </w:t>
+        <w:t xml:space="preserve">It’s Thursday afternoon, Lorenzo has just finished an intense day at the </w:t>
+      </w:r>
+      <w:proofErr w:type="spellStart"/>
+      <w:r>
+        <w:t>Politecnico</w:t>
+      </w:r>
+      <w:proofErr w:type="spellEnd"/>
+      <w:r>
+        <w:t xml:space="preserve"> (of course he is not studying neither Architecture or Engineering Management) and he is on his way to Lambrate station looking forward his comeback home and his </w:t>
       </w:r>
       <w:r>
         <w:t>Mathematical analysis</w:t>
@@ -8516,7 +8731,31 @@
       </w:pPr>
       <w:r>
         <w:lastRenderedPageBreak/>
-        <w:t>There is only a problem: Trenord has decided to completely collapse on itself… actually, it’s not big news. Lorenzo’s train is scheduled with 120 minutes late. That is not acceptable, his beloved homeworks are waiting him, but Lorenzo has an ace up his sleeve. He takes his mobile phone, taps on MyTaxiService application and clicks on the button “Request a ride”. Then he quickly compiles the form and sends his taxi request to the system.</w:t>
+        <w:t xml:space="preserve">There is only a problem: </w:t>
+      </w:r>
+      <w:proofErr w:type="spellStart"/>
+      <w:r>
+        <w:t>Trenord</w:t>
+      </w:r>
+      <w:proofErr w:type="spellEnd"/>
+      <w:r>
+        <w:t xml:space="preserve"> has decided to completely collapse on itself… actually, it’s not big news. Lorenzo’s train is scheduled with 120 minutes late. That is not acceptable, his beloved </w:t>
+      </w:r>
+      <w:proofErr w:type="spellStart"/>
+      <w:r>
+        <w:t>homeworks</w:t>
+      </w:r>
+      <w:proofErr w:type="spellEnd"/>
+      <w:r>
+        <w:t xml:space="preserve"> are waiting him, but Lorenzo has an ace up his sleeve. He takes his mobile phone, taps on </w:t>
+      </w:r>
+      <w:proofErr w:type="spellStart"/>
+      <w:r>
+        <w:t>MyTaxiService</w:t>
+      </w:r>
+      <w:proofErr w:type="spellEnd"/>
+      <w:r>
+        <w:t xml:space="preserve"> application and clicks on the button “Request a ride”. Then he quickly compiles the form and sends his taxi request to the system.</w:t>
       </w:r>
     </w:p>
     <w:p>
@@ -8538,7 +8777,15 @@
         <w:t xml:space="preserve">the taxi driver </w:t>
       </w:r>
       <w:r>
-        <w:t>Carlo has just finished to take care of a ride near Piola subway station and is currently available. He looks at his phone and sees and incoming request notification. He is going to tap on the “Accept request” button but right that moment a customer appears on his road, waiving his hands. Carlo makes him get on the taxi, looks back to his phone and taps on the “Refuse request” button. “Someone else will take care of that request” he thinks.</w:t>
+        <w:t xml:space="preserve">Carlo has just finished to take care of a ride near </w:t>
+      </w:r>
+      <w:proofErr w:type="spellStart"/>
+      <w:r>
+        <w:t>Piola</w:t>
+      </w:r>
+      <w:proofErr w:type="spellEnd"/>
+      <w:r>
+        <w:t xml:space="preserve"> subway station and is currently available. He looks at his phone and sees and incoming request notification. He is going to tap on the “Accept request” button but right that moment a customer appears on his road, waiving his hands. Carlo makes him get on the taxi, looks back to his phone and taps on the “Refuse request” button. “Someone else will take care of that request” he thinks.</w:t>
       </w:r>
     </w:p>
     <w:p>
@@ -9348,7 +9595,31 @@
               <w:outlineLvl w:val="9"/>
             </w:pPr>
             <w:r>
-              <w:t>If the user is a taxi driver, the system sets it status as avalaible.</w:t>
+              <w:t>If the user is a taxi driver</w:t>
+            </w:r>
+            <w:r>
+              <w:t xml:space="preserve"> and it is connected with the mobile app</w:t>
+            </w:r>
+            <w:r>
+              <w:t>, the system sets it</w:t>
+            </w:r>
+            <w:r>
+              <w:t>s</w:t>
+            </w:r>
+            <w:r>
+              <w:t xml:space="preserve"> status </w:t>
+            </w:r>
+            <w:r>
+              <w:t>to</w:t>
+            </w:r>
+            <w:r>
+              <w:t xml:space="preserve"> ava</w:t>
+            </w:r>
+            <w:r>
+              <w:t>ila</w:t>
+            </w:r>
+            <w:r>
+              <w:t>ble.</w:t>
             </w:r>
           </w:p>
           <w:p>
@@ -9369,6 +9640,8 @@
             <w:r>
               <w:t xml:space="preserve"> page.</w:t>
             </w:r>
+            <w:bookmarkStart w:id="38" w:name="_GoBack"/>
+            <w:bookmarkEnd w:id="38"/>
           </w:p>
           <w:p>
             <w:pPr>
@@ -9435,7 +9708,7 @@
       <w:pPr>
         <w:rPr>
           <w:noProof/>
-          <w:lang w:val="it-IT" w:eastAsia="it-IT"/>
+          <w:lang w:eastAsia="it-IT"/>
         </w:rPr>
       </w:pPr>
     </w:p>
@@ -9458,7 +9731,7 @@
         </w:rPr>
         <w:lastRenderedPageBreak/>
         <w:pict>
-          <v:shape id="_x0000_i1027" type="#_x0000_t75" style="width:470.05pt;height:467.3pt">
+          <v:shape id="_x0000_i1026" type="#_x0000_t75" style="width:470.05pt;height:467.3pt">
             <v:imagedata r:id="rId29" o:title="Sequence Diagram Login"/>
           </v:shape>
         </w:pict>
@@ -9650,7 +9923,15 @@
               <w:outlineLvl w:val="9"/>
             </w:pPr>
             <w:r>
-              <w:t>If TaxiDriver, the system checks that his current status is not “Busy”.</w:t>
+              <w:t xml:space="preserve">If </w:t>
+            </w:r>
+            <w:proofErr w:type="spellStart"/>
+            <w:r>
+              <w:t>TaxiDriver</w:t>
+            </w:r>
+            <w:proofErr w:type="spellEnd"/>
+            <w:r>
+              <w:t>, the system checks that his current status is not “Busy”.</w:t>
             </w:r>
           </w:p>
           <w:p>
@@ -9663,7 +9944,15 @@
               <w:outlineLvl w:val="9"/>
             </w:pPr>
             <w:r>
-              <w:t>If TaxiDriver, his status is set to “NotInService”.</w:t>
+              <w:t xml:space="preserve">If </w:t>
+            </w:r>
+            <w:proofErr w:type="spellStart"/>
+            <w:r>
+              <w:t>TaxiDriver</w:t>
+            </w:r>
+            <w:proofErr w:type="spellEnd"/>
+            <w:r>
+              <w:t>, his status is set to “NotInService”.</w:t>
             </w:r>
           </w:p>
           <w:p>
@@ -9701,7 +9990,15 @@
             </w:r>
             <w:proofErr w:type="gramEnd"/>
             <w:r>
-              <w:t xml:space="preserve"> TaxiDriver, his current status becomes “NotInService”.</w:t>
+              <w:t xml:space="preserve"> </w:t>
+            </w:r>
+            <w:proofErr w:type="spellStart"/>
+            <w:r>
+              <w:t>TaxiDriver</w:t>
+            </w:r>
+            <w:proofErr w:type="spellEnd"/>
+            <w:r>
+              <w:t>, his current status becomes “NotInService”.</w:t>
             </w:r>
           </w:p>
         </w:tc>
@@ -9726,7 +10023,15 @@
           </w:tcPr>
           <w:p>
             <w:r>
-              <w:t>User is TaxiDriver and his current status is “Busy”.</w:t>
+              <w:t xml:space="preserve">User is </w:t>
+            </w:r>
+            <w:proofErr w:type="spellStart"/>
+            <w:r>
+              <w:t>TaxiDriver</w:t>
+            </w:r>
+            <w:proofErr w:type="spellEnd"/>
+            <w:r>
+              <w:t xml:space="preserve"> and his current status is “Busy”.</w:t>
             </w:r>
           </w:p>
         </w:tc>
@@ -10971,7 +11276,7 @@
       </w:pPr>
       <w:r>
         <w:pict>
-          <v:shape id="_x0000_i1026" type="#_x0000_t75" style="width:434.05pt;height:342.35pt">
+          <v:shape id="_x0000_i1027" type="#_x0000_t75" style="width:434.05pt;height:342.35pt">
             <v:imagedata r:id="rId33" o:title="History&amp;RidesInfo"/>
           </v:shape>
         </w:pict>
@@ -11237,7 +11542,15 @@
           </w:tcPr>
           <w:p>
             <w:r>
-              <w:t>The customer successfully delete a request or reservation previously made, there is no need to fullfill it anymore.</w:t>
+              <w:t xml:space="preserve">The customer successfully delete a request or reservation previously made, there is no need to </w:t>
+            </w:r>
+            <w:proofErr w:type="spellStart"/>
+            <w:r>
+              <w:t>fullfill</w:t>
+            </w:r>
+            <w:proofErr w:type="spellEnd"/>
+            <w:r>
+              <w:t xml:space="preserve"> it anymore.</w:t>
             </w:r>
           </w:p>
         </w:tc>
@@ -12220,7 +12533,7 @@
     <w:p>
       <w:r>
         <w:pict>
-          <v:shape id="_x0000_i1029" type="#_x0000_t75" style="width:470.05pt;height:351.85pt">
+          <v:shape id="_x0000_i1028" type="#_x0000_t75" style="width:470.05pt;height:351.85pt">
             <v:imagedata r:id="rId40" o:title="UseCase administrator"/>
           </v:shape>
         </w:pict>
@@ -12257,9 +12570,11 @@
             <w:tcW w:w="5386" w:type="dxa"/>
           </w:tcPr>
           <w:p>
+            <w:proofErr w:type="spellStart"/>
             <w:r>
               <w:t>ModifyRideStatus</w:t>
             </w:r>
+            <w:proofErr w:type="spellEnd"/>
           </w:p>
         </w:tc>
       </w:tr>
@@ -12450,9 +12765,11 @@
             <w:tcW w:w="5244" w:type="dxa"/>
           </w:tcPr>
           <w:p>
+            <w:proofErr w:type="spellStart"/>
             <w:r>
               <w:t>ForceLogOut</w:t>
             </w:r>
+            <w:proofErr w:type="spellEnd"/>
           </w:p>
         </w:tc>
       </w:tr>
@@ -12534,7 +12851,15 @@
               <w:outlineLvl w:val="9"/>
             </w:pPr>
             <w:r>
-              <w:t>Admin selects a TaxiDriver.</w:t>
+              <w:t xml:space="preserve">Admin selects a </w:t>
+            </w:r>
+            <w:proofErr w:type="spellStart"/>
+            <w:r>
+              <w:t>TaxiDriver</w:t>
+            </w:r>
+            <w:proofErr w:type="spellEnd"/>
+            <w:r>
+              <w:t>.</w:t>
             </w:r>
           </w:p>
           <w:p>
@@ -12547,7 +12872,15 @@
               <w:outlineLvl w:val="9"/>
             </w:pPr>
             <w:r>
-              <w:t>Admin manually forces the log out of the TaxiDriver.</w:t>
+              <w:t xml:space="preserve">Admin manually forces the log out of the </w:t>
+            </w:r>
+            <w:proofErr w:type="spellStart"/>
+            <w:r>
+              <w:t>TaxiDriver</w:t>
+            </w:r>
+            <w:proofErr w:type="spellEnd"/>
+            <w:r>
+              <w:t>.</w:t>
             </w:r>
           </w:p>
           <w:p>
@@ -12559,8 +12892,13 @@
               </w:numPr>
               <w:outlineLvl w:val="9"/>
             </w:pPr>
-            <w:r>
-              <w:t>TaxiDrivers status is set to NotInService and any active ride related to him is set to “Completed”.</w:t>
+            <w:proofErr w:type="spellStart"/>
+            <w:r>
+              <w:t>TaxiDrivers</w:t>
+            </w:r>
+            <w:proofErr w:type="spellEnd"/>
+            <w:r>
+              <w:t xml:space="preserve"> status is set to NotInService and any active ride related to him is set to “Completed”.</w:t>
             </w:r>
           </w:p>
           <w:p>
@@ -12589,8 +12927,13 @@
             <w:tcW w:w="5244" w:type="dxa"/>
           </w:tcPr>
           <w:p>
-            <w:r>
-              <w:t>TaxiDriver is logged out and any ride related to him is managed correctly.</w:t>
+            <w:proofErr w:type="spellStart"/>
+            <w:r>
+              <w:t>TaxiDriver</w:t>
+            </w:r>
+            <w:proofErr w:type="spellEnd"/>
+            <w:r>
+              <w:t xml:space="preserve"> is logged out and any ride related to him is managed correctly.</w:t>
             </w:r>
           </w:p>
         </w:tc>
@@ -12632,7 +12975,7 @@
           <w:szCs w:val="24"/>
         </w:rPr>
       </w:pPr>
-      <w:bookmarkStart w:id="38" w:name="_Toc434760946"/>
+      <w:bookmarkStart w:id="39" w:name="_Toc434760946"/>
       <w:r>
         <w:br w:type="page"/>
       </w:r>
@@ -12645,7 +12988,7 @@
         <w:lastRenderedPageBreak/>
         <w:t>Class Diagram</w:t>
       </w:r>
-      <w:bookmarkEnd w:id="38"/>
+      <w:bookmarkEnd w:id="39"/>
     </w:p>
     <w:p>
       <w:pPr>
@@ -12720,7 +13063,7 @@
       <w:pPr>
         <w:pStyle w:val="Titolo3"/>
       </w:pPr>
-      <w:bookmarkStart w:id="39" w:name="_Toc434760947"/>
+      <w:bookmarkStart w:id="40" w:name="_Toc434760947"/>
       <w:r>
         <w:lastRenderedPageBreak/>
         <w:t xml:space="preserve">State </w:t>
@@ -12728,7 +13071,7 @@
       <w:r>
         <w:t>diagram</w:t>
       </w:r>
-      <w:bookmarkEnd w:id="39"/>
+      <w:bookmarkEnd w:id="40"/>
     </w:p>
     <w:p>
       <w:pPr>
@@ -12785,7 +13128,7 @@
           <w:lang w:val="it-IT" w:eastAsia="it-IT"/>
         </w:rPr>
         <w:pict>
-          <v:shape id="_x0000_i1028" type="#_x0000_t75" style="width:470.05pt;height:332.15pt">
+          <v:shape id="_x0000_i1029" type="#_x0000_t75" style="width:470.05pt;height:332.15pt">
             <v:imagedata r:id="rId42" o:title="State Diagram Taxi Driver Status"/>
           </v:shape>
         </w:pict>
@@ -12909,7 +13252,7 @@
           <w:szCs w:val="24"/>
         </w:rPr>
       </w:pPr>
-      <w:bookmarkStart w:id="40" w:name="_Toc434335138"/>
+      <w:bookmarkStart w:id="41" w:name="_Toc434335138"/>
       <w:r>
         <w:rPr>
           <w:noProof/>
@@ -12924,7 +13267,7 @@
           <w:noProof/>
         </w:rPr>
       </w:pPr>
-      <w:bookmarkStart w:id="41" w:name="_Toc434760948"/>
+      <w:bookmarkStart w:id="42" w:name="_Toc434760948"/>
       <w:r>
         <w:rPr>
           <w:noProof/>
@@ -12932,34 +13275,34 @@
         <w:lastRenderedPageBreak/>
         <w:t>Appendi</w:t>
       </w:r>
-      <w:bookmarkEnd w:id="40"/>
+      <w:bookmarkEnd w:id="41"/>
       <w:r>
         <w:rPr>
           <w:noProof/>
         </w:rPr>
         <w:t>x</w:t>
       </w:r>
-      <w:bookmarkEnd w:id="41"/>
+      <w:bookmarkEnd w:id="42"/>
     </w:p>
     <w:p>
       <w:pPr>
         <w:pStyle w:val="Titolo2"/>
       </w:pPr>
-      <w:bookmarkStart w:id="42" w:name="_Toc434760949"/>
+      <w:bookmarkStart w:id="43" w:name="_Toc434760949"/>
       <w:r>
         <w:t>Alloy</w:t>
       </w:r>
-      <w:bookmarkEnd w:id="42"/>
+      <w:bookmarkEnd w:id="43"/>
     </w:p>
     <w:p>
       <w:pPr>
         <w:pStyle w:val="Titolo3"/>
       </w:pPr>
-      <w:bookmarkStart w:id="43" w:name="_Toc434760950"/>
+      <w:bookmarkStart w:id="44" w:name="_Toc434760950"/>
       <w:r>
         <w:t>Signatures</w:t>
       </w:r>
-      <w:bookmarkEnd w:id="43"/>
+      <w:bookmarkEnd w:id="44"/>
     </w:p>
     <w:p>
       <w:pPr>
@@ -13275,12 +13618,12 @@
       <w:pPr>
         <w:pStyle w:val="Titolo3"/>
       </w:pPr>
-      <w:bookmarkStart w:id="44" w:name="_Toc434760951"/>
+      <w:bookmarkStart w:id="45" w:name="_Toc434760951"/>
       <w:r>
         <w:lastRenderedPageBreak/>
         <w:t>Facts</w:t>
       </w:r>
-      <w:bookmarkEnd w:id="44"/>
+      <w:bookmarkEnd w:id="45"/>
     </w:p>
     <w:p>
       <w:r>
@@ -13529,12 +13872,12 @@
       <w:pPr>
         <w:pStyle w:val="Titolo3"/>
       </w:pPr>
-      <w:bookmarkStart w:id="45" w:name="_Toc434760952"/>
+      <w:bookmarkStart w:id="46" w:name="_Toc434760952"/>
       <w:r>
         <w:lastRenderedPageBreak/>
         <w:t>Predicates</w:t>
       </w:r>
-      <w:bookmarkEnd w:id="45"/>
+      <w:bookmarkEnd w:id="46"/>
     </w:p>
     <w:p>
       <w:pPr>
@@ -13693,12 +14036,12 @@
       <w:pPr>
         <w:pStyle w:val="Titolo3"/>
       </w:pPr>
-      <w:bookmarkStart w:id="46" w:name="_Toc434760953"/>
+      <w:bookmarkStart w:id="47" w:name="_Toc434760953"/>
       <w:r>
         <w:lastRenderedPageBreak/>
         <w:t>Assertions</w:t>
       </w:r>
-      <w:bookmarkEnd w:id="46"/>
+      <w:bookmarkEnd w:id="47"/>
     </w:p>
     <w:p>
       <w:pPr>
@@ -13839,12 +14182,12 @@
       <w:pPr>
         <w:pStyle w:val="Titolo3"/>
       </w:pPr>
-      <w:bookmarkStart w:id="47" w:name="_Toc434760954"/>
+      <w:bookmarkStart w:id="48" w:name="_Toc434760954"/>
       <w:r>
         <w:lastRenderedPageBreak/>
         <w:t>Generated world</w:t>
       </w:r>
-      <w:bookmarkEnd w:id="47"/>
+      <w:bookmarkEnd w:id="48"/>
     </w:p>
     <w:p>
       <w:pPr>
@@ -14072,12 +14415,12 @@
       <w:pPr>
         <w:pStyle w:val="Titolo3"/>
       </w:pPr>
-      <w:bookmarkStart w:id="48" w:name="_Toc434760955"/>
+      <w:bookmarkStart w:id="49" w:name="_Toc434760955"/>
       <w:r>
         <w:lastRenderedPageBreak/>
         <w:t>Comments on Alloy</w:t>
       </w:r>
-      <w:bookmarkEnd w:id="48"/>
+      <w:bookmarkEnd w:id="49"/>
     </w:p>
     <w:p>
       <w:pPr>
@@ -14112,11 +14455,11 @@
       <w:pPr>
         <w:pStyle w:val="Titolo2"/>
       </w:pPr>
-      <w:bookmarkStart w:id="49" w:name="_Toc434760956"/>
+      <w:bookmarkStart w:id="50" w:name="_Toc434760956"/>
       <w:r>
         <w:t>Software and tools used</w:t>
       </w:r>
-      <w:bookmarkEnd w:id="49"/>
+      <w:bookmarkEnd w:id="50"/>
     </w:p>
     <w:p>
       <w:pPr>
@@ -14150,8 +14493,13 @@
         </w:numPr>
         <w:jc w:val="left"/>
       </w:pPr>
-      <w:r>
-        <w:t>Astah Professional (</w:t>
+      <w:proofErr w:type="spellStart"/>
+      <w:r>
+        <w:t>Astah</w:t>
+      </w:r>
+      <w:proofErr w:type="spellEnd"/>
+      <w:r>
+        <w:t xml:space="preserve"> Professional (</w:t>
       </w:r>
       <w:r>
         <w:t>http://astah.net/</w:t>
@@ -14192,8 +14540,13 @@
           <w:numId w:val="20"/>
         </w:numPr>
       </w:pPr>
-      <w:r>
-        <w:t>Balsamiq Mockups (https://balsamiq.com/products/mockups): to create mockups.</w:t>
+      <w:proofErr w:type="spellStart"/>
+      <w:r>
+        <w:t>Balsamiq</w:t>
+      </w:r>
+      <w:proofErr w:type="spellEnd"/>
+      <w:r>
+        <w:t xml:space="preserve"> Mockups (https://balsamiq.com/products/mockups): to create mockups.</w:t>
       </w:r>
     </w:p>
     <w:p>
@@ -14212,11 +14565,11 @@
       <w:pPr>
         <w:pStyle w:val="Titolo2"/>
       </w:pPr>
-      <w:bookmarkStart w:id="50" w:name="_Toc434760957"/>
+      <w:bookmarkStart w:id="51" w:name="_Toc434760957"/>
       <w:r>
         <w:t>Hours of work</w:t>
       </w:r>
-      <w:bookmarkEnd w:id="50"/>
+      <w:bookmarkEnd w:id="51"/>
     </w:p>
     <w:p>
       <w:pPr>
@@ -14300,7 +14653,13 @@
         <w:pStyle w:val="Titolo3"/>
       </w:pPr>
       <w:r>
-        <w:t>Requirements changes</w:t>
+        <w:t xml:space="preserve">Requirements </w:t>
+      </w:r>
+      <w:r>
+        <w:t xml:space="preserve">and goals </w:t>
+      </w:r>
+      <w:r>
+        <w:t>changes</w:t>
       </w:r>
     </w:p>
     <w:p>
@@ -14408,19 +14767,37 @@
         <w:rPr>
           <w:lang w:val="en-GB"/>
         </w:rPr>
-        <w:t>: “</w:t>
+        <w:t xml:space="preserve"> (c</w:t>
       </w:r>
       <w:r>
         <w:rPr>
           <w:lang w:val="en-GB"/>
         </w:rPr>
-        <w:t xml:space="preserve">Customers must be able to visualize the list of all </w:t>
+        <w:t xml:space="preserve">ustomers </w:t>
       </w:r>
       <w:r>
         <w:rPr>
           <w:lang w:val="en-GB"/>
         </w:rPr>
-        <w:t>their requests and reservations”.</w:t>
+        <w:t>can</w:t>
+      </w:r>
+      <w:r>
+        <w:rPr>
+          <w:lang w:val="en-GB"/>
+        </w:rPr>
+        <w:t xml:space="preserve"> visualize </w:t>
+      </w:r>
+      <w:r>
+        <w:rPr>
+          <w:lang w:val="en-GB"/>
+        </w:rPr>
+        <w:t>their requests and reservations)</w:t>
+      </w:r>
+      <w:r>
+        <w:rPr>
+          <w:lang w:val="en-GB"/>
+        </w:rPr>
+        <w:t>.</w:t>
       </w:r>
     </w:p>
     <w:p>
@@ -14600,7 +14977,13 @@
         <w:rPr>
           <w:lang w:val="en-GB"/>
         </w:rPr>
-        <w:t xml:space="preserve"> requirements </w:t>
+        <w:t xml:space="preserve"> and correspondent </w:t>
+      </w:r>
+      <w:r>
+        <w:rPr>
+          <w:lang w:val="en-GB"/>
+        </w:rPr>
+        <w:t xml:space="preserve">requirements </w:t>
       </w:r>
       <w:r>
         <w:rPr>
@@ -14743,8 +15126,6 @@
         </w:rPr>
         <w:t>, new tables added</w:t>
       </w:r>
-      <w:bookmarkStart w:id="51" w:name="_GoBack"/>
-      <w:bookmarkEnd w:id="51"/>
       <w:r>
         <w:rPr>
           <w:lang w:val="en-GB"/>
@@ -14901,6 +15282,7 @@
         <w:docPartUnique/>
       </w:docPartObj>
     </w:sdtPr>
+    <w:sdtEndPr/>
     <w:sdtContent>
       <w:p>
         <w:pPr>
@@ -14919,7 +15301,7 @@
           <w:rPr>
             <w:noProof/>
           </w:rPr>
-          <w:t>60</w:t>
+          <w:t>38</w:t>
         </w:r>
         <w:r>
           <w:fldChar w:fldCharType="end"/>
@@ -18445,6 +18827,7 @@
   <w:style w:type="character" w:default="1" w:styleId="Carpredefinitoparagrafo">
     <w:name w:val="Default Paragraph Font"/>
     <w:uiPriority w:val="1"/>
+    <w:semiHidden/>
     <w:unhideWhenUsed/>
   </w:style>
   <w:style w:type="table" w:default="1" w:styleId="Tabellanormale">
@@ -19241,7 +19624,7 @@
 </file>
 
 <file path=customXml/itemProps1.xml><?xml version="1.0" encoding="utf-8"?>
-<ds:datastoreItem xmlns:ds="http://schemas.openxmlformats.org/officeDocument/2006/customXml" ds:itemID="{8D719FC5-EB99-4DD7-B506-226AA6D1B21E}">
+<ds:datastoreItem xmlns:ds="http://schemas.openxmlformats.org/officeDocument/2006/customXml" ds:itemID="{FACFB297-43AF-4C60-839E-1E278BB457D8}">
   <ds:schemaRefs>
     <ds:schemaRef ds:uri="http://schemas.openxmlformats.org/officeDocument/2006/bibliography"/>
   </ds:schemaRefs>

</xml_diff>

<commit_message>
Overview + Arch. Styles
</commit_message>
<xml_diff>
--- a/OtherStuff/RASD v2.docx
+++ b/OtherStuff/RASD v2.docx
@@ -241,18 +241,8 @@
                                     <w:sz w:val="32"/>
                                     <w:szCs w:val="32"/>
                                   </w:rPr>
-                                  <w:t xml:space="preserve">Software Engineering 2 project: </w:t>
+                                  <w:t>Software Engineering 2 project: MyTaxiService</w:t>
                                 </w:r>
-                                <w:proofErr w:type="spellStart"/>
-                                <w:r>
-                                  <w:rPr>
-                                    <w:b/>
-                                    <w:sz w:val="32"/>
-                                    <w:szCs w:val="32"/>
-                                  </w:rPr>
-                                  <w:t>MyTaxiService</w:t>
-                                </w:r>
-                                <w:proofErr w:type="spellEnd"/>
                               </w:p>
                               <w:p>
                                 <w:pPr>
@@ -315,25 +305,7 @@
                                     <w:szCs w:val="28"/>
                                     <w:lang w:val="it-IT"/>
                                   </w:rPr>
-                                  <w:t>Alessandro Pozzi (</w:t>
-                                </w:r>
-                                <w:proofErr w:type="spellStart"/>
-                                <w:r>
-                                  <w:rPr>
-                                    <w:sz w:val="28"/>
-                                    <w:szCs w:val="28"/>
-                                    <w:lang w:val="it-IT"/>
-                                  </w:rPr>
-                                  <w:t>mat</w:t>
-                                </w:r>
-                                <w:proofErr w:type="spellEnd"/>
-                                <w:r>
-                                  <w:rPr>
-                                    <w:sz w:val="28"/>
-                                    <w:szCs w:val="28"/>
-                                    <w:lang w:val="it-IT"/>
-                                  </w:rPr>
-                                  <w:t xml:space="preserve">. </w:t>
+                                  <w:t xml:space="preserve">Alessandro Pozzi (mat. </w:t>
                                 </w:r>
                                 <w:r>
                                   <w:rPr>
@@ -351,25 +323,7 @@
                                     <w:szCs w:val="28"/>
                                     <w:lang w:val="it-IT"/>
                                   </w:rPr>
-                                  <w:t>), Marco Romani (</w:t>
-                                </w:r>
-                                <w:proofErr w:type="spellStart"/>
-                                <w:r>
-                                  <w:rPr>
-                                    <w:sz w:val="28"/>
-                                    <w:szCs w:val="28"/>
-                                    <w:lang w:val="it-IT"/>
-                                  </w:rPr>
-                                  <w:t>mat</w:t>
-                                </w:r>
-                                <w:proofErr w:type="spellEnd"/>
-                                <w:r>
-                                  <w:rPr>
-                                    <w:sz w:val="28"/>
-                                    <w:szCs w:val="28"/>
-                                    <w:lang w:val="it-IT"/>
-                                  </w:rPr>
-                                  <w:t xml:space="preserve">. </w:t>
+                                  <w:t xml:space="preserve">), Marco Romani (mat. </w:t>
                                 </w:r>
                                 <w:r>
                                   <w:rPr>
@@ -503,18 +457,8 @@
                               <w:sz w:val="32"/>
                               <w:szCs w:val="32"/>
                             </w:rPr>
-                            <w:t xml:space="preserve">Software Engineering 2 project: </w:t>
+                            <w:t>Software Engineering 2 project: MyTaxiService</w:t>
                           </w:r>
-                          <w:proofErr w:type="spellStart"/>
-                          <w:r>
-                            <w:rPr>
-                              <w:b/>
-                              <w:sz w:val="32"/>
-                              <w:szCs w:val="32"/>
-                            </w:rPr>
-                            <w:t>MyTaxiService</w:t>
-                          </w:r>
-                          <w:proofErr w:type="spellEnd"/>
                         </w:p>
                         <w:p>
                           <w:pPr>
@@ -577,25 +521,7 @@
                               <w:szCs w:val="28"/>
                               <w:lang w:val="it-IT"/>
                             </w:rPr>
-                            <w:t>Alessandro Pozzi (</w:t>
-                          </w:r>
-                          <w:proofErr w:type="spellStart"/>
-                          <w:r>
-                            <w:rPr>
-                              <w:sz w:val="28"/>
-                              <w:szCs w:val="28"/>
-                              <w:lang w:val="it-IT"/>
-                            </w:rPr>
-                            <w:t>mat</w:t>
-                          </w:r>
-                          <w:proofErr w:type="spellEnd"/>
-                          <w:r>
-                            <w:rPr>
-                              <w:sz w:val="28"/>
-                              <w:szCs w:val="28"/>
-                              <w:lang w:val="it-IT"/>
-                            </w:rPr>
-                            <w:t xml:space="preserve">. </w:t>
+                            <w:t xml:space="preserve">Alessandro Pozzi (mat. </w:t>
                           </w:r>
                           <w:r>
                             <w:rPr>
@@ -613,25 +539,7 @@
                               <w:szCs w:val="28"/>
                               <w:lang w:val="it-IT"/>
                             </w:rPr>
-                            <w:t>), Marco Romani (</w:t>
-                          </w:r>
-                          <w:proofErr w:type="spellStart"/>
-                          <w:r>
-                            <w:rPr>
-                              <w:sz w:val="28"/>
-                              <w:szCs w:val="28"/>
-                              <w:lang w:val="it-IT"/>
-                            </w:rPr>
-                            <w:t>mat</w:t>
-                          </w:r>
-                          <w:proofErr w:type="spellEnd"/>
-                          <w:r>
-                            <w:rPr>
-                              <w:sz w:val="28"/>
-                              <w:szCs w:val="28"/>
-                              <w:lang w:val="it-IT"/>
-                            </w:rPr>
-                            <w:t xml:space="preserve">. </w:t>
+                            <w:t xml:space="preserve">), Marco Romani (mat. </w:t>
                           </w:r>
                           <w:r>
                             <w:rPr>
@@ -4573,6 +4481,14 @@
         </w:rPr>
         <w:t xml:space="preserve"> taxi service</w:t>
       </w:r>
+      <w:r>
+        <w:rPr>
+          <w:noProof/>
+        </w:rPr>
+        <w:t xml:space="preserve"> with a driver account.</w:t>
+      </w:r>
+      <w:bookmarkStart w:id="11" w:name="_GoBack"/>
+      <w:bookmarkEnd w:id="11"/>
     </w:p>
     <w:p>
       <w:pPr>
@@ -4831,14 +4747,12 @@
           <w:i/>
         </w:rPr>
       </w:pPr>
-      <w:proofErr w:type="spellStart"/>
       <w:r>
         <w:rPr>
           <w:i/>
         </w:rPr>
         <w:t>NotAssigned</w:t>
       </w:r>
-      <w:proofErr w:type="spellEnd"/>
       <w:r>
         <w:t xml:space="preserve"> – This is the default status of a taxi ride requested by customers. It simply means that the request (or reservation) has been accepted by the system but nothing else has been done yet.</w:t>
       </w:r>
@@ -4901,49 +4815,36 @@
       <w:pPr>
         <w:pStyle w:val="Titolo3"/>
       </w:pPr>
-      <w:bookmarkStart w:id="11" w:name="_Toc434760922"/>
+      <w:bookmarkStart w:id="12" w:name="_Toc434760922"/>
       <w:r>
         <w:t>Acronyms</w:t>
       </w:r>
-      <w:bookmarkEnd w:id="11"/>
+      <w:bookmarkEnd w:id="12"/>
     </w:p>
     <w:p>
       <w:pPr>
         <w:pStyle w:val="TextTitolo3"/>
       </w:pPr>
       <w:r>
-        <w:t xml:space="preserve">MTS - </w:t>
-      </w:r>
-      <w:proofErr w:type="spellStart"/>
-      <w:r>
-        <w:t>MyTaxiService</w:t>
-      </w:r>
-      <w:proofErr w:type="spellEnd"/>
+        <w:t>MTS - MyTaxiService</w:t>
+      </w:r>
     </w:p>
     <w:p>
       <w:pPr>
         <w:pStyle w:val="Titolo3"/>
       </w:pPr>
-      <w:bookmarkStart w:id="12" w:name="_Toc434760923"/>
+      <w:bookmarkStart w:id="13" w:name="_Toc434760923"/>
       <w:r>
         <w:t>Abbreviations</w:t>
       </w:r>
-      <w:bookmarkEnd w:id="12"/>
+      <w:bookmarkEnd w:id="13"/>
     </w:p>
     <w:p>
       <w:pPr>
         <w:pStyle w:val="TextTitolo3"/>
       </w:pPr>
       <w:r>
-        <w:t>[</w:t>
-      </w:r>
-      <w:proofErr w:type="spellStart"/>
-      <w:r>
-        <w:t>Gn</w:t>
-      </w:r>
-      <w:proofErr w:type="spellEnd"/>
-      <w:r>
-        <w:t>]: n-goal.</w:t>
+        <w:t>[Gn]: n-goal.</w:t>
       </w:r>
     </w:p>
     <w:p>
@@ -4959,79 +4860,31 @@
         <w:pStyle w:val="TextTitolo3"/>
       </w:pPr>
       <w:r>
-        <w:t>[</w:t>
-      </w:r>
-      <w:proofErr w:type="spellStart"/>
-      <w:r>
-        <w:t>Nn</w:t>
-      </w:r>
-      <w:proofErr w:type="spellEnd"/>
-      <w:r>
-        <w:t>]: n-</w:t>
-      </w:r>
-      <w:proofErr w:type="spellStart"/>
-      <w:r>
-        <w:t>non functional</w:t>
-      </w:r>
-      <w:proofErr w:type="spellEnd"/>
-      <w:r>
-        <w:t xml:space="preserve"> requirement.</w:t>
+        <w:t>[Nn]: n-non functional requirement.</w:t>
       </w:r>
     </w:p>
     <w:p>
       <w:pPr>
         <w:pStyle w:val="Titolo2"/>
       </w:pPr>
-      <w:bookmarkStart w:id="13" w:name="_Toc434760924"/>
+      <w:bookmarkStart w:id="14" w:name="_Toc434760924"/>
       <w:r>
         <w:t>Identify Stakeholders</w:t>
       </w:r>
-      <w:bookmarkEnd w:id="13"/>
+      <w:bookmarkEnd w:id="14"/>
     </w:p>
     <w:p>
       <w:pPr>
         <w:pStyle w:val="Nessunaspaziatura"/>
       </w:pPr>
       <w:r>
-        <w:t xml:space="preserve">Our main stakeholder is Prof. </w:t>
-      </w:r>
-      <w:proofErr w:type="spellStart"/>
-      <w:r>
-        <w:t>Raffaella</w:t>
-      </w:r>
-      <w:proofErr w:type="spellEnd"/>
+        <w:t>Our main stakeholder is Prof. Raffaella Mirandola of Politecnico di Milano, DEIB. She gave us the delivery of the project.</w:t>
+      </w:r>
       <w:r>
         <w:t xml:space="preserve"> </w:t>
       </w:r>
-      <w:proofErr w:type="spellStart"/>
-      <w:r>
-        <w:t>Mirandola</w:t>
-      </w:r>
-      <w:proofErr w:type="spellEnd"/>
-      <w:r>
-        <w:t xml:space="preserve"> of </w:t>
-      </w:r>
-      <w:proofErr w:type="spellStart"/>
-      <w:r>
-        <w:t>Politecnico</w:t>
-      </w:r>
-      <w:proofErr w:type="spellEnd"/>
-      <w:r>
-        <w:t xml:space="preserve"> di Milano, DEIB. She gave us the delivery of the project.</w:t>
-      </w:r>
-      <w:r>
-        <w:t xml:space="preserve"> </w:t>
-      </w:r>
-      <w:r>
-        <w:t xml:space="preserve">Other hypothetical stakeholders interested in the service offered by </w:t>
-      </w:r>
-      <w:proofErr w:type="spellStart"/>
-      <w:r>
-        <w:t>myTaxiService</w:t>
-      </w:r>
-      <w:proofErr w:type="spellEnd"/>
-      <w:r>
-        <w:t xml:space="preserve"> are:</w:t>
+      <w:r>
+        <w:t>Other hypothetical stakeholders interested in the service offered by myTaxiService are:</w:t>
       </w:r>
     </w:p>
     <w:p>
@@ -5125,7 +4978,7 @@
           <w:szCs w:val="24"/>
         </w:rPr>
       </w:pPr>
-      <w:bookmarkStart w:id="14" w:name="_Toc434335128"/>
+      <w:bookmarkStart w:id="15" w:name="_Toc434335128"/>
       <w:r>
         <w:rPr>
           <w:noProof/>
@@ -5140,7 +4993,7 @@
           <w:noProof/>
         </w:rPr>
       </w:pPr>
-      <w:bookmarkStart w:id="15" w:name="_Toc434760925"/>
+      <w:bookmarkStart w:id="16" w:name="_Toc434760925"/>
       <w:r>
         <w:rPr>
           <w:noProof/>
@@ -5148,19 +5001,19 @@
         <w:lastRenderedPageBreak/>
         <w:t>Overall Description</w:t>
       </w:r>
-      <w:bookmarkEnd w:id="14"/>
       <w:bookmarkEnd w:id="15"/>
+      <w:bookmarkEnd w:id="16"/>
     </w:p>
     <w:p>
       <w:pPr>
         <w:pStyle w:val="Titolo2"/>
       </w:pPr>
-      <w:bookmarkStart w:id="16" w:name="_Toc434760926"/>
-      <w:bookmarkStart w:id="17" w:name="_Toc434335134"/>
+      <w:bookmarkStart w:id="17" w:name="_Toc434760926"/>
+      <w:bookmarkStart w:id="18" w:name="_Toc434335134"/>
       <w:r>
         <w:t>Product perspective</w:t>
       </w:r>
-      <w:bookmarkEnd w:id="16"/>
+      <w:bookmarkEnd w:id="17"/>
     </w:p>
     <w:p>
       <w:pPr>
@@ -5198,11 +5051,11 @@
       <w:pPr>
         <w:pStyle w:val="Titolo2"/>
       </w:pPr>
-      <w:bookmarkStart w:id="18" w:name="_Toc434760927"/>
+      <w:bookmarkStart w:id="19" w:name="_Toc434760927"/>
       <w:r>
         <w:t>User characteristic</w:t>
       </w:r>
-      <w:bookmarkEnd w:id="18"/>
+      <w:bookmarkEnd w:id="19"/>
     </w:p>
     <w:p>
       <w:pPr>
@@ -5215,26 +5068,18 @@
         <w:t>MyTaxiService will be used by two types of users: taxi</w:t>
       </w:r>
       <w:r>
-        <w:t xml:space="preserve"> drivers and customers. In </w:t>
-      </w:r>
-      <w:proofErr w:type="gramStart"/>
-      <w:r>
-        <w:t>both cases, no particular skills or</w:t>
-      </w:r>
-      <w:proofErr w:type="gramEnd"/>
-      <w:r>
-        <w:t xml:space="preserve"> information technology knowledge are required, since our application will be easy to use and accessible by any mobile phone or computer that have access to internet.</w:t>
+        <w:t xml:space="preserve"> drivers and customers. In both cases, no particular skills or information technology knowledge are required, since our application will be easy to use and accessible by any mobile phone or computer that have access to internet.</w:t>
       </w:r>
     </w:p>
     <w:p>
       <w:pPr>
         <w:pStyle w:val="Titolo2"/>
       </w:pPr>
-      <w:bookmarkStart w:id="19" w:name="_Toc434760928"/>
+      <w:bookmarkStart w:id="20" w:name="_Toc434760928"/>
       <w:r>
         <w:t>Constraints</w:t>
       </w:r>
-      <w:bookmarkEnd w:id="19"/>
+      <w:bookmarkEnd w:id="20"/>
     </w:p>
     <w:p>
       <w:pPr>
@@ -5333,11 +5178,11 @@
       <w:pPr>
         <w:pStyle w:val="Titolo2"/>
       </w:pPr>
-      <w:bookmarkStart w:id="20" w:name="_Toc434760929"/>
+      <w:bookmarkStart w:id="21" w:name="_Toc434760929"/>
       <w:r>
         <w:t>Assumptions and dependancies</w:t>
       </w:r>
-      <w:bookmarkEnd w:id="20"/>
+      <w:bookmarkEnd w:id="21"/>
     </w:p>
     <w:p>
       <w:pPr>
@@ -5487,15 +5332,7 @@
         </w:numPr>
       </w:pPr>
       <w:r>
-        <w:t xml:space="preserve">Payment and specific duties related to the taxi service are not considered and managed by the application. </w:t>
-      </w:r>
-      <w:proofErr w:type="spellStart"/>
-      <w:r>
-        <w:t>MyTaxiService</w:t>
-      </w:r>
-      <w:proofErr w:type="spellEnd"/>
-      <w:r>
-        <w:t xml:space="preserve"> is meant to be only an interface between customers and taxi drivers.</w:t>
+        <w:t>Payment and specific duties related to the taxi service are not considered and managed by the application. MyTaxiService is meant to be only an interface between customers and taxi drivers.</w:t>
       </w:r>
     </w:p>
     <w:p>
@@ -5628,15 +5465,7 @@
       </w:pPr>
       <w:r>
         <w:lastRenderedPageBreak/>
-        <w:t xml:space="preserve">Taxi drivers will remember to log out at the end of their </w:t>
-      </w:r>
-      <w:proofErr w:type="spellStart"/>
-      <w:r>
-        <w:t>workshift</w:t>
-      </w:r>
-      <w:proofErr w:type="spellEnd"/>
-      <w:r>
-        <w:t>.</w:t>
+        <w:t>Taxi drivers will remember to log out at the end of their workshift.</w:t>
       </w:r>
     </w:p>
     <w:p>
@@ -5649,7 +5478,7 @@
           <w:szCs w:val="24"/>
         </w:rPr>
       </w:pPr>
-      <w:bookmarkStart w:id="21" w:name="_Toc434760930"/>
+      <w:bookmarkStart w:id="22" w:name="_Toc434760930"/>
       <w:r>
         <w:br w:type="page"/>
       </w:r>
@@ -5662,7 +5491,7 @@
         <w:lastRenderedPageBreak/>
         <w:t>Future possible implementations</w:t>
       </w:r>
-      <w:bookmarkEnd w:id="21"/>
+      <w:bookmarkEnd w:id="22"/>
     </w:p>
     <w:p>
       <w:pPr>
@@ -5759,7 +5588,7 @@
           <w:noProof/>
         </w:rPr>
       </w:pPr>
-      <w:bookmarkStart w:id="22" w:name="_Toc434760931"/>
+      <w:bookmarkStart w:id="23" w:name="_Toc434760931"/>
       <w:r>
         <w:rPr>
           <w:noProof/>
@@ -5767,18 +5596,18 @@
         <w:lastRenderedPageBreak/>
         <w:t>Specific Requirements</w:t>
       </w:r>
-      <w:bookmarkEnd w:id="17"/>
-      <w:bookmarkEnd w:id="22"/>
+      <w:bookmarkEnd w:id="18"/>
+      <w:bookmarkEnd w:id="23"/>
     </w:p>
     <w:p>
       <w:pPr>
         <w:pStyle w:val="Titolo2"/>
       </w:pPr>
-      <w:bookmarkStart w:id="23" w:name="_Toc434760932"/>
+      <w:bookmarkStart w:id="24" w:name="_Toc434760932"/>
       <w:r>
         <w:t>External interface requirements</w:t>
       </w:r>
-      <w:bookmarkEnd w:id="23"/>
+      <w:bookmarkEnd w:id="24"/>
     </w:p>
     <w:p>
       <w:pPr>
@@ -5798,11 +5627,11 @@
       <w:pPr>
         <w:pStyle w:val="Titolo3"/>
       </w:pPr>
-      <w:bookmarkStart w:id="24" w:name="_Toc434760933"/>
+      <w:bookmarkStart w:id="25" w:name="_Toc434760933"/>
       <w:r>
         <w:t>Mobile Application</w:t>
       </w:r>
-      <w:bookmarkEnd w:id="24"/>
+      <w:bookmarkEnd w:id="25"/>
     </w:p>
     <w:p>
       <w:pPr>
@@ -5972,15 +5801,7 @@
         <w:t xml:space="preserve">Taxi Driver Home – </w:t>
       </w:r>
       <w:r>
-        <w:t xml:space="preserve">If a user logs in with taxi </w:t>
-      </w:r>
-      <w:proofErr w:type="gramStart"/>
-      <w:r>
-        <w:t>driver’s</w:t>
-      </w:r>
-      <w:proofErr w:type="gramEnd"/>
-      <w:r>
-        <w:t xml:space="preserve"> credential from the application home, the following screen will appear:</w:t>
+        <w:t>If a user logs in with taxi driver’s credential from the application home, the following screen will appear:</w:t>
       </w:r>
     </w:p>
     <w:p>
@@ -6673,12 +6494,12 @@
       <w:pPr>
         <w:pStyle w:val="Titolo3"/>
       </w:pPr>
-      <w:bookmarkStart w:id="25" w:name="_Toc434760934"/>
+      <w:bookmarkStart w:id="26" w:name="_Toc434760934"/>
       <w:r>
         <w:lastRenderedPageBreak/>
         <w:t>Web Application</w:t>
       </w:r>
-      <w:bookmarkEnd w:id="25"/>
+      <w:bookmarkEnd w:id="26"/>
     </w:p>
     <w:p>
       <w:pPr>
@@ -7195,12 +7016,12 @@
       <w:pPr>
         <w:pStyle w:val="Titolo2"/>
       </w:pPr>
-      <w:bookmarkStart w:id="26" w:name="_Toc434760935"/>
+      <w:bookmarkStart w:id="27" w:name="_Toc434760935"/>
       <w:r>
         <w:lastRenderedPageBreak/>
         <w:t>Functional requirement</w:t>
       </w:r>
-      <w:bookmarkEnd w:id="26"/>
+      <w:bookmarkEnd w:id="27"/>
     </w:p>
     <w:p>
       <w:pPr>
@@ -7259,15 +7080,7 @@
         <w:pStyle w:val="Nessunaspaziatura"/>
       </w:pPr>
       <w:r>
-        <w:t xml:space="preserve">[R3] Only registered customers can access </w:t>
-      </w:r>
-      <w:proofErr w:type="spellStart"/>
-      <w:r>
-        <w:t>MyTaxiService’s</w:t>
-      </w:r>
-      <w:proofErr w:type="spellEnd"/>
-      <w:r>
-        <w:t xml:space="preserve"> services.</w:t>
+        <w:t>[R3] Only registered customers can access MyTaxiService’s services.</w:t>
       </w:r>
     </w:p>
     <w:p>
@@ -7546,11 +7359,9 @@
         <w:lastRenderedPageBreak/>
         <w:t xml:space="preserve">[R5] At the end of their </w:t>
       </w:r>
-      <w:proofErr w:type="spellStart"/>
       <w:r>
         <w:t>workshift</w:t>
       </w:r>
-      <w:proofErr w:type="spellEnd"/>
       <w:r>
         <w:t xml:space="preserve">, taxi drivers must be able to log out of the mobile application in order to communicate to the system that </w:t>
       </w:r>
@@ -7935,7 +7746,7 @@
           <w:szCs w:val="24"/>
         </w:rPr>
       </w:pPr>
-      <w:bookmarkStart w:id="27" w:name="_Toc434760936"/>
+      <w:bookmarkStart w:id="28" w:name="_Toc434760936"/>
       <w:r>
         <w:br w:type="page"/>
       </w:r>
@@ -7948,7 +7759,7 @@
         <w:lastRenderedPageBreak/>
         <w:t>Non Functional requirements</w:t>
       </w:r>
-      <w:bookmarkEnd w:id="27"/>
+      <w:bookmarkEnd w:id="28"/>
     </w:p>
     <w:p>
       <w:pPr>
@@ -7958,13 +7769,8 @@
           <w:numId w:val="4"/>
         </w:numPr>
       </w:pPr>
-      <w:proofErr w:type="spellStart"/>
-      <w:r>
-        <w:t>MyTaxiService’s</w:t>
-      </w:r>
-      <w:proofErr w:type="spellEnd"/>
-      <w:r>
-        <w:t xml:space="preserve"> system should be available 24/7.</w:t>
+      <w:r>
+        <w:t>MyTaxiService’s system should be available 24/7.</w:t>
       </w:r>
     </w:p>
     <w:p>
@@ -8080,13 +7886,8 @@
       <w:r>
         <w:t xml:space="preserve"> </w:t>
       </w:r>
-      <w:proofErr w:type="spellStart"/>
-      <w:r>
-        <w:t>MyTaxiService’s</w:t>
-      </w:r>
-      <w:proofErr w:type="spellEnd"/>
-      <w:r>
-        <w:t xml:space="preserve"> applications should always have </w:t>
+      <w:r>
+        <w:t xml:space="preserve">MyTaxiService’s applications should always have </w:t>
       </w:r>
       <w:r>
         <w:t>imperceptible</w:t>
@@ -8105,7 +7906,7 @@
           <w:szCs w:val="24"/>
         </w:rPr>
       </w:pPr>
-      <w:bookmarkStart w:id="28" w:name="_Toc434335135"/>
+      <w:bookmarkStart w:id="29" w:name="_Toc434335135"/>
       <w:r>
         <w:br w:type="page"/>
       </w:r>
@@ -8114,13 +7915,13 @@
       <w:pPr>
         <w:pStyle w:val="Titolo2"/>
       </w:pPr>
-      <w:bookmarkStart w:id="29" w:name="_Toc434760937"/>
+      <w:bookmarkStart w:id="30" w:name="_Toc434760937"/>
       <w:r>
         <w:lastRenderedPageBreak/>
         <w:t>The world and the machine</w:t>
       </w:r>
-      <w:bookmarkEnd w:id="28"/>
       <w:bookmarkEnd w:id="29"/>
+      <w:bookmarkEnd w:id="30"/>
     </w:p>
     <w:p>
       <w:pPr>
@@ -8130,31 +7931,7 @@
         <w:t xml:space="preserve">The model proposed by </w:t>
       </w:r>
       <w:r>
-        <w:t xml:space="preserve">M. </w:t>
-      </w:r>
-      <w:proofErr w:type="spellStart"/>
-      <w:r>
-        <w:t>Kackson</w:t>
-      </w:r>
-      <w:proofErr w:type="spellEnd"/>
-      <w:r>
-        <w:t xml:space="preserve"> &amp; P. </w:t>
-      </w:r>
-      <w:proofErr w:type="spellStart"/>
-      <w:r>
-        <w:t>Zave</w:t>
-      </w:r>
-      <w:proofErr w:type="spellEnd"/>
-      <w:r>
-        <w:t xml:space="preserve">, “The World &amp; the Machine”, allow us to analyze the domain of </w:t>
-      </w:r>
-      <w:proofErr w:type="spellStart"/>
-      <w:r>
-        <w:t>MyTaxyService</w:t>
-      </w:r>
-      <w:proofErr w:type="spellEnd"/>
-      <w:r>
-        <w:t xml:space="preserve"> application and its relation with the world. This model contemplate the presence of two areas: </w:t>
+        <w:t xml:space="preserve">M. Kackson &amp; P. Zave, “The World &amp; the Machine”, allow us to analyze the domain of MyTaxyService application and its relation with the world. This model contemplate the presence of two areas: </w:t>
       </w:r>
       <w:r>
         <w:rPr>
@@ -8189,15 +7966,7 @@
         <w:pStyle w:val="Nessunaspaziatura"/>
       </w:pPr>
       <w:r>
-        <w:t xml:space="preserve">The following diagram shows </w:t>
-      </w:r>
-      <w:proofErr w:type="spellStart"/>
-      <w:r>
-        <w:t>MyTaxiService’s</w:t>
-      </w:r>
-      <w:proofErr w:type="spellEnd"/>
-      <w:r>
-        <w:t xml:space="preserve"> </w:t>
+        <w:t xml:space="preserve">The following diagram shows MyTaxiService’s </w:t>
       </w:r>
       <w:r>
         <w:rPr>
@@ -8239,7 +8008,7 @@
             <v:path o:extrusionok="f" gradientshapeok="t" o:connecttype="rect"/>
             <o:lock v:ext="edit" aspectratio="t"/>
           </v:shapetype>
-          <v:shape id="_x0000_i1025" type="#_x0000_t75" style="width:470.05pt;height:313.15pt">
+          <v:shape id="_x0000_i1025" type="#_x0000_t75" style="width:470.25pt;height:313.5pt">
             <v:imagedata r:id="rId25" o:title="The world and the machine v6 all"/>
           </v:shape>
         </w:pict>
@@ -8574,22 +8343,22 @@
       <w:pPr>
         <w:pStyle w:val="Titolo2"/>
       </w:pPr>
-      <w:bookmarkStart w:id="30" w:name="_Toc434760938"/>
+      <w:bookmarkStart w:id="31" w:name="_Toc434760938"/>
       <w:r>
         <w:lastRenderedPageBreak/>
         <w:t>Scenarios</w:t>
       </w:r>
-      <w:bookmarkEnd w:id="30"/>
+      <w:bookmarkEnd w:id="31"/>
     </w:p>
     <w:p>
       <w:pPr>
         <w:pStyle w:val="Titolo3"/>
       </w:pPr>
-      <w:bookmarkStart w:id="31" w:name="_Toc434760939"/>
+      <w:bookmarkStart w:id="32" w:name="_Toc434760939"/>
       <w:r>
         <w:t>Scenario 1</w:t>
       </w:r>
-      <w:bookmarkEnd w:id="31"/>
+      <w:bookmarkEnd w:id="32"/>
     </w:p>
     <w:p>
       <w:pPr>
@@ -8602,23 +8371,7 @@
         <w:t>get on</w:t>
       </w:r>
       <w:r>
-        <w:t xml:space="preserve"> a ship and cross the narrow sea, where she has an important appointment. Unfortunately, she can’t use her car because it is being repaired due to an engine failure. She consider to postpone the appointment, when suddenly she remember about an online taxi service a friend had told her about. She turn on her laptop and after a google search she finds </w:t>
-      </w:r>
-      <w:proofErr w:type="spellStart"/>
-      <w:r>
-        <w:t>MyTaxiService’s</w:t>
-      </w:r>
-      <w:proofErr w:type="spellEnd"/>
-      <w:r>
-        <w:t xml:space="preserve"> website. She clicks on “Register” and fill all the forms. A few minutes later she receive </w:t>
-      </w:r>
-      <w:proofErr w:type="gramStart"/>
-      <w:r>
-        <w:t>the confirm</w:t>
-      </w:r>
-      <w:proofErr w:type="gramEnd"/>
-      <w:r>
-        <w:t xml:space="preserve"> of the registration by email. Daenerys logs in the service and requests a taxi at her house. </w:t>
+        <w:t xml:space="preserve"> a ship and cross the narrow sea, where she has an important appointment. Unfortunately, she can’t use her car because it is being repaired due to an engine failure. She consider to postpone the appointment, when suddenly she remember about an online taxi service a friend had told her about. She turn on her laptop and after a google search she finds MyTaxiService’s website. She clicks on “Register” and fill all the forms. A few minutes later she receive the confirm of the registration by email. Daenerys logs in the service and requests a taxi at her house. </w:t>
       </w:r>
     </w:p>
     <w:p>
@@ -8634,26 +8387,18 @@
       <w:pPr>
         <w:pStyle w:val="Titolo3"/>
       </w:pPr>
-      <w:bookmarkStart w:id="32" w:name="_Toc434760940"/>
+      <w:bookmarkStart w:id="33" w:name="_Toc434760940"/>
       <w:r>
         <w:t>Scenario 2</w:t>
       </w:r>
-      <w:bookmarkEnd w:id="32"/>
+      <w:bookmarkEnd w:id="33"/>
     </w:p>
     <w:p>
       <w:pPr>
         <w:pStyle w:val="TextTitolo3"/>
       </w:pPr>
       <w:r>
-        <w:t xml:space="preserve">Mr. White needs to take a train in the early morning for a business related matter, but his car is currently not available and his wife is not enthusiastic at all about waking up when not even the sun is out yet. Knowing that, the previous day Mr. White cautiously decided to reserve himself a taxi. Since he is registered to </w:t>
-      </w:r>
-      <w:proofErr w:type="spellStart"/>
-      <w:r>
-        <w:t>MyTaxiService</w:t>
-      </w:r>
-      <w:proofErr w:type="spellEnd"/>
-      <w:r>
-        <w:t>, he simply turned up his laptop and logged to the web application as he did many times before.</w:t>
+        <w:t>Mr. White needs to take a train in the early morning for a business related matter, but his car is currently not available and his wife is not enthusiastic at all about waking up when not even the sun is out yet. Knowing that, the previous day Mr. White cautiously decided to reserve himself a taxi. Since he is registered to MyTaxiService, he simply turned up his laptop and logged to the web application as he did many times before.</w:t>
       </w:r>
     </w:p>
     <w:p>
@@ -8661,23 +8406,7 @@
         <w:pStyle w:val="TextTitolo3"/>
       </w:pPr>
       <w:r>
-        <w:t xml:space="preserve">His taxi is scheduled for the 4.30 A.M. and the meeting place is just at the end of the street that leads to his house. Mr. White wakes up, silently takes his breakfast, prepares himself and leaves the house 20 minutes in advance, just to be sure to make it in time. It’s very cold out there and there is almost no one around, probably because they are all sleeping in their warm beds. Actually, there is someone around, and Mr. White knows him: he is his neighbor, Mr. </w:t>
-      </w:r>
-      <w:proofErr w:type="spellStart"/>
-      <w:r>
-        <w:t>Pinkman</w:t>
-      </w:r>
-      <w:proofErr w:type="spellEnd"/>
-      <w:r>
-        <w:t xml:space="preserve">. After a short talk, it turns out that Mr. </w:t>
-      </w:r>
-      <w:proofErr w:type="spellStart"/>
-      <w:r>
-        <w:t>Pinkman</w:t>
-      </w:r>
-      <w:proofErr w:type="spellEnd"/>
-      <w:r>
-        <w:t xml:space="preserve"> is going to the station too, and he offers a ride to his friend. Therefore, Mr. White takes out his mobile phone from his pocket and logs in to </w:t>
+        <w:t xml:space="preserve">His taxi is scheduled for the 4.30 A.M. and the meeting place is just at the end of the street that leads to his house. Mr. White wakes up, silently takes his breakfast, prepares himself and leaves the house 20 minutes in advance, just to be sure to make it in time. It’s very cold out there and there is almost no one around, probably because they are all sleeping in their warm beds. Actually, there is someone around, and Mr. White knows him: he is his neighbor, Mr. Pinkman. After a short talk, it turns out that Mr. Pinkman is going to the station too, and he offers a ride to his friend. Therefore, Mr. White takes out his mobile phone from his pocket and logs in to </w:t>
       </w:r>
       <w:r>
         <w:t>MTS</w:t>
@@ -8691,26 +8420,18 @@
       <w:pPr>
         <w:pStyle w:val="Titolo3"/>
       </w:pPr>
-      <w:bookmarkStart w:id="33" w:name="_Toc434760941"/>
+      <w:bookmarkStart w:id="34" w:name="_Toc434760941"/>
       <w:r>
         <w:t>Scenario 3</w:t>
       </w:r>
-      <w:bookmarkEnd w:id="33"/>
+      <w:bookmarkEnd w:id="34"/>
     </w:p>
     <w:p>
       <w:pPr>
         <w:pStyle w:val="TextTitolo3"/>
       </w:pPr>
       <w:r>
-        <w:t xml:space="preserve">It’s Thursday afternoon, Lorenzo has just finished an intense day at the </w:t>
-      </w:r>
-      <w:proofErr w:type="spellStart"/>
-      <w:r>
-        <w:t>Politecnico</w:t>
-      </w:r>
-      <w:proofErr w:type="spellEnd"/>
-      <w:r>
-        <w:t xml:space="preserve"> (of course he is not studying neither Architecture or Engineering Management) and he is on his way to Lambrate station looking forward his comeback home and his </w:t>
+        <w:t xml:space="preserve">It’s Thursday afternoon, Lorenzo has just finished an intense day at the Politecnico (of course he is not studying neither Architecture or Engineering Management) and he is on his way to Lambrate station looking forward his comeback home and his </w:t>
       </w:r>
       <w:r>
         <w:t>Mathematical analysis</w:t>
@@ -8731,31 +8452,7 @@
       </w:pPr>
       <w:r>
         <w:lastRenderedPageBreak/>
-        <w:t xml:space="preserve">There is only a problem: </w:t>
-      </w:r>
-      <w:proofErr w:type="spellStart"/>
-      <w:r>
-        <w:t>Trenord</w:t>
-      </w:r>
-      <w:proofErr w:type="spellEnd"/>
-      <w:r>
-        <w:t xml:space="preserve"> has decided to completely collapse on itself… actually, it’s not big news. Lorenzo’s train is scheduled with 120 minutes late. That is not acceptable, his beloved </w:t>
-      </w:r>
-      <w:proofErr w:type="spellStart"/>
-      <w:r>
-        <w:t>homeworks</w:t>
-      </w:r>
-      <w:proofErr w:type="spellEnd"/>
-      <w:r>
-        <w:t xml:space="preserve"> are waiting him, but Lorenzo has an ace up his sleeve. He takes his mobile phone, taps on </w:t>
-      </w:r>
-      <w:proofErr w:type="spellStart"/>
-      <w:r>
-        <w:t>MyTaxiService</w:t>
-      </w:r>
-      <w:proofErr w:type="spellEnd"/>
-      <w:r>
-        <w:t xml:space="preserve"> application and clicks on the button “Request a ride”. Then he quickly compiles the form and sends his taxi request to the system.</w:t>
+        <w:t>There is only a problem: Trenord has decided to completely collapse on itself… actually, it’s not big news. Lorenzo’s train is scheduled with 120 minutes late. That is not acceptable, his beloved homeworks are waiting him, but Lorenzo has an ace up his sleeve. He takes his mobile phone, taps on MyTaxiService application and clicks on the button “Request a ride”. Then he quickly compiles the form and sends his taxi request to the system.</w:t>
       </w:r>
     </w:p>
     <w:p>
@@ -8777,15 +8474,7 @@
         <w:t xml:space="preserve">the taxi driver </w:t>
       </w:r>
       <w:r>
-        <w:t xml:space="preserve">Carlo has just finished to take care of a ride near </w:t>
-      </w:r>
-      <w:proofErr w:type="spellStart"/>
-      <w:r>
-        <w:t>Piola</w:t>
-      </w:r>
-      <w:proofErr w:type="spellEnd"/>
-      <w:r>
-        <w:t xml:space="preserve"> subway station and is currently available. He looks at his phone and sees and incoming request notification. He is going to tap on the “Accept request” button but right that moment a customer appears on his road, waiving his hands. Carlo makes him get on the taxi, looks back to his phone and taps on the “Refuse request” button. “Someone else will take care of that request” he thinks.</w:t>
+        <w:t>Carlo has just finished to take care of a ride near Piola subway station and is currently available. He looks at his phone and sees and incoming request notification. He is going to tap on the “Accept request” button but right that moment a customer appears on his road, waiving his hands. Carlo makes him get on the taxi, looks back to his phone and taps on the “Refuse request” button. “Someone else will take care of that request” he thinks.</w:t>
       </w:r>
     </w:p>
     <w:p>
@@ -8797,11 +8486,11 @@
       <w:pPr>
         <w:pStyle w:val="Titolo3"/>
       </w:pPr>
-      <w:bookmarkStart w:id="34" w:name="_Toc434760942"/>
+      <w:bookmarkStart w:id="35" w:name="_Toc434760942"/>
       <w:r>
         <w:t>Scenario 4</w:t>
       </w:r>
-      <w:bookmarkEnd w:id="34"/>
+      <w:bookmarkEnd w:id="35"/>
     </w:p>
     <w:p>
       <w:pPr>
@@ -8851,23 +8540,18 @@
       <w:pPr>
         <w:pStyle w:val="Titolo3"/>
       </w:pPr>
-      <w:bookmarkStart w:id="35" w:name="_Toc434760943"/>
+      <w:bookmarkStart w:id="36" w:name="_Toc434760943"/>
       <w:r>
         <w:t>Scenario 5</w:t>
       </w:r>
-      <w:bookmarkEnd w:id="35"/>
+      <w:bookmarkEnd w:id="36"/>
     </w:p>
     <w:p>
       <w:pPr>
         <w:pStyle w:val="TextTitolo3"/>
       </w:pPr>
-      <w:proofErr w:type="gramStart"/>
-      <w:r>
-        <w:t>It’s</w:t>
-      </w:r>
-      <w:proofErr w:type="gramEnd"/>
-      <w:r>
-        <w:t xml:space="preserve"> late evening and the taxi driver Ryan Gosling is waiting in his taxi: just 10 minutes are left before the end of his turn. He is already thinking about the warm bath that awaits him at home, when suddenly a request notification flashes on the screen of his mobile phone. He taps on the “Show request details” button to see the info related to the request. The origin point is not too far from there, but the destination is at the opposite side of the city. Therefore, Ryan decides to refuse the request. “I’m not paid enough for this”, he mumbles while making his way home.</w:t>
+      <w:r>
+        <w:t>It’s late evening and the taxi driver Ryan Gosling is waiting in his taxi: just 10 minutes are left before the end of his turn. He is already thinking about the warm bath that awaits him at home, when suddenly a request notification flashes on the screen of his mobile phone. He taps on the “Show request details” button to see the info related to the request. The origin point is not too far from there, but the destination is at the opposite side of the city. Therefore, Ryan decides to refuse the request. “I’m not paid enough for this”, he mumbles while making his way home.</w:t>
       </w:r>
     </w:p>
     <w:p>
@@ -8893,21 +8577,21 @@
       <w:pPr>
         <w:pStyle w:val="Titolo2"/>
       </w:pPr>
-      <w:bookmarkStart w:id="36" w:name="_Toc434760944"/>
+      <w:bookmarkStart w:id="37" w:name="_Toc434760944"/>
       <w:r>
         <w:t>UML Models</w:t>
       </w:r>
-      <w:bookmarkEnd w:id="36"/>
+      <w:bookmarkEnd w:id="37"/>
     </w:p>
     <w:p>
       <w:pPr>
         <w:pStyle w:val="Titolo3"/>
       </w:pPr>
-      <w:bookmarkStart w:id="37" w:name="_Toc434760945"/>
+      <w:bookmarkStart w:id="38" w:name="_Toc434760945"/>
       <w:r>
         <w:t>Use Case</w:t>
       </w:r>
-      <w:bookmarkEnd w:id="37"/>
+      <w:bookmarkEnd w:id="38"/>
     </w:p>
     <w:p>
       <w:pPr>
@@ -9640,8 +9324,6 @@
             <w:r>
               <w:t xml:space="preserve"> page.</w:t>
             </w:r>
-            <w:bookmarkStart w:id="38" w:name="_GoBack"/>
-            <w:bookmarkEnd w:id="38"/>
           </w:p>
           <w:p>
             <w:pPr>
@@ -9731,7 +9413,7 @@
         </w:rPr>
         <w:lastRenderedPageBreak/>
         <w:pict>
-          <v:shape id="_x0000_i1026" type="#_x0000_t75" style="width:470.05pt;height:467.3pt">
+          <v:shape id="_x0000_i1026" type="#_x0000_t75" style="width:470.25pt;height:467.25pt">
             <v:imagedata r:id="rId29" o:title="Sequence Diagram Login"/>
           </v:shape>
         </w:pict>
@@ -9923,15 +9605,7 @@
               <w:outlineLvl w:val="9"/>
             </w:pPr>
             <w:r>
-              <w:t xml:space="preserve">If </w:t>
-            </w:r>
-            <w:proofErr w:type="spellStart"/>
-            <w:r>
-              <w:t>TaxiDriver</w:t>
-            </w:r>
-            <w:proofErr w:type="spellEnd"/>
-            <w:r>
-              <w:t>, the system checks that his current status is not “Busy”.</w:t>
+              <w:t>If TaxiDriver, the system checks that his current status is not “Busy”.</w:t>
             </w:r>
           </w:p>
           <w:p>
@@ -9944,15 +9618,7 @@
               <w:outlineLvl w:val="9"/>
             </w:pPr>
             <w:r>
-              <w:t xml:space="preserve">If </w:t>
-            </w:r>
-            <w:proofErr w:type="spellStart"/>
-            <w:r>
-              <w:t>TaxiDriver</w:t>
-            </w:r>
-            <w:proofErr w:type="spellEnd"/>
-            <w:r>
-              <w:t>, his status is set to “NotInService”.</w:t>
+              <w:t>If TaxiDriver, his status is set to “NotInService”.</w:t>
             </w:r>
           </w:p>
           <w:p>
@@ -9982,23 +9648,7 @@
           </w:tcPr>
           <w:p>
             <w:r>
-              <w:t xml:space="preserve">  User is no longer logged in the application and</w:t>
-            </w:r>
-            <w:proofErr w:type="gramStart"/>
-            <w:r>
-              <w:t>,  if</w:t>
-            </w:r>
-            <w:proofErr w:type="gramEnd"/>
-            <w:r>
-              <w:t xml:space="preserve"> </w:t>
-            </w:r>
-            <w:proofErr w:type="spellStart"/>
-            <w:r>
-              <w:t>TaxiDriver</w:t>
-            </w:r>
-            <w:proofErr w:type="spellEnd"/>
-            <w:r>
-              <w:t>, his current status becomes “NotInService”.</w:t>
+              <w:t xml:space="preserve">  User is no longer logged in the application and,  if TaxiDriver, his current status becomes “NotInService”.</w:t>
             </w:r>
           </w:p>
         </w:tc>
@@ -10023,15 +9673,7 @@
           </w:tcPr>
           <w:p>
             <w:r>
-              <w:t xml:space="preserve">User is </w:t>
-            </w:r>
-            <w:proofErr w:type="spellStart"/>
-            <w:r>
-              <w:t>TaxiDriver</w:t>
-            </w:r>
-            <w:proofErr w:type="spellEnd"/>
-            <w:r>
-              <w:t xml:space="preserve"> and his current status is “Busy”.</w:t>
+              <w:t>User is TaxiDriver and his current status is “Busy”.</w:t>
             </w:r>
           </w:p>
         </w:tc>
@@ -11276,7 +10918,7 @@
       </w:pPr>
       <w:r>
         <w:pict>
-          <v:shape id="_x0000_i1027" type="#_x0000_t75" style="width:434.05pt;height:342.35pt">
+          <v:shape id="_x0000_i1027" type="#_x0000_t75" style="width:434.25pt;height:342.75pt">
             <v:imagedata r:id="rId33" o:title="History&amp;RidesInfo"/>
           </v:shape>
         </w:pict>
@@ -11452,15 +11094,7 @@
               <w:outlineLvl w:val="9"/>
             </w:pPr>
             <w:r>
-              <w:t xml:space="preserve">Customer selects a request or a reservation </w:t>
-            </w:r>
-            <w:proofErr w:type="gramStart"/>
-            <w:r>
-              <w:t>from  the</w:t>
-            </w:r>
-            <w:proofErr w:type="gramEnd"/>
-            <w:r>
-              <w:t xml:space="preserve"> list of his unaccomplished taxi rides.</w:t>
+              <w:t>Customer selects a request or a reservation from  the list of his unaccomplished taxi rides.</w:t>
             </w:r>
           </w:p>
           <w:p>
@@ -11542,15 +11176,7 @@
           </w:tcPr>
           <w:p>
             <w:r>
-              <w:t xml:space="preserve">The customer successfully delete a request or reservation previously made, there is no need to </w:t>
-            </w:r>
-            <w:proofErr w:type="spellStart"/>
-            <w:r>
-              <w:t>fullfill</w:t>
-            </w:r>
-            <w:proofErr w:type="spellEnd"/>
-            <w:r>
-              <w:t xml:space="preserve"> it anymore.</w:t>
+              <w:t>The customer successfully delete a request or reservation previously made, there is no need to fullfill it anymore.</w:t>
             </w:r>
           </w:p>
         </w:tc>
@@ -12533,7 +12159,7 @@
     <w:p>
       <w:r>
         <w:pict>
-          <v:shape id="_x0000_i1028" type="#_x0000_t75" style="width:470.05pt;height:351.85pt">
+          <v:shape id="_x0000_i1028" type="#_x0000_t75" style="width:470.25pt;height:351.75pt">
             <v:imagedata r:id="rId40" o:title="UseCase administrator"/>
           </v:shape>
         </w:pict>
@@ -12570,11 +12196,9 @@
             <w:tcW w:w="5386" w:type="dxa"/>
           </w:tcPr>
           <w:p>
-            <w:proofErr w:type="spellStart"/>
             <w:r>
               <w:t>ModifyRideStatus</w:t>
             </w:r>
-            <w:proofErr w:type="spellEnd"/>
           </w:p>
         </w:tc>
       </w:tr>
@@ -12765,11 +12389,9 @@
             <w:tcW w:w="5244" w:type="dxa"/>
           </w:tcPr>
           <w:p>
-            <w:proofErr w:type="spellStart"/>
             <w:r>
               <w:t>ForceLogOut</w:t>
             </w:r>
-            <w:proofErr w:type="spellEnd"/>
           </w:p>
         </w:tc>
       </w:tr>
@@ -12851,15 +12473,7 @@
               <w:outlineLvl w:val="9"/>
             </w:pPr>
             <w:r>
-              <w:t xml:space="preserve">Admin selects a </w:t>
-            </w:r>
-            <w:proofErr w:type="spellStart"/>
-            <w:r>
-              <w:t>TaxiDriver</w:t>
-            </w:r>
-            <w:proofErr w:type="spellEnd"/>
-            <w:r>
-              <w:t>.</w:t>
+              <w:t>Admin selects a TaxiDriver.</w:t>
             </w:r>
           </w:p>
           <w:p>
@@ -12872,15 +12486,7 @@
               <w:outlineLvl w:val="9"/>
             </w:pPr>
             <w:r>
-              <w:t xml:space="preserve">Admin manually forces the log out of the </w:t>
-            </w:r>
-            <w:proofErr w:type="spellStart"/>
-            <w:r>
-              <w:t>TaxiDriver</w:t>
-            </w:r>
-            <w:proofErr w:type="spellEnd"/>
-            <w:r>
-              <w:t>.</w:t>
+              <w:t>Admin manually forces the log out of the TaxiDriver.</w:t>
             </w:r>
           </w:p>
           <w:p>
@@ -12892,13 +12498,8 @@
               </w:numPr>
               <w:outlineLvl w:val="9"/>
             </w:pPr>
-            <w:proofErr w:type="spellStart"/>
-            <w:r>
-              <w:t>TaxiDrivers</w:t>
-            </w:r>
-            <w:proofErr w:type="spellEnd"/>
-            <w:r>
-              <w:t xml:space="preserve"> status is set to NotInService and any active ride related to him is set to “Completed”.</w:t>
+            <w:r>
+              <w:t>TaxiDrivers status is set to NotInService and any active ride related to him is set to “Completed”.</w:t>
             </w:r>
           </w:p>
           <w:p>
@@ -12927,13 +12528,8 @@
             <w:tcW w:w="5244" w:type="dxa"/>
           </w:tcPr>
           <w:p>
-            <w:proofErr w:type="spellStart"/>
-            <w:r>
-              <w:t>TaxiDriver</w:t>
-            </w:r>
-            <w:proofErr w:type="spellEnd"/>
-            <w:r>
-              <w:t xml:space="preserve"> is logged out and any ride related to him is managed correctly.</w:t>
+            <w:r>
+              <w:t>TaxiDriver is logged out and any ride related to him is managed correctly.</w:t>
             </w:r>
           </w:p>
         </w:tc>
@@ -13128,7 +12724,7 @@
           <w:lang w:val="it-IT" w:eastAsia="it-IT"/>
         </w:rPr>
         <w:pict>
-          <v:shape id="_x0000_i1029" type="#_x0000_t75" style="width:470.05pt;height:332.15pt">
+          <v:shape id="_x0000_i1029" type="#_x0000_t75" style="width:470.25pt;height:332.25pt">
             <v:imagedata r:id="rId42" o:title="State Diagram Taxi Driver Status"/>
           </v:shape>
         </w:pict>
@@ -13886,19 +13482,11 @@
       <w:r>
         <w:t xml:space="preserve">These predicates have been used with some assertions and in the </w:t>
       </w:r>
-      <w:proofErr w:type="gramStart"/>
       <w:r>
         <w:rPr>
           <w:i/>
         </w:rPr>
-        <w:t>show(</w:t>
-      </w:r>
-      <w:proofErr w:type="gramEnd"/>
-      <w:r>
-        <w:rPr>
-          <w:i/>
-        </w:rPr>
-        <w:t>)</w:t>
+        <w:t>show()</w:t>
       </w:r>
       <w:r>
         <w:t xml:space="preserve"> predicate in order to generate some specific worlds.</w:t>
@@ -14493,13 +14081,8 @@
         </w:numPr>
         <w:jc w:val="left"/>
       </w:pPr>
-      <w:proofErr w:type="spellStart"/>
-      <w:r>
-        <w:t>Astah</w:t>
-      </w:r>
-      <w:proofErr w:type="spellEnd"/>
-      <w:r>
-        <w:t xml:space="preserve"> Professional (</w:t>
+      <w:r>
+        <w:t>Astah Professional (</w:t>
       </w:r>
       <w:r>
         <w:t>http://astah.net/</w:t>
@@ -14540,13 +14123,8 @@
           <w:numId w:val="20"/>
         </w:numPr>
       </w:pPr>
-      <w:proofErr w:type="spellStart"/>
-      <w:r>
-        <w:t>Balsamiq</w:t>
-      </w:r>
-      <w:proofErr w:type="spellEnd"/>
-      <w:r>
-        <w:t xml:space="preserve"> Mockups (https://balsamiq.com/products/mockups): to create mockups.</w:t>
+      <w:r>
+        <w:t>Balsamiq Mockups (https://balsamiq.com/products/mockups): to create mockups.</w:t>
       </w:r>
     </w:p>
     <w:p>
@@ -15301,7 +14879,7 @@
           <w:rPr>
             <w:noProof/>
           </w:rPr>
-          <w:t>38</w:t>
+          <w:t>4</w:t>
         </w:r>
         <w:r>
           <w:fldChar w:fldCharType="end"/>
@@ -19624,7 +19202,7 @@
 </file>
 
 <file path=customXml/itemProps1.xml><?xml version="1.0" encoding="utf-8"?>
-<ds:datastoreItem xmlns:ds="http://schemas.openxmlformats.org/officeDocument/2006/customXml" ds:itemID="{FACFB297-43AF-4C60-839E-1E278BB457D8}">
+<ds:datastoreItem xmlns:ds="http://schemas.openxmlformats.org/officeDocument/2006/customXml" ds:itemID="{646A7789-401D-498F-AE5E-393A58C72B38}">
   <ds:schemaRefs>
     <ds:schemaRef ds:uri="http://schemas.openxmlformats.org/officeDocument/2006/bibliography"/>
   </ds:schemaRefs>

</xml_diff>

<commit_message>
component diagram + rasd v2 assump. update
</commit_message>
<xml_diff>
--- a/OtherStuff/RASD v2.docx
+++ b/OtherStuff/RASD v2.docx
@@ -305,7 +305,25 @@
                                     <w:szCs w:val="28"/>
                                     <w:lang w:val="it-IT"/>
                                   </w:rPr>
-                                  <w:t xml:space="preserve">Alessandro Pozzi (mat. </w:t>
+                                  <w:t>Alessandro Pozzi (</w:t>
+                                </w:r>
+                                <w:proofErr w:type="spellStart"/>
+                                <w:r>
+                                  <w:rPr>
+                                    <w:sz w:val="28"/>
+                                    <w:szCs w:val="28"/>
+                                    <w:lang w:val="it-IT"/>
+                                  </w:rPr>
+                                  <w:t>mat</w:t>
+                                </w:r>
+                                <w:proofErr w:type="spellEnd"/>
+                                <w:r>
+                                  <w:rPr>
+                                    <w:sz w:val="28"/>
+                                    <w:szCs w:val="28"/>
+                                    <w:lang w:val="it-IT"/>
+                                  </w:rPr>
+                                  <w:t xml:space="preserve">. </w:t>
                                 </w:r>
                                 <w:r>
                                   <w:rPr>
@@ -323,7 +341,25 @@
                                     <w:szCs w:val="28"/>
                                     <w:lang w:val="it-IT"/>
                                   </w:rPr>
-                                  <w:t xml:space="preserve">), Marco Romani (mat. </w:t>
+                                  <w:t>), Marco Romani (</w:t>
+                                </w:r>
+                                <w:proofErr w:type="spellStart"/>
+                                <w:r>
+                                  <w:rPr>
+                                    <w:sz w:val="28"/>
+                                    <w:szCs w:val="28"/>
+                                    <w:lang w:val="it-IT"/>
+                                  </w:rPr>
+                                  <w:t>mat</w:t>
+                                </w:r>
+                                <w:proofErr w:type="spellEnd"/>
+                                <w:r>
+                                  <w:rPr>
+                                    <w:sz w:val="28"/>
+                                    <w:szCs w:val="28"/>
+                                    <w:lang w:val="it-IT"/>
+                                  </w:rPr>
+                                  <w:t xml:space="preserve">. </w:t>
                                 </w:r>
                                 <w:r>
                                   <w:rPr>
@@ -521,7 +557,25 @@
                               <w:szCs w:val="28"/>
                               <w:lang w:val="it-IT"/>
                             </w:rPr>
-                            <w:t xml:space="preserve">Alessandro Pozzi (mat. </w:t>
+                            <w:t>Alessandro Pozzi (</w:t>
+                          </w:r>
+                          <w:proofErr w:type="spellStart"/>
+                          <w:r>
+                            <w:rPr>
+                              <w:sz w:val="28"/>
+                              <w:szCs w:val="28"/>
+                              <w:lang w:val="it-IT"/>
+                            </w:rPr>
+                            <w:t>mat</w:t>
+                          </w:r>
+                          <w:proofErr w:type="spellEnd"/>
+                          <w:r>
+                            <w:rPr>
+                              <w:sz w:val="28"/>
+                              <w:szCs w:val="28"/>
+                              <w:lang w:val="it-IT"/>
+                            </w:rPr>
+                            <w:t xml:space="preserve">. </w:t>
                           </w:r>
                           <w:r>
                             <w:rPr>
@@ -539,7 +593,25 @@
                               <w:szCs w:val="28"/>
                               <w:lang w:val="it-IT"/>
                             </w:rPr>
-                            <w:t xml:space="preserve">), Marco Romani (mat. </w:t>
+                            <w:t>), Marco Romani (</w:t>
+                          </w:r>
+                          <w:proofErr w:type="spellStart"/>
+                          <w:r>
+                            <w:rPr>
+                              <w:sz w:val="28"/>
+                              <w:szCs w:val="28"/>
+                              <w:lang w:val="it-IT"/>
+                            </w:rPr>
+                            <w:t>mat</w:t>
+                          </w:r>
+                          <w:proofErr w:type="spellEnd"/>
+                          <w:r>
+                            <w:rPr>
+                              <w:sz w:val="28"/>
+                              <w:szCs w:val="28"/>
+                              <w:lang w:val="it-IT"/>
+                            </w:rPr>
+                            <w:t xml:space="preserve">. </w:t>
                           </w:r>
                           <w:r>
                             <w:rPr>
@@ -4487,8 +4559,6 @@
         </w:rPr>
         <w:t xml:space="preserve"> with a driver account.</w:t>
       </w:r>
-      <w:bookmarkStart w:id="11" w:name="_GoBack"/>
-      <w:bookmarkEnd w:id="11"/>
     </w:p>
     <w:p>
       <w:pPr>
@@ -4747,12 +4817,14 @@
           <w:i/>
         </w:rPr>
       </w:pPr>
+      <w:proofErr w:type="spellStart"/>
       <w:r>
         <w:rPr>
           <w:i/>
         </w:rPr>
         <w:t>NotAssigned</w:t>
       </w:r>
+      <w:proofErr w:type="spellEnd"/>
       <w:r>
         <w:t xml:space="preserve"> – This is the default status of a taxi ride requested by customers. It simply means that the request (or reservation) has been accepted by the system but nothing else has been done yet.</w:t>
       </w:r>
@@ -4815,10 +4887,28 @@
       <w:pPr>
         <w:pStyle w:val="Titolo3"/>
       </w:pPr>
-      <w:bookmarkStart w:id="12" w:name="_Toc434760922"/>
+      <w:bookmarkStart w:id="11" w:name="_Toc434760922"/>
       <w:r>
         <w:t>Acronyms</w:t>
       </w:r>
+      <w:bookmarkEnd w:id="11"/>
+    </w:p>
+    <w:p>
+      <w:pPr>
+        <w:pStyle w:val="TextTitolo3"/>
+      </w:pPr>
+      <w:r>
+        <w:t>MTS - MyTaxiService</w:t>
+      </w:r>
+    </w:p>
+    <w:p>
+      <w:pPr>
+        <w:pStyle w:val="Titolo3"/>
+      </w:pPr>
+      <w:bookmarkStart w:id="12" w:name="_Toc434760923"/>
+      <w:r>
+        <w:t>Abbreviations</w:t>
+      </w:r>
       <w:bookmarkEnd w:id="12"/>
     </w:p>
     <w:p>
@@ -4826,65 +4916,103 @@
         <w:pStyle w:val="TextTitolo3"/>
       </w:pPr>
       <w:r>
-        <w:t>MTS - MyTaxiService</w:t>
-      </w:r>
-    </w:p>
-    <w:p>
-      <w:pPr>
-        <w:pStyle w:val="Titolo3"/>
-      </w:pPr>
-      <w:bookmarkStart w:id="13" w:name="_Toc434760923"/>
-      <w:r>
-        <w:t>Abbreviations</w:t>
+        <w:t>[</w:t>
+      </w:r>
+      <w:proofErr w:type="spellStart"/>
+      <w:r>
+        <w:t>Gn</w:t>
+      </w:r>
+      <w:proofErr w:type="spellEnd"/>
+      <w:r>
+        <w:t>]: n-goal.</w:t>
+      </w:r>
+    </w:p>
+    <w:p>
+      <w:pPr>
+        <w:pStyle w:val="TextTitolo3"/>
+      </w:pPr>
+      <w:r>
+        <w:t>[Rn]: n-functional requirement.</w:t>
+      </w:r>
+    </w:p>
+    <w:p>
+      <w:pPr>
+        <w:pStyle w:val="TextTitolo3"/>
+      </w:pPr>
+      <w:r>
+        <w:t>[</w:t>
+      </w:r>
+      <w:proofErr w:type="spellStart"/>
+      <w:r>
+        <w:t>Nn</w:t>
+      </w:r>
+      <w:proofErr w:type="spellEnd"/>
+      <w:r>
+        <w:t>]: n-</w:t>
+      </w:r>
+      <w:proofErr w:type="spellStart"/>
+      <w:r>
+        <w:t>non functional</w:t>
+      </w:r>
+      <w:proofErr w:type="spellEnd"/>
+      <w:r>
+        <w:t xml:space="preserve"> requirement.</w:t>
+      </w:r>
+    </w:p>
+    <w:p>
+      <w:pPr>
+        <w:pStyle w:val="Titolo2"/>
+      </w:pPr>
+      <w:bookmarkStart w:id="13" w:name="_Toc434760924"/>
+      <w:r>
+        <w:t>Identify Stakeholders</w:t>
       </w:r>
       <w:bookmarkEnd w:id="13"/>
     </w:p>
     <w:p>
       <w:pPr>
-        <w:pStyle w:val="TextTitolo3"/>
-      </w:pPr>
-      <w:r>
-        <w:t>[Gn]: n-goal.</w:t>
-      </w:r>
-    </w:p>
-    <w:p>
-      <w:pPr>
-        <w:pStyle w:val="TextTitolo3"/>
-      </w:pPr>
-      <w:r>
-        <w:t>[Rn]: n-functional requirement.</w:t>
-      </w:r>
-    </w:p>
-    <w:p>
-      <w:pPr>
-        <w:pStyle w:val="TextTitolo3"/>
-      </w:pPr>
-      <w:r>
-        <w:t>[Nn]: n-non functional requirement.</w:t>
-      </w:r>
-    </w:p>
-    <w:p>
-      <w:pPr>
-        <w:pStyle w:val="Titolo2"/>
-      </w:pPr>
-      <w:bookmarkStart w:id="14" w:name="_Toc434760924"/>
-      <w:r>
-        <w:t>Identify Stakeholders</w:t>
-      </w:r>
-      <w:bookmarkEnd w:id="14"/>
-    </w:p>
-    <w:p>
-      <w:pPr>
         <w:pStyle w:val="Nessunaspaziatura"/>
       </w:pPr>
       <w:r>
-        <w:t>Our main stakeholder is Prof. Raffaella Mirandola of Politecnico di Milano, DEIB. She gave us the delivery of the project.</w:t>
-      </w:r>
+        <w:t xml:space="preserve">Our main stakeholder is Prof. </w:t>
+      </w:r>
+      <w:proofErr w:type="spellStart"/>
+      <w:r>
+        <w:t>Raffaella</w:t>
+      </w:r>
+      <w:proofErr w:type="spellEnd"/>
       <w:r>
         <w:t xml:space="preserve"> </w:t>
       </w:r>
-      <w:r>
-        <w:t>Other hypothetical stakeholders interested in the service offered by myTaxiService are:</w:t>
+      <w:proofErr w:type="spellStart"/>
+      <w:r>
+        <w:t>Mirandola</w:t>
+      </w:r>
+      <w:proofErr w:type="spellEnd"/>
+      <w:r>
+        <w:t xml:space="preserve"> of </w:t>
+      </w:r>
+      <w:proofErr w:type="spellStart"/>
+      <w:r>
+        <w:t>Politecnico</w:t>
+      </w:r>
+      <w:proofErr w:type="spellEnd"/>
+      <w:r>
+        <w:t xml:space="preserve"> di Milano, DEIB. She gave us the delivery of the project.</w:t>
+      </w:r>
+      <w:r>
+        <w:t xml:space="preserve"> </w:t>
+      </w:r>
+      <w:r>
+        <w:t xml:space="preserve">Other hypothetical stakeholders interested in the service offered by </w:t>
+      </w:r>
+      <w:proofErr w:type="spellStart"/>
+      <w:r>
+        <w:t>myTaxiService</w:t>
+      </w:r>
+      <w:proofErr w:type="spellEnd"/>
+      <w:r>
+        <w:t xml:space="preserve"> are:</w:t>
       </w:r>
     </w:p>
     <w:p>
@@ -4978,7 +5106,7 @@
           <w:szCs w:val="24"/>
         </w:rPr>
       </w:pPr>
-      <w:bookmarkStart w:id="15" w:name="_Toc434335128"/>
+      <w:bookmarkStart w:id="14" w:name="_Toc434335128"/>
       <w:r>
         <w:rPr>
           <w:noProof/>
@@ -4993,7 +5121,7 @@
           <w:noProof/>
         </w:rPr>
       </w:pPr>
-      <w:bookmarkStart w:id="16" w:name="_Toc434760925"/>
+      <w:bookmarkStart w:id="15" w:name="_Toc434760925"/>
       <w:r>
         <w:rPr>
           <w:noProof/>
@@ -5001,85 +5129,93 @@
         <w:lastRenderedPageBreak/>
         <w:t>Overall Description</w:t>
       </w:r>
+      <w:bookmarkEnd w:id="14"/>
       <w:bookmarkEnd w:id="15"/>
+    </w:p>
+    <w:p>
+      <w:pPr>
+        <w:pStyle w:val="Titolo2"/>
+      </w:pPr>
+      <w:bookmarkStart w:id="16" w:name="_Toc434760926"/>
+      <w:bookmarkStart w:id="17" w:name="_Toc434335134"/>
+      <w:r>
+        <w:t>Product perspective</w:t>
+      </w:r>
       <w:bookmarkEnd w:id="16"/>
     </w:p>
     <w:p>
       <w:pPr>
+        <w:pStyle w:val="Nessunaspaziatura"/>
+      </w:pPr>
+      <w:r>
+        <w:t xml:space="preserve">The applications </w:t>
+      </w:r>
+      <w:r>
+        <w:t>to be developed</w:t>
+      </w:r>
+      <w:r>
+        <w:t xml:space="preserve"> is not completely independent and self-contained: it will rely mainly on the GPS system in order to retrieve the position of all its taxis. Moreover, we will </w:t>
+      </w:r>
+      <w:r>
+        <w:t>promote</w:t>
+      </w:r>
+      <w:r>
+        <w:t xml:space="preserve"> possible future integrations and extensions by releasing a set of APIs. We hope that </w:t>
+      </w:r>
+      <w:r>
+        <w:t>MTS</w:t>
+      </w:r>
+      <w:r>
+        <w:t xml:space="preserve"> may be </w:t>
+      </w:r>
+      <w:r>
+        <w:t>exploited</w:t>
+      </w:r>
+      <w:r>
+        <w:t xml:space="preserve"> by other companies and developers and integrated with similar services (like journey planners or hotel booking services) to make travelling easier. APIs will also provide an easier development of additional functions, like taxi sharing or a SMS-based reservation system.</w:t>
+      </w:r>
+    </w:p>
+    <w:p>
+      <w:pPr>
         <w:pStyle w:val="Titolo2"/>
       </w:pPr>
-      <w:bookmarkStart w:id="17" w:name="_Toc434760926"/>
-      <w:bookmarkStart w:id="18" w:name="_Toc434335134"/>
-      <w:r>
-        <w:t>Product perspective</w:t>
-      </w:r>
-      <w:bookmarkEnd w:id="17"/>
+      <w:bookmarkStart w:id="18" w:name="_Toc434760927"/>
+      <w:r>
+        <w:t>User characteristic</w:t>
+      </w:r>
+      <w:bookmarkEnd w:id="18"/>
     </w:p>
     <w:p>
       <w:pPr>
         <w:pStyle w:val="Nessunaspaziatura"/>
       </w:pPr>
       <w:r>
-        <w:t xml:space="preserve">The applications </w:t>
-      </w:r>
-      <w:r>
-        <w:t>to be developed</w:t>
-      </w:r>
-      <w:r>
-        <w:t xml:space="preserve"> is not completely independent and self-contained: it will rely mainly on the GPS system in order to retrieve the position of all its taxis. Moreover, we will </w:t>
-      </w:r>
-      <w:r>
-        <w:t>promote</w:t>
-      </w:r>
-      <w:r>
-        <w:t xml:space="preserve"> possible future integrations and extensions by releasing a set of APIs. We hope that </w:t>
-      </w:r>
-      <w:r>
-        <w:t>MTS</w:t>
-      </w:r>
-      <w:r>
-        <w:t xml:space="preserve"> may be </w:t>
-      </w:r>
-      <w:r>
-        <w:t>exploited</w:t>
-      </w:r>
-      <w:r>
-        <w:t xml:space="preserve"> by other companies and developers and integrated with similar services (like journey planners or hotel booking services) to make travelling easier. APIs will also provide an easier development of additional functions, like taxi sharing or a SMS-based reservation system.</w:t>
+        <w:rPr>
+          <w:noProof/>
+        </w:rPr>
+        <w:t>MyTaxiService will be used by two types of users: taxi</w:t>
+      </w:r>
+      <w:r>
+        <w:t xml:space="preserve"> drivers and customers. In </w:t>
+      </w:r>
+      <w:proofErr w:type="gramStart"/>
+      <w:r>
+        <w:t>both cases, no particular skills or</w:t>
+      </w:r>
+      <w:proofErr w:type="gramEnd"/>
+      <w:r>
+        <w:t xml:space="preserve"> information technology knowledge are required, since our application will be easy to use and accessible by any mobile phone or computer that have access to internet.</w:t>
       </w:r>
     </w:p>
     <w:p>
       <w:pPr>
         <w:pStyle w:val="Titolo2"/>
       </w:pPr>
-      <w:bookmarkStart w:id="19" w:name="_Toc434760927"/>
-      <w:r>
-        <w:t>User characteristic</w:t>
+      <w:bookmarkStart w:id="19" w:name="_Toc434760928"/>
+      <w:r>
+        <w:t>Constraints</w:t>
       </w:r>
       <w:bookmarkEnd w:id="19"/>
-    </w:p>
-    <w:p>
-      <w:pPr>
-        <w:pStyle w:val="Nessunaspaziatura"/>
-      </w:pPr>
-      <w:r>
-        <w:rPr>
-          <w:noProof/>
-        </w:rPr>
-        <w:t>MyTaxiService will be used by two types of users: taxi</w:t>
-      </w:r>
-      <w:r>
-        <w:t xml:space="preserve"> drivers and customers. In both cases, no particular skills or information technology knowledge are required, since our application will be easy to use and accessible by any mobile phone or computer that have access to internet.</w:t>
-      </w:r>
-    </w:p>
-    <w:p>
-      <w:pPr>
-        <w:pStyle w:val="Titolo2"/>
-      </w:pPr>
-      <w:bookmarkStart w:id="20" w:name="_Toc434760928"/>
-      <w:r>
-        <w:t>Constraints</w:t>
-      </w:r>
-      <w:bookmarkEnd w:id="20"/>
     </w:p>
     <w:p>
       <w:pPr>
@@ -5178,11 +5314,11 @@
       <w:pPr>
         <w:pStyle w:val="Titolo2"/>
       </w:pPr>
-      <w:bookmarkStart w:id="21" w:name="_Toc434760929"/>
+      <w:bookmarkStart w:id="20" w:name="_Toc434760929"/>
       <w:r>
         <w:t>Assumptions and dependancies</w:t>
       </w:r>
-      <w:bookmarkEnd w:id="21"/>
+      <w:bookmarkEnd w:id="20"/>
     </w:p>
     <w:p>
       <w:pPr>
@@ -5344,7 +5480,19 @@
         </w:numPr>
       </w:pPr>
       <w:r>
-        <w:t>The web and mobile registration is intended for customers only. Taxi drivers’ account are created by an administrator when they are hired by the taxi company. Taxi drivers will then receive their username and temporary password, which they will be able to change once logged in the application.</w:t>
+        <w:t xml:space="preserve">The web and mobile registration is intended for customers only. Taxi drivers’ account are created by an administrator when they are hired by the taxi company. </w:t>
+      </w:r>
+      <w:r>
+        <w:t xml:space="preserve">Such created accounts will have a business email and telephone (mandatory and unique fields for every user) provided by the company. </w:t>
+      </w:r>
+      <w:r>
+        <w:t xml:space="preserve">Taxi drivers will then receive their </w:t>
+      </w:r>
+      <w:r>
+        <w:t>email</w:t>
+      </w:r>
+      <w:r>
+        <w:t xml:space="preserve"> and temporary password. Password could be changed after the log in.</w:t>
       </w:r>
     </w:p>
     <w:p>
@@ -5443,7 +5591,11 @@
         <w:t xml:space="preserve"> to report </w:t>
       </w:r>
       <w:r>
-        <w:t>issues that cannot be resolved otherwise, like wrong requests or reservations, taxi not showing up, etc.</w:t>
+        <w:t xml:space="preserve">issues that cannot be resolved otherwise, like </w:t>
+      </w:r>
+      <w:r>
+        <w:lastRenderedPageBreak/>
+        <w:t>wrong requests or reservations, taxi not showing up, etc.</w:t>
       </w:r>
       <w:r>
         <w:t xml:space="preserve"> Such problems may be forwarded to users with admin privilege</w:t>
@@ -5464,8 +5616,15 @@
         </w:numPr>
       </w:pPr>
       <w:r>
-        <w:lastRenderedPageBreak/>
-        <w:t>Taxi drivers will remember to log out at the end of their workshift.</w:t>
+        <w:t xml:space="preserve">Taxi drivers will remember to log out at the end of their </w:t>
+      </w:r>
+      <w:proofErr w:type="spellStart"/>
+      <w:r>
+        <w:t>workshift</w:t>
+      </w:r>
+      <w:proofErr w:type="spellEnd"/>
+      <w:r>
+        <w:t>.</w:t>
       </w:r>
     </w:p>
     <w:p>
@@ -5478,7 +5637,7 @@
           <w:szCs w:val="24"/>
         </w:rPr>
       </w:pPr>
-      <w:bookmarkStart w:id="22" w:name="_Toc434760930"/>
+      <w:bookmarkStart w:id="21" w:name="_Toc434760930"/>
       <w:r>
         <w:br w:type="page"/>
       </w:r>
@@ -5491,7 +5650,7 @@
         <w:lastRenderedPageBreak/>
         <w:t>Future possible implementations</w:t>
       </w:r>
-      <w:bookmarkEnd w:id="22"/>
+      <w:bookmarkEnd w:id="21"/>
     </w:p>
     <w:p>
       <w:pPr>
@@ -5588,7 +5747,7 @@
           <w:noProof/>
         </w:rPr>
       </w:pPr>
-      <w:bookmarkStart w:id="23" w:name="_Toc434760931"/>
+      <w:bookmarkStart w:id="22" w:name="_Toc434760931"/>
       <w:r>
         <w:rPr>
           <w:noProof/>
@@ -5596,42 +5755,42 @@
         <w:lastRenderedPageBreak/>
         <w:t>Specific Requirements</w:t>
       </w:r>
-      <w:bookmarkEnd w:id="18"/>
+      <w:bookmarkEnd w:id="17"/>
+      <w:bookmarkEnd w:id="22"/>
+    </w:p>
+    <w:p>
+      <w:pPr>
+        <w:pStyle w:val="Titolo2"/>
+      </w:pPr>
+      <w:bookmarkStart w:id="23" w:name="_Toc434760932"/>
+      <w:r>
+        <w:t>External interface requirements</w:t>
+      </w:r>
       <w:bookmarkEnd w:id="23"/>
     </w:p>
     <w:p>
       <w:pPr>
-        <w:pStyle w:val="Titolo2"/>
-      </w:pPr>
-      <w:bookmarkStart w:id="24" w:name="_Toc434760932"/>
-      <w:r>
-        <w:t>External interface requirements</w:t>
+        <w:pStyle w:val="Nessunaspaziatura"/>
+      </w:pPr>
+      <w:r>
+        <w:t xml:space="preserve">Below are shown some mockups that </w:t>
+      </w:r>
+      <w:r>
+        <w:t>displays</w:t>
+      </w:r>
+      <w:r>
+        <w:t xml:space="preserve"> the general aspect, structure and main functionalities of the mobile and web application. Note that these mockups are only indicative, and the final version of the application may differ.</w:t>
+      </w:r>
+    </w:p>
+    <w:p>
+      <w:pPr>
+        <w:pStyle w:val="Titolo3"/>
+      </w:pPr>
+      <w:bookmarkStart w:id="24" w:name="_Toc434760933"/>
+      <w:r>
+        <w:t>Mobile Application</w:t>
       </w:r>
       <w:bookmarkEnd w:id="24"/>
-    </w:p>
-    <w:p>
-      <w:pPr>
-        <w:pStyle w:val="Nessunaspaziatura"/>
-      </w:pPr>
-      <w:r>
-        <w:t xml:space="preserve">Below are shown some mockups that </w:t>
-      </w:r>
-      <w:r>
-        <w:t>displays</w:t>
-      </w:r>
-      <w:r>
-        <w:t xml:space="preserve"> the general aspect, structure and main functionalities of the mobile and web application. Note that these mockups are only indicative, and the final version of the application may differ.</w:t>
-      </w:r>
-    </w:p>
-    <w:p>
-      <w:pPr>
-        <w:pStyle w:val="Titolo3"/>
-      </w:pPr>
-      <w:bookmarkStart w:id="25" w:name="_Toc434760933"/>
-      <w:r>
-        <w:t>Mobile Application</w:t>
-      </w:r>
-      <w:bookmarkEnd w:id="25"/>
     </w:p>
     <w:p>
       <w:pPr>
@@ -5801,7 +5960,15 @@
         <w:t xml:space="preserve">Taxi Driver Home – </w:t>
       </w:r>
       <w:r>
-        <w:t>If a user logs in with taxi driver’s credential from the application home, the following screen will appear:</w:t>
+        <w:t xml:space="preserve">If a user logs in with taxi </w:t>
+      </w:r>
+      <w:proofErr w:type="gramStart"/>
+      <w:r>
+        <w:t>driver’s</w:t>
+      </w:r>
+      <w:proofErr w:type="gramEnd"/>
+      <w:r>
+        <w:t xml:space="preserve"> credential from the application home, the following screen will appear:</w:t>
       </w:r>
     </w:p>
     <w:p>
@@ -6494,12 +6661,12 @@
       <w:pPr>
         <w:pStyle w:val="Titolo3"/>
       </w:pPr>
-      <w:bookmarkStart w:id="26" w:name="_Toc434760934"/>
+      <w:bookmarkStart w:id="25" w:name="_Toc434760934"/>
       <w:r>
         <w:lastRenderedPageBreak/>
         <w:t>Web Application</w:t>
       </w:r>
-      <w:bookmarkEnd w:id="26"/>
+      <w:bookmarkEnd w:id="25"/>
     </w:p>
     <w:p>
       <w:pPr>
@@ -7016,12 +7183,12 @@
       <w:pPr>
         <w:pStyle w:val="Titolo2"/>
       </w:pPr>
-      <w:bookmarkStart w:id="27" w:name="_Toc434760935"/>
+      <w:bookmarkStart w:id="26" w:name="_Toc434760935"/>
       <w:r>
         <w:lastRenderedPageBreak/>
         <w:t>Functional requirement</w:t>
       </w:r>
-      <w:bookmarkEnd w:id="27"/>
+      <w:bookmarkEnd w:id="26"/>
     </w:p>
     <w:p>
       <w:pPr>
@@ -7359,9 +7526,11 @@
         <w:lastRenderedPageBreak/>
         <w:t xml:space="preserve">[R5] At the end of their </w:t>
       </w:r>
+      <w:proofErr w:type="spellStart"/>
       <w:r>
         <w:t>workshift</w:t>
       </w:r>
+      <w:proofErr w:type="spellEnd"/>
       <w:r>
         <w:t xml:space="preserve">, taxi drivers must be able to log out of the mobile application in order to communicate to the system that </w:t>
       </w:r>
@@ -7746,7 +7915,7 @@
           <w:szCs w:val="24"/>
         </w:rPr>
       </w:pPr>
-      <w:bookmarkStart w:id="28" w:name="_Toc434760936"/>
+      <w:bookmarkStart w:id="27" w:name="_Toc434760936"/>
       <w:r>
         <w:br w:type="page"/>
       </w:r>
@@ -7759,7 +7928,7 @@
         <w:lastRenderedPageBreak/>
         <w:t>Non Functional requirements</w:t>
       </w:r>
-      <w:bookmarkEnd w:id="28"/>
+      <w:bookmarkEnd w:id="27"/>
     </w:p>
     <w:p>
       <w:pPr>
@@ -7906,7 +8075,7 @@
           <w:szCs w:val="24"/>
         </w:rPr>
       </w:pPr>
-      <w:bookmarkStart w:id="29" w:name="_Toc434335135"/>
+      <w:bookmarkStart w:id="28" w:name="_Toc434335135"/>
       <w:r>
         <w:br w:type="page"/>
       </w:r>
@@ -7915,13 +8084,13 @@
       <w:pPr>
         <w:pStyle w:val="Titolo2"/>
       </w:pPr>
-      <w:bookmarkStart w:id="30" w:name="_Toc434760937"/>
+      <w:bookmarkStart w:id="29" w:name="_Toc434760937"/>
       <w:r>
         <w:lastRenderedPageBreak/>
         <w:t>The world and the machine</w:t>
       </w:r>
+      <w:bookmarkEnd w:id="28"/>
       <w:bookmarkEnd w:id="29"/>
-      <w:bookmarkEnd w:id="30"/>
     </w:p>
     <w:p>
       <w:pPr>
@@ -7931,7 +8100,31 @@
         <w:t xml:space="preserve">The model proposed by </w:t>
       </w:r>
       <w:r>
-        <w:t xml:space="preserve">M. Kackson &amp; P. Zave, “The World &amp; the Machine”, allow us to analyze the domain of MyTaxyService application and its relation with the world. This model contemplate the presence of two areas: </w:t>
+        <w:t xml:space="preserve">M. </w:t>
+      </w:r>
+      <w:proofErr w:type="spellStart"/>
+      <w:r>
+        <w:t>Kackson</w:t>
+      </w:r>
+      <w:proofErr w:type="spellEnd"/>
+      <w:r>
+        <w:t xml:space="preserve"> &amp; P. </w:t>
+      </w:r>
+      <w:proofErr w:type="spellStart"/>
+      <w:r>
+        <w:t>Zave</w:t>
+      </w:r>
+      <w:proofErr w:type="spellEnd"/>
+      <w:r>
+        <w:t xml:space="preserve">, “The World &amp; the Machine”, allow us to analyze the domain of </w:t>
+      </w:r>
+      <w:proofErr w:type="spellStart"/>
+      <w:r>
+        <w:t>MyTaxyService</w:t>
+      </w:r>
+      <w:proofErr w:type="spellEnd"/>
+      <w:r>
+        <w:t xml:space="preserve"> application and its relation with the world. This model contemplate the presence of two areas: </w:t>
       </w:r>
       <w:r>
         <w:rPr>
@@ -8008,7 +8201,7 @@
             <v:path o:extrusionok="f" gradientshapeok="t" o:connecttype="rect"/>
             <o:lock v:ext="edit" aspectratio="t"/>
           </v:shapetype>
-          <v:shape id="_x0000_i1025" type="#_x0000_t75" style="width:470.25pt;height:313.5pt">
+          <v:shape id="_x0000_i1025" type="#_x0000_t75" style="width:470.05pt;height:313.15pt">
             <v:imagedata r:id="rId25" o:title="The world and the machine v6 all"/>
           </v:shape>
         </w:pict>
@@ -8343,20 +8536,61 @@
       <w:pPr>
         <w:pStyle w:val="Titolo2"/>
       </w:pPr>
-      <w:bookmarkStart w:id="31" w:name="_Toc434760938"/>
+      <w:bookmarkStart w:id="30" w:name="_Toc434760938"/>
       <w:r>
         <w:lastRenderedPageBreak/>
         <w:t>Scenarios</w:t>
       </w:r>
+      <w:bookmarkEnd w:id="30"/>
+    </w:p>
+    <w:p>
+      <w:pPr>
+        <w:pStyle w:val="Titolo3"/>
+      </w:pPr>
+      <w:bookmarkStart w:id="31" w:name="_Toc434760939"/>
+      <w:r>
+        <w:t>Scenario 1</w:t>
+      </w:r>
       <w:bookmarkEnd w:id="31"/>
     </w:p>
     <w:p>
       <w:pPr>
+        <w:pStyle w:val="TextTitolo3"/>
+      </w:pPr>
+      <w:r>
+        <w:t xml:space="preserve">Daenerys must reach the city’s harbor to </w:t>
+      </w:r>
+      <w:r>
+        <w:t>get on</w:t>
+      </w:r>
+      <w:r>
+        <w:t xml:space="preserve"> a ship and cross the narrow sea, where she has an important appointment. Unfortunately, she can’t use her car because it is being repaired due to an engine failure. She consider to postpone the appointment, when suddenly she remember about an online taxi service a friend had told her about. She turn on her laptop and after a google search she finds MyTaxiService’s website. She clicks on “Register” and fill all the forms. A few minutes later she receive </w:t>
+      </w:r>
+      <w:proofErr w:type="gramStart"/>
+      <w:r>
+        <w:t>the confirm</w:t>
+      </w:r>
+      <w:proofErr w:type="gramEnd"/>
+      <w:r>
+        <w:t xml:space="preserve"> of the registration by email. Daenerys logs in the service and requests a taxi at her house. </w:t>
+      </w:r>
+    </w:p>
+    <w:p>
+      <w:pPr>
+        <w:pStyle w:val="TextTitolo3"/>
+      </w:pPr>
+      <w:r>
+        <w:t>A taxi driver called Jorah, who had just dropped off another client just a few blocks nearby, quickly accepts the request. Less than five minutes later, Jorah arrive at her apartment and call her at the phone number provided by the application. Daenerys answer the call and reaches Jorah’s taxi, who finally bring her to the harbor.</w:t>
+      </w:r>
+    </w:p>
+    <w:p/>
+    <w:p>
+      <w:pPr>
         <w:pStyle w:val="Titolo3"/>
       </w:pPr>
-      <w:bookmarkStart w:id="32" w:name="_Toc434760939"/>
-      <w:r>
-        <w:t>Scenario 1</w:t>
+      <w:bookmarkStart w:id="32" w:name="_Toc434760940"/>
+      <w:r>
+        <w:t>Scenario 2</w:t>
       </w:r>
       <w:bookmarkEnd w:id="32"/>
     </w:p>
@@ -8365,13 +8599,7 @@
         <w:pStyle w:val="TextTitolo3"/>
       </w:pPr>
       <w:r>
-        <w:t xml:space="preserve">Daenerys must reach the city’s harbor to </w:t>
-      </w:r>
-      <w:r>
-        <w:t>get on</w:t>
-      </w:r>
-      <w:r>
-        <w:t xml:space="preserve"> a ship and cross the narrow sea, where she has an important appointment. Unfortunately, she can’t use her car because it is being repaired due to an engine failure. She consider to postpone the appointment, when suddenly she remember about an online taxi service a friend had told her about. She turn on her laptop and after a google search she finds MyTaxiService’s website. She clicks on “Register” and fill all the forms. A few minutes later she receive the confirm of the registration by email. Daenerys logs in the service and requests a taxi at her house. </w:t>
+        <w:t>Mr. White needs to take a train in the early morning for a business related matter, but his car is currently not available and his wife is not enthusiastic at all about waking up when not even the sun is out yet. Knowing that, the previous day Mr. White cautiously decided to reserve himself a taxi. Since he is registered to MyTaxiService, he simply turned up his laptop and logged to the web application as he did many times before.</w:t>
       </w:r>
     </w:p>
     <w:p>
@@ -8379,7 +8607,29 @@
         <w:pStyle w:val="TextTitolo3"/>
       </w:pPr>
       <w:r>
-        <w:t>A taxi driver called Jorah, who had just dropped off another client just a few blocks nearby, quickly accepts the request. Less than five minutes later, Jorah arrive at her apartment and call her at the phone number provided by the application. Daenerys answer the call and reaches Jorah’s taxi, who finally bring her to the harbor.</w:t>
+        <w:t xml:space="preserve">His taxi is scheduled for the 4.30 A.M. and the meeting place is just at the end of the street that leads to his house. Mr. White wakes up, silently takes his breakfast, prepares himself and leaves the house 20 minutes in advance, just to be sure to make it in time. It’s very cold out there and there is almost no one around, probably because they are all sleeping in their warm beds. Actually, there is someone around, and Mr. White knows him: he is his neighbor, Mr. </w:t>
+      </w:r>
+      <w:proofErr w:type="spellStart"/>
+      <w:r>
+        <w:t>Pinkman</w:t>
+      </w:r>
+      <w:proofErr w:type="spellEnd"/>
+      <w:r>
+        <w:t xml:space="preserve">. After a short talk, it turns out that Mr. </w:t>
+      </w:r>
+      <w:proofErr w:type="spellStart"/>
+      <w:r>
+        <w:t>Pinkman</w:t>
+      </w:r>
+      <w:proofErr w:type="spellEnd"/>
+      <w:r>
+        <w:t xml:space="preserve"> is going to the station too, and he offers a ride to his friend. Therefore, Mr. White takes out his mobile phone from his pocket and logs in to </w:t>
+      </w:r>
+      <w:r>
+        <w:t>MTS</w:t>
+      </w:r>
+      <w:r>
+        <w:t xml:space="preserve"> application in order to check if it is still possible to cancel the reservation. Luckily, the delete button is still available and M. White quickly presses it and jumps into the car.</w:t>
       </w:r>
     </w:p>
     <w:p/>
@@ -8387,9 +8637,9 @@
       <w:pPr>
         <w:pStyle w:val="Titolo3"/>
       </w:pPr>
-      <w:bookmarkStart w:id="33" w:name="_Toc434760940"/>
-      <w:r>
-        <w:t>Scenario 2</w:t>
+      <w:bookmarkStart w:id="33" w:name="_Toc434760941"/>
+      <w:r>
+        <w:t>Scenario 3</w:t>
       </w:r>
       <w:bookmarkEnd w:id="33"/>
     </w:p>
@@ -8398,7 +8648,27 @@
         <w:pStyle w:val="TextTitolo3"/>
       </w:pPr>
       <w:r>
-        <w:t>Mr. White needs to take a train in the early morning for a business related matter, but his car is currently not available and his wife is not enthusiastic at all about waking up when not even the sun is out yet. Knowing that, the previous day Mr. White cautiously decided to reserve himself a taxi. Since he is registered to MyTaxiService, he simply turned up his laptop and logged to the web application as he did many times before.</w:t>
+        <w:t xml:space="preserve">It’s Thursday afternoon, Lorenzo has just finished an intense day at the </w:t>
+      </w:r>
+      <w:proofErr w:type="spellStart"/>
+      <w:r>
+        <w:t>Politecnico</w:t>
+      </w:r>
+      <w:proofErr w:type="spellEnd"/>
+      <w:r>
+        <w:t xml:space="preserve"> (of course he is not studying neither Architecture or Engineering Management) and he is on his way to Lambrate station looking forward his comeback home and his </w:t>
+      </w:r>
+      <w:r>
+        <w:t>Mathematical analysis</w:t>
+      </w:r>
+      <w:r>
+        <w:t xml:space="preserve"> exercises that wait</w:t>
+      </w:r>
+      <w:r>
+        <w:t>s</w:t>
+      </w:r>
+      <w:r>
+        <w:t xml:space="preserve"> him on his desk.</w:t>
       </w:r>
     </w:p>
     <w:p>
@@ -8406,23 +8676,68 @@
         <w:pStyle w:val="TextTitolo3"/>
       </w:pPr>
       <w:r>
-        <w:t xml:space="preserve">His taxi is scheduled for the 4.30 A.M. and the meeting place is just at the end of the street that leads to his house. Mr. White wakes up, silently takes his breakfast, prepares himself and leaves the house 20 minutes in advance, just to be sure to make it in time. It’s very cold out there and there is almost no one around, probably because they are all sleeping in their warm beds. Actually, there is someone around, and Mr. White knows him: he is his neighbor, Mr. Pinkman. After a short talk, it turns out that Mr. Pinkman is going to the station too, and he offers a ride to his friend. Therefore, Mr. White takes out his mobile phone from his pocket and logs in to </w:t>
-      </w:r>
-      <w:r>
-        <w:t>MTS</w:t>
-      </w:r>
-      <w:r>
-        <w:t xml:space="preserve"> application in order to check if it is still possible to cancel the reservation. Luckily, the delete button is still available and M. White quickly presses it and jumps into the car.</w:t>
-      </w:r>
-    </w:p>
-    <w:p/>
+        <w:lastRenderedPageBreak/>
+        <w:t xml:space="preserve">There is only a problem: </w:t>
+      </w:r>
+      <w:proofErr w:type="spellStart"/>
+      <w:r>
+        <w:t>Trenord</w:t>
+      </w:r>
+      <w:proofErr w:type="spellEnd"/>
+      <w:r>
+        <w:t xml:space="preserve"> has decided to completely collapse on itself… actually, it’s not big news. Lorenzo’s train is scheduled with 120 minutes late. That is not acceptable, his beloved </w:t>
+      </w:r>
+      <w:proofErr w:type="spellStart"/>
+      <w:r>
+        <w:t>homeworks</w:t>
+      </w:r>
+      <w:proofErr w:type="spellEnd"/>
+      <w:r>
+        <w:t xml:space="preserve"> are waiting him, but Lorenzo has an ace up his sleeve. He takes his mobile phone, taps on MyTaxiService application and clicks on the button “Request a ride”. Then he quickly compiles the form and sends his taxi request to the system.</w:t>
+      </w:r>
+    </w:p>
+    <w:p>
+      <w:pPr>
+        <w:pStyle w:val="TextTitolo3"/>
+      </w:pPr>
+      <w:r>
+        <w:t>However, there is something he did not take into account: it’s a rush hour and he is not the only one affected by train delays. The probability to be picked up in a couple of minutes is lower than usual.</w:t>
+      </w:r>
+    </w:p>
+    <w:p>
+      <w:pPr>
+        <w:pStyle w:val="TextTitolo3"/>
+      </w:pPr>
+      <w:r>
+        <w:t xml:space="preserve">Meanwhile, </w:t>
+      </w:r>
+      <w:r>
+        <w:t xml:space="preserve">the taxi driver </w:t>
+      </w:r>
+      <w:r>
+        <w:t xml:space="preserve">Carlo has just finished to take care of a ride near </w:t>
+      </w:r>
+      <w:proofErr w:type="spellStart"/>
+      <w:r>
+        <w:t>Piola</w:t>
+      </w:r>
+      <w:proofErr w:type="spellEnd"/>
+      <w:r>
+        <w:t xml:space="preserve"> subway station and is currently available. He looks at his phone and sees and incoming request notification. He is going to tap on the “Accept request” button but right that moment a customer appears on his road, waiving his hands. Carlo makes him get on the taxi, looks back to his phone and taps on the “Refuse request” button. “Someone else will take care of that request” he thinks.</w:t>
+      </w:r>
+    </w:p>
+    <w:p>
+      <w:pPr>
+        <w:spacing w:after="120"/>
+      </w:pPr>
+    </w:p>
     <w:p>
       <w:pPr>
         <w:pStyle w:val="Titolo3"/>
       </w:pPr>
-      <w:bookmarkStart w:id="34" w:name="_Toc434760941"/>
-      <w:r>
-        <w:t>Scenario 3</w:t>
+      <w:bookmarkStart w:id="34" w:name="_Toc434760942"/>
+      <w:r>
+        <w:t>Scenario 4</w:t>
       </w:r>
       <w:bookmarkEnd w:id="34"/>
     </w:p>
@@ -8431,19 +8746,13 @@
         <w:pStyle w:val="TextTitolo3"/>
       </w:pPr>
       <w:r>
-        <w:t xml:space="preserve">It’s Thursday afternoon, Lorenzo has just finished an intense day at the Politecnico (of course he is not studying neither Architecture or Engineering Management) and he is on his way to Lambrate station looking forward his comeback home and his </w:t>
-      </w:r>
-      <w:r>
-        <w:t>Mathematical analysis</w:t>
-      </w:r>
-      <w:r>
-        <w:t xml:space="preserve"> exercises that wait</w:t>
-      </w:r>
-      <w:r>
-        <w:t>s</w:t>
-      </w:r>
-      <w:r>
-        <w:t xml:space="preserve"> him on his desk.</w:t>
+        <w:t xml:space="preserve">Mr. Grimes is a manager of the company “Spice up your life”. He is going to have a very full week and he needs the help of MTS application. He seats on his chair and using his </w:t>
+      </w:r>
+      <w:r>
+        <w:t>laptop he gets access to MTS web</w:t>
+      </w:r>
+      <w:r>
+        <w:t xml:space="preserve"> application. His intention is to make a series of taxi reservations, one for each day starting from Monday until Friday. However, he accidentally makes two reservations on Wednesday. The two reservations differ of just five minutes.</w:t>
       </w:r>
     </w:p>
     <w:p>
@@ -8451,8 +8760,13 @@
         <w:pStyle w:val="TextTitolo3"/>
       </w:pPr>
       <w:r>
-        <w:lastRenderedPageBreak/>
-        <w:t>There is only a problem: Trenord has decided to completely collapse on itself… actually, it’s not big news. Lorenzo’s train is scheduled with 120 minutes late. That is not acceptable, his beloved homeworks are waiting him, but Lorenzo has an ace up his sleeve. He takes his mobile phone, taps on MyTaxiService application and clicks on the button “Request a ride”. Then he quickly compiles the form and sends his taxi request to the system.</w:t>
+        <w:t>Monday and Tuesday pass by and now is Wednesday. Mr</w:t>
+      </w:r>
+      <w:r>
+        <w:t>.</w:t>
+      </w:r>
+      <w:r>
+        <w:t xml:space="preserve"> Grimes did not spotted the mistake and he is simply going to the meeting point of his reservation. Suddenly, five minutes before the meeting, his cellphone trills.</w:t>
       </w:r>
     </w:p>
     <w:p>
@@ -8460,98 +8774,38 @@
         <w:pStyle w:val="TextTitolo3"/>
       </w:pPr>
       <w:r>
-        <w:t>However, there is something he did not take into account: it’s a rush hour and he is not the only one affected by train delays. The probability to be picked up in a couple of minutes is lower than usual.</w:t>
-      </w:r>
+        <w:t>Mr. Grimes looks at it and sees the notification of the deleted “phantom” reservation. He shakes his shoulders and puts the phone back into the pocket</w:t>
+      </w:r>
+      <w:r>
+        <w:t>. Anyway, a few minutes later a taxi regularly picks him up.</w:t>
+      </w:r>
+    </w:p>
+    <w:p>
+      <w:pPr>
+        <w:spacing w:after="120"/>
+      </w:pPr>
+    </w:p>
+    <w:p>
+      <w:pPr>
+        <w:pStyle w:val="Titolo3"/>
+      </w:pPr>
+      <w:bookmarkStart w:id="35" w:name="_Toc434760943"/>
+      <w:r>
+        <w:t>Scenario 5</w:t>
+      </w:r>
+      <w:bookmarkEnd w:id="35"/>
     </w:p>
     <w:p>
       <w:pPr>
         <w:pStyle w:val="TextTitolo3"/>
       </w:pPr>
-      <w:r>
-        <w:t xml:space="preserve">Meanwhile, </w:t>
-      </w:r>
-      <w:r>
-        <w:t xml:space="preserve">the taxi driver </w:t>
-      </w:r>
-      <w:r>
-        <w:t>Carlo has just finished to take care of a ride near Piola subway station and is currently available. He looks at his phone and sees and incoming request notification. He is going to tap on the “Accept request” button but right that moment a customer appears on his road, waiving his hands. Carlo makes him get on the taxi, looks back to his phone and taps on the “Refuse request” button. “Someone else will take care of that request” he thinks.</w:t>
-      </w:r>
-    </w:p>
-    <w:p>
-      <w:pPr>
-        <w:spacing w:after="120"/>
-      </w:pPr>
-    </w:p>
-    <w:p>
-      <w:pPr>
-        <w:pStyle w:val="Titolo3"/>
-      </w:pPr>
-      <w:bookmarkStart w:id="35" w:name="_Toc434760942"/>
-      <w:r>
-        <w:t>Scenario 4</w:t>
-      </w:r>
-      <w:bookmarkEnd w:id="35"/>
-    </w:p>
-    <w:p>
-      <w:pPr>
-        <w:pStyle w:val="TextTitolo3"/>
-      </w:pPr>
-      <w:r>
-        <w:t xml:space="preserve">Mr. Grimes is a manager of the company “Spice up your life”. He is going to have a very full week and he needs the help of MTS application. He seats on his chair and using his </w:t>
-      </w:r>
-      <w:r>
-        <w:t>laptop he gets access to MTS web</w:t>
-      </w:r>
-      <w:r>
-        <w:t xml:space="preserve"> application. His intention is to make a series of taxi reservations, one for each day starting from Monday until Friday. However, he accidentally makes two reservations on Wednesday. The two reservations differ of just five minutes.</w:t>
-      </w:r>
-    </w:p>
-    <w:p>
-      <w:pPr>
-        <w:pStyle w:val="TextTitolo3"/>
-      </w:pPr>
-      <w:r>
-        <w:t>Monday and Tuesday pass by and now is Wednesday. Mr</w:t>
-      </w:r>
-      <w:r>
-        <w:t>.</w:t>
-      </w:r>
-      <w:r>
-        <w:t xml:space="preserve"> Grimes did not spotted the mistake and he is simply going to the meeting point of his reservation. Suddenly, five minutes before the meeting, his cellphone trills.</w:t>
-      </w:r>
-    </w:p>
-    <w:p>
-      <w:pPr>
-        <w:pStyle w:val="TextTitolo3"/>
-      </w:pPr>
-      <w:r>
-        <w:t>Mr. Grimes looks at it and sees the notification of the deleted “phantom” reservation. He shakes his shoulders and puts the phone back into the pocket</w:t>
-      </w:r>
-      <w:r>
-        <w:t>. Anyway, a few minutes later a taxi regularly picks him up.</w:t>
-      </w:r>
-    </w:p>
-    <w:p>
-      <w:pPr>
-        <w:spacing w:after="120"/>
-      </w:pPr>
-    </w:p>
-    <w:p>
-      <w:pPr>
-        <w:pStyle w:val="Titolo3"/>
-      </w:pPr>
-      <w:bookmarkStart w:id="36" w:name="_Toc434760943"/>
-      <w:r>
-        <w:t>Scenario 5</w:t>
-      </w:r>
-      <w:bookmarkEnd w:id="36"/>
-    </w:p>
-    <w:p>
-      <w:pPr>
-        <w:pStyle w:val="TextTitolo3"/>
-      </w:pPr>
-      <w:r>
-        <w:t>It’s late evening and the taxi driver Ryan Gosling is waiting in his taxi: just 10 minutes are left before the end of his turn. He is already thinking about the warm bath that awaits him at home, when suddenly a request notification flashes on the screen of his mobile phone. He taps on the “Show request details” button to see the info related to the request. The origin point is not too far from there, but the destination is at the opposite side of the city. Therefore, Ryan decides to refuse the request. “I’m not paid enough for this”, he mumbles while making his way home.</w:t>
+      <w:proofErr w:type="gramStart"/>
+      <w:r>
+        <w:t>It’s</w:t>
+      </w:r>
+      <w:proofErr w:type="gramEnd"/>
+      <w:r>
+        <w:t xml:space="preserve"> late evening and the taxi driver Ryan Gosling is waiting in his taxi: just 10 minutes are left before the end of his turn. He is already thinking about the warm bath that awaits him at home, when suddenly a request notification flashes on the screen of his mobile phone. He taps on the “Show request details” button to see the info related to the request. The origin point is not too far from there, but the destination is at the opposite side of the city. Therefore, Ryan decides to refuse the request. “I’m not paid enough for this”, he mumbles while making his way home.</w:t>
       </w:r>
     </w:p>
     <w:p>
@@ -8577,21 +8831,21 @@
       <w:pPr>
         <w:pStyle w:val="Titolo2"/>
       </w:pPr>
-      <w:bookmarkStart w:id="37" w:name="_Toc434760944"/>
+      <w:bookmarkStart w:id="36" w:name="_Toc434760944"/>
       <w:r>
         <w:t>UML Models</w:t>
       </w:r>
+      <w:bookmarkEnd w:id="36"/>
+    </w:p>
+    <w:p>
+      <w:pPr>
+        <w:pStyle w:val="Titolo3"/>
+      </w:pPr>
+      <w:bookmarkStart w:id="37" w:name="_Toc434760945"/>
+      <w:r>
+        <w:t>Use Case</w:t>
+      </w:r>
       <w:bookmarkEnd w:id="37"/>
-    </w:p>
-    <w:p>
-      <w:pPr>
-        <w:pStyle w:val="Titolo3"/>
-      </w:pPr>
-      <w:bookmarkStart w:id="38" w:name="_Toc434760945"/>
-      <w:r>
-        <w:t>Use Case</w:t>
-      </w:r>
-      <w:bookmarkEnd w:id="38"/>
     </w:p>
     <w:p>
       <w:pPr>
@@ -9413,7 +9667,7 @@
         </w:rPr>
         <w:lastRenderedPageBreak/>
         <w:pict>
-          <v:shape id="_x0000_i1026" type="#_x0000_t75" style="width:470.25pt;height:467.25pt">
+          <v:shape id="_x0000_i1026" type="#_x0000_t75" style="width:470.05pt;height:467.3pt">
             <v:imagedata r:id="rId29" o:title="Sequence Diagram Login"/>
           </v:shape>
         </w:pict>
@@ -9605,7 +9859,15 @@
               <w:outlineLvl w:val="9"/>
             </w:pPr>
             <w:r>
-              <w:t>If TaxiDriver, the system checks that his current status is not “Busy”.</w:t>
+              <w:t xml:space="preserve">If </w:t>
+            </w:r>
+            <w:proofErr w:type="spellStart"/>
+            <w:r>
+              <w:t>TaxiDriver</w:t>
+            </w:r>
+            <w:proofErr w:type="spellEnd"/>
+            <w:r>
+              <w:t>, the system checks that his current status is not “Busy”.</w:t>
             </w:r>
           </w:p>
           <w:p>
@@ -9618,7 +9880,15 @@
               <w:outlineLvl w:val="9"/>
             </w:pPr>
             <w:r>
-              <w:t>If TaxiDriver, his status is set to “NotInService”.</w:t>
+              <w:t xml:space="preserve">If </w:t>
+            </w:r>
+            <w:proofErr w:type="spellStart"/>
+            <w:r>
+              <w:t>TaxiDriver</w:t>
+            </w:r>
+            <w:proofErr w:type="spellEnd"/>
+            <w:r>
+              <w:t>, his status is set to “NotInService”.</w:t>
             </w:r>
           </w:p>
           <w:p>
@@ -9648,7 +9918,23 @@
           </w:tcPr>
           <w:p>
             <w:r>
-              <w:t xml:space="preserve">  User is no longer logged in the application and,  if TaxiDriver, his current status becomes “NotInService”.</w:t>
+              <w:t xml:space="preserve">  User is no longer logged in the application and</w:t>
+            </w:r>
+            <w:proofErr w:type="gramStart"/>
+            <w:r>
+              <w:t>,  if</w:t>
+            </w:r>
+            <w:proofErr w:type="gramEnd"/>
+            <w:r>
+              <w:t xml:space="preserve"> </w:t>
+            </w:r>
+            <w:proofErr w:type="spellStart"/>
+            <w:r>
+              <w:t>TaxiDriver</w:t>
+            </w:r>
+            <w:proofErr w:type="spellEnd"/>
+            <w:r>
+              <w:t>, his current status becomes “NotInService”.</w:t>
             </w:r>
           </w:p>
         </w:tc>
@@ -9673,7 +9959,15 @@
           </w:tcPr>
           <w:p>
             <w:r>
-              <w:t>User is TaxiDriver and his current status is “Busy”.</w:t>
+              <w:t xml:space="preserve">User is </w:t>
+            </w:r>
+            <w:proofErr w:type="spellStart"/>
+            <w:r>
+              <w:t>TaxiDriver</w:t>
+            </w:r>
+            <w:proofErr w:type="spellEnd"/>
+            <w:r>
+              <w:t xml:space="preserve"> and his current status is “Busy”.</w:t>
             </w:r>
           </w:p>
         </w:tc>
@@ -10918,7 +11212,7 @@
       </w:pPr>
       <w:r>
         <w:pict>
-          <v:shape id="_x0000_i1027" type="#_x0000_t75" style="width:434.25pt;height:342.75pt">
+          <v:shape id="_x0000_i1027" type="#_x0000_t75" style="width:434.05pt;height:343pt">
             <v:imagedata r:id="rId33" o:title="History&amp;RidesInfo"/>
           </v:shape>
         </w:pict>
@@ -11094,7 +11388,15 @@
               <w:outlineLvl w:val="9"/>
             </w:pPr>
             <w:r>
-              <w:t>Customer selects a request or a reservation from  the list of his unaccomplished taxi rides.</w:t>
+              <w:t xml:space="preserve">Customer selects a request or a reservation </w:t>
+            </w:r>
+            <w:proofErr w:type="gramStart"/>
+            <w:r>
+              <w:t>from  the</w:t>
+            </w:r>
+            <w:proofErr w:type="gramEnd"/>
+            <w:r>
+              <w:t xml:space="preserve"> list of his unaccomplished taxi rides.</w:t>
             </w:r>
           </w:p>
           <w:p>
@@ -11176,7 +11478,15 @@
           </w:tcPr>
           <w:p>
             <w:r>
-              <w:t>The customer successfully delete a request or reservation previously made, there is no need to fullfill it anymore.</w:t>
+              <w:t xml:space="preserve">The customer successfully delete a request or reservation previously made, there is no need to </w:t>
+            </w:r>
+            <w:proofErr w:type="spellStart"/>
+            <w:r>
+              <w:t>fullfill</w:t>
+            </w:r>
+            <w:proofErr w:type="spellEnd"/>
+            <w:r>
+              <w:t xml:space="preserve"> it anymore.</w:t>
             </w:r>
           </w:p>
         </w:tc>
@@ -12159,7 +12469,7 @@
     <w:p>
       <w:r>
         <w:pict>
-          <v:shape id="_x0000_i1028" type="#_x0000_t75" style="width:470.25pt;height:351.75pt">
+          <v:shape id="_x0000_i1028" type="#_x0000_t75" style="width:470.05pt;height:351.85pt">
             <v:imagedata r:id="rId40" o:title="UseCase administrator"/>
           </v:shape>
         </w:pict>
@@ -12196,9 +12506,11 @@
             <w:tcW w:w="5386" w:type="dxa"/>
           </w:tcPr>
           <w:p>
+            <w:proofErr w:type="spellStart"/>
             <w:r>
               <w:t>ModifyRideStatus</w:t>
             </w:r>
+            <w:proofErr w:type="spellEnd"/>
           </w:p>
         </w:tc>
       </w:tr>
@@ -12389,9 +12701,11 @@
             <w:tcW w:w="5244" w:type="dxa"/>
           </w:tcPr>
           <w:p>
+            <w:proofErr w:type="spellStart"/>
             <w:r>
               <w:t>ForceLogOut</w:t>
             </w:r>
+            <w:proofErr w:type="spellEnd"/>
           </w:p>
         </w:tc>
       </w:tr>
@@ -12473,7 +12787,15 @@
               <w:outlineLvl w:val="9"/>
             </w:pPr>
             <w:r>
-              <w:t>Admin selects a TaxiDriver.</w:t>
+              <w:t xml:space="preserve">Admin selects a </w:t>
+            </w:r>
+            <w:proofErr w:type="spellStart"/>
+            <w:r>
+              <w:t>TaxiDriver</w:t>
+            </w:r>
+            <w:proofErr w:type="spellEnd"/>
+            <w:r>
+              <w:t>.</w:t>
             </w:r>
           </w:p>
           <w:p>
@@ -12486,7 +12808,15 @@
               <w:outlineLvl w:val="9"/>
             </w:pPr>
             <w:r>
-              <w:t>Admin manually forces the log out of the TaxiDriver.</w:t>
+              <w:t xml:space="preserve">Admin manually forces the log out of the </w:t>
+            </w:r>
+            <w:proofErr w:type="spellStart"/>
+            <w:r>
+              <w:t>TaxiDriver</w:t>
+            </w:r>
+            <w:proofErr w:type="spellEnd"/>
+            <w:r>
+              <w:t>.</w:t>
             </w:r>
           </w:p>
           <w:p>
@@ -12498,8 +12828,13 @@
               </w:numPr>
               <w:outlineLvl w:val="9"/>
             </w:pPr>
-            <w:r>
-              <w:t>TaxiDrivers status is set to NotInService and any active ride related to him is set to “Completed”.</w:t>
+            <w:proofErr w:type="spellStart"/>
+            <w:r>
+              <w:t>TaxiDrivers</w:t>
+            </w:r>
+            <w:proofErr w:type="spellEnd"/>
+            <w:r>
+              <w:t xml:space="preserve"> status is set to NotInService and any active ride related to him is set to “Completed”.</w:t>
             </w:r>
           </w:p>
           <w:p>
@@ -12528,8 +12863,13 @@
             <w:tcW w:w="5244" w:type="dxa"/>
           </w:tcPr>
           <w:p>
-            <w:r>
-              <w:t>TaxiDriver is logged out and any ride related to him is managed correctly.</w:t>
+            <w:proofErr w:type="spellStart"/>
+            <w:r>
+              <w:t>TaxiDriver</w:t>
+            </w:r>
+            <w:proofErr w:type="spellEnd"/>
+            <w:r>
+              <w:t xml:space="preserve"> is logged out and any ride related to him is managed correctly.</w:t>
             </w:r>
           </w:p>
         </w:tc>
@@ -12571,7 +12911,7 @@
           <w:szCs w:val="24"/>
         </w:rPr>
       </w:pPr>
-      <w:bookmarkStart w:id="39" w:name="_Toc434760946"/>
+      <w:bookmarkStart w:id="38" w:name="_Toc434760946"/>
       <w:r>
         <w:br w:type="page"/>
       </w:r>
@@ -12584,7 +12924,7 @@
         <w:lastRenderedPageBreak/>
         <w:t>Class Diagram</w:t>
       </w:r>
-      <w:bookmarkEnd w:id="39"/>
+      <w:bookmarkEnd w:id="38"/>
     </w:p>
     <w:p>
       <w:pPr>
@@ -12659,7 +12999,7 @@
       <w:pPr>
         <w:pStyle w:val="Titolo3"/>
       </w:pPr>
-      <w:bookmarkStart w:id="40" w:name="_Toc434760947"/>
+      <w:bookmarkStart w:id="39" w:name="_Toc434760947"/>
       <w:r>
         <w:lastRenderedPageBreak/>
         <w:t xml:space="preserve">State </w:t>
@@ -12667,7 +13007,7 @@
       <w:r>
         <w:t>diagram</w:t>
       </w:r>
-      <w:bookmarkEnd w:id="40"/>
+      <w:bookmarkEnd w:id="39"/>
     </w:p>
     <w:p>
       <w:pPr>
@@ -12724,7 +13064,7 @@
           <w:lang w:val="it-IT" w:eastAsia="it-IT"/>
         </w:rPr>
         <w:pict>
-          <v:shape id="_x0000_i1029" type="#_x0000_t75" style="width:470.25pt;height:332.25pt">
+          <v:shape id="_x0000_i1029" type="#_x0000_t75" style="width:470.05pt;height:332.15pt">
             <v:imagedata r:id="rId42" o:title="State Diagram Taxi Driver Status"/>
           </v:shape>
         </w:pict>
@@ -12848,7 +13188,7 @@
           <w:szCs w:val="24"/>
         </w:rPr>
       </w:pPr>
-      <w:bookmarkStart w:id="41" w:name="_Toc434335138"/>
+      <w:bookmarkStart w:id="40" w:name="_Toc434335138"/>
       <w:r>
         <w:rPr>
           <w:noProof/>
@@ -12863,7 +13203,7 @@
           <w:noProof/>
         </w:rPr>
       </w:pPr>
-      <w:bookmarkStart w:id="42" w:name="_Toc434760948"/>
+      <w:bookmarkStart w:id="41" w:name="_Toc434760948"/>
       <w:r>
         <w:rPr>
           <w:noProof/>
@@ -12871,34 +13211,34 @@
         <w:lastRenderedPageBreak/>
         <w:t>Appendi</w:t>
       </w:r>
+      <w:bookmarkEnd w:id="40"/>
+      <w:r>
+        <w:rPr>
+          <w:noProof/>
+        </w:rPr>
+        <w:t>x</w:t>
+      </w:r>
       <w:bookmarkEnd w:id="41"/>
-      <w:r>
-        <w:rPr>
-          <w:noProof/>
-        </w:rPr>
-        <w:t>x</w:t>
+    </w:p>
+    <w:p>
+      <w:pPr>
+        <w:pStyle w:val="Titolo2"/>
+      </w:pPr>
+      <w:bookmarkStart w:id="42" w:name="_Toc434760949"/>
+      <w:r>
+        <w:t>Alloy</w:t>
       </w:r>
       <w:bookmarkEnd w:id="42"/>
     </w:p>
     <w:p>
       <w:pPr>
-        <w:pStyle w:val="Titolo2"/>
-      </w:pPr>
-      <w:bookmarkStart w:id="43" w:name="_Toc434760949"/>
-      <w:r>
-        <w:t>Alloy</w:t>
+        <w:pStyle w:val="Titolo3"/>
+      </w:pPr>
+      <w:bookmarkStart w:id="43" w:name="_Toc434760950"/>
+      <w:r>
+        <w:t>Signatures</w:t>
       </w:r>
       <w:bookmarkEnd w:id="43"/>
-    </w:p>
-    <w:p>
-      <w:pPr>
-        <w:pStyle w:val="Titolo3"/>
-      </w:pPr>
-      <w:bookmarkStart w:id="44" w:name="_Toc434760950"/>
-      <w:r>
-        <w:t>Signatures</w:t>
-      </w:r>
-      <w:bookmarkEnd w:id="44"/>
     </w:p>
     <w:p>
       <w:pPr>
@@ -13214,12 +13554,12 @@
       <w:pPr>
         <w:pStyle w:val="Titolo3"/>
       </w:pPr>
-      <w:bookmarkStart w:id="45" w:name="_Toc434760951"/>
+      <w:bookmarkStart w:id="44" w:name="_Toc434760951"/>
       <w:r>
         <w:lastRenderedPageBreak/>
         <w:t>Facts</w:t>
       </w:r>
-      <w:bookmarkEnd w:id="45"/>
+      <w:bookmarkEnd w:id="44"/>
     </w:p>
     <w:p>
       <w:r>
@@ -13468,12 +13808,12 @@
       <w:pPr>
         <w:pStyle w:val="Titolo3"/>
       </w:pPr>
-      <w:bookmarkStart w:id="46" w:name="_Toc434760952"/>
+      <w:bookmarkStart w:id="45" w:name="_Toc434760952"/>
       <w:r>
         <w:lastRenderedPageBreak/>
         <w:t>Predicates</w:t>
       </w:r>
-      <w:bookmarkEnd w:id="46"/>
+      <w:bookmarkEnd w:id="45"/>
     </w:p>
     <w:p>
       <w:pPr>
@@ -13482,11 +13822,19 @@
       <w:r>
         <w:t xml:space="preserve">These predicates have been used with some assertions and in the </w:t>
       </w:r>
+      <w:proofErr w:type="gramStart"/>
       <w:r>
         <w:rPr>
           <w:i/>
         </w:rPr>
-        <w:t>show()</w:t>
+        <w:t>show(</w:t>
+      </w:r>
+      <w:proofErr w:type="gramEnd"/>
+      <w:r>
+        <w:rPr>
+          <w:i/>
+        </w:rPr>
+        <w:t>)</w:t>
       </w:r>
       <w:r>
         <w:t xml:space="preserve"> predicate in order to generate some specific worlds.</w:t>
@@ -13624,12 +13972,12 @@
       <w:pPr>
         <w:pStyle w:val="Titolo3"/>
       </w:pPr>
-      <w:bookmarkStart w:id="47" w:name="_Toc434760953"/>
+      <w:bookmarkStart w:id="46" w:name="_Toc434760953"/>
       <w:r>
         <w:lastRenderedPageBreak/>
         <w:t>Assertions</w:t>
       </w:r>
-      <w:bookmarkEnd w:id="47"/>
+      <w:bookmarkEnd w:id="46"/>
     </w:p>
     <w:p>
       <w:pPr>
@@ -13770,12 +14118,12 @@
       <w:pPr>
         <w:pStyle w:val="Titolo3"/>
       </w:pPr>
-      <w:bookmarkStart w:id="48" w:name="_Toc434760954"/>
+      <w:bookmarkStart w:id="47" w:name="_Toc434760954"/>
       <w:r>
         <w:lastRenderedPageBreak/>
         <w:t>Generated world</w:t>
       </w:r>
-      <w:bookmarkEnd w:id="48"/>
+      <w:bookmarkEnd w:id="47"/>
     </w:p>
     <w:p>
       <w:pPr>
@@ -14003,51 +14351,51 @@
       <w:pPr>
         <w:pStyle w:val="Titolo3"/>
       </w:pPr>
-      <w:bookmarkStart w:id="49" w:name="_Toc434760955"/>
+      <w:bookmarkStart w:id="48" w:name="_Toc434760955"/>
       <w:r>
         <w:lastRenderedPageBreak/>
         <w:t>Comments on Alloy</w:t>
       </w:r>
+      <w:bookmarkEnd w:id="48"/>
+    </w:p>
+    <w:p>
+      <w:pPr>
+        <w:pStyle w:val="TextTitolo3"/>
+      </w:pPr>
+      <w:r>
+        <w:t xml:space="preserve">Reasoning with Alloy has been useful in order to exploit weakness and mistakes in the Class Diagram and in the general behavior of the system, although its </w:t>
+      </w:r>
+      <w:r>
+        <w:t xml:space="preserve">analyzer’s limited range </w:t>
+      </w:r>
+      <w:r>
+        <w:t>have sometimes</w:t>
+      </w:r>
+      <w:r>
+        <w:t xml:space="preserve"> cause</w:t>
+      </w:r>
+      <w:r>
+        <w:t>d</w:t>
+      </w:r>
+      <w:r>
+        <w:t xml:space="preserve"> misunderstanding </w:t>
+      </w:r>
+      <w:r>
+        <w:t>about</w:t>
+      </w:r>
+      <w:r>
+        <w:t xml:space="preserve"> the correctness of the model.</w:t>
+      </w:r>
+    </w:p>
+    <w:p>
+      <w:pPr>
+        <w:pStyle w:val="Titolo2"/>
+      </w:pPr>
+      <w:bookmarkStart w:id="49" w:name="_Toc434760956"/>
+      <w:r>
+        <w:t>Software and tools used</w:t>
+      </w:r>
       <w:bookmarkEnd w:id="49"/>
-    </w:p>
-    <w:p>
-      <w:pPr>
-        <w:pStyle w:val="TextTitolo3"/>
-      </w:pPr>
-      <w:r>
-        <w:t xml:space="preserve">Reasoning with Alloy has been useful in order to exploit weakness and mistakes in the Class Diagram and in the general behavior of the system, although its </w:t>
-      </w:r>
-      <w:r>
-        <w:t xml:space="preserve">analyzer’s limited range </w:t>
-      </w:r>
-      <w:r>
-        <w:t>have sometimes</w:t>
-      </w:r>
-      <w:r>
-        <w:t xml:space="preserve"> cause</w:t>
-      </w:r>
-      <w:r>
-        <w:t>d</w:t>
-      </w:r>
-      <w:r>
-        <w:t xml:space="preserve"> misunderstanding </w:t>
-      </w:r>
-      <w:r>
-        <w:t>about</w:t>
-      </w:r>
-      <w:r>
-        <w:t xml:space="preserve"> the correctness of the model.</w:t>
-      </w:r>
-    </w:p>
-    <w:p>
-      <w:pPr>
-        <w:pStyle w:val="Titolo2"/>
-      </w:pPr>
-      <w:bookmarkStart w:id="50" w:name="_Toc434760956"/>
-      <w:r>
-        <w:t>Software and tools used</w:t>
-      </w:r>
-      <w:bookmarkEnd w:id="50"/>
     </w:p>
     <w:p>
       <w:pPr>
@@ -14081,8 +14429,13 @@
         </w:numPr>
         <w:jc w:val="left"/>
       </w:pPr>
-      <w:r>
-        <w:t>Astah Professional (</w:t>
+      <w:proofErr w:type="spellStart"/>
+      <w:r>
+        <w:t>Astah</w:t>
+      </w:r>
+      <w:proofErr w:type="spellEnd"/>
+      <w:r>
+        <w:t xml:space="preserve"> Professional (</w:t>
       </w:r>
       <w:r>
         <w:t>http://astah.net/</w:t>
@@ -14123,8 +14476,13 @@
           <w:numId w:val="20"/>
         </w:numPr>
       </w:pPr>
-      <w:r>
-        <w:t>Balsamiq Mockups (https://balsamiq.com/products/mockups): to create mockups.</w:t>
+      <w:proofErr w:type="spellStart"/>
+      <w:r>
+        <w:t>Balsamiq</w:t>
+      </w:r>
+      <w:proofErr w:type="spellEnd"/>
+      <w:r>
+        <w:t xml:space="preserve"> Mockups (https://balsamiq.com/products/mockups): to create mockups.</w:t>
       </w:r>
     </w:p>
     <w:p>
@@ -14143,11 +14501,11 @@
       <w:pPr>
         <w:pStyle w:val="Titolo2"/>
       </w:pPr>
-      <w:bookmarkStart w:id="51" w:name="_Toc434760957"/>
+      <w:bookmarkStart w:id="50" w:name="_Toc434760957"/>
       <w:r>
         <w:t>Hours of work</w:t>
       </w:r>
-      <w:bookmarkEnd w:id="51"/>
+      <w:bookmarkEnd w:id="50"/>
     </w:p>
     <w:p>
       <w:pPr>
@@ -14817,6 +15175,20 @@
       <w:r>
         <w:t>Added the following assumptions: driver will remember to log out; origin and destination issues won’t be dealt by MTS; call center support is provided by the taxi company.</w:t>
       </w:r>
+    </w:p>
+    <w:p>
+      <w:pPr>
+        <w:pStyle w:val="Nessunaspaziatura"/>
+        <w:numPr>
+          <w:ilvl w:val="0"/>
+          <w:numId w:val="25"/>
+        </w:numPr>
+      </w:pPr>
+      <w:r>
+        <w:t>Update assumption about taxi driver account creation: email and telephone number are provided by the company (so that drivers can create a customer account with their personal data)</w:t>
+      </w:r>
+      <w:bookmarkStart w:id="51" w:name="_GoBack"/>
+      <w:bookmarkEnd w:id="51"/>
     </w:p>
     <w:sectPr>
       <w:footerReference w:type="default" r:id="rId62"/>
@@ -14879,7 +15251,7 @@
           <w:rPr>
             <w:noProof/>
           </w:rPr>
-          <w:t>4</w:t>
+          <w:t>60</w:t>
         </w:r>
         <w:r>
           <w:fldChar w:fldCharType="end"/>
@@ -19202,7 +19574,7 @@
 </file>
 
 <file path=customXml/itemProps1.xml><?xml version="1.0" encoding="utf-8"?>
-<ds:datastoreItem xmlns:ds="http://schemas.openxmlformats.org/officeDocument/2006/customXml" ds:itemID="{646A7789-401D-498F-AE5E-393A58C72B38}">
+<ds:datastoreItem xmlns:ds="http://schemas.openxmlformats.org/officeDocument/2006/customXml" ds:itemID="{F1A3DEA3-63B0-4406-A797-1CC5638C99DF}">
   <ds:schemaRefs>
     <ds:schemaRef ds:uri="http://schemas.openxmlformats.org/officeDocument/2006/bibliography"/>
   </ds:schemaRefs>

</xml_diff>

<commit_message>
admin create/delete update and added to rasd v2
</commit_message>
<xml_diff>
--- a/OtherStuff/RASD v2.docx
+++ b/OtherStuff/RASD v2.docx
@@ -305,25 +305,7 @@
                                     <w:szCs w:val="28"/>
                                     <w:lang w:val="it-IT"/>
                                   </w:rPr>
-                                  <w:t>Alessandro Pozzi (</w:t>
-                                </w:r>
-                                <w:proofErr w:type="spellStart"/>
-                                <w:r>
-                                  <w:rPr>
-                                    <w:sz w:val="28"/>
-                                    <w:szCs w:val="28"/>
-                                    <w:lang w:val="it-IT"/>
-                                  </w:rPr>
-                                  <w:t>mat</w:t>
-                                </w:r>
-                                <w:proofErr w:type="spellEnd"/>
-                                <w:r>
-                                  <w:rPr>
-                                    <w:sz w:val="28"/>
-                                    <w:szCs w:val="28"/>
-                                    <w:lang w:val="it-IT"/>
-                                  </w:rPr>
-                                  <w:t xml:space="preserve">. </w:t>
+                                  <w:t xml:space="preserve">Alessandro Pozzi (mat. </w:t>
                                 </w:r>
                                 <w:r>
                                   <w:rPr>
@@ -341,25 +323,7 @@
                                     <w:szCs w:val="28"/>
                                     <w:lang w:val="it-IT"/>
                                   </w:rPr>
-                                  <w:t>), Marco Romani (</w:t>
-                                </w:r>
-                                <w:proofErr w:type="spellStart"/>
-                                <w:r>
-                                  <w:rPr>
-                                    <w:sz w:val="28"/>
-                                    <w:szCs w:val="28"/>
-                                    <w:lang w:val="it-IT"/>
-                                  </w:rPr>
-                                  <w:t>mat</w:t>
-                                </w:r>
-                                <w:proofErr w:type="spellEnd"/>
-                                <w:r>
-                                  <w:rPr>
-                                    <w:sz w:val="28"/>
-                                    <w:szCs w:val="28"/>
-                                    <w:lang w:val="it-IT"/>
-                                  </w:rPr>
-                                  <w:t xml:space="preserve">. </w:t>
+                                  <w:t xml:space="preserve">), Marco Romani (mat. </w:t>
                                 </w:r>
                                 <w:r>
                                   <w:rPr>
@@ -557,25 +521,7 @@
                               <w:szCs w:val="28"/>
                               <w:lang w:val="it-IT"/>
                             </w:rPr>
-                            <w:t>Alessandro Pozzi (</w:t>
-                          </w:r>
-                          <w:proofErr w:type="spellStart"/>
-                          <w:r>
-                            <w:rPr>
-                              <w:sz w:val="28"/>
-                              <w:szCs w:val="28"/>
-                              <w:lang w:val="it-IT"/>
-                            </w:rPr>
-                            <w:t>mat</w:t>
-                          </w:r>
-                          <w:proofErr w:type="spellEnd"/>
-                          <w:r>
-                            <w:rPr>
-                              <w:sz w:val="28"/>
-                              <w:szCs w:val="28"/>
-                              <w:lang w:val="it-IT"/>
-                            </w:rPr>
-                            <w:t xml:space="preserve">. </w:t>
+                            <w:t xml:space="preserve">Alessandro Pozzi (mat. </w:t>
                           </w:r>
                           <w:r>
                             <w:rPr>
@@ -593,25 +539,7 @@
                               <w:szCs w:val="28"/>
                               <w:lang w:val="it-IT"/>
                             </w:rPr>
-                            <w:t>), Marco Romani (</w:t>
-                          </w:r>
-                          <w:proofErr w:type="spellStart"/>
-                          <w:r>
-                            <w:rPr>
-                              <w:sz w:val="28"/>
-                              <w:szCs w:val="28"/>
-                              <w:lang w:val="it-IT"/>
-                            </w:rPr>
-                            <w:t>mat</w:t>
-                          </w:r>
-                          <w:proofErr w:type="spellEnd"/>
-                          <w:r>
-                            <w:rPr>
-                              <w:sz w:val="28"/>
-                              <w:szCs w:val="28"/>
-                              <w:lang w:val="it-IT"/>
-                            </w:rPr>
-                            <w:t xml:space="preserve">. </w:t>
+                            <w:t xml:space="preserve">), Marco Romani (mat. </w:t>
                           </w:r>
                           <w:r>
                             <w:rPr>
@@ -4817,14 +4745,12 @@
           <w:i/>
         </w:rPr>
       </w:pPr>
-      <w:proofErr w:type="spellStart"/>
       <w:r>
         <w:rPr>
           <w:i/>
         </w:rPr>
         <w:t>NotAssigned</w:t>
       </w:r>
-      <w:proofErr w:type="spellEnd"/>
       <w:r>
         <w:t xml:space="preserve"> – This is the default status of a taxi ride requested by customers. It simply means that the request (or reservation) has been accepted by the system but nothing else has been done yet.</w:t>
       </w:r>
@@ -4916,15 +4842,7 @@
         <w:pStyle w:val="TextTitolo3"/>
       </w:pPr>
       <w:r>
-        <w:t>[</w:t>
-      </w:r>
-      <w:proofErr w:type="spellStart"/>
-      <w:r>
-        <w:t>Gn</w:t>
-      </w:r>
-      <w:proofErr w:type="spellEnd"/>
-      <w:r>
-        <w:t>]: n-goal.</w:t>
+        <w:t>[Gn]: n-goal.</w:t>
       </w:r>
     </w:p>
     <w:p>
@@ -4940,23 +4858,7 @@
         <w:pStyle w:val="TextTitolo3"/>
       </w:pPr>
       <w:r>
-        <w:t>[</w:t>
-      </w:r>
-      <w:proofErr w:type="spellStart"/>
-      <w:r>
-        <w:t>Nn</w:t>
-      </w:r>
-      <w:proofErr w:type="spellEnd"/>
-      <w:r>
-        <w:t>]: n-</w:t>
-      </w:r>
-      <w:proofErr w:type="spellStart"/>
-      <w:r>
-        <w:t>non functional</w:t>
-      </w:r>
-      <w:proofErr w:type="spellEnd"/>
-      <w:r>
-        <w:t xml:space="preserve"> requirement.</w:t>
+        <w:t>[Nn]: n-non functional requirement.</w:t>
       </w:r>
     </w:p>
     <w:p>
@@ -4974,45 +4876,13 @@
         <w:pStyle w:val="Nessunaspaziatura"/>
       </w:pPr>
       <w:r>
-        <w:t xml:space="preserve">Our main stakeholder is Prof. </w:t>
-      </w:r>
-      <w:proofErr w:type="spellStart"/>
-      <w:r>
-        <w:t>Raffaella</w:t>
-      </w:r>
-      <w:proofErr w:type="spellEnd"/>
+        <w:t>Our main stakeholder is Prof. Raffaella Mirandola of Politecnico di Milano, DEIB. She gave us the delivery of the project.</w:t>
+      </w:r>
       <w:r>
         <w:t xml:space="preserve"> </w:t>
       </w:r>
-      <w:proofErr w:type="spellStart"/>
-      <w:r>
-        <w:t>Mirandola</w:t>
-      </w:r>
-      <w:proofErr w:type="spellEnd"/>
-      <w:r>
-        <w:t xml:space="preserve"> of </w:t>
-      </w:r>
-      <w:proofErr w:type="spellStart"/>
-      <w:r>
-        <w:t>Politecnico</w:t>
-      </w:r>
-      <w:proofErr w:type="spellEnd"/>
-      <w:r>
-        <w:t xml:space="preserve"> di Milano, DEIB. She gave us the delivery of the project.</w:t>
-      </w:r>
-      <w:r>
-        <w:t xml:space="preserve"> </w:t>
-      </w:r>
-      <w:r>
-        <w:t xml:space="preserve">Other hypothetical stakeholders interested in the service offered by </w:t>
-      </w:r>
-      <w:proofErr w:type="spellStart"/>
-      <w:r>
-        <w:t>myTaxiService</w:t>
-      </w:r>
-      <w:proofErr w:type="spellEnd"/>
-      <w:r>
-        <w:t xml:space="preserve"> are:</w:t>
+      <w:r>
+        <w:t>Other hypothetical stakeholders interested in the service offered by myTaxiService are:</w:t>
       </w:r>
     </w:p>
     <w:p>
@@ -5196,15 +5066,7 @@
         <w:t>MyTaxiService will be used by two types of users: taxi</w:t>
       </w:r>
       <w:r>
-        <w:t xml:space="preserve"> drivers and customers. In </w:t>
-      </w:r>
-      <w:proofErr w:type="gramStart"/>
-      <w:r>
-        <w:t>both cases, no particular skills or</w:t>
-      </w:r>
-      <w:proofErr w:type="gramEnd"/>
-      <w:r>
-        <w:t xml:space="preserve"> information technology knowledge are required, since our application will be easy to use and accessible by any mobile phone or computer that have access to internet.</w:t>
+        <w:t xml:space="preserve"> drivers and customers. In both cases, no particular skills or information technology knowledge are required, since our application will be easy to use and accessible by any mobile phone or computer that have access to internet.</w:t>
       </w:r>
     </w:p>
     <w:p>
@@ -5616,15 +5478,7 @@
         </w:numPr>
       </w:pPr>
       <w:r>
-        <w:t xml:space="preserve">Taxi drivers will remember to log out at the end of their </w:t>
-      </w:r>
-      <w:proofErr w:type="spellStart"/>
-      <w:r>
-        <w:t>workshift</w:t>
-      </w:r>
-      <w:proofErr w:type="spellEnd"/>
-      <w:r>
-        <w:t>.</w:t>
+        <w:t>Taxi drivers will remember to log out at the end of their workshift.</w:t>
       </w:r>
     </w:p>
     <w:p>
@@ -5960,15 +5814,7 @@
         <w:t xml:space="preserve">Taxi Driver Home – </w:t>
       </w:r>
       <w:r>
-        <w:t xml:space="preserve">If a user logs in with taxi </w:t>
-      </w:r>
-      <w:proofErr w:type="gramStart"/>
-      <w:r>
-        <w:t>driver’s</w:t>
-      </w:r>
-      <w:proofErr w:type="gramEnd"/>
-      <w:r>
-        <w:t xml:space="preserve"> credential from the application home, the following screen will appear:</w:t>
+        <w:t>If a user logs in with taxi driver’s credential from the application home, the following screen will appear:</w:t>
       </w:r>
     </w:p>
     <w:p>
@@ -7526,11 +7372,9 @@
         <w:lastRenderedPageBreak/>
         <w:t xml:space="preserve">[R5] At the end of their </w:t>
       </w:r>
-      <w:proofErr w:type="spellStart"/>
       <w:r>
         <w:t>workshift</w:t>
       </w:r>
-      <w:proofErr w:type="spellEnd"/>
       <w:r>
         <w:t xml:space="preserve">, taxi drivers must be able to log out of the mobile application in order to communicate to the system that </w:t>
       </w:r>
@@ -8100,31 +7944,7 @@
         <w:t xml:space="preserve">The model proposed by </w:t>
       </w:r>
       <w:r>
-        <w:t xml:space="preserve">M. </w:t>
-      </w:r>
-      <w:proofErr w:type="spellStart"/>
-      <w:r>
-        <w:t>Kackson</w:t>
-      </w:r>
-      <w:proofErr w:type="spellEnd"/>
-      <w:r>
-        <w:t xml:space="preserve"> &amp; P. </w:t>
-      </w:r>
-      <w:proofErr w:type="spellStart"/>
-      <w:r>
-        <w:t>Zave</w:t>
-      </w:r>
-      <w:proofErr w:type="spellEnd"/>
-      <w:r>
-        <w:t xml:space="preserve">, “The World &amp; the Machine”, allow us to analyze the domain of </w:t>
-      </w:r>
-      <w:proofErr w:type="spellStart"/>
-      <w:r>
-        <w:t>MyTaxyService</w:t>
-      </w:r>
-      <w:proofErr w:type="spellEnd"/>
-      <w:r>
-        <w:t xml:space="preserve"> application and its relation with the world. This model contemplate the presence of two areas: </w:t>
+        <w:t xml:space="preserve">M. Kackson &amp; P. Zave, “The World &amp; the Machine”, allow us to analyze the domain of MyTaxyService application and its relation with the world. This model contemplate the presence of two areas: </w:t>
       </w:r>
       <w:r>
         <w:rPr>
@@ -8564,15 +8384,7 @@
         <w:t>get on</w:t>
       </w:r>
       <w:r>
-        <w:t xml:space="preserve"> a ship and cross the narrow sea, where she has an important appointment. Unfortunately, she can’t use her car because it is being repaired due to an engine failure. She consider to postpone the appointment, when suddenly she remember about an online taxi service a friend had told her about. She turn on her laptop and after a google search she finds MyTaxiService’s website. She clicks on “Register” and fill all the forms. A few minutes later she receive </w:t>
-      </w:r>
-      <w:proofErr w:type="gramStart"/>
-      <w:r>
-        <w:t>the confirm</w:t>
-      </w:r>
-      <w:proofErr w:type="gramEnd"/>
-      <w:r>
-        <w:t xml:space="preserve"> of the registration by email. Daenerys logs in the service and requests a taxi at her house. </w:t>
+        <w:t xml:space="preserve"> a ship and cross the narrow sea, where she has an important appointment. Unfortunately, she can’t use her car because it is being repaired due to an engine failure. She consider to postpone the appointment, when suddenly she remember about an online taxi service a friend had told her about. She turn on her laptop and after a google search she finds MyTaxiService’s website. She clicks on “Register” and fill all the forms. A few minutes later she receive the confirm of the registration by email. Daenerys logs in the service and requests a taxi at her house. </w:t>
       </w:r>
     </w:p>
     <w:p>
@@ -8607,23 +8419,7 @@
         <w:pStyle w:val="TextTitolo3"/>
       </w:pPr>
       <w:r>
-        <w:t xml:space="preserve">His taxi is scheduled for the 4.30 A.M. and the meeting place is just at the end of the street that leads to his house. Mr. White wakes up, silently takes his breakfast, prepares himself and leaves the house 20 minutes in advance, just to be sure to make it in time. It’s very cold out there and there is almost no one around, probably because they are all sleeping in their warm beds. Actually, there is someone around, and Mr. White knows him: he is his neighbor, Mr. </w:t>
-      </w:r>
-      <w:proofErr w:type="spellStart"/>
-      <w:r>
-        <w:t>Pinkman</w:t>
-      </w:r>
-      <w:proofErr w:type="spellEnd"/>
-      <w:r>
-        <w:t xml:space="preserve">. After a short talk, it turns out that Mr. </w:t>
-      </w:r>
-      <w:proofErr w:type="spellStart"/>
-      <w:r>
-        <w:t>Pinkman</w:t>
-      </w:r>
-      <w:proofErr w:type="spellEnd"/>
-      <w:r>
-        <w:t xml:space="preserve"> is going to the station too, and he offers a ride to his friend. Therefore, Mr. White takes out his mobile phone from his pocket and logs in to </w:t>
+        <w:t xml:space="preserve">His taxi is scheduled for the 4.30 A.M. and the meeting place is just at the end of the street that leads to his house. Mr. White wakes up, silently takes his breakfast, prepares himself and leaves the house 20 minutes in advance, just to be sure to make it in time. It’s very cold out there and there is almost no one around, probably because they are all sleeping in their warm beds. Actually, there is someone around, and Mr. White knows him: he is his neighbor, Mr. Pinkman. After a short talk, it turns out that Mr. Pinkman is going to the station too, and he offers a ride to his friend. Therefore, Mr. White takes out his mobile phone from his pocket and logs in to </w:t>
       </w:r>
       <w:r>
         <w:t>MTS</w:t>
@@ -8648,15 +8444,7 @@
         <w:pStyle w:val="TextTitolo3"/>
       </w:pPr>
       <w:r>
-        <w:t xml:space="preserve">It’s Thursday afternoon, Lorenzo has just finished an intense day at the </w:t>
-      </w:r>
-      <w:proofErr w:type="spellStart"/>
-      <w:r>
-        <w:t>Politecnico</w:t>
-      </w:r>
-      <w:proofErr w:type="spellEnd"/>
-      <w:r>
-        <w:t xml:space="preserve"> (of course he is not studying neither Architecture or Engineering Management) and he is on his way to Lambrate station looking forward his comeback home and his </w:t>
+        <w:t xml:space="preserve">It’s Thursday afternoon, Lorenzo has just finished an intense day at the Politecnico (of course he is not studying neither Architecture or Engineering Management) and he is on his way to Lambrate station looking forward his comeback home and his </w:t>
       </w:r>
       <w:r>
         <w:t>Mathematical analysis</w:t>
@@ -8677,23 +8465,7 @@
       </w:pPr>
       <w:r>
         <w:lastRenderedPageBreak/>
-        <w:t xml:space="preserve">There is only a problem: </w:t>
-      </w:r>
-      <w:proofErr w:type="spellStart"/>
-      <w:r>
-        <w:t>Trenord</w:t>
-      </w:r>
-      <w:proofErr w:type="spellEnd"/>
-      <w:r>
-        <w:t xml:space="preserve"> has decided to completely collapse on itself… actually, it’s not big news. Lorenzo’s train is scheduled with 120 minutes late. That is not acceptable, his beloved </w:t>
-      </w:r>
-      <w:proofErr w:type="spellStart"/>
-      <w:r>
-        <w:t>homeworks</w:t>
-      </w:r>
-      <w:proofErr w:type="spellEnd"/>
-      <w:r>
-        <w:t xml:space="preserve"> are waiting him, but Lorenzo has an ace up his sleeve. He takes his mobile phone, taps on MyTaxiService application and clicks on the button “Request a ride”. Then he quickly compiles the form and sends his taxi request to the system.</w:t>
+        <w:t>There is only a problem: Trenord has decided to completely collapse on itself… actually, it’s not big news. Lorenzo’s train is scheduled with 120 minutes late. That is not acceptable, his beloved homeworks are waiting him, but Lorenzo has an ace up his sleeve. He takes his mobile phone, taps on MyTaxiService application and clicks on the button “Request a ride”. Then he quickly compiles the form and sends his taxi request to the system.</w:t>
       </w:r>
     </w:p>
     <w:p>
@@ -8715,15 +8487,7 @@
         <w:t xml:space="preserve">the taxi driver </w:t>
       </w:r>
       <w:r>
-        <w:t xml:space="preserve">Carlo has just finished to take care of a ride near </w:t>
-      </w:r>
-      <w:proofErr w:type="spellStart"/>
-      <w:r>
-        <w:t>Piola</w:t>
-      </w:r>
-      <w:proofErr w:type="spellEnd"/>
-      <w:r>
-        <w:t xml:space="preserve"> subway station and is currently available. He looks at his phone and sees and incoming request notification. He is going to tap on the “Accept request” button but right that moment a customer appears on his road, waiving his hands. Carlo makes him get on the taxi, looks back to his phone and taps on the “Refuse request” button. “Someone else will take care of that request” he thinks.</w:t>
+        <w:t>Carlo has just finished to take care of a ride near Piola subway station and is currently available. He looks at his phone and sees and incoming request notification. He is going to tap on the “Accept request” button but right that moment a customer appears on his road, waiving his hands. Carlo makes him get on the taxi, looks back to his phone and taps on the “Refuse request” button. “Someone else will take care of that request” he thinks.</w:t>
       </w:r>
     </w:p>
     <w:p>
@@ -8799,13 +8563,8 @@
       <w:pPr>
         <w:pStyle w:val="TextTitolo3"/>
       </w:pPr>
-      <w:proofErr w:type="gramStart"/>
-      <w:r>
-        <w:t>It’s</w:t>
-      </w:r>
-      <w:proofErr w:type="gramEnd"/>
-      <w:r>
-        <w:t xml:space="preserve"> late evening and the taxi driver Ryan Gosling is waiting in his taxi: just 10 minutes are left before the end of his turn. He is already thinking about the warm bath that awaits him at home, when suddenly a request notification flashes on the screen of his mobile phone. He taps on the “Show request details” button to see the info related to the request. The origin point is not too far from there, but the destination is at the opposite side of the city. Therefore, Ryan decides to refuse the request. “I’m not paid enough for this”, he mumbles while making his way home.</w:t>
+      <w:r>
+        <w:t>It’s late evening and the taxi driver Ryan Gosling is waiting in his taxi: just 10 minutes are left before the end of his turn. He is already thinking about the warm bath that awaits him at home, when suddenly a request notification flashes on the screen of his mobile phone. He taps on the “Show request details” button to see the info related to the request. The origin point is not too far from there, but the destination is at the opposite side of the city. Therefore, Ryan decides to refuse the request. “I’m not paid enough for this”, he mumbles while making his way home.</w:t>
       </w:r>
     </w:p>
     <w:p>
@@ -9859,15 +9618,7 @@
               <w:outlineLvl w:val="9"/>
             </w:pPr>
             <w:r>
-              <w:t xml:space="preserve">If </w:t>
-            </w:r>
-            <w:proofErr w:type="spellStart"/>
-            <w:r>
-              <w:t>TaxiDriver</w:t>
-            </w:r>
-            <w:proofErr w:type="spellEnd"/>
-            <w:r>
-              <w:t>, the system checks that his current status is not “Busy”.</w:t>
+              <w:t>If TaxiDriver, the system checks that his current status is not “Busy”.</w:t>
             </w:r>
           </w:p>
           <w:p>
@@ -9880,15 +9631,7 @@
               <w:outlineLvl w:val="9"/>
             </w:pPr>
             <w:r>
-              <w:t xml:space="preserve">If </w:t>
-            </w:r>
-            <w:proofErr w:type="spellStart"/>
-            <w:r>
-              <w:t>TaxiDriver</w:t>
-            </w:r>
-            <w:proofErr w:type="spellEnd"/>
-            <w:r>
-              <w:t>, his status is set to “NotInService”.</w:t>
+              <w:t>If TaxiDriver, his status is set to “NotInService”.</w:t>
             </w:r>
           </w:p>
           <w:p>
@@ -9918,23 +9661,7 @@
           </w:tcPr>
           <w:p>
             <w:r>
-              <w:t xml:space="preserve">  User is no longer logged in the application and</w:t>
-            </w:r>
-            <w:proofErr w:type="gramStart"/>
-            <w:r>
-              <w:t>,  if</w:t>
-            </w:r>
-            <w:proofErr w:type="gramEnd"/>
-            <w:r>
-              <w:t xml:space="preserve"> </w:t>
-            </w:r>
-            <w:proofErr w:type="spellStart"/>
-            <w:r>
-              <w:t>TaxiDriver</w:t>
-            </w:r>
-            <w:proofErr w:type="spellEnd"/>
-            <w:r>
-              <w:t>, his current status becomes “NotInService”.</w:t>
+              <w:t xml:space="preserve">  User is no longer logged in the application and,  if TaxiDriver, his current status becomes “NotInService”.</w:t>
             </w:r>
           </w:p>
         </w:tc>
@@ -9959,15 +9686,7 @@
           </w:tcPr>
           <w:p>
             <w:r>
-              <w:t xml:space="preserve">User is </w:t>
-            </w:r>
-            <w:proofErr w:type="spellStart"/>
-            <w:r>
-              <w:t>TaxiDriver</w:t>
-            </w:r>
-            <w:proofErr w:type="spellEnd"/>
-            <w:r>
-              <w:t xml:space="preserve"> and his current status is “Busy”.</w:t>
+              <w:t>User is TaxiDriver and his current status is “Busy”.</w:t>
             </w:r>
           </w:p>
         </w:tc>
@@ -11388,15 +11107,7 @@
               <w:outlineLvl w:val="9"/>
             </w:pPr>
             <w:r>
-              <w:t xml:space="preserve">Customer selects a request or a reservation </w:t>
-            </w:r>
-            <w:proofErr w:type="gramStart"/>
-            <w:r>
-              <w:t>from  the</w:t>
-            </w:r>
-            <w:proofErr w:type="gramEnd"/>
-            <w:r>
-              <w:t xml:space="preserve"> list of his unaccomplished taxi rides.</w:t>
+              <w:t>Customer selects a request or a reservation from  the list of his unaccomplished taxi rides.</w:t>
             </w:r>
           </w:p>
           <w:p>
@@ -11478,15 +11189,7 @@
           </w:tcPr>
           <w:p>
             <w:r>
-              <w:t xml:space="preserve">The customer successfully delete a request or reservation previously made, there is no need to </w:t>
-            </w:r>
-            <w:proofErr w:type="spellStart"/>
-            <w:r>
-              <w:t>fullfill</w:t>
-            </w:r>
-            <w:proofErr w:type="spellEnd"/>
-            <w:r>
-              <w:t xml:space="preserve"> it anymore.</w:t>
+              <w:t>The customer successfully delete a request or reservation previously made, there is no need to fullfill it anymore.</w:t>
             </w:r>
           </w:p>
         </w:tc>
@@ -12393,62 +12096,54 @@
     </w:p>
     <w:p/>
     <w:p>
-      <w:r>
+      <w:pPr>
         <w:rPr>
           <w:noProof/>
           <w:lang w:val="it-IT" w:eastAsia="it-IT"/>
         </w:rPr>
+      </w:pPr>
+      <w:r>
+        <w:rPr>
+          <w:noProof/>
+          <w:lang w:val="it-IT" w:eastAsia="it-IT"/>
+        </w:rPr>
         <w:lastRenderedPageBreak/>
-        <w:drawing>
-          <wp:inline distT="0" distB="0" distL="0" distR="0" wp14:anchorId="596E6C0B" wp14:editId="7C33D515">
-            <wp:extent cx="5972175" cy="4257675"/>
-            <wp:effectExtent l="0" t="0" r="9525" b="9525"/>
-            <wp:docPr id="25" name="Immagine 25" descr="C:\Users\Alessandro\Desktop\Ale\GitHubSynch\myTaxyService-SE2-PozziRomani\OtherStuff\Diagrams\Sequence Diagram AdminCreate.png"/>
-            <wp:cNvGraphicFramePr>
-              <a:graphicFrameLocks xmlns:a="http://schemas.openxmlformats.org/drawingml/2006/main" noChangeAspect="1"/>
-            </wp:cNvGraphicFramePr>
-            <a:graphic xmlns:a="http://schemas.openxmlformats.org/drawingml/2006/main">
-              <a:graphicData uri="http://schemas.openxmlformats.org/drawingml/2006/picture">
-                <pic:pic xmlns:pic="http://schemas.openxmlformats.org/drawingml/2006/picture">
-                  <pic:nvPicPr>
-                    <pic:cNvPr id="0" name="Picture 8" descr="C:\Users\Alessandro\Desktop\Ale\GitHubSynch\myTaxyService-SE2-PozziRomani\OtherStuff\Diagrams\Sequence Diagram AdminCreate.png"/>
-                    <pic:cNvPicPr>
-                      <a:picLocks noChangeAspect="1" noChangeArrowheads="1"/>
-                    </pic:cNvPicPr>
-                  </pic:nvPicPr>
-                  <pic:blipFill>
-                    <a:blip r:embed="rId39">
-                      <a:extLst>
-                        <a:ext uri="{28A0092B-C50C-407E-A947-70E740481C1C}">
-                          <a14:useLocalDpi xmlns:a14="http://schemas.microsoft.com/office/drawing/2010/main" val="0"/>
-                        </a:ext>
-                      </a:extLst>
-                    </a:blip>
-                    <a:srcRect/>
-                    <a:stretch>
-                      <a:fillRect/>
-                    </a:stretch>
-                  </pic:blipFill>
-                  <pic:spPr bwMode="auto">
-                    <a:xfrm>
-                      <a:off x="0" y="0"/>
-                      <a:ext cx="5972175" cy="4257675"/>
-                    </a:xfrm>
-                    <a:prstGeom prst="rect">
-                      <a:avLst/>
-                    </a:prstGeom>
-                    <a:noFill/>
-                    <a:ln>
-                      <a:noFill/>
-                    </a:ln>
-                  </pic:spPr>
-                </pic:pic>
-              </a:graphicData>
-            </a:graphic>
-          </wp:inline>
-        </w:drawing>
-      </w:r>
-    </w:p>
+        <w:pict>
+          <v:shape id="_x0000_i1028" type="#_x0000_t75" style="width:453.05pt;height:417.75pt">
+            <v:imagedata r:id="rId39" o:title="Sequence Diagram AdminCreate"/>
+          </v:shape>
+        </w:pict>
+      </w:r>
+    </w:p>
+    <w:p>
+      <w:pPr>
+        <w:rPr>
+          <w:noProof/>
+          <w:lang w:val="it-IT" w:eastAsia="it-IT"/>
+        </w:rPr>
+      </w:pPr>
+    </w:p>
+    <w:p>
+      <w:pPr>
+        <w:rPr>
+          <w:noProof/>
+          <w:lang w:val="it-IT" w:eastAsia="it-IT"/>
+        </w:rPr>
+      </w:pPr>
+      <w:r>
+        <w:rPr>
+          <w:noProof/>
+          <w:lang w:val="it-IT" w:eastAsia="it-IT"/>
+        </w:rPr>
+        <w:lastRenderedPageBreak/>
+        <w:pict>
+          <v:shape id="_x0000_i1029" type="#_x0000_t75" style="width:461.9pt;height:417.75pt">
+            <v:imagedata r:id="rId40" o:title="Sequence Diagram AdminDelete"/>
+          </v:shape>
+        </w:pict>
+      </w:r>
+    </w:p>
+    <w:p/>
     <w:p>
       <w:pPr>
         <w:outlineLvl w:val="9"/>
@@ -12469,8 +12164,8 @@
     <w:p>
       <w:r>
         <w:pict>
-          <v:shape id="_x0000_i1028" type="#_x0000_t75" style="width:470.05pt;height:351.85pt">
-            <v:imagedata r:id="rId40" o:title="UseCase administrator"/>
+          <v:shape id="_x0000_i1030" type="#_x0000_t75" style="width:470.05pt;height:351.85pt">
+            <v:imagedata r:id="rId41" o:title="UseCase administrator"/>
           </v:shape>
         </w:pict>
       </w:r>
@@ -12506,11 +12201,9 @@
             <w:tcW w:w="5386" w:type="dxa"/>
           </w:tcPr>
           <w:p>
-            <w:proofErr w:type="spellStart"/>
             <w:r>
               <w:t>ModifyRideStatus</w:t>
             </w:r>
-            <w:proofErr w:type="spellEnd"/>
           </w:p>
         </w:tc>
       </w:tr>
@@ -12701,11 +12394,9 @@
             <w:tcW w:w="5244" w:type="dxa"/>
           </w:tcPr>
           <w:p>
-            <w:proofErr w:type="spellStart"/>
             <w:r>
               <w:t>ForceLogOut</w:t>
             </w:r>
-            <w:proofErr w:type="spellEnd"/>
           </w:p>
         </w:tc>
       </w:tr>
@@ -12787,15 +12478,7 @@
               <w:outlineLvl w:val="9"/>
             </w:pPr>
             <w:r>
-              <w:t xml:space="preserve">Admin selects a </w:t>
-            </w:r>
-            <w:proofErr w:type="spellStart"/>
-            <w:r>
-              <w:t>TaxiDriver</w:t>
-            </w:r>
-            <w:proofErr w:type="spellEnd"/>
-            <w:r>
-              <w:t>.</w:t>
+              <w:t>Admin selects a TaxiDriver.</w:t>
             </w:r>
           </w:p>
           <w:p>
@@ -12808,15 +12491,7 @@
               <w:outlineLvl w:val="9"/>
             </w:pPr>
             <w:r>
-              <w:t xml:space="preserve">Admin manually forces the log out of the </w:t>
-            </w:r>
-            <w:proofErr w:type="spellStart"/>
-            <w:r>
-              <w:t>TaxiDriver</w:t>
-            </w:r>
-            <w:proofErr w:type="spellEnd"/>
-            <w:r>
-              <w:t>.</w:t>
+              <w:t>Admin manually forces the log out of the TaxiDriver.</w:t>
             </w:r>
           </w:p>
           <w:p>
@@ -12828,13 +12503,8 @@
               </w:numPr>
               <w:outlineLvl w:val="9"/>
             </w:pPr>
-            <w:proofErr w:type="spellStart"/>
-            <w:r>
-              <w:t>TaxiDrivers</w:t>
-            </w:r>
-            <w:proofErr w:type="spellEnd"/>
-            <w:r>
-              <w:t xml:space="preserve"> status is set to NotInService and any active ride related to him is set to “Completed”.</w:t>
+            <w:r>
+              <w:t>TaxiDrivers status is set to NotInService and any active ride related to him is set to “Completed”.</w:t>
             </w:r>
           </w:p>
           <w:p>
@@ -12863,13 +12533,8 @@
             <w:tcW w:w="5244" w:type="dxa"/>
           </w:tcPr>
           <w:p>
-            <w:proofErr w:type="spellStart"/>
-            <w:r>
-              <w:t>TaxiDriver</w:t>
-            </w:r>
-            <w:proofErr w:type="spellEnd"/>
-            <w:r>
-              <w:t xml:space="preserve"> is logged out and any ride related to him is managed correctly.</w:t>
+            <w:r>
+              <w:t>TaxiDriver is logged out and any ride related to him is managed correctly.</w:t>
             </w:r>
           </w:p>
         </w:tc>
@@ -12960,7 +12625,7 @@
                     </pic:cNvPicPr>
                   </pic:nvPicPr>
                   <pic:blipFill>
-                    <a:blip r:embed="rId41">
+                    <a:blip r:embed="rId42">
                       <a:extLst>
                         <a:ext uri="{28A0092B-C50C-407E-A947-70E740481C1C}">
                           <a14:useLocalDpi xmlns:a14="http://schemas.microsoft.com/office/drawing/2010/main" val="0"/>
@@ -13064,8 +12729,8 @@
           <w:lang w:val="it-IT" w:eastAsia="it-IT"/>
         </w:rPr>
         <w:pict>
-          <v:shape id="_x0000_i1029" type="#_x0000_t75" style="width:470.05pt;height:332.15pt">
-            <v:imagedata r:id="rId42" o:title="State Diagram Taxi Driver Status"/>
+          <v:shape id="_x0000_i1031" type="#_x0000_t75" style="width:470.05pt;height:332.15pt">
+            <v:imagedata r:id="rId43" o:title="State Diagram Taxi Driver Status"/>
           </v:shape>
         </w:pict>
       </w:r>
@@ -13146,7 +12811,7 @@
                     </pic:cNvPicPr>
                   </pic:nvPicPr>
                   <pic:blipFill>
-                    <a:blip r:embed="rId43">
+                    <a:blip r:embed="rId44">
                       <a:extLst>
                         <a:ext uri="{28A0092B-C50C-407E-A947-70E740481C1C}">
                           <a14:useLocalDpi xmlns:a14="http://schemas.microsoft.com/office/drawing/2010/main" val="0"/>
@@ -13267,7 +12932,7 @@
                     </pic:cNvPicPr>
                   </pic:nvPicPr>
                   <pic:blipFill>
-                    <a:blip r:embed="rId44">
+                    <a:blip r:embed="rId45">
                       <a:extLst>
                         <a:ext uri="{28A0092B-C50C-407E-A947-70E740481C1C}">
                           <a14:useLocalDpi xmlns:a14="http://schemas.microsoft.com/office/drawing/2010/main" val="0"/>
@@ -13326,7 +12991,7 @@
                     </pic:cNvPicPr>
                   </pic:nvPicPr>
                   <pic:blipFill>
-                    <a:blip r:embed="rId45">
+                    <a:blip r:embed="rId46">
                       <a:extLst>
                         <a:ext uri="{28A0092B-C50C-407E-A947-70E740481C1C}">
                           <a14:useLocalDpi xmlns:a14="http://schemas.microsoft.com/office/drawing/2010/main" val="0"/>
@@ -13386,7 +13051,7 @@
                     </pic:cNvPicPr>
                   </pic:nvPicPr>
                   <pic:blipFill>
-                    <a:blip r:embed="rId46">
+                    <a:blip r:embed="rId47">
                       <a:extLst>
                         <a:ext uri="{28A0092B-C50C-407E-A947-70E740481C1C}">
                           <a14:useLocalDpi xmlns:a14="http://schemas.microsoft.com/office/drawing/2010/main" val="0"/>
@@ -13445,7 +13110,7 @@
                     </pic:cNvPicPr>
                   </pic:nvPicPr>
                   <pic:blipFill>
-                    <a:blip r:embed="rId47">
+                    <a:blip r:embed="rId48">
                       <a:extLst>
                         <a:ext uri="{28A0092B-C50C-407E-A947-70E740481C1C}">
                           <a14:useLocalDpi xmlns:a14="http://schemas.microsoft.com/office/drawing/2010/main" val="0"/>
@@ -13504,7 +13169,7 @@
                     </pic:cNvPicPr>
                   </pic:nvPicPr>
                   <pic:blipFill>
-                    <a:blip r:embed="rId48">
+                    <a:blip r:embed="rId49">
                       <a:extLst>
                         <a:ext uri="{28A0092B-C50C-407E-A947-70E740481C1C}">
                           <a14:useLocalDpi xmlns:a14="http://schemas.microsoft.com/office/drawing/2010/main" val="0"/>
@@ -13585,7 +13250,7 @@
                     </pic:cNvPicPr>
                   </pic:nvPicPr>
                   <pic:blipFill>
-                    <a:blip r:embed="rId49">
+                    <a:blip r:embed="rId50">
                       <a:extLst>
                         <a:ext uri="{28A0092B-C50C-407E-A947-70E740481C1C}">
                           <a14:useLocalDpi xmlns:a14="http://schemas.microsoft.com/office/drawing/2010/main" val="0"/>
@@ -13644,7 +13309,7 @@
                     </pic:cNvPicPr>
                   </pic:nvPicPr>
                   <pic:blipFill>
-                    <a:blip r:embed="rId50">
+                    <a:blip r:embed="rId51">
                       <a:extLst>
                         <a:ext uri="{28A0092B-C50C-407E-A947-70E740481C1C}">
                           <a14:useLocalDpi xmlns:a14="http://schemas.microsoft.com/office/drawing/2010/main" val="0"/>
@@ -13704,7 +13369,7 @@
                     </pic:cNvPicPr>
                   </pic:nvPicPr>
                   <pic:blipFill>
-                    <a:blip r:embed="rId51">
+                    <a:blip r:embed="rId52">
                       <a:extLst>
                         <a:ext uri="{28A0092B-C50C-407E-A947-70E740481C1C}">
                           <a14:useLocalDpi xmlns:a14="http://schemas.microsoft.com/office/drawing/2010/main" val="0"/>
@@ -13769,7 +13434,7 @@
                     </pic:cNvPicPr>
                   </pic:nvPicPr>
                   <pic:blipFill>
-                    <a:blip r:embed="rId52">
+                    <a:blip r:embed="rId53">
                       <a:extLst>
                         <a:ext uri="{28A0092B-C50C-407E-A947-70E740481C1C}">
                           <a14:useLocalDpi xmlns:a14="http://schemas.microsoft.com/office/drawing/2010/main" val="0"/>
@@ -13822,19 +13487,11 @@
       <w:r>
         <w:t xml:space="preserve">These predicates have been used with some assertions and in the </w:t>
       </w:r>
-      <w:proofErr w:type="gramStart"/>
       <w:r>
         <w:rPr>
           <w:i/>
         </w:rPr>
-        <w:t>show(</w:t>
-      </w:r>
-      <w:proofErr w:type="gramEnd"/>
-      <w:r>
-        <w:rPr>
-          <w:i/>
-        </w:rPr>
-        <w:t>)</w:t>
+        <w:t>show()</w:t>
       </w:r>
       <w:r>
         <w:t xml:space="preserve"> predicate in order to generate some specific worlds.</w:t>
@@ -13867,7 +13524,7 @@
                     </pic:cNvPicPr>
                   </pic:nvPicPr>
                   <pic:blipFill>
-                    <a:blip r:embed="rId53">
+                    <a:blip r:embed="rId54">
                       <a:extLst>
                         <a:ext uri="{28A0092B-C50C-407E-A947-70E740481C1C}">
                           <a14:useLocalDpi xmlns:a14="http://schemas.microsoft.com/office/drawing/2010/main" val="0"/>
@@ -13933,7 +13590,7 @@
                     </pic:cNvPicPr>
                   </pic:nvPicPr>
                   <pic:blipFill>
-                    <a:blip r:embed="rId54">
+                    <a:blip r:embed="rId55">
                       <a:extLst>
                         <a:ext uri="{28A0092B-C50C-407E-A947-70E740481C1C}">
                           <a14:useLocalDpi xmlns:a14="http://schemas.microsoft.com/office/drawing/2010/main" val="0"/>
@@ -14006,7 +13663,7 @@
                     </pic:cNvPicPr>
                   </pic:nvPicPr>
                   <pic:blipFill>
-                    <a:blip r:embed="rId55">
+                    <a:blip r:embed="rId56">
                       <a:extLst>
                         <a:ext uri="{28A0092B-C50C-407E-A947-70E740481C1C}">
                           <a14:useLocalDpi xmlns:a14="http://schemas.microsoft.com/office/drawing/2010/main" val="0"/>
@@ -14065,7 +13722,7 @@
                     </pic:cNvPicPr>
                   </pic:nvPicPr>
                   <pic:blipFill rotWithShape="1">
-                    <a:blip r:embed="rId56">
+                    <a:blip r:embed="rId57">
                       <a:extLst>
                         <a:ext uri="{28A0092B-C50C-407E-A947-70E740481C1C}">
                           <a14:useLocalDpi xmlns:a14="http://schemas.microsoft.com/office/drawing/2010/main" val="0"/>
@@ -14170,7 +13827,7 @@
                     </pic:cNvPicPr>
                   </pic:nvPicPr>
                   <pic:blipFill rotWithShape="1">
-                    <a:blip r:embed="rId57">
+                    <a:blip r:embed="rId58">
                       <a:extLst>
                         <a:ext uri="{28A0092B-C50C-407E-A947-70E740481C1C}">
                           <a14:useLocalDpi xmlns:a14="http://schemas.microsoft.com/office/drawing/2010/main" val="0"/>
@@ -14251,7 +13908,7 @@
                     </pic:cNvPicPr>
                   </pic:nvPicPr>
                   <pic:blipFill>
-                    <a:blip r:embed="rId58">
+                    <a:blip r:embed="rId59">
                       <a:extLst>
                         <a:ext uri="{28A0092B-C50C-407E-A947-70E740481C1C}">
                           <a14:useLocalDpi xmlns:a14="http://schemas.microsoft.com/office/drawing/2010/main" val="0"/>
@@ -14312,7 +13969,7 @@
                     </pic:cNvPicPr>
                   </pic:nvPicPr>
                   <pic:blipFill rotWithShape="1">
-                    <a:blip r:embed="rId59">
+                    <a:blip r:embed="rId60">
                       <a:extLst>
                         <a:ext uri="{28A0092B-C50C-407E-A947-70E740481C1C}">
                           <a14:useLocalDpi xmlns:a14="http://schemas.microsoft.com/office/drawing/2010/main" val="0"/>
@@ -14408,7 +14065,7 @@
       <w:r>
         <w:t>Microsoft Word (</w:t>
       </w:r>
-      <w:hyperlink r:id="rId60" w:history="1">
+      <w:hyperlink r:id="rId61" w:history="1">
         <w:r>
           <w:rPr>
             <w:rStyle w:val="Collegamentoipertestuale"/>
@@ -14429,13 +14086,8 @@
         </w:numPr>
         <w:jc w:val="left"/>
       </w:pPr>
-      <w:proofErr w:type="spellStart"/>
-      <w:r>
-        <w:t>Astah</w:t>
-      </w:r>
-      <w:proofErr w:type="spellEnd"/>
-      <w:r>
-        <w:t xml:space="preserve"> Professional (</w:t>
+      <w:r>
+        <w:t>Astah Professional (</w:t>
       </w:r>
       <w:r>
         <w:t>http://astah.net/</w:t>
@@ -14456,7 +14108,7 @@
       <w:r>
         <w:t>GitHub (</w:t>
       </w:r>
-      <w:hyperlink r:id="rId61" w:history="1">
+      <w:hyperlink r:id="rId62" w:history="1">
         <w:r>
           <w:rPr>
             <w:rStyle w:val="Collegamentoipertestuale"/>
@@ -14476,13 +14128,8 @@
           <w:numId w:val="20"/>
         </w:numPr>
       </w:pPr>
-      <w:proofErr w:type="spellStart"/>
-      <w:r>
-        <w:t>Balsamiq</w:t>
-      </w:r>
-      <w:proofErr w:type="spellEnd"/>
-      <w:r>
-        <w:t xml:space="preserve"> Mockups (https://balsamiq.com/products/mockups): to create mockups.</w:t>
+      <w:r>
+        <w:t>Balsamiq Mockups (https://balsamiq.com/products/mockups): to create mockups.</w:t>
       </w:r>
     </w:p>
     <w:p>
@@ -15066,8 +14713,10 @@
         <w:rPr>
           <w:lang w:val="en-GB"/>
         </w:rPr>
-        <w:t>.</w:t>
-      </w:r>
+        <w:t>, “Admin delete” sequence diagram added.</w:t>
+      </w:r>
+      <w:bookmarkStart w:id="51" w:name="_GoBack"/>
+      <w:bookmarkEnd w:id="51"/>
     </w:p>
     <w:p>
       <w:pPr>
@@ -15187,11 +14836,9 @@
       <w:r>
         <w:t>Update assumption about taxi driver account creation: email and telephone number are provided by the company (so that drivers can create a customer account with their personal data)</w:t>
       </w:r>
-      <w:bookmarkStart w:id="51" w:name="_GoBack"/>
-      <w:bookmarkEnd w:id="51"/>
     </w:p>
     <w:sectPr>
-      <w:footerReference w:type="default" r:id="rId62"/>
+      <w:footerReference w:type="default" r:id="rId63"/>
       <w:pgSz w:w="11906" w:h="16838"/>
       <w:pgMar w:top="1440" w:right="1247" w:bottom="1440" w:left="1247" w:header="709" w:footer="709" w:gutter="0"/>
       <w:pgNumType w:start="0"/>
@@ -15251,7 +14898,7 @@
           <w:rPr>
             <w:noProof/>
           </w:rPr>
-          <w:t>60</w:t>
+          <w:t>61</w:t>
         </w:r>
         <w:r>
           <w:fldChar w:fldCharType="end"/>
@@ -19574,7 +19221,7 @@
 </file>
 
 <file path=customXml/itemProps1.xml><?xml version="1.0" encoding="utf-8"?>
-<ds:datastoreItem xmlns:ds="http://schemas.openxmlformats.org/officeDocument/2006/customXml" ds:itemID="{F1A3DEA3-63B0-4406-A797-1CC5638C99DF}">
+<ds:datastoreItem xmlns:ds="http://schemas.openxmlformats.org/officeDocument/2006/customXml" ds:itemID="{54CE095B-C884-4BDC-A353-ABDF8BD2D032}">
   <ds:schemaRefs>
     <ds:schemaRef ds:uri="http://schemas.openxmlformats.org/officeDocument/2006/bibliography"/>
   </ds:schemaRefs>

</xml_diff>

<commit_message>
RASD + final presentation fix
</commit_message>
<xml_diff>
--- a/OtherStuff/RASD v2.docx
+++ b/OtherStuff/RASD v2.docx
@@ -5327,7 +5327,7 @@
         </w:numPr>
       </w:pPr>
       <w:r>
-        <w:t>Requests and reservations can be cancelled if and only if no taxi have been assigned to the customer.</w:t>
+        <w:t>Customers and taxi drivers access to the same mobile app. The available functions will depend by the login phase, which determines the type of user connected.</w:t>
       </w:r>
     </w:p>
     <w:p>
@@ -5339,7 +5339,7 @@
         </w:numPr>
       </w:pPr>
       <w:r>
-        <w:t>Customers and taxi drivers access to the same mobile app. The available functions will depend by the login phase, which determines the type of user connected.</w:t>
+        <w:t>A taxi driver account cannot be used as a customer account, and vice versa. This means that if a taxi driver wants to access the customer’s services, he will need to create a customer account.</w:t>
       </w:r>
     </w:p>
     <w:p>
@@ -5351,7 +5351,38 @@
         </w:numPr>
       </w:pPr>
       <w:r>
-        <w:t>A taxi driver account cannot be used as a customer account, and vice versa. This means that if a taxi driver wants to access the customer’s services, he will need to create a customer account.</w:t>
+        <w:t>Taxi drivers will manually u</w:t>
+      </w:r>
+      <w:r>
+        <w:t>pdate their status their available or busy status</w:t>
+      </w:r>
+      <w:r>
+        <w:t xml:space="preserve"> with the mobile app every time they pick up or drop off </w:t>
+      </w:r>
+      <w:r>
+        <w:t xml:space="preserve">standard customers. </w:t>
+      </w:r>
+      <w:r>
+        <w:t>On the contrary</w:t>
+      </w:r>
+      <w:r>
+        <w:t xml:space="preserve">, when </w:t>
+      </w:r>
+      <w:r>
+        <w:t>drivers</w:t>
+      </w:r>
+      <w:r>
+        <w:t xml:space="preserve"> accept a ride request by MTS customers, the “busy” status will be automatically set up by the system</w:t>
+      </w:r>
+      <w:r>
+        <w:t xml:space="preserve">. Anyway, the </w:t>
+      </w:r>
+      <w:r>
+        <w:lastRenderedPageBreak/>
+        <w:t xml:space="preserve">“available” status must still be selected manually after the customer has been </w:t>
+      </w:r>
+      <w:r>
+        <w:t>taken to destination.</w:t>
       </w:r>
     </w:p>
     <w:p>
@@ -5363,38 +5394,7 @@
         </w:numPr>
       </w:pPr>
       <w:r>
-        <w:t>Taxi drivers will manually u</w:t>
-      </w:r>
-      <w:r>
-        <w:t>pdate their status their available or busy status</w:t>
-      </w:r>
-      <w:r>
-        <w:t xml:space="preserve"> with the mobile app every time they pick up or drop off </w:t>
-      </w:r>
-      <w:r>
-        <w:t xml:space="preserve">standard customers. </w:t>
-      </w:r>
-      <w:r>
-        <w:t>On the contrary</w:t>
-      </w:r>
-      <w:r>
-        <w:t xml:space="preserve">, when </w:t>
-      </w:r>
-      <w:r>
-        <w:t>drivers</w:t>
-      </w:r>
-      <w:r>
-        <w:t xml:space="preserve"> accept a ride request by MTS customers, the </w:t>
-      </w:r>
-      <w:r>
-        <w:lastRenderedPageBreak/>
-        <w:t>“busy” status will be automatically set up by the system</w:t>
-      </w:r>
-      <w:r>
-        <w:t xml:space="preserve">. Anyway, the “available” status must still be selected manually after the customer has been </w:t>
-      </w:r>
-      <w:r>
-        <w:t>taken to destination.</w:t>
+        <w:t>Taxi drivers have a fixed amount of time of 1 minute to answer a ride request. If the answer is not received, the system will consider the request as refused and act accordingly.</w:t>
       </w:r>
     </w:p>
     <w:p>
@@ -5406,7 +5406,7 @@
         </w:numPr>
       </w:pPr>
       <w:r>
-        <w:t>Taxi drivers have a fixed amount of time of 1 minute to answer a ride request. If the answer is not received, the system will consider the request as refused and act accordingly.</w:t>
+        <w:t>Customers are allowed to perform unlimited taxi reservations. However, due to the fact that overlaps between two reservations are not predictable, the system will cancel any impracticable reservation identified at runtime.</w:t>
       </w:r>
     </w:p>
     <w:p>
@@ -5418,7 +5418,7 @@
         </w:numPr>
       </w:pPr>
       <w:r>
-        <w:t>Customers are allowed to perform unlimited taxi reservations. However, due to the fact that overlaps between two reservations are not predictable, the system will cancel any impracticable reservation identified at runtime.</w:t>
+        <w:t>If and only if a taxi zone does not have any taxi available to answer a request, the system will search for an available taxi in adjoining zones. Worst case scenario: if there are no taxi available in the adjoined zones, the costumer should be notified and put in hold. During this period of time the costumer should be allowed to cancel the request.</w:t>
       </w:r>
     </w:p>
     <w:p>
@@ -5430,7 +5430,7 @@
         </w:numPr>
       </w:pPr>
       <w:r>
-        <w:t>Customers are not allowed to request a taxi ride if any other request made by the same account has not been fulfilled yet.</w:t>
+        <w:t>Taxis are assumed to be well distributed in the city’s taxi zones. This means that taxi zones never happen to be completely empty and the situation in which no taxi drivers are present, either available or busy, cannot occur.</w:t>
       </w:r>
     </w:p>
     <w:p>
@@ -5442,7 +5442,7 @@
         </w:numPr>
       </w:pPr>
       <w:r>
-        <w:t>If and only if a taxi zone does not have any taxi available to answer a request, the system will search for an available taxi in adjoining zones. Worst case scenario: if there are no taxi available in the adjoined zones, the costumer should be notified and put in hold. During this period of time the costumer should be allowed to cancel the request.</w:t>
+        <w:t>Payment and specific duties related to the taxi service are not considered and managed by the application. MyTaxiService is meant to be only an interface between customers and taxi drivers.</w:t>
       </w:r>
     </w:p>
     <w:p>
@@ -5454,7 +5454,19 @@
         </w:numPr>
       </w:pPr>
       <w:r>
-        <w:t>Taxis are assumed to be well distributed in the city’s taxi zones. This means that taxi zones never happen to be completely empty and the situation in which no taxi drivers are present, either available or busy, cannot occur.</w:t>
+        <w:t xml:space="preserve">The web and mobile registration is intended for customers only. Taxi drivers’ account are created by an administrator when they are hired by the taxi company. </w:t>
+      </w:r>
+      <w:r>
+        <w:t xml:space="preserve">Such created accounts will have a business email and telephone (mandatory and unique fields for every user) provided by the company. </w:t>
+      </w:r>
+      <w:r>
+        <w:t xml:space="preserve">Taxi drivers will then receive their </w:t>
+      </w:r>
+      <w:r>
+        <w:t>email</w:t>
+      </w:r>
+      <w:r>
+        <w:t xml:space="preserve"> and temporary password. Password could be changed after the log in.</w:t>
       </w:r>
     </w:p>
     <w:p>
@@ -5466,7 +5478,7 @@
         </w:numPr>
       </w:pPr>
       <w:r>
-        <w:t>Payment and specific duties related to the taxi service are not considered and managed by the application. MyTaxiService is meant to be only an interface between customers and taxi drivers.</w:t>
+        <w:t>The taxi service company is using a (possibly external) email service, which can provide email accounts to be given to taxi drivers (and eventually other member of the company). There are also email accounts that can be used by the system to send notifications and updates to the users.</w:t>
       </w:r>
     </w:p>
     <w:p>
@@ -5478,19 +5490,7 @@
         </w:numPr>
       </w:pPr>
       <w:r>
-        <w:t xml:space="preserve">The web and mobile registration is intended for customers only. Taxi drivers’ account are created by an administrator when they are hired by the taxi company. </w:t>
-      </w:r>
-      <w:r>
-        <w:t xml:space="preserve">Such created accounts will have a business email and telephone (mandatory and unique fields for every user) provided by the company. </w:t>
-      </w:r>
-      <w:r>
-        <w:t xml:space="preserve">Taxi drivers will then receive their </w:t>
-      </w:r>
-      <w:r>
-        <w:t>email</w:t>
-      </w:r>
-      <w:r>
-        <w:t xml:space="preserve"> and temporary password. Password could be changed after the log in.</w:t>
+        <w:t>The system will not accept reservation whose date is latter than a year in respect to the submission date.</w:t>
       </w:r>
     </w:p>
     <w:p>
@@ -5502,7 +5502,7 @@
         </w:numPr>
       </w:pPr>
       <w:r>
-        <w:t>The taxi service company is using a (possibly external) email service, which can provide email accounts to be given to taxi drivers (and eventually other member of the company). There are also email accounts that can be used by the system to send notifications and updates to the users.</w:t>
+        <w:t>Taxi drivers can log into the web application with theirs driver’s account but cannot access to the customers’ service. The only available function will be the modification of some account information.</w:t>
       </w:r>
     </w:p>
     <w:p>
@@ -5514,7 +5514,43 @@
         </w:numPr>
       </w:pPr>
       <w:r>
-        <w:t>The system will not accept reservation whose date is latter than a year in respect to the submission date.</w:t>
+        <w:t xml:space="preserve">MTS application won’t </w:t>
+      </w:r>
+      <w:r>
+        <w:t xml:space="preserve">deal </w:t>
+      </w:r>
+      <w:r>
+        <w:t>automatically</w:t>
+      </w:r>
+      <w:r>
+        <w:t xml:space="preserve"> unexpected behavior</w:t>
+      </w:r>
+      <w:r>
+        <w:t>s</w:t>
+      </w:r>
+      <w:r>
+        <w:t xml:space="preserve"> of </w:t>
+      </w:r>
+      <w:r>
+        <w:t xml:space="preserve">costumers </w:t>
+      </w:r>
+      <w:r>
+        <w:t xml:space="preserve">that are habitually handled by taxi drivers. In detail, </w:t>
+      </w:r>
+      <w:r>
+        <w:t>if customers leave an</w:t>
+      </w:r>
+      <w:r>
+        <w:t xml:space="preserve"> inconsistent origin or destination (which has been considered formally correct by the system), like an inexistent house number, drivers will use the instrument at their disposal (customer’s telephone, </w:t>
+      </w:r>
+      <w:r>
+        <w:t>assistance</w:t>
+      </w:r>
+      <w:r>
+        <w:t xml:space="preserve"> number</w:t>
+      </w:r>
+      <w:r>
+        <w:t xml:space="preserve">, etc.) to resolve the issue. </w:t>
       </w:r>
     </w:p>
     <w:p>
@@ -5526,70 +5562,7 @@
         </w:numPr>
       </w:pPr>
       <w:r>
-        <w:t>Taxi drivers can log into the web application with theirs driver’s account but cannot access to the customers’ service. The only available function will be the modification of some account information.</w:t>
-      </w:r>
-    </w:p>
-    <w:p>
-      <w:pPr>
-        <w:pStyle w:val="Nessunaspaziatura"/>
-        <w:numPr>
-          <w:ilvl w:val="0"/>
-          <w:numId w:val="3"/>
-        </w:numPr>
-      </w:pPr>
-      <w:r>
-        <w:t xml:space="preserve">MTS application won’t </w:t>
-      </w:r>
-      <w:r>
-        <w:t xml:space="preserve">deal </w:t>
-      </w:r>
-      <w:r>
-        <w:t>automatically</w:t>
-      </w:r>
-      <w:r>
-        <w:t xml:space="preserve"> unexpected behavior</w:t>
-      </w:r>
-      <w:r>
-        <w:t>s</w:t>
-      </w:r>
-      <w:r>
-        <w:t xml:space="preserve"> of </w:t>
-      </w:r>
-      <w:r>
-        <w:t xml:space="preserve">costumers </w:t>
-      </w:r>
-      <w:r>
-        <w:t xml:space="preserve">that are habitually handled by taxi drivers. In detail, </w:t>
-      </w:r>
-      <w:r>
-        <w:t>if customers leave an</w:t>
-      </w:r>
-      <w:r>
-        <w:t xml:space="preserve"> inconsistent origin or destination (which has been considered formally correct by the system), like an inexistent house number, drivers will use the </w:t>
-      </w:r>
-      <w:r>
         <w:lastRenderedPageBreak/>
-        <w:t xml:space="preserve">instrument at their disposal (customer’s telephone, </w:t>
-      </w:r>
-      <w:r>
-        <w:t>assistance</w:t>
-      </w:r>
-      <w:r>
-        <w:t xml:space="preserve"> number</w:t>
-      </w:r>
-      <w:r>
-        <w:t xml:space="preserve">, etc.) to resolve the issue. </w:t>
-      </w:r>
-    </w:p>
-    <w:p>
-      <w:pPr>
-        <w:pStyle w:val="Nessunaspaziatura"/>
-        <w:numPr>
-          <w:ilvl w:val="0"/>
-          <w:numId w:val="3"/>
-        </w:numPr>
-      </w:pPr>
-      <w:r>
         <w:t xml:space="preserve">We assume that the taxi company has a </w:t>
       </w:r>
       <w:r>
@@ -8195,7 +8168,7 @@
             <v:path o:extrusionok="f" gradientshapeok="t" o:connecttype="rect"/>
             <o:lock v:ext="edit" aspectratio="t"/>
           </v:shapetype>
-          <v:shape id="_x0000_i1025" type="#_x0000_t75" style="width:469.65pt;height:313.1pt">
+          <v:shape id="_x0000_i1025" type="#_x0000_t75" style="width:470.25pt;height:313.5pt">
             <v:imagedata r:id="rId25" o:title="The world and the machine v6 all"/>
           </v:shape>
         </w:pict>
@@ -9658,7 +9631,7 @@
         </w:rPr>
         <w:lastRenderedPageBreak/>
         <w:pict>
-          <v:shape id="_x0000_i1026" type="#_x0000_t75" style="width:470.5pt;height:467.15pt">
+          <v:shape id="_x0000_i1026" type="#_x0000_t75" style="width:470.25pt;height:467.25pt">
             <v:imagedata r:id="rId29" o:title="Sequence Diagram Login"/>
           </v:shape>
         </w:pict>
@@ -11200,7 +11173,7 @@
       </w:pPr>
       <w:r>
         <w:pict>
-          <v:shape id="_x0000_i1027" type="#_x0000_t75" style="width:434.5pt;height:343.25pt">
+          <v:shape id="_x0000_i1027" type="#_x0000_t75" style="width:434.25pt;height:342.75pt">
             <v:imagedata r:id="rId33" o:title="History&amp;RidesInfo"/>
           </v:shape>
         </w:pict>
@@ -12417,7 +12390,7 @@
         </w:rPr>
         <w:lastRenderedPageBreak/>
         <w:pict>
-          <v:shape id="_x0000_i1029" type="#_x0000_t75" style="width:461.3pt;height:417.75pt">
+          <v:shape id="_x0000_i1029" type="#_x0000_t75" style="width:461.25pt;height:417.75pt">
             <v:imagedata r:id="rId40" o:title="Sequence Diagram AdminDelete"/>
           </v:shape>
         </w:pict>
@@ -12444,7 +12417,7 @@
     <w:p>
       <w:r>
         <w:pict>
-          <v:shape id="_x0000_i1030" type="#_x0000_t75" style="width:470.5pt;height:351.65pt">
+          <v:shape id="_x0000_i1030" type="#_x0000_t75" style="width:470.25pt;height:351.75pt">
             <v:imagedata r:id="rId41" o:title="UseCase administrator"/>
           </v:shape>
         </w:pict>
@@ -13047,7 +13020,7 @@
           <w:lang w:val="it-IT" w:eastAsia="it-IT"/>
         </w:rPr>
         <w:pict>
-          <v:shape id="_x0000_i1031" type="#_x0000_t75" style="width:470.5pt;height:332.35pt">
+          <v:shape id="_x0000_i1031" type="#_x0000_t75" style="width:470.25pt;height:332.25pt">
             <v:imagedata r:id="rId43" o:title="State Diagram Taxi Driver Status"/>
           </v:shape>
         </w:pict>
@@ -13159,6 +13132,8 @@
           </wp:inline>
         </w:drawing>
       </w:r>
+      <w:bookmarkStart w:id="40" w:name="_GoBack"/>
+      <w:bookmarkEnd w:id="40"/>
     </w:p>
     <w:p>
       <w:pPr>
@@ -13170,7 +13145,7 @@
           <w:szCs w:val="24"/>
         </w:rPr>
       </w:pPr>
-      <w:bookmarkStart w:id="40" w:name="_Toc434335138"/>
+      <w:bookmarkStart w:id="41" w:name="_Toc434335138"/>
       <w:r>
         <w:rPr>
           <w:noProof/>
@@ -13185,7 +13160,7 @@
           <w:noProof/>
         </w:rPr>
       </w:pPr>
-      <w:bookmarkStart w:id="41" w:name="_Toc434760948"/>
+      <w:bookmarkStart w:id="42" w:name="_Toc434760948"/>
       <w:r>
         <w:rPr>
           <w:noProof/>
@@ -13193,34 +13168,34 @@
         <w:lastRenderedPageBreak/>
         <w:t>Appendi</w:t>
       </w:r>
-      <w:bookmarkEnd w:id="40"/>
+      <w:bookmarkEnd w:id="41"/>
       <w:r>
         <w:rPr>
           <w:noProof/>
         </w:rPr>
         <w:t>x</w:t>
       </w:r>
-      <w:bookmarkEnd w:id="41"/>
+      <w:bookmarkEnd w:id="42"/>
     </w:p>
     <w:p>
       <w:pPr>
         <w:pStyle w:val="Titolo2"/>
       </w:pPr>
-      <w:bookmarkStart w:id="42" w:name="_Toc434760949"/>
+      <w:bookmarkStart w:id="43" w:name="_Toc434760949"/>
       <w:r>
         <w:t>Alloy</w:t>
       </w:r>
-      <w:bookmarkEnd w:id="42"/>
+      <w:bookmarkEnd w:id="43"/>
     </w:p>
     <w:p>
       <w:pPr>
         <w:pStyle w:val="Titolo3"/>
       </w:pPr>
-      <w:bookmarkStart w:id="43" w:name="_Toc434760950"/>
+      <w:bookmarkStart w:id="44" w:name="_Toc434760950"/>
       <w:r>
         <w:t>Signatures</w:t>
       </w:r>
-      <w:bookmarkEnd w:id="43"/>
+      <w:bookmarkEnd w:id="44"/>
     </w:p>
     <w:p>
       <w:pPr>
@@ -13531,12 +13506,12 @@
       <w:pPr>
         <w:pStyle w:val="Titolo3"/>
       </w:pPr>
-      <w:bookmarkStart w:id="44" w:name="_Toc434760951"/>
+      <w:bookmarkStart w:id="45" w:name="_Toc434760951"/>
       <w:r>
         <w:lastRenderedPageBreak/>
         <w:t>Facts</w:t>
       </w:r>
-      <w:bookmarkEnd w:id="44"/>
+      <w:bookmarkEnd w:id="45"/>
     </w:p>
     <w:p>
       <w:r>
@@ -13781,12 +13756,12 @@
       <w:pPr>
         <w:pStyle w:val="Titolo3"/>
       </w:pPr>
-      <w:bookmarkStart w:id="45" w:name="_Toc434760952"/>
+      <w:bookmarkStart w:id="46" w:name="_Toc434760952"/>
       <w:r>
         <w:lastRenderedPageBreak/>
         <w:t>Predicates</w:t>
       </w:r>
-      <w:bookmarkEnd w:id="45"/>
+      <w:bookmarkEnd w:id="46"/>
     </w:p>
     <w:p>
       <w:pPr>
@@ -13943,12 +13918,12 @@
       <w:pPr>
         <w:pStyle w:val="Titolo3"/>
       </w:pPr>
-      <w:bookmarkStart w:id="46" w:name="_Toc434760953"/>
+      <w:bookmarkStart w:id="47" w:name="_Toc434760953"/>
       <w:r>
         <w:lastRenderedPageBreak/>
         <w:t>Assertions</w:t>
       </w:r>
-      <w:bookmarkEnd w:id="46"/>
+      <w:bookmarkEnd w:id="47"/>
     </w:p>
     <w:p>
       <w:pPr>
@@ -14087,12 +14062,12 @@
       <w:pPr>
         <w:pStyle w:val="Titolo3"/>
       </w:pPr>
-      <w:bookmarkStart w:id="47" w:name="_Toc434760954"/>
+      <w:bookmarkStart w:id="48" w:name="_Toc434760954"/>
       <w:r>
         <w:lastRenderedPageBreak/>
         <w:t>Generated world</w:t>
       </w:r>
-      <w:bookmarkEnd w:id="47"/>
+      <w:bookmarkEnd w:id="48"/>
     </w:p>
     <w:p>
       <w:pPr>
@@ -14317,12 +14292,12 @@
       <w:pPr>
         <w:pStyle w:val="Titolo3"/>
       </w:pPr>
-      <w:bookmarkStart w:id="48" w:name="_Toc434760955"/>
+      <w:bookmarkStart w:id="49" w:name="_Toc434760955"/>
       <w:r>
         <w:lastRenderedPageBreak/>
         <w:t>Comments on Alloy</w:t>
       </w:r>
-      <w:bookmarkEnd w:id="48"/>
+      <w:bookmarkEnd w:id="49"/>
     </w:p>
     <w:p>
       <w:pPr>
@@ -14357,11 +14332,11 @@
       <w:pPr>
         <w:pStyle w:val="Titolo2"/>
       </w:pPr>
-      <w:bookmarkStart w:id="49" w:name="_Toc434760956"/>
+      <w:bookmarkStart w:id="50" w:name="_Toc434760956"/>
       <w:r>
         <w:t>Software and tools used</w:t>
       </w:r>
-      <w:bookmarkEnd w:id="49"/>
+      <w:bookmarkEnd w:id="50"/>
     </w:p>
     <w:p>
       <w:pPr>
@@ -14467,11 +14442,11 @@
       <w:pPr>
         <w:pStyle w:val="Titolo2"/>
       </w:pPr>
-      <w:bookmarkStart w:id="50" w:name="_Toc434760957"/>
+      <w:bookmarkStart w:id="51" w:name="_Toc434760957"/>
       <w:r>
         <w:t>Hours of work</w:t>
       </w:r>
-      <w:bookmarkEnd w:id="50"/>
+      <w:bookmarkEnd w:id="51"/>
     </w:p>
     <w:p>
       <w:pPr>
@@ -14908,21 +14883,6 @@
     </w:p>
     <w:p>
       <w:pPr>
-        <w:pStyle w:val="Titolo3"/>
-        <w:spacing w:before="360" w:after="120"/>
-        <w:rPr>
-          <w:lang w:val="en-GB"/>
-        </w:rPr>
-      </w:pPr>
-      <w:r>
-        <w:rPr>
-          <w:lang w:val="en-GB"/>
-        </w:rPr>
-        <w:t>UML diagrams changes</w:t>
-      </w:r>
-    </w:p>
-    <w:p>
-      <w:pPr>
         <w:pStyle w:val="Nessunaspaziatura"/>
         <w:numPr>
           <w:ilvl w:val="0"/>
@@ -14936,19 +14896,22 @@
         <w:rPr>
           <w:lang w:val="en-GB"/>
         </w:rPr>
-        <w:t xml:space="preserve">Added use case and table for </w:t>
-      </w:r>
-      <w:r>
+        <w:t>Removed two assumptions that were requirements (G2-R3 and G8-R1)</w:t>
+      </w:r>
+    </w:p>
+    <w:p>
+      <w:pPr>
+        <w:pStyle w:val="Titolo3"/>
+        <w:spacing w:before="360" w:after="120"/>
         <w:rPr>
           <w:lang w:val="en-GB"/>
         </w:rPr>
-        <w:t xml:space="preserve">the </w:t>
-      </w:r>
+      </w:pPr>
       <w:r>
         <w:rPr>
           <w:lang w:val="en-GB"/>
         </w:rPr>
-        <w:t>“History” function</w:t>
+        <w:t>UML diagrams changes</w:t>
       </w:r>
     </w:p>
     <w:p>
@@ -14966,7 +14929,19 @@
         <w:rPr>
           <w:lang w:val="en-GB"/>
         </w:rPr>
-        <w:t>Driver’s state diagram updated with the new status.</w:t>
+        <w:t xml:space="preserve">Added use case and table for </w:t>
+      </w:r>
+      <w:r>
+        <w:rPr>
+          <w:lang w:val="en-GB"/>
+        </w:rPr>
+        <w:t xml:space="preserve">the </w:t>
+      </w:r>
+      <w:r>
+        <w:rPr>
+          <w:lang w:val="en-GB"/>
+        </w:rPr>
+        <w:t>“History” function</w:t>
       </w:r>
     </w:p>
     <w:p>
@@ -14984,7 +14959,7 @@
         <w:rPr>
           <w:lang w:val="en-GB"/>
         </w:rPr>
-        <w:t>Login’s use case e sequence diagram updated.</w:t>
+        <w:t>Driver’s state diagram updated with the new status.</w:t>
       </w:r>
     </w:p>
     <w:p>
@@ -15002,7 +14977,7 @@
         <w:rPr>
           <w:lang w:val="en-GB"/>
         </w:rPr>
-        <w:t>Log out use case (with table) added.</w:t>
+        <w:t>Login’s use case e sequence diagram updated.</w:t>
       </w:r>
     </w:p>
     <w:p>
@@ -15020,19 +14995,7 @@
         <w:rPr>
           <w:lang w:val="en-GB"/>
         </w:rPr>
-        <w:t>Admin’s use case updated</w:t>
-      </w:r>
-      <w:r>
-        <w:rPr>
-          <w:lang w:val="en-GB"/>
-        </w:rPr>
-        <w:t>, new tables added</w:t>
-      </w:r>
-      <w:r>
-        <w:rPr>
-          <w:lang w:val="en-GB"/>
-        </w:rPr>
-        <w:t>, “Admin delete” sequence diagram added.</w:t>
+        <w:t>Log out use case (with table) added.</w:t>
       </w:r>
     </w:p>
     <w:p>
@@ -15050,6 +15013,36 @@
         <w:rPr>
           <w:lang w:val="en-GB"/>
         </w:rPr>
+        <w:t>Admin’s use case updated</w:t>
+      </w:r>
+      <w:r>
+        <w:rPr>
+          <w:lang w:val="en-GB"/>
+        </w:rPr>
+        <w:t>, new tables added</w:t>
+      </w:r>
+      <w:r>
+        <w:rPr>
+          <w:lang w:val="en-GB"/>
+        </w:rPr>
+        <w:t>, “Admin delete” sequence diagram added.</w:t>
+      </w:r>
+    </w:p>
+    <w:p>
+      <w:pPr>
+        <w:pStyle w:val="Nessunaspaziatura"/>
+        <w:numPr>
+          <w:ilvl w:val="0"/>
+          <w:numId w:val="25"/>
+        </w:numPr>
+        <w:rPr>
+          <w:lang w:val="en-GB"/>
+        </w:rPr>
+      </w:pPr>
+      <w:r>
+        <w:rPr>
+          <w:lang w:val="en-GB"/>
+        </w:rPr>
         <w:t>Class diagram updated with the new status of the taxi drivers (NotInService).</w:t>
       </w:r>
     </w:p>
@@ -15067,8 +15060,6 @@
         </w:rPr>
         <w:t>Other changes</w:t>
       </w:r>
-      <w:bookmarkStart w:id="51" w:name="_GoBack"/>
-      <w:bookmarkEnd w:id="51"/>
     </w:p>
     <w:p>
       <w:pPr>
@@ -15219,7 +15210,6 @@
         <w:docPartUnique/>
       </w:docPartObj>
     </w:sdtPr>
-    <w:sdtEndPr/>
     <w:sdtContent>
       <w:p>
         <w:pPr>
@@ -15238,7 +15228,7 @@
           <w:rPr>
             <w:noProof/>
           </w:rPr>
-          <w:t>20</w:t>
+          <w:t>49</w:t>
         </w:r>
         <w:r>
           <w:fldChar w:fldCharType="end"/>
@@ -19561,7 +19551,7 @@
 </file>
 
 <file path=customXml/itemProps1.xml><?xml version="1.0" encoding="utf-8"?>
-<ds:datastoreItem xmlns:ds="http://schemas.openxmlformats.org/officeDocument/2006/customXml" ds:itemID="{A032453B-82E4-483D-85D8-9123B6630C04}">
+<ds:datastoreItem xmlns:ds="http://schemas.openxmlformats.org/officeDocument/2006/customXml" ds:itemID="{AA43300A-04C8-45C3-A3FD-D357FFFFE505}">
   <ds:schemaRefs>
     <ds:schemaRef ds:uri="http://schemas.openxmlformats.org/officeDocument/2006/bibliography"/>
   </ds:schemaRefs>

</xml_diff>